<commit_message>
update B1, C1 + B7 + П7
</commit_message>
<xml_diff>
--- a/В1.docx
+++ b/В1.docx
@@ -411,7 +411,27 @@
           <w:szCs w:val="20"/>
           <w:lang w:eastAsia="ru-RU"/>
         </w:rPr>
-        <w:t>- Тип сигнала по уровню взрывозащиты (</w:t>
+        <w:t xml:space="preserve">- Тип сигнала по уровню </w:t>
+      </w:r>
+      <w:proofErr w:type="spellStart"/>
+      <w:r>
+        <w:rPr>
+          <w:rFonts w:ascii="Times New Roman" w:eastAsia="Times New Roman" w:hAnsi="Times New Roman" w:cs="Times New Roman"/>
+          <w:sz w:val="20"/>
+          <w:szCs w:val="20"/>
+          <w:lang w:eastAsia="ru-RU"/>
+        </w:rPr>
+        <w:t>взрывозащиты</w:t>
+      </w:r>
+      <w:proofErr w:type="spellEnd"/>
+      <w:r>
+        <w:rPr>
+          <w:rFonts w:ascii="Times New Roman" w:eastAsia="Times New Roman" w:hAnsi="Times New Roman" w:cs="Times New Roman"/>
+          <w:sz w:val="20"/>
+          <w:szCs w:val="20"/>
+          <w:lang w:eastAsia="ru-RU"/>
+        </w:rPr>
+        <w:t xml:space="preserve"> (</w:t>
       </w:r>
       <w:r>
         <w:rPr>
@@ -1266,7 +1286,47 @@
           <w:szCs w:val="20"/>
           <w:lang w:eastAsia="ru-RU"/>
         </w:rPr>
-        <w:t>- Сх. подкл.</w:t>
+        <w:t xml:space="preserve">- </w:t>
+      </w:r>
+      <w:proofErr w:type="spellStart"/>
+      <w:r>
+        <w:rPr>
+          <w:rFonts w:ascii="Times New Roman" w:eastAsia="Times New Roman" w:hAnsi="Times New Roman" w:cs="Times New Roman"/>
+          <w:sz w:val="20"/>
+          <w:szCs w:val="20"/>
+          <w:lang w:eastAsia="ru-RU"/>
+        </w:rPr>
+        <w:t>Сх</w:t>
+      </w:r>
+      <w:proofErr w:type="spellEnd"/>
+      <w:r>
+        <w:rPr>
+          <w:rFonts w:ascii="Times New Roman" w:eastAsia="Times New Roman" w:hAnsi="Times New Roman" w:cs="Times New Roman"/>
+          <w:sz w:val="20"/>
+          <w:szCs w:val="20"/>
+          <w:lang w:eastAsia="ru-RU"/>
+        </w:rPr>
+        <w:t xml:space="preserve">. </w:t>
+      </w:r>
+      <w:proofErr w:type="spellStart"/>
+      <w:r>
+        <w:rPr>
+          <w:rFonts w:ascii="Times New Roman" w:eastAsia="Times New Roman" w:hAnsi="Times New Roman" w:cs="Times New Roman"/>
+          <w:sz w:val="20"/>
+          <w:szCs w:val="20"/>
+          <w:lang w:eastAsia="ru-RU"/>
+        </w:rPr>
+        <w:t>подкл</w:t>
+      </w:r>
+      <w:proofErr w:type="spellEnd"/>
+      <w:r>
+        <w:rPr>
+          <w:rFonts w:ascii="Times New Roman" w:eastAsia="Times New Roman" w:hAnsi="Times New Roman" w:cs="Times New Roman"/>
+          <w:sz w:val="20"/>
+          <w:szCs w:val="20"/>
+          <w:lang w:eastAsia="ru-RU"/>
+        </w:rPr>
+        <w:t>.</w:t>
       </w:r>
       <w:r>
         <w:rPr>
@@ -1465,6 +1525,210 @@
           <w:lang w:eastAsia="ru-RU"/>
         </w:rPr>
         <w:t>четырехпроводная.</w:t>
+      </w:r>
+    </w:p>
+    <w:p>
+      <w:pPr>
+        <w:tabs>
+          <w:tab w:val="num" w:pos="1276"/>
+        </w:tabs>
+        <w:spacing w:after="0" w:line="240" w:lineRule="auto"/>
+        <w:ind w:right="10489"/>
+        <w:rPr>
+          <w:rFonts w:ascii="Times New Roman" w:eastAsia="Times New Roman" w:hAnsi="Times New Roman" w:cs="Times New Roman"/>
+          <w:sz w:val="20"/>
+          <w:szCs w:val="20"/>
+          <w:lang w:eastAsia="ru-RU"/>
+        </w:rPr>
+      </w:pPr>
+      <w:r>
+        <w:rPr>
+          <w:rFonts w:ascii="Times New Roman" w:eastAsia="Times New Roman" w:hAnsi="Times New Roman" w:cs="Times New Roman"/>
+          <w:sz w:val="20"/>
+          <w:szCs w:val="20"/>
+          <w:lang w:eastAsia="ru-RU"/>
+        </w:rPr>
+        <w:t xml:space="preserve">                 - Наименование оборудования:</w:t>
+      </w:r>
+    </w:p>
+    <w:p>
+      <w:pPr>
+        <w:tabs>
+          <w:tab w:val="num" w:pos="1276"/>
+        </w:tabs>
+        <w:spacing w:after="0" w:line="240" w:lineRule="auto"/>
+        <w:ind w:left="1276" w:right="10489" w:firstLine="425"/>
+        <w:rPr>
+          <w:rFonts w:ascii="Times New Roman" w:eastAsia="Times New Roman" w:hAnsi="Times New Roman" w:cs="Times New Roman"/>
+          <w:sz w:val="20"/>
+          <w:szCs w:val="20"/>
+          <w:lang w:eastAsia="ru-RU"/>
+        </w:rPr>
+      </w:pPr>
+      <w:r>
+        <w:rPr>
+          <w:rFonts w:ascii="Times New Roman" w:eastAsia="Times New Roman" w:hAnsi="Times New Roman" w:cs="Times New Roman"/>
+          <w:sz w:val="20"/>
+          <w:szCs w:val="20"/>
+          <w:lang w:eastAsia="ru-RU"/>
+        </w:rPr>
+        <w:t>-</w:t>
+      </w:r>
+      <w:r>
+        <w:rPr>
+          <w:rFonts w:ascii="Times New Roman" w:eastAsia="Times New Roman" w:hAnsi="Times New Roman" w:cs="Times New Roman"/>
+          <w:sz w:val="20"/>
+          <w:szCs w:val="20"/>
+          <w:lang w:eastAsia="ru-RU"/>
+        </w:rPr>
+        <w:t xml:space="preserve"> </w:t>
+      </w:r>
+      <w:r>
+        <w:rPr>
+          <w:rFonts w:ascii="Times New Roman" w:eastAsia="Times New Roman" w:hAnsi="Times New Roman" w:cs="Times New Roman"/>
+          <w:sz w:val="20"/>
+          <w:szCs w:val="20"/>
+          <w:lang w:val="en-US" w:eastAsia="ru-RU"/>
+        </w:rPr>
+        <w:t>ME</w:t>
+      </w:r>
+      <w:r>
+        <w:rPr>
+          <w:rFonts w:ascii="Times New Roman" w:eastAsia="Times New Roman" w:hAnsi="Times New Roman" w:cs="Times New Roman"/>
+          <w:sz w:val="20"/>
+          <w:szCs w:val="20"/>
+          <w:lang w:eastAsia="ru-RU"/>
+        </w:rPr>
+        <w:t xml:space="preserve"> – </w:t>
+      </w:r>
+      <w:r>
+        <w:rPr>
+          <w:rFonts w:ascii="Times New Roman" w:eastAsia="Times New Roman" w:hAnsi="Times New Roman" w:cs="Times New Roman"/>
+          <w:sz w:val="20"/>
+          <w:szCs w:val="20"/>
+          <w:lang w:eastAsia="ru-RU"/>
+        </w:rPr>
+        <w:t>датчик дождя</w:t>
+      </w:r>
+    </w:p>
+    <w:p>
+      <w:pPr>
+        <w:tabs>
+          <w:tab w:val="num" w:pos="1276"/>
+        </w:tabs>
+        <w:spacing w:after="0" w:line="240" w:lineRule="auto"/>
+        <w:ind w:left="1276" w:right="10489" w:firstLine="425"/>
+        <w:rPr>
+          <w:rFonts w:ascii="Times New Roman" w:eastAsia="Times New Roman" w:hAnsi="Times New Roman" w:cs="Times New Roman"/>
+          <w:sz w:val="20"/>
+          <w:szCs w:val="20"/>
+          <w:lang w:eastAsia="ru-RU"/>
+        </w:rPr>
+      </w:pPr>
+      <w:r>
+        <w:rPr>
+          <w:rFonts w:ascii="Times New Roman" w:eastAsia="Times New Roman" w:hAnsi="Times New Roman" w:cs="Times New Roman"/>
+          <w:sz w:val="20"/>
+          <w:szCs w:val="20"/>
+          <w:lang w:eastAsia="ru-RU"/>
+        </w:rPr>
+        <w:t xml:space="preserve">- </w:t>
+      </w:r>
+      <w:r>
+        <w:rPr>
+          <w:rFonts w:ascii="Times New Roman" w:eastAsia="Times New Roman" w:hAnsi="Times New Roman" w:cs="Times New Roman"/>
+          <w:sz w:val="20"/>
+          <w:szCs w:val="20"/>
+          <w:lang w:val="en-US" w:eastAsia="ru-RU"/>
+        </w:rPr>
+        <w:t>PIC</w:t>
+      </w:r>
+      <w:r>
+        <w:rPr>
+          <w:rFonts w:ascii="Times New Roman" w:eastAsia="Times New Roman" w:hAnsi="Times New Roman" w:cs="Times New Roman"/>
+          <w:sz w:val="20"/>
+          <w:szCs w:val="20"/>
+          <w:lang w:eastAsia="ru-RU"/>
+        </w:rPr>
+        <w:t xml:space="preserve"> – </w:t>
+      </w:r>
+      <w:r>
+        <w:rPr>
+          <w:rFonts w:ascii="Times New Roman" w:eastAsia="Times New Roman" w:hAnsi="Times New Roman" w:cs="Times New Roman"/>
+          <w:sz w:val="20"/>
+          <w:szCs w:val="20"/>
+          <w:lang w:eastAsia="ru-RU"/>
+        </w:rPr>
+        <w:t>преобразователь давления</w:t>
+      </w:r>
+    </w:p>
+    <w:p>
+      <w:pPr>
+        <w:tabs>
+          <w:tab w:val="num" w:pos="1276"/>
+        </w:tabs>
+        <w:spacing w:after="0" w:line="240" w:lineRule="auto"/>
+        <w:ind w:left="1276" w:right="10489" w:firstLine="425"/>
+        <w:rPr>
+          <w:rFonts w:ascii="Times New Roman" w:eastAsia="Times New Roman" w:hAnsi="Times New Roman" w:cs="Times New Roman"/>
+          <w:sz w:val="20"/>
+          <w:szCs w:val="20"/>
+          <w:lang w:eastAsia="ru-RU"/>
+        </w:rPr>
+      </w:pPr>
+      <w:r>
+        <w:rPr>
+          <w:rFonts w:ascii="Times New Roman" w:eastAsia="Times New Roman" w:hAnsi="Times New Roman" w:cs="Times New Roman"/>
+          <w:sz w:val="20"/>
+          <w:szCs w:val="20"/>
+          <w:lang w:eastAsia="ru-RU"/>
+        </w:rPr>
+        <w:t xml:space="preserve">- </w:t>
+      </w:r>
+      <w:r>
+        <w:rPr>
+          <w:rFonts w:ascii="Times New Roman" w:eastAsia="Times New Roman" w:hAnsi="Times New Roman" w:cs="Times New Roman"/>
+          <w:sz w:val="20"/>
+          <w:szCs w:val="20"/>
+          <w:lang w:val="en-US" w:eastAsia="ru-RU"/>
+        </w:rPr>
+        <w:t>SV</w:t>
+      </w:r>
+      <w:r>
+        <w:rPr>
+          <w:rFonts w:ascii="Times New Roman" w:eastAsia="Times New Roman" w:hAnsi="Times New Roman" w:cs="Times New Roman"/>
+          <w:sz w:val="20"/>
+          <w:szCs w:val="20"/>
+          <w:lang w:eastAsia="ru-RU"/>
+        </w:rPr>
+        <w:t xml:space="preserve"> </w:t>
+      </w:r>
+      <w:r>
+        <w:rPr>
+          <w:rFonts w:ascii="Times New Roman" w:eastAsia="Times New Roman" w:hAnsi="Times New Roman" w:cs="Times New Roman"/>
+          <w:sz w:val="20"/>
+          <w:szCs w:val="20"/>
+          <w:lang w:eastAsia="ru-RU"/>
+        </w:rPr>
+        <w:t>–</w:t>
+      </w:r>
+      <w:r>
+        <w:rPr>
+          <w:rFonts w:ascii="Times New Roman" w:eastAsia="Times New Roman" w:hAnsi="Times New Roman" w:cs="Times New Roman"/>
+          <w:sz w:val="20"/>
+          <w:szCs w:val="20"/>
+          <w:lang w:eastAsia="ru-RU"/>
+        </w:rPr>
+        <w:t xml:space="preserve"> </w:t>
+      </w:r>
+      <w:r>
+        <w:rPr>
+          <w:rFonts w:ascii="Times New Roman" w:eastAsia="Times New Roman" w:hAnsi="Times New Roman" w:cs="Times New Roman"/>
+          <w:sz w:val="20"/>
+          <w:szCs w:val="20"/>
+          <w:lang w:eastAsia="ru-RU"/>
+        </w:rPr>
+        <w:t>электромагнитный клапан</w:t>
       </w:r>
     </w:p>
     <w:p>
@@ -1701,6 +1965,8 @@
           <w:docGrid w:linePitch="360"/>
         </w:sectPr>
       </w:pPr>
+      <w:bookmarkStart w:id="0" w:name="_GoBack"/>
+      <w:bookmarkEnd w:id="0"/>
       <w:r>
         <w:rPr>
           <w:rFonts w:ascii="Times New Roman" w:eastAsia="Times New Roman" w:hAnsi="Times New Roman" w:cs="Times New Roman"/>
@@ -1903,7 +2169,27 @@
                 <w:szCs w:val="20"/>
                 <w:lang w:eastAsia="ru-RU"/>
               </w:rPr>
-              <w:t>Номер техн. схемы</w:t>
+              <w:t xml:space="preserve">Номер </w:t>
+            </w:r>
+            <w:proofErr w:type="spellStart"/>
+            <w:r>
+              <w:rPr>
+                <w:rFonts w:ascii="Times New Roman" w:eastAsia="Times New Roman" w:hAnsi="Times New Roman" w:cs="Times New Roman"/>
+                <w:sz w:val="20"/>
+                <w:szCs w:val="20"/>
+                <w:lang w:eastAsia="ru-RU"/>
+              </w:rPr>
+              <w:t>техн</w:t>
+            </w:r>
+            <w:proofErr w:type="spellEnd"/>
+            <w:r>
+              <w:rPr>
+                <w:rFonts w:ascii="Times New Roman" w:eastAsia="Times New Roman" w:hAnsi="Times New Roman" w:cs="Times New Roman"/>
+                <w:sz w:val="20"/>
+                <w:szCs w:val="20"/>
+                <w:lang w:eastAsia="ru-RU"/>
+              </w:rPr>
+              <w:t>. схемы</w:t>
             </w:r>
           </w:p>
         </w:tc>
@@ -2096,6 +2382,7 @@
                 <w:lang w:eastAsia="ru-RU"/>
               </w:rPr>
             </w:pPr>
+            <w:proofErr w:type="spellStart"/>
             <w:r>
               <w:rPr>
                 <w:rFonts w:ascii="Times New Roman" w:eastAsia="Times New Roman" w:hAnsi="Times New Roman" w:cs="Times New Roman"/>
@@ -2103,7 +2390,37 @@
                 <w:szCs w:val="20"/>
                 <w:lang w:eastAsia="ru-RU"/>
               </w:rPr>
-              <w:t>Сх. подкл.</w:t>
+              <w:t>Сх</w:t>
+            </w:r>
+            <w:proofErr w:type="spellEnd"/>
+            <w:r>
+              <w:rPr>
+                <w:rFonts w:ascii="Times New Roman" w:eastAsia="Times New Roman" w:hAnsi="Times New Roman" w:cs="Times New Roman"/>
+                <w:sz w:val="20"/>
+                <w:szCs w:val="20"/>
+                <w:lang w:eastAsia="ru-RU"/>
+              </w:rPr>
+              <w:t xml:space="preserve">. </w:t>
+            </w:r>
+            <w:proofErr w:type="spellStart"/>
+            <w:r>
+              <w:rPr>
+                <w:rFonts w:ascii="Times New Roman" w:eastAsia="Times New Roman" w:hAnsi="Times New Roman" w:cs="Times New Roman"/>
+                <w:sz w:val="20"/>
+                <w:szCs w:val="20"/>
+                <w:lang w:eastAsia="ru-RU"/>
+              </w:rPr>
+              <w:t>подкл</w:t>
+            </w:r>
+            <w:proofErr w:type="spellEnd"/>
+            <w:r>
+              <w:rPr>
+                <w:rFonts w:ascii="Times New Roman" w:eastAsia="Times New Roman" w:hAnsi="Times New Roman" w:cs="Times New Roman"/>
+                <w:sz w:val="20"/>
+                <w:szCs w:val="20"/>
+                <w:lang w:eastAsia="ru-RU"/>
+              </w:rPr>
+              <w:t>.</w:t>
             </w:r>
           </w:p>
         </w:tc>
@@ -2434,6 +2751,7 @@
                 <w:lang w:eastAsia="ru-RU"/>
               </w:rPr>
             </w:pPr>
+            <w:proofErr w:type="spellStart"/>
             <w:r>
               <w:rPr>
                 <w:rFonts w:ascii="Times New Roman" w:eastAsia="Times New Roman" w:hAnsi="Times New Roman" w:cs="Times New Roman"/>
@@ -2443,6 +2761,7 @@
               </w:rPr>
               <w:t>Ex</w:t>
             </w:r>
+            <w:proofErr w:type="spellEnd"/>
           </w:p>
         </w:tc>
         <w:tc>
@@ -3089,6 +3408,7 @@
                 <w:lang w:eastAsia="ru-RU"/>
               </w:rPr>
             </w:pPr>
+            <w:proofErr w:type="spellStart"/>
             <w:r>
               <w:rPr>
                 <w:rFonts w:ascii="Times New Roman" w:eastAsia="Times New Roman" w:hAnsi="Times New Roman" w:cs="Times New Roman"/>
@@ -3098,6 +3418,7 @@
               </w:rPr>
               <w:t>Модуль:канал</w:t>
             </w:r>
+            <w:proofErr w:type="spellEnd"/>
           </w:p>
         </w:tc>
         <w:tc>
@@ -5248,7 +5569,7 @@
                 <w:rFonts w:ascii="Times New Roman" w:eastAsia="Times New Roman" w:hAnsi="Times New Roman" w:cs="Times New Roman"/>
                 <w:sz w:val="20"/>
                 <w:szCs w:val="20"/>
-                <w:lang w:val="en-US" w:eastAsia="ru-RU"/>
+                <w:lang w:eastAsia="ru-RU"/>
               </w:rPr>
             </w:pPr>
             <w:r>
@@ -5330,9 +5651,8 @@
                 <w:sz w:val="21"/>
                 <w:szCs w:val="21"/>
                 <w:shd w:val="clear" w:color="auto" w:fill="FFFFFF"/>
-                <w:lang w:val="en-US"/>
-              </w:rPr>
-              <w:t>bar</w:t>
+              </w:rPr>
+              <w:t>Бар</w:t>
             </w:r>
           </w:p>
         </w:tc>
@@ -5390,7 +5710,7 @@
                 <w:rFonts w:ascii="Times New Roman" w:eastAsia="Times New Roman" w:hAnsi="Times New Roman" w:cs="Times New Roman"/>
                 <w:sz w:val="20"/>
                 <w:szCs w:val="20"/>
-                <w:lang w:val="en-US" w:eastAsia="ru-RU"/>
+                <w:lang w:eastAsia="ru-RU"/>
               </w:rPr>
             </w:pPr>
             <w:r>
@@ -5398,9 +5718,9 @@
                 <w:rFonts w:ascii="Times New Roman" w:eastAsia="Times New Roman" w:hAnsi="Times New Roman" w:cs="Times New Roman"/>
                 <w:sz w:val="20"/>
                 <w:szCs w:val="20"/>
-                <w:lang w:val="en-US" w:eastAsia="ru-RU"/>
-              </w:rPr>
-              <w:t>bar</w:t>
+                <w:lang w:eastAsia="ru-RU"/>
+              </w:rPr>
+              <w:t>Бар</w:t>
             </w:r>
           </w:p>
         </w:tc>
@@ -5808,7 +6128,27 @@
                 <w:szCs w:val="20"/>
                 <w:lang w:val="en-US" w:eastAsia="ru-RU"/>
               </w:rPr>
-              <w:t xml:space="preserve"> клапан SV1</w:t>
+              <w:t xml:space="preserve"> </w:t>
+            </w:r>
+            <w:proofErr w:type="spellStart"/>
+            <w:r>
+              <w:rPr>
+                <w:rFonts w:ascii="Times New Roman" w:eastAsia="Times New Roman" w:hAnsi="Times New Roman" w:cs="Times New Roman"/>
+                <w:sz w:val="20"/>
+                <w:szCs w:val="20"/>
+                <w:lang w:val="en-US" w:eastAsia="ru-RU"/>
+              </w:rPr>
+              <w:t>клапан</w:t>
+            </w:r>
+            <w:proofErr w:type="spellEnd"/>
+            <w:r>
+              <w:rPr>
+                <w:rFonts w:ascii="Times New Roman" w:eastAsia="Times New Roman" w:hAnsi="Times New Roman" w:cs="Times New Roman"/>
+                <w:sz w:val="20"/>
+                <w:szCs w:val="20"/>
+                <w:lang w:val="en-US" w:eastAsia="ru-RU"/>
+              </w:rPr>
+              <w:t xml:space="preserve"> SV1</w:t>
             </w:r>
             <w:r>
               <w:rPr>
@@ -6100,7 +6440,7 @@
                 <w:szCs w:val="20"/>
                 <w:lang w:val="en-US" w:eastAsia="ru-RU"/>
               </w:rPr>
-              <w:t>DI</w:t>
+              <w:t>DO</w:t>
             </w:r>
           </w:p>
         </w:tc>
@@ -6483,7 +6823,27 @@
                 <w:szCs w:val="20"/>
                 <w:lang w:val="en-US" w:eastAsia="ru-RU"/>
               </w:rPr>
-              <w:t xml:space="preserve"> клапан </w:t>
+              <w:t xml:space="preserve"> </w:t>
+            </w:r>
+            <w:proofErr w:type="spellStart"/>
+            <w:r>
+              <w:rPr>
+                <w:rFonts w:ascii="Times New Roman" w:eastAsia="Times New Roman" w:hAnsi="Times New Roman" w:cs="Times New Roman"/>
+                <w:sz w:val="20"/>
+                <w:szCs w:val="20"/>
+                <w:lang w:val="en-US" w:eastAsia="ru-RU"/>
+              </w:rPr>
+              <w:t>клапан</w:t>
+            </w:r>
+            <w:proofErr w:type="spellEnd"/>
+            <w:r>
+              <w:rPr>
+                <w:rFonts w:ascii="Times New Roman" w:eastAsia="Times New Roman" w:hAnsi="Times New Roman" w:cs="Times New Roman"/>
+                <w:sz w:val="20"/>
+                <w:szCs w:val="20"/>
+                <w:lang w:val="en-US" w:eastAsia="ru-RU"/>
+              </w:rPr>
+              <w:t xml:space="preserve"> </w:t>
             </w:r>
             <w:r>
               <w:rPr>
@@ -6784,7 +7144,7 @@
                 <w:szCs w:val="20"/>
                 <w:lang w:val="en-US" w:eastAsia="ru-RU"/>
               </w:rPr>
-              <w:t>DI</w:t>
+              <w:t>DO</w:t>
             </w:r>
           </w:p>
         </w:tc>
@@ -7185,7 +7545,27 @@
                 <w:szCs w:val="20"/>
                 <w:lang w:val="en-US" w:eastAsia="ru-RU"/>
               </w:rPr>
-              <w:t xml:space="preserve"> клапан </w:t>
+              <w:t xml:space="preserve"> </w:t>
+            </w:r>
+            <w:proofErr w:type="spellStart"/>
+            <w:r>
+              <w:rPr>
+                <w:rFonts w:ascii="Times New Roman" w:eastAsia="Times New Roman" w:hAnsi="Times New Roman" w:cs="Times New Roman"/>
+                <w:sz w:val="20"/>
+                <w:szCs w:val="20"/>
+                <w:lang w:val="en-US" w:eastAsia="ru-RU"/>
+              </w:rPr>
+              <w:t>клапан</w:t>
+            </w:r>
+            <w:proofErr w:type="spellEnd"/>
+            <w:r>
+              <w:rPr>
+                <w:rFonts w:ascii="Times New Roman" w:eastAsia="Times New Roman" w:hAnsi="Times New Roman" w:cs="Times New Roman"/>
+                <w:sz w:val="20"/>
+                <w:szCs w:val="20"/>
+                <w:lang w:val="en-US" w:eastAsia="ru-RU"/>
+              </w:rPr>
+              <w:t xml:space="preserve"> </w:t>
             </w:r>
             <w:r>
               <w:rPr>
@@ -7486,7 +7866,7 @@
                 <w:szCs w:val="20"/>
                 <w:lang w:val="en-US" w:eastAsia="ru-RU"/>
               </w:rPr>
-              <w:t>DI</w:t>
+              <w:t>DO</w:t>
             </w:r>
           </w:p>
         </w:tc>
@@ -7887,7 +8267,27 @@
                 <w:szCs w:val="20"/>
                 <w:lang w:val="en-US" w:eastAsia="ru-RU"/>
               </w:rPr>
-              <w:t xml:space="preserve"> клапан </w:t>
+              <w:t xml:space="preserve"> </w:t>
+            </w:r>
+            <w:proofErr w:type="spellStart"/>
+            <w:r>
+              <w:rPr>
+                <w:rFonts w:ascii="Times New Roman" w:eastAsia="Times New Roman" w:hAnsi="Times New Roman" w:cs="Times New Roman"/>
+                <w:sz w:val="20"/>
+                <w:szCs w:val="20"/>
+                <w:lang w:val="en-US" w:eastAsia="ru-RU"/>
+              </w:rPr>
+              <w:t>клапан</w:t>
+            </w:r>
+            <w:proofErr w:type="spellEnd"/>
+            <w:r>
+              <w:rPr>
+                <w:rFonts w:ascii="Times New Roman" w:eastAsia="Times New Roman" w:hAnsi="Times New Roman" w:cs="Times New Roman"/>
+                <w:sz w:val="20"/>
+                <w:szCs w:val="20"/>
+                <w:lang w:val="en-US" w:eastAsia="ru-RU"/>
+              </w:rPr>
+              <w:t xml:space="preserve"> </w:t>
             </w:r>
             <w:r>
               <w:rPr>
@@ -8188,7 +8588,7 @@
                 <w:szCs w:val="20"/>
                 <w:lang w:val="en-US" w:eastAsia="ru-RU"/>
               </w:rPr>
-              <w:t>DI</w:t>
+              <w:t>DO</w:t>
             </w:r>
           </w:p>
         </w:tc>
@@ -8589,7 +8989,27 @@
                 <w:szCs w:val="20"/>
                 <w:lang w:val="en-US" w:eastAsia="ru-RU"/>
               </w:rPr>
-              <w:t xml:space="preserve"> клапан </w:t>
+              <w:t xml:space="preserve"> </w:t>
+            </w:r>
+            <w:proofErr w:type="spellStart"/>
+            <w:r>
+              <w:rPr>
+                <w:rFonts w:ascii="Times New Roman" w:eastAsia="Times New Roman" w:hAnsi="Times New Roman" w:cs="Times New Roman"/>
+                <w:sz w:val="20"/>
+                <w:szCs w:val="20"/>
+                <w:lang w:val="en-US" w:eastAsia="ru-RU"/>
+              </w:rPr>
+              <w:t>клапан</w:t>
+            </w:r>
+            <w:proofErr w:type="spellEnd"/>
+            <w:r>
+              <w:rPr>
+                <w:rFonts w:ascii="Times New Roman" w:eastAsia="Times New Roman" w:hAnsi="Times New Roman" w:cs="Times New Roman"/>
+                <w:sz w:val="20"/>
+                <w:szCs w:val="20"/>
+                <w:lang w:val="en-US" w:eastAsia="ru-RU"/>
+              </w:rPr>
+              <w:t xml:space="preserve"> </w:t>
             </w:r>
             <w:r>
               <w:rPr>
@@ -8890,7 +9310,7 @@
                 <w:szCs w:val="20"/>
                 <w:lang w:val="en-US" w:eastAsia="ru-RU"/>
               </w:rPr>
-              <w:t>DI</w:t>
+              <w:t>DO</w:t>
             </w:r>
           </w:p>
         </w:tc>
@@ -9291,7 +9711,27 @@
                 <w:szCs w:val="20"/>
                 <w:lang w:val="en-US" w:eastAsia="ru-RU"/>
               </w:rPr>
-              <w:t xml:space="preserve"> клапан </w:t>
+              <w:t xml:space="preserve"> </w:t>
+            </w:r>
+            <w:proofErr w:type="spellStart"/>
+            <w:r>
+              <w:rPr>
+                <w:rFonts w:ascii="Times New Roman" w:eastAsia="Times New Roman" w:hAnsi="Times New Roman" w:cs="Times New Roman"/>
+                <w:sz w:val="20"/>
+                <w:szCs w:val="20"/>
+                <w:lang w:val="en-US" w:eastAsia="ru-RU"/>
+              </w:rPr>
+              <w:t>клапан</w:t>
+            </w:r>
+            <w:proofErr w:type="spellEnd"/>
+            <w:r>
+              <w:rPr>
+                <w:rFonts w:ascii="Times New Roman" w:eastAsia="Times New Roman" w:hAnsi="Times New Roman" w:cs="Times New Roman"/>
+                <w:sz w:val="20"/>
+                <w:szCs w:val="20"/>
+                <w:lang w:val="en-US" w:eastAsia="ru-RU"/>
+              </w:rPr>
+              <w:t xml:space="preserve"> </w:t>
             </w:r>
             <w:r>
               <w:rPr>
@@ -9592,7 +10032,7 @@
                 <w:szCs w:val="20"/>
                 <w:lang w:val="en-US" w:eastAsia="ru-RU"/>
               </w:rPr>
-              <w:t>DI</w:t>
+              <w:t>DO</w:t>
             </w:r>
           </w:p>
         </w:tc>
@@ -9967,7 +10407,7 @@
                 <w:szCs w:val="20"/>
                 <w:lang w:eastAsia="ru-RU"/>
               </w:rPr>
-              <w:t>Двигатель включен</w:t>
+              <w:t>Включить двигатель</w:t>
             </w:r>
           </w:p>
         </w:tc>
@@ -10354,8 +10794,6 @@
               </w:rPr>
               <w:t>220</w:t>
             </w:r>
-            <w:bookmarkStart w:id="0" w:name="_GoBack"/>
-            <w:bookmarkEnd w:id="0"/>
           </w:p>
         </w:tc>
         <w:tc>
@@ -10567,7 +11005,7 @@
                 <w:szCs w:val="20"/>
                 <w:lang w:val="en-US" w:eastAsia="ru-RU"/>
               </w:rPr>
-              <w:t>LDPR001B03</w:t>
+              <w:t>LDPR001A08</w:t>
             </w:r>
           </w:p>
         </w:tc>
@@ -10600,7 +11038,7 @@
                 <w:szCs w:val="20"/>
                 <w:lang w:eastAsia="ru-RU"/>
               </w:rPr>
-              <w:t>Наличие питания</w:t>
+              <w:t>Управление двигателем (задание скорости)</w:t>
             </w:r>
           </w:p>
         </w:tc>
@@ -10798,9 +11236,18 @@
                 <w:rFonts w:ascii="Times New Roman" w:eastAsia="Times New Roman" w:hAnsi="Times New Roman" w:cs="Times New Roman"/>
                 <w:sz w:val="20"/>
                 <w:szCs w:val="20"/>
-                <w:lang w:eastAsia="ru-RU"/>
-              </w:rPr>
-            </w:pPr>
+                <w:lang w:val="en-US" w:eastAsia="ru-RU"/>
+              </w:rPr>
+            </w:pPr>
+            <w:r>
+              <w:rPr>
+                <w:rFonts w:ascii="Times New Roman" w:eastAsia="Times New Roman" w:hAnsi="Times New Roman" w:cs="Times New Roman"/>
+                <w:sz w:val="20"/>
+                <w:szCs w:val="20"/>
+                <w:lang w:val="en-US" w:eastAsia="ru-RU"/>
+              </w:rPr>
+              <w:t>0…100%</w:t>
+            </w:r>
           </w:p>
         </w:tc>
         <w:tc>
@@ -10823,9 +11270,18 @@
                 <w:rFonts w:ascii="Times New Roman" w:eastAsia="Times New Roman" w:hAnsi="Times New Roman" w:cs="Times New Roman"/>
                 <w:sz w:val="20"/>
                 <w:szCs w:val="20"/>
-                <w:lang w:eastAsia="ru-RU"/>
-              </w:rPr>
-            </w:pPr>
+                <w:lang w:val="en-US" w:eastAsia="ru-RU"/>
+              </w:rPr>
+            </w:pPr>
+            <w:r>
+              <w:rPr>
+                <w:rFonts w:ascii="Times New Roman" w:eastAsia="Times New Roman" w:hAnsi="Times New Roman" w:cs="Times New Roman"/>
+                <w:sz w:val="20"/>
+                <w:szCs w:val="20"/>
+                <w:lang w:val="en-US" w:eastAsia="ru-RU"/>
+              </w:rPr>
+              <w:t>L</w:t>
+            </w:r>
           </w:p>
         </w:tc>
         <w:tc>
@@ -10848,9 +11304,18 @@
                 <w:rFonts w:ascii="Times New Roman" w:eastAsia="Times New Roman" w:hAnsi="Times New Roman" w:cs="Times New Roman"/>
                 <w:sz w:val="20"/>
                 <w:szCs w:val="20"/>
-                <w:lang w:eastAsia="ru-RU"/>
-              </w:rPr>
-            </w:pPr>
+                <w:lang w:val="en-US" w:eastAsia="ru-RU"/>
+              </w:rPr>
+            </w:pPr>
+            <w:r>
+              <w:rPr>
+                <w:rFonts w:ascii="Times New Roman" w:eastAsia="Times New Roman" w:hAnsi="Times New Roman" w:cs="Times New Roman"/>
+                <w:sz w:val="20"/>
+                <w:szCs w:val="20"/>
+                <w:lang w:val="en-US" w:eastAsia="ru-RU"/>
+              </w:rPr>
+              <w:t>%</w:t>
+            </w:r>
           </w:p>
         </w:tc>
         <w:tc>
@@ -10883,7 +11348,7 @@
                 <w:szCs w:val="20"/>
                 <w:lang w:val="en-US" w:eastAsia="ru-RU"/>
               </w:rPr>
-              <w:t>DI</w:t>
+              <w:t>AO</w:t>
             </w:r>
           </w:p>
         </w:tc>
@@ -10907,7 +11372,7 @@
                 <w:rFonts w:ascii="Times New Roman" w:eastAsia="Times New Roman" w:hAnsi="Times New Roman" w:cs="Times New Roman"/>
                 <w:sz w:val="20"/>
                 <w:szCs w:val="20"/>
-                <w:lang w:eastAsia="ru-RU"/>
+                <w:lang w:val="en-US" w:eastAsia="ru-RU"/>
               </w:rPr>
             </w:pPr>
             <w:r>
@@ -11100,658 +11565,18 @@
                 <w:rFonts w:ascii="Times New Roman" w:eastAsia="Times New Roman" w:hAnsi="Times New Roman" w:cs="Times New Roman"/>
                 <w:sz w:val="20"/>
                 <w:szCs w:val="20"/>
-                <w:lang w:eastAsia="ru-RU"/>
-              </w:rPr>
-            </w:pPr>
-          </w:p>
-        </w:tc>
-        <w:tc>
-          <w:tcPr>
-            <w:tcW w:w="3119" w:type="dxa"/>
-            <w:tcBorders>
-              <w:left w:val="single" w:sz="8" w:space="0" w:color="auto"/>
-              <w:bottom w:val="single" w:sz="8" w:space="0" w:color="auto"/>
-              <w:right w:val="single" w:sz="8" w:space="0" w:color="auto"/>
-            </w:tcBorders>
-            <w:vAlign w:val="center"/>
-          </w:tcPr>
-          <w:p>
-            <w:pPr>
-              <w:widowControl w:val="0"/>
-              <w:spacing w:after="0" w:line="240" w:lineRule="auto"/>
-              <w:jc w:val="center"/>
-              <w:rPr>
-                <w:rFonts w:ascii="Times New Roman" w:eastAsia="Times New Roman" w:hAnsi="Times New Roman" w:cs="Times New Roman"/>
-                <w:sz w:val="20"/>
-                <w:szCs w:val="20"/>
                 <w:lang w:val="en-US" w:eastAsia="ru-RU"/>
               </w:rPr>
             </w:pPr>
-          </w:p>
-        </w:tc>
-      </w:tr>
-      <w:tr>
-        <w:trPr>
-          <w:trHeight w:val="315"/>
-        </w:trPr>
-        <w:tc>
-          <w:tcPr>
-            <w:tcW w:w="1576" w:type="dxa"/>
-            <w:gridSpan w:val="2"/>
-            <w:vMerge/>
-            <w:tcBorders>
-              <w:right w:val="single" w:sz="8" w:space="0" w:color="auto"/>
-            </w:tcBorders>
-            <w:shd w:val="clear" w:color="auto" w:fill="auto"/>
-            <w:vAlign w:val="center"/>
-          </w:tcPr>
-          <w:p>
-            <w:pPr>
-              <w:widowControl w:val="0"/>
-              <w:spacing w:after="0" w:line="240" w:lineRule="auto"/>
-              <w:jc w:val="center"/>
-              <w:rPr>
-                <w:rFonts w:ascii="Times New Roman" w:eastAsia="Times New Roman" w:hAnsi="Times New Roman" w:cs="Times New Roman"/>
-                <w:sz w:val="20"/>
-                <w:szCs w:val="20"/>
-                <w:lang w:eastAsia="ru-RU"/>
-              </w:rPr>
-            </w:pPr>
-          </w:p>
-        </w:tc>
-        <w:tc>
-          <w:tcPr>
-            <w:tcW w:w="1416" w:type="dxa"/>
-            <w:tcBorders>
-              <w:left w:val="single" w:sz="8" w:space="0" w:color="auto"/>
-              <w:bottom w:val="single" w:sz="8" w:space="0" w:color="auto"/>
-              <w:right w:val="single" w:sz="8" w:space="0" w:color="auto"/>
-            </w:tcBorders>
-            <w:shd w:val="clear" w:color="auto" w:fill="auto"/>
-            <w:vAlign w:val="center"/>
-          </w:tcPr>
-          <w:p>
-            <w:pPr>
-              <w:widowControl w:val="0"/>
-              <w:spacing w:after="0" w:line="240" w:lineRule="auto"/>
-              <w:jc w:val="center"/>
+            <w:r>
               <w:rPr>
                 <w:rFonts w:ascii="Times New Roman" w:eastAsia="Times New Roman" w:hAnsi="Times New Roman" w:cs="Times New Roman"/>
                 <w:sz w:val="20"/>
                 <w:szCs w:val="20"/>
                 <w:lang w:val="en-US" w:eastAsia="ru-RU"/>
               </w:rPr>
-            </w:pPr>
-            <w:r>
-              <w:rPr>
-                <w:rFonts w:ascii="Times New Roman" w:eastAsia="Times New Roman" w:hAnsi="Times New Roman" w:cs="Times New Roman"/>
-                <w:sz w:val="20"/>
-                <w:szCs w:val="20"/>
-                <w:lang w:val="en-US" w:eastAsia="ru-RU"/>
-              </w:rPr>
-              <w:t>LDPR001A08</w:t>
+              <w:t>2</w:t>
             </w:r>
-          </w:p>
-        </w:tc>
-        <w:tc>
-          <w:tcPr>
-            <w:tcW w:w="3227" w:type="dxa"/>
-            <w:tcBorders>
-              <w:left w:val="single" w:sz="8" w:space="0" w:color="auto"/>
-              <w:bottom w:val="single" w:sz="8" w:space="0" w:color="auto"/>
-              <w:right w:val="single" w:sz="8" w:space="0" w:color="auto"/>
-            </w:tcBorders>
-            <w:shd w:val="clear" w:color="auto" w:fill="auto"/>
-            <w:vAlign w:val="center"/>
-          </w:tcPr>
-          <w:p>
-            <w:pPr>
-              <w:widowControl w:val="0"/>
-              <w:spacing w:after="0" w:line="240" w:lineRule="auto"/>
-              <w:rPr>
-                <w:rFonts w:ascii="Times New Roman" w:eastAsia="Times New Roman" w:hAnsi="Times New Roman" w:cs="Times New Roman"/>
-                <w:sz w:val="20"/>
-                <w:szCs w:val="20"/>
-                <w:lang w:eastAsia="ru-RU"/>
-              </w:rPr>
-            </w:pPr>
-            <w:r>
-              <w:rPr>
-                <w:rFonts w:ascii="Times New Roman" w:eastAsia="Times New Roman" w:hAnsi="Times New Roman" w:cs="Times New Roman"/>
-                <w:sz w:val="20"/>
-                <w:szCs w:val="20"/>
-                <w:lang w:eastAsia="ru-RU"/>
-              </w:rPr>
-              <w:t>Управление двигателем (задание скорости)</w:t>
-            </w:r>
-          </w:p>
-        </w:tc>
-        <w:tc>
-          <w:tcPr>
-            <w:tcW w:w="706" w:type="dxa"/>
-            <w:tcBorders>
-              <w:left w:val="single" w:sz="8" w:space="0" w:color="auto"/>
-              <w:bottom w:val="single" w:sz="8" w:space="0" w:color="auto"/>
-              <w:right w:val="single" w:sz="8" w:space="0" w:color="auto"/>
-            </w:tcBorders>
-            <w:vAlign w:val="center"/>
-          </w:tcPr>
-          <w:p>
-            <w:pPr>
-              <w:widowControl w:val="0"/>
-              <w:spacing w:after="0" w:line="240" w:lineRule="auto"/>
-              <w:jc w:val="center"/>
-              <w:rPr>
-                <w:rFonts w:ascii="Times New Roman" w:eastAsia="Times New Roman" w:hAnsi="Times New Roman" w:cs="Times New Roman"/>
-                <w:sz w:val="20"/>
-                <w:szCs w:val="20"/>
-                <w:lang w:eastAsia="ru-RU"/>
-              </w:rPr>
-            </w:pPr>
-          </w:p>
-        </w:tc>
-        <w:tc>
-          <w:tcPr>
-            <w:tcW w:w="528" w:type="dxa"/>
-            <w:tcBorders>
-              <w:left w:val="single" w:sz="8" w:space="0" w:color="auto"/>
-              <w:bottom w:val="single" w:sz="8" w:space="0" w:color="auto"/>
-              <w:right w:val="single" w:sz="8" w:space="0" w:color="auto"/>
-            </w:tcBorders>
-            <w:shd w:val="clear" w:color="auto" w:fill="auto"/>
-            <w:vAlign w:val="center"/>
-          </w:tcPr>
-          <w:p>
-            <w:pPr>
-              <w:widowControl w:val="0"/>
-              <w:spacing w:after="0" w:line="240" w:lineRule="auto"/>
-              <w:jc w:val="center"/>
-              <w:rPr>
-                <w:rFonts w:ascii="Times New Roman" w:eastAsia="Times New Roman" w:hAnsi="Times New Roman" w:cs="Times New Roman"/>
-                <w:sz w:val="20"/>
-                <w:szCs w:val="20"/>
-                <w:lang w:eastAsia="ru-RU"/>
-              </w:rPr>
-            </w:pPr>
-          </w:p>
-        </w:tc>
-        <w:tc>
-          <w:tcPr>
-            <w:tcW w:w="528" w:type="dxa"/>
-            <w:tcBorders>
-              <w:left w:val="single" w:sz="8" w:space="0" w:color="auto"/>
-              <w:bottom w:val="single" w:sz="8" w:space="0" w:color="auto"/>
-              <w:right w:val="single" w:sz="8" w:space="0" w:color="auto"/>
-            </w:tcBorders>
-            <w:shd w:val="clear" w:color="auto" w:fill="auto"/>
-            <w:vAlign w:val="center"/>
-          </w:tcPr>
-          <w:p>
-            <w:pPr>
-              <w:widowControl w:val="0"/>
-              <w:spacing w:after="0" w:line="240" w:lineRule="auto"/>
-              <w:jc w:val="center"/>
-              <w:rPr>
-                <w:rFonts w:ascii="Times New Roman" w:eastAsia="Times New Roman" w:hAnsi="Times New Roman" w:cs="Times New Roman"/>
-                <w:sz w:val="20"/>
-                <w:szCs w:val="20"/>
-                <w:lang w:eastAsia="ru-RU"/>
-              </w:rPr>
-            </w:pPr>
-          </w:p>
-        </w:tc>
-        <w:tc>
-          <w:tcPr>
-            <w:tcW w:w="637" w:type="dxa"/>
-            <w:tcBorders>
-              <w:left w:val="single" w:sz="8" w:space="0" w:color="auto"/>
-              <w:bottom w:val="single" w:sz="8" w:space="0" w:color="auto"/>
-              <w:right w:val="single" w:sz="8" w:space="0" w:color="auto"/>
-            </w:tcBorders>
-            <w:shd w:val="clear" w:color="auto" w:fill="auto"/>
-            <w:vAlign w:val="center"/>
-          </w:tcPr>
-          <w:p>
-            <w:pPr>
-              <w:widowControl w:val="0"/>
-              <w:spacing w:after="0" w:line="240" w:lineRule="auto"/>
-              <w:jc w:val="center"/>
-              <w:rPr>
-                <w:rFonts w:ascii="Times New Roman" w:eastAsia="Times New Roman" w:hAnsi="Times New Roman" w:cs="Times New Roman"/>
-                <w:sz w:val="20"/>
-                <w:szCs w:val="20"/>
-                <w:lang w:eastAsia="ru-RU"/>
-              </w:rPr>
-            </w:pPr>
-          </w:p>
-        </w:tc>
-        <w:tc>
-          <w:tcPr>
-            <w:tcW w:w="709" w:type="dxa"/>
-            <w:tcBorders>
-              <w:left w:val="single" w:sz="8" w:space="0" w:color="auto"/>
-              <w:bottom w:val="single" w:sz="8" w:space="0" w:color="auto"/>
-              <w:right w:val="single" w:sz="8" w:space="0" w:color="auto"/>
-            </w:tcBorders>
-            <w:shd w:val="clear" w:color="auto" w:fill="auto"/>
-            <w:vAlign w:val="center"/>
-          </w:tcPr>
-          <w:p>
-            <w:pPr>
-              <w:widowControl w:val="0"/>
-              <w:spacing w:after="0" w:line="240" w:lineRule="auto"/>
-              <w:jc w:val="center"/>
-              <w:rPr>
-                <w:rFonts w:ascii="Times New Roman" w:eastAsia="Times New Roman" w:hAnsi="Times New Roman" w:cs="Times New Roman"/>
-                <w:sz w:val="20"/>
-                <w:szCs w:val="20"/>
-                <w:lang w:eastAsia="ru-RU"/>
-              </w:rPr>
-            </w:pPr>
-          </w:p>
-        </w:tc>
-        <w:tc>
-          <w:tcPr>
-            <w:tcW w:w="856" w:type="dxa"/>
-            <w:tcBorders>
-              <w:left w:val="single" w:sz="8" w:space="0" w:color="auto"/>
-              <w:bottom w:val="single" w:sz="8" w:space="0" w:color="auto"/>
-              <w:right w:val="single" w:sz="8" w:space="0" w:color="auto"/>
-            </w:tcBorders>
-            <w:shd w:val="clear" w:color="auto" w:fill="auto"/>
-            <w:vAlign w:val="center"/>
-          </w:tcPr>
-          <w:p>
-            <w:pPr>
-              <w:widowControl w:val="0"/>
-              <w:spacing w:after="0" w:line="240" w:lineRule="auto"/>
-              <w:jc w:val="center"/>
-              <w:rPr>
-                <w:rFonts w:ascii="Times New Roman" w:eastAsia="Times New Roman" w:hAnsi="Times New Roman" w:cs="Times New Roman"/>
-                <w:sz w:val="20"/>
-                <w:szCs w:val="20"/>
-                <w:lang w:eastAsia="ru-RU"/>
-              </w:rPr>
-            </w:pPr>
-          </w:p>
-        </w:tc>
-        <w:tc>
-          <w:tcPr>
-            <w:tcW w:w="740" w:type="dxa"/>
-            <w:tcBorders>
-              <w:left w:val="single" w:sz="8" w:space="0" w:color="auto"/>
-              <w:bottom w:val="single" w:sz="8" w:space="0" w:color="auto"/>
-              <w:right w:val="single" w:sz="8" w:space="0" w:color="auto"/>
-            </w:tcBorders>
-            <w:shd w:val="clear" w:color="auto" w:fill="auto"/>
-            <w:vAlign w:val="center"/>
-          </w:tcPr>
-          <w:p>
-            <w:pPr>
-              <w:widowControl w:val="0"/>
-              <w:spacing w:after="0" w:line="240" w:lineRule="auto"/>
-              <w:jc w:val="center"/>
-              <w:rPr>
-                <w:rFonts w:ascii="Times New Roman" w:eastAsia="Times New Roman" w:hAnsi="Times New Roman" w:cs="Times New Roman"/>
-                <w:sz w:val="20"/>
-                <w:szCs w:val="20"/>
-                <w:lang w:eastAsia="ru-RU"/>
-              </w:rPr>
-            </w:pPr>
-          </w:p>
-        </w:tc>
-        <w:tc>
-          <w:tcPr>
-            <w:tcW w:w="1540" w:type="dxa"/>
-            <w:tcBorders>
-              <w:left w:val="single" w:sz="8" w:space="0" w:color="auto"/>
-              <w:bottom w:val="single" w:sz="8" w:space="0" w:color="auto"/>
-              <w:right w:val="single" w:sz="8" w:space="0" w:color="auto"/>
-            </w:tcBorders>
-            <w:shd w:val="clear" w:color="auto" w:fill="auto"/>
-            <w:vAlign w:val="center"/>
-          </w:tcPr>
-          <w:p>
-            <w:pPr>
-              <w:widowControl w:val="0"/>
-              <w:spacing w:after="0" w:line="240" w:lineRule="auto"/>
-              <w:jc w:val="center"/>
-              <w:rPr>
-                <w:rFonts w:ascii="Times New Roman" w:eastAsia="Times New Roman" w:hAnsi="Times New Roman" w:cs="Times New Roman"/>
-                <w:sz w:val="20"/>
-                <w:szCs w:val="20"/>
-                <w:lang w:val="en-US" w:eastAsia="ru-RU"/>
-              </w:rPr>
-            </w:pPr>
-            <w:r>
-              <w:rPr>
-                <w:rFonts w:ascii="Times New Roman" w:eastAsia="Times New Roman" w:hAnsi="Times New Roman" w:cs="Times New Roman"/>
-                <w:sz w:val="20"/>
-                <w:szCs w:val="20"/>
-                <w:lang w:val="en-US" w:eastAsia="ru-RU"/>
-              </w:rPr>
-              <w:t>0…100%</w:t>
-            </w:r>
-          </w:p>
-        </w:tc>
-        <w:tc>
-          <w:tcPr>
-            <w:tcW w:w="393" w:type="dxa"/>
-            <w:tcBorders>
-              <w:left w:val="single" w:sz="8" w:space="0" w:color="auto"/>
-              <w:bottom w:val="single" w:sz="8" w:space="0" w:color="auto"/>
-              <w:right w:val="single" w:sz="8" w:space="0" w:color="auto"/>
-            </w:tcBorders>
-            <w:shd w:val="clear" w:color="auto" w:fill="auto"/>
-            <w:vAlign w:val="center"/>
-          </w:tcPr>
-          <w:p>
-            <w:pPr>
-              <w:widowControl w:val="0"/>
-              <w:spacing w:after="0" w:line="240" w:lineRule="auto"/>
-              <w:jc w:val="center"/>
-              <w:rPr>
-                <w:rFonts w:ascii="Times New Roman" w:eastAsia="Times New Roman" w:hAnsi="Times New Roman" w:cs="Times New Roman"/>
-                <w:sz w:val="20"/>
-                <w:szCs w:val="20"/>
-                <w:lang w:val="en-US" w:eastAsia="ru-RU"/>
-              </w:rPr>
-            </w:pPr>
-            <w:r>
-              <w:rPr>
-                <w:rFonts w:ascii="Times New Roman" w:eastAsia="Times New Roman" w:hAnsi="Times New Roman" w:cs="Times New Roman"/>
-                <w:sz w:val="20"/>
-                <w:szCs w:val="20"/>
-                <w:lang w:val="en-US" w:eastAsia="ru-RU"/>
-              </w:rPr>
-              <w:t>L</w:t>
-            </w:r>
-          </w:p>
-        </w:tc>
-        <w:tc>
-          <w:tcPr>
-            <w:tcW w:w="1258" w:type="dxa"/>
-            <w:tcBorders>
-              <w:left w:val="single" w:sz="8" w:space="0" w:color="auto"/>
-              <w:bottom w:val="single" w:sz="8" w:space="0" w:color="auto"/>
-              <w:right w:val="single" w:sz="8" w:space="0" w:color="auto"/>
-            </w:tcBorders>
-            <w:shd w:val="clear" w:color="auto" w:fill="auto"/>
-            <w:vAlign w:val="center"/>
-          </w:tcPr>
-          <w:p>
-            <w:pPr>
-              <w:widowControl w:val="0"/>
-              <w:spacing w:after="0" w:line="240" w:lineRule="auto"/>
-              <w:jc w:val="center"/>
-              <w:rPr>
-                <w:rFonts w:ascii="Times New Roman" w:eastAsia="Times New Roman" w:hAnsi="Times New Roman" w:cs="Times New Roman"/>
-                <w:sz w:val="20"/>
-                <w:szCs w:val="20"/>
-                <w:lang w:val="en-US" w:eastAsia="ru-RU"/>
-              </w:rPr>
-            </w:pPr>
-            <w:r>
-              <w:rPr>
-                <w:rFonts w:ascii="Times New Roman" w:eastAsia="Times New Roman" w:hAnsi="Times New Roman" w:cs="Times New Roman"/>
-                <w:sz w:val="20"/>
-                <w:szCs w:val="20"/>
-                <w:lang w:val="en-US" w:eastAsia="ru-RU"/>
-              </w:rPr>
-              <w:t>%</w:t>
-            </w:r>
-          </w:p>
-        </w:tc>
-        <w:tc>
-          <w:tcPr>
-            <w:tcW w:w="608" w:type="dxa"/>
-            <w:tcBorders>
-              <w:left w:val="single" w:sz="8" w:space="0" w:color="auto"/>
-              <w:bottom w:val="single" w:sz="8" w:space="0" w:color="auto"/>
-              <w:right w:val="single" w:sz="8" w:space="0" w:color="auto"/>
-            </w:tcBorders>
-            <w:shd w:val="clear" w:color="auto" w:fill="auto"/>
-            <w:vAlign w:val="center"/>
-          </w:tcPr>
-          <w:p>
-            <w:pPr>
-              <w:widowControl w:val="0"/>
-              <w:spacing w:after="0" w:line="240" w:lineRule="auto"/>
-              <w:jc w:val="center"/>
-              <w:rPr>
-                <w:rFonts w:ascii="Times New Roman" w:eastAsia="Times New Roman" w:hAnsi="Times New Roman" w:cs="Times New Roman"/>
-                <w:sz w:val="20"/>
-                <w:szCs w:val="20"/>
-                <w:lang w:val="en-US" w:eastAsia="ru-RU"/>
-              </w:rPr>
-            </w:pPr>
-            <w:r>
-              <w:rPr>
-                <w:rFonts w:ascii="Times New Roman" w:eastAsia="Times New Roman" w:hAnsi="Times New Roman" w:cs="Times New Roman"/>
-                <w:sz w:val="20"/>
-                <w:szCs w:val="20"/>
-                <w:lang w:val="en-US" w:eastAsia="ru-RU"/>
-              </w:rPr>
-              <w:t>AI</w:t>
-            </w:r>
-          </w:p>
-        </w:tc>
-        <w:tc>
-          <w:tcPr>
-            <w:tcW w:w="379" w:type="dxa"/>
-            <w:tcBorders>
-              <w:left w:val="single" w:sz="8" w:space="0" w:color="auto"/>
-              <w:bottom w:val="single" w:sz="8" w:space="0" w:color="auto"/>
-              <w:right w:val="single" w:sz="8" w:space="0" w:color="auto"/>
-            </w:tcBorders>
-            <w:shd w:val="clear" w:color="auto" w:fill="auto"/>
-            <w:vAlign w:val="center"/>
-          </w:tcPr>
-          <w:p>
-            <w:pPr>
-              <w:widowControl w:val="0"/>
-              <w:spacing w:after="0" w:line="240" w:lineRule="auto"/>
-              <w:jc w:val="center"/>
-              <w:rPr>
-                <w:rFonts w:ascii="Times New Roman" w:eastAsia="Times New Roman" w:hAnsi="Times New Roman" w:cs="Times New Roman"/>
-                <w:sz w:val="20"/>
-                <w:szCs w:val="20"/>
-                <w:lang w:val="en-US" w:eastAsia="ru-RU"/>
-              </w:rPr>
-            </w:pPr>
-            <w:r>
-              <w:rPr>
-                <w:rFonts w:ascii="Times New Roman" w:eastAsia="Times New Roman" w:hAnsi="Times New Roman" w:cs="Times New Roman"/>
-                <w:sz w:val="20"/>
-                <w:szCs w:val="20"/>
-                <w:lang w:val="en-US" w:eastAsia="ru-RU"/>
-              </w:rPr>
-              <w:t>NIS</w:t>
-            </w:r>
-          </w:p>
-        </w:tc>
-        <w:tc>
-          <w:tcPr>
-            <w:tcW w:w="332" w:type="dxa"/>
-            <w:tcBorders>
-              <w:left w:val="single" w:sz="8" w:space="0" w:color="auto"/>
-              <w:bottom w:val="single" w:sz="8" w:space="0" w:color="auto"/>
-              <w:right w:val="single" w:sz="8" w:space="0" w:color="auto"/>
-            </w:tcBorders>
-            <w:shd w:val="clear" w:color="auto" w:fill="auto"/>
-            <w:vAlign w:val="center"/>
-          </w:tcPr>
-          <w:p>
-            <w:pPr>
-              <w:widowControl w:val="0"/>
-              <w:spacing w:after="0" w:line="240" w:lineRule="auto"/>
-              <w:jc w:val="center"/>
-              <w:rPr>
-                <w:rFonts w:ascii="Times New Roman" w:eastAsia="Times New Roman" w:hAnsi="Times New Roman" w:cs="Times New Roman"/>
-                <w:sz w:val="20"/>
-                <w:szCs w:val="20"/>
-                <w:lang w:eastAsia="ru-RU"/>
-              </w:rPr>
-            </w:pPr>
-            <w:r>
-              <w:rPr>
-                <w:rFonts w:ascii="Times New Roman" w:eastAsia="Times New Roman" w:hAnsi="Times New Roman" w:cs="Times New Roman"/>
-                <w:sz w:val="20"/>
-                <w:szCs w:val="20"/>
-                <w:lang w:eastAsia="ru-RU"/>
-              </w:rPr>
-              <w:t>П</w:t>
-            </w:r>
-          </w:p>
-        </w:tc>
-        <w:tc>
-          <w:tcPr>
-            <w:tcW w:w="429" w:type="dxa"/>
-            <w:tcBorders>
-              <w:left w:val="single" w:sz="8" w:space="0" w:color="auto"/>
-              <w:bottom w:val="single" w:sz="8" w:space="0" w:color="auto"/>
-              <w:right w:val="single" w:sz="8" w:space="0" w:color="auto"/>
-            </w:tcBorders>
-            <w:shd w:val="clear" w:color="auto" w:fill="auto"/>
-            <w:vAlign w:val="center"/>
-          </w:tcPr>
-          <w:p>
-            <w:pPr>
-              <w:widowControl w:val="0"/>
-              <w:spacing w:after="0" w:line="240" w:lineRule="auto"/>
-              <w:jc w:val="center"/>
-              <w:rPr>
-                <w:rFonts w:ascii="Times New Roman" w:eastAsia="Times New Roman" w:hAnsi="Times New Roman" w:cs="Times New Roman"/>
-                <w:sz w:val="20"/>
-                <w:szCs w:val="20"/>
-                <w:lang w:val="en-US" w:eastAsia="ru-RU"/>
-              </w:rPr>
-            </w:pPr>
-          </w:p>
-        </w:tc>
-        <w:tc>
-          <w:tcPr>
-            <w:tcW w:w="1453" w:type="dxa"/>
-            <w:tcBorders>
-              <w:left w:val="single" w:sz="8" w:space="0" w:color="auto"/>
-              <w:bottom w:val="single" w:sz="8" w:space="0" w:color="auto"/>
-              <w:right w:val="single" w:sz="8" w:space="0" w:color="auto"/>
-            </w:tcBorders>
-            <w:shd w:val="clear" w:color="auto" w:fill="auto"/>
-            <w:vAlign w:val="center"/>
-          </w:tcPr>
-          <w:p>
-            <w:pPr>
-              <w:widowControl w:val="0"/>
-              <w:spacing w:after="0" w:line="240" w:lineRule="auto"/>
-              <w:jc w:val="center"/>
-              <w:rPr>
-                <w:rFonts w:ascii="Times New Roman" w:eastAsia="Times New Roman" w:hAnsi="Times New Roman" w:cs="Times New Roman"/>
-                <w:sz w:val="20"/>
-                <w:szCs w:val="20"/>
-                <w:lang w:eastAsia="ru-RU"/>
-              </w:rPr>
-            </w:pPr>
-          </w:p>
-        </w:tc>
-        <w:tc>
-          <w:tcPr>
-            <w:tcW w:w="357" w:type="dxa"/>
-            <w:tcBorders>
-              <w:left w:val="single" w:sz="8" w:space="0" w:color="auto"/>
-              <w:bottom w:val="single" w:sz="8" w:space="0" w:color="auto"/>
-              <w:right w:val="single" w:sz="8" w:space="0" w:color="auto"/>
-            </w:tcBorders>
-            <w:shd w:val="clear" w:color="auto" w:fill="auto"/>
-            <w:vAlign w:val="center"/>
-          </w:tcPr>
-          <w:p>
-            <w:pPr>
-              <w:widowControl w:val="0"/>
-              <w:spacing w:after="0" w:line="240" w:lineRule="auto"/>
-              <w:jc w:val="center"/>
-              <w:rPr>
-                <w:rFonts w:ascii="Times New Roman" w:eastAsia="Times New Roman" w:hAnsi="Times New Roman" w:cs="Times New Roman"/>
-                <w:sz w:val="20"/>
-                <w:szCs w:val="20"/>
-                <w:lang w:eastAsia="ru-RU"/>
-              </w:rPr>
-            </w:pPr>
-          </w:p>
-        </w:tc>
-        <w:tc>
-          <w:tcPr>
-            <w:tcW w:w="401" w:type="dxa"/>
-            <w:tcBorders>
-              <w:left w:val="single" w:sz="8" w:space="0" w:color="auto"/>
-              <w:bottom w:val="single" w:sz="8" w:space="0" w:color="auto"/>
-              <w:right w:val="single" w:sz="8" w:space="0" w:color="auto"/>
-            </w:tcBorders>
-            <w:shd w:val="clear" w:color="auto" w:fill="auto"/>
-            <w:vAlign w:val="center"/>
-          </w:tcPr>
-          <w:p>
-            <w:pPr>
-              <w:widowControl w:val="0"/>
-              <w:spacing w:after="0" w:line="240" w:lineRule="auto"/>
-              <w:jc w:val="center"/>
-              <w:rPr>
-                <w:rFonts w:ascii="Times New Roman" w:eastAsia="Times New Roman" w:hAnsi="Times New Roman" w:cs="Times New Roman"/>
-                <w:sz w:val="20"/>
-                <w:szCs w:val="20"/>
-                <w:lang w:eastAsia="ru-RU"/>
-              </w:rPr>
-            </w:pPr>
-          </w:p>
-        </w:tc>
-        <w:tc>
-          <w:tcPr>
-            <w:tcW w:w="483" w:type="dxa"/>
-            <w:tcBorders>
-              <w:left w:val="single" w:sz="8" w:space="0" w:color="auto"/>
-              <w:bottom w:val="single" w:sz="8" w:space="0" w:color="auto"/>
-              <w:right w:val="single" w:sz="8" w:space="0" w:color="auto"/>
-            </w:tcBorders>
-            <w:shd w:val="clear" w:color="auto" w:fill="auto"/>
-            <w:vAlign w:val="center"/>
-          </w:tcPr>
-          <w:p>
-            <w:pPr>
-              <w:widowControl w:val="0"/>
-              <w:spacing w:after="0" w:line="240" w:lineRule="auto"/>
-              <w:jc w:val="center"/>
-              <w:rPr>
-                <w:rFonts w:ascii="Times New Roman" w:eastAsia="Times New Roman" w:hAnsi="Times New Roman" w:cs="Times New Roman"/>
-                <w:sz w:val="20"/>
-                <w:szCs w:val="20"/>
-                <w:lang w:eastAsia="ru-RU"/>
-              </w:rPr>
-            </w:pPr>
-          </w:p>
-        </w:tc>
-        <w:tc>
-          <w:tcPr>
-            <w:tcW w:w="708" w:type="dxa"/>
-            <w:tcBorders>
-              <w:left w:val="single" w:sz="8" w:space="0" w:color="auto"/>
-              <w:bottom w:val="single" w:sz="8" w:space="0" w:color="auto"/>
-              <w:right w:val="single" w:sz="8" w:space="0" w:color="auto"/>
-            </w:tcBorders>
-            <w:shd w:val="clear" w:color="auto" w:fill="auto"/>
-            <w:vAlign w:val="center"/>
-          </w:tcPr>
-          <w:p>
-            <w:pPr>
-              <w:widowControl w:val="0"/>
-              <w:spacing w:after="0" w:line="240" w:lineRule="auto"/>
-              <w:jc w:val="center"/>
-              <w:rPr>
-                <w:rFonts w:ascii="Times New Roman" w:eastAsia="Times New Roman" w:hAnsi="Times New Roman" w:cs="Times New Roman"/>
-                <w:sz w:val="20"/>
-                <w:szCs w:val="20"/>
-                <w:lang w:eastAsia="ru-RU"/>
-              </w:rPr>
-            </w:pPr>
           </w:p>
         </w:tc>
         <w:tc>
@@ -14411,6 +14236,7 @@
                                 <w:lang w:val="en-US"/>
                               </w:rPr>
                             </w:pPr>
+                            <w:proofErr w:type="spellStart"/>
                             <w:r>
                               <w:rPr>
                                 <w:b w:val="0"/>
@@ -14419,6 +14245,7 @@
                               </w:rPr>
                               <w:t>Нач.отд</w:t>
                             </w:r>
+                            <w:proofErr w:type="spellEnd"/>
                             <w:r>
                               <w:rPr>
                                 <w:b w:val="0"/>
@@ -14652,6 +14479,7 @@
                                 <w:szCs w:val="20"/>
                               </w:rPr>
                             </w:pPr>
+                            <w:proofErr w:type="spellStart"/>
                             <w:r>
                               <w:rPr>
                                 <w:b w:val="0"/>
@@ -14660,6 +14488,7 @@
                               </w:rPr>
                               <w:t>Н.контр</w:t>
                             </w:r>
+                            <w:proofErr w:type="spellEnd"/>
                             <w:r>
                               <w:rPr>
                                 <w:sz w:val="20"/>
@@ -14723,6 +14552,7 @@
                                 <w:szCs w:val="20"/>
                               </w:rPr>
                             </w:pPr>
+                            <w:proofErr w:type="spellStart"/>
                             <w:r>
                               <w:rPr>
                                 <w:b w:val="0"/>
@@ -14732,6 +14562,7 @@
                               </w:rPr>
                               <w:t>Шилин</w:t>
                             </w:r>
+                            <w:proofErr w:type="spellEnd"/>
                           </w:p>
                         </w:txbxContent>
                       </wps:txbx>
@@ -15352,6 +15183,7 @@
                                 <w:szCs w:val="20"/>
                               </w:rPr>
                             </w:pPr>
+                            <w:proofErr w:type="spellStart"/>
                             <w:r>
                               <w:rPr>
                                 <w:b w:val="0"/>
@@ -15361,6 +15193,7 @@
                               </w:rPr>
                               <w:t>Разраб</w:t>
                             </w:r>
+                            <w:proofErr w:type="spellEnd"/>
                             <w:r>
                               <w:rPr>
                                 <w:bCs w:val="0"/>
@@ -15425,6 +15258,7 @@
                                 <w:szCs w:val="18"/>
                               </w:rPr>
                             </w:pPr>
+                            <w:proofErr w:type="spellStart"/>
                             <w:r>
                               <w:rPr>
                                 <w:b w:val="0"/>
@@ -15434,6 +15268,7 @@
                               </w:rPr>
                               <w:t>Питенин</w:t>
                             </w:r>
+                            <w:proofErr w:type="spellEnd"/>
                           </w:p>
                         </w:txbxContent>
                       </wps:txbx>
@@ -15706,6 +15541,7 @@
                                 <w:lang w:val="en-US"/>
                               </w:rPr>
                             </w:pPr>
+                            <w:proofErr w:type="spellStart"/>
                             <w:r>
                               <w:rPr>
                                 <w:rFonts w:ascii="Times New Roman" w:hAnsi="Times New Roman"/>
@@ -15717,6 +15553,7 @@
                               </w:rPr>
                               <w:t>Подп</w:t>
                             </w:r>
+                            <w:proofErr w:type="spellEnd"/>
                             <w:r>
                               <w:rPr>
                                 <w:rFonts w:ascii="Times New Roman" w:hAnsi="Times New Roman"/>
@@ -15834,12 +15671,21 @@
                                 <w:szCs w:val="15"/>
                               </w:rPr>
                             </w:pPr>
+                            <w:proofErr w:type="spellStart"/>
                             <w:r>
                               <w:rPr>
                                 <w:sz w:val="15"/>
                                 <w:szCs w:val="15"/>
                               </w:rPr>
-                              <w:t>Кол.уч.</w:t>
+                              <w:t>Кол.уч</w:t>
+                            </w:r>
+                            <w:proofErr w:type="spellEnd"/>
+                            <w:r>
+                              <w:rPr>
+                                <w:sz w:val="15"/>
+                                <w:szCs w:val="15"/>
+                              </w:rPr>
+                              <w:t>.</w:t>
                             </w:r>
                           </w:p>
                         </w:txbxContent>
@@ -17942,6 +17788,7 @@
                           <w:lang w:val="en-US"/>
                         </w:rPr>
                       </w:pPr>
+                      <w:proofErr w:type="spellStart"/>
                       <w:r>
                         <w:rPr>
                           <w:b w:val="0"/>
@@ -17950,6 +17797,7 @@
                         </w:rPr>
                         <w:t>Нач.отд</w:t>
                       </w:r>
+                      <w:proofErr w:type="spellEnd"/>
                       <w:r>
                         <w:rPr>
                           <w:b w:val="0"/>
@@ -18031,6 +17879,7 @@
                           <w:szCs w:val="20"/>
                         </w:rPr>
                       </w:pPr>
+                      <w:proofErr w:type="spellStart"/>
                       <w:r>
                         <w:rPr>
                           <w:b w:val="0"/>
@@ -18039,6 +17888,7 @@
                         </w:rPr>
                         <w:t>Н.контр</w:t>
                       </w:r>
+                      <w:proofErr w:type="spellEnd"/>
                       <w:r>
                         <w:rPr>
                           <w:sz w:val="20"/>
@@ -18064,6 +17914,7 @@
                           <w:szCs w:val="20"/>
                         </w:rPr>
                       </w:pPr>
+                      <w:proofErr w:type="spellStart"/>
                       <w:r>
                         <w:rPr>
                           <w:b w:val="0"/>
@@ -18073,6 +17924,7 @@
                         </w:rPr>
                         <w:t>Шилин</w:t>
                       </w:r>
+                      <w:proofErr w:type="spellEnd"/>
                     </w:p>
                   </w:txbxContent>
                 </v:textbox>
@@ -18275,6 +18127,7 @@
                           <w:szCs w:val="20"/>
                         </w:rPr>
                       </w:pPr>
+                      <w:proofErr w:type="spellStart"/>
                       <w:r>
                         <w:rPr>
                           <w:b w:val="0"/>
@@ -18284,6 +18137,7 @@
                         </w:rPr>
                         <w:t>Разраб</w:t>
                       </w:r>
+                      <w:proofErr w:type="spellEnd"/>
                       <w:r>
                         <w:rPr>
                           <w:bCs w:val="0"/>
@@ -18310,6 +18164,7 @@
                           <w:szCs w:val="18"/>
                         </w:rPr>
                       </w:pPr>
+                      <w:proofErr w:type="spellStart"/>
                       <w:r>
                         <w:rPr>
                           <w:b w:val="0"/>
@@ -18319,6 +18174,7 @@
                         </w:rPr>
                         <w:t>Питенин</w:t>
                       </w:r>
+                      <w:proofErr w:type="spellEnd"/>
                     </w:p>
                   </w:txbxContent>
                 </v:textbox>
@@ -18401,6 +18257,7 @@
                           <w:lang w:val="en-US"/>
                         </w:rPr>
                       </w:pPr>
+                      <w:proofErr w:type="spellStart"/>
                       <w:r>
                         <w:rPr>
                           <w:rFonts w:ascii="Times New Roman" w:hAnsi="Times New Roman"/>
@@ -18412,6 +18269,7 @@
                         </w:rPr>
                         <w:t>Подп</w:t>
                       </w:r>
+                      <w:proofErr w:type="spellEnd"/>
                       <w:r>
                         <w:rPr>
                           <w:rFonts w:ascii="Times New Roman" w:hAnsi="Times New Roman"/>
@@ -18453,12 +18311,21 @@
                           <w:szCs w:val="15"/>
                         </w:rPr>
                       </w:pPr>
+                      <w:proofErr w:type="spellStart"/>
                       <w:r>
                         <w:rPr>
                           <w:sz w:val="15"/>
                           <w:szCs w:val="15"/>
                         </w:rPr>
-                        <w:t>Кол.уч.</w:t>
+                        <w:t>Кол.уч</w:t>
+                      </w:r>
+                      <w:proofErr w:type="spellEnd"/>
+                      <w:r>
+                        <w:rPr>
+                          <w:sz w:val="15"/>
+                          <w:szCs w:val="15"/>
+                        </w:rPr>
+                        <w:t>.</w:t>
                       </w:r>
                     </w:p>
                   </w:txbxContent>
@@ -19177,11 +19044,19 @@
                                       <w:szCs w:val="18"/>
                                     </w:rPr>
                                   </w:pPr>
+                                  <w:proofErr w:type="spellStart"/>
                                   <w:r>
                                     <w:rPr>
                                       <w:szCs w:val="18"/>
                                     </w:rPr>
-                                    <w:t>Взам. инв. №</w:t>
+                                    <w:t>Взам</w:t>
+                                  </w:r>
+                                  <w:proofErr w:type="spellEnd"/>
+                                  <w:r>
+                                    <w:rPr>
+                                      <w:szCs w:val="18"/>
+                                    </w:rPr>
+                                    <w:t>. инв. №</w:t>
                                   </w:r>
                                 </w:p>
                               </w:txbxContent>
@@ -19490,11 +19365,19 @@
                                 <w:szCs w:val="18"/>
                               </w:rPr>
                             </w:pPr>
+                            <w:proofErr w:type="spellStart"/>
                             <w:r>
                               <w:rPr>
                                 <w:szCs w:val="18"/>
                               </w:rPr>
-                              <w:t>Взам. инв. №</w:t>
+                              <w:t>Взам</w:t>
+                            </w:r>
+                            <w:proofErr w:type="spellEnd"/>
+                            <w:r>
+                              <w:rPr>
+                                <w:szCs w:val="18"/>
+                              </w:rPr>
+                              <w:t>. инв. №</w:t>
                             </w:r>
                           </w:p>
                         </w:txbxContent>
@@ -19845,11 +19728,19 @@
                                       <w:szCs w:val="18"/>
                                     </w:rPr>
                                   </w:pPr>
+                                  <w:proofErr w:type="spellStart"/>
                                   <w:r>
                                     <w:rPr>
                                       <w:szCs w:val="18"/>
                                     </w:rPr>
-                                    <w:t>Взам. инв. №</w:t>
+                                    <w:t>Взам</w:t>
+                                  </w:r>
+                                  <w:proofErr w:type="spellEnd"/>
+                                  <w:r>
+                                    <w:rPr>
+                                      <w:szCs w:val="18"/>
+                                    </w:rPr>
+                                    <w:t>. инв. №</w:t>
                                   </w:r>
                                 </w:p>
                               </w:txbxContent>
@@ -20158,11 +20049,19 @@
                                 <w:szCs w:val="18"/>
                               </w:rPr>
                             </w:pPr>
+                            <w:proofErr w:type="spellStart"/>
                             <w:r>
                               <w:rPr>
                                 <w:szCs w:val="18"/>
                               </w:rPr>
-                              <w:t>Взам. инв. №</w:t>
+                              <w:t>Взам</w:t>
+                            </w:r>
+                            <w:proofErr w:type="spellEnd"/>
+                            <w:r>
+                              <w:rPr>
+                                <w:szCs w:val="18"/>
+                              </w:rPr>
+                              <w:t>. инв. №</w:t>
                             </w:r>
                           </w:p>
                         </w:txbxContent>
@@ -20653,12 +20552,14 @@
                                     <w:lang w:val="en-US"/>
                                   </w:rPr>
                                 </w:pPr>
+                                <w:proofErr w:type="spellStart"/>
                                 <w:r>
                                   <w:rPr>
                                     <w:b w:val="0"/>
                                   </w:rPr>
                                   <w:t>Подп</w:t>
                                 </w:r>
+                                <w:proofErr w:type="spellEnd"/>
                                 <w:r>
                                   <w:rPr>
                                     <w:lang w:val="en-US"/>
@@ -20772,11 +20673,19 @@
                                     <w:b w:val="0"/>
                                   </w:rPr>
                                 </w:pPr>
+                                <w:proofErr w:type="spellStart"/>
                                 <w:r>
                                   <w:rPr>
                                     <w:b w:val="0"/>
                                   </w:rPr>
-                                  <w:t>Кол.уч.</w:t>
+                                  <w:t>Кол.уч</w:t>
+                                </w:r>
+                                <w:proofErr w:type="spellEnd"/>
+                                <w:r>
+                                  <w:rPr>
+                                    <w:b w:val="0"/>
+                                  </w:rPr>
+                                  <w:t>.</w:t>
                                 </w:r>
                               </w:p>
                             </w:txbxContent>
@@ -21850,12 +21759,14 @@
                               <w:lang w:val="en-US"/>
                             </w:rPr>
                           </w:pPr>
+                          <w:proofErr w:type="spellStart"/>
                           <w:r>
                             <w:rPr>
                               <w:b w:val="0"/>
                             </w:rPr>
                             <w:t>Подп</w:t>
                           </w:r>
+                          <w:proofErr w:type="spellEnd"/>
                           <w:r>
                             <w:rPr>
                               <w:lang w:val="en-US"/>
@@ -21893,11 +21804,19 @@
                               <w:b w:val="0"/>
                             </w:rPr>
                           </w:pPr>
+                          <w:proofErr w:type="spellStart"/>
                           <w:r>
                             <w:rPr>
                               <w:b w:val="0"/>
                             </w:rPr>
-                            <w:t>Кол.уч.</w:t>
+                            <w:t>Кол.уч</w:t>
+                          </w:r>
+                          <w:proofErr w:type="spellEnd"/>
+                          <w:r>
+                            <w:rPr>
+                              <w:b w:val="0"/>
+                            </w:rPr>
+                            <w:t>.</w:t>
                           </w:r>
                         </w:p>
                       </w:txbxContent>
@@ -23657,7 +23576,7 @@
 </file>
 
 <file path=customXml/itemProps1.xml><?xml version="1.0" encoding="utf-8"?>
-<ds:datastoreItem xmlns:ds="http://schemas.openxmlformats.org/officeDocument/2006/customXml" ds:itemID="{55C8F979-56E5-4715-A787-753FD7903863}">
+<ds:datastoreItem xmlns:ds="http://schemas.openxmlformats.org/officeDocument/2006/customXml" ds:itemID="{F7430948-651B-4C5A-A906-FEDCD68C809C}">
   <ds:schemaRefs>
     <ds:schemaRef ds:uri="http://schemas.openxmlformats.org/officeDocument/2006/bibliography"/>
   </ds:schemaRefs>

</xml_diff>

<commit_message>
upadate C1 + B1
</commit_message>
<xml_diff>
--- a/В1.docx
+++ b/В1.docx
@@ -333,7 +333,27 @@
           <w:szCs w:val="20"/>
           <w:lang w:eastAsia="ru-RU"/>
         </w:rPr>
-        <w:t>дискретный вход =24В (сухой контакт), «0»/«1» состояние дискретных входов при поступлении сигнала;</w:t>
+        <w:t>дискретный вход =24В (сухой контакт), «</w:t>
+      </w:r>
+      <w:proofErr w:type="gramStart"/>
+      <w:r>
+        <w:rPr>
+          <w:rFonts w:ascii="Times New Roman" w:eastAsia="Times New Roman" w:hAnsi="Times New Roman" w:cs="Times New Roman"/>
+          <w:sz w:val="20"/>
+          <w:szCs w:val="20"/>
+          <w:lang w:eastAsia="ru-RU"/>
+        </w:rPr>
+        <w:t>0»/</w:t>
+      </w:r>
+      <w:proofErr w:type="gramEnd"/>
+      <w:r>
+        <w:rPr>
+          <w:rFonts w:ascii="Times New Roman" w:eastAsia="Times New Roman" w:hAnsi="Times New Roman" w:cs="Times New Roman"/>
+          <w:sz w:val="20"/>
+          <w:szCs w:val="20"/>
+          <w:lang w:eastAsia="ru-RU"/>
+        </w:rPr>
+        <w:t>«1» состояние дискретных входов при поступлении сигнала;</w:t>
       </w:r>
     </w:p>
     <w:p>
@@ -1965,8 +1985,6 @@
           <w:docGrid w:linePitch="360"/>
         </w:sectPr>
       </w:pPr>
-      <w:bookmarkStart w:id="0" w:name="_GoBack"/>
-      <w:bookmarkEnd w:id="0"/>
       <w:r>
         <w:rPr>
           <w:rFonts w:ascii="Times New Roman" w:eastAsia="Times New Roman" w:hAnsi="Times New Roman" w:cs="Times New Roman"/>
@@ -3409,6 +3427,7 @@
               </w:rPr>
             </w:pPr>
             <w:proofErr w:type="spellStart"/>
+            <w:proofErr w:type="gramStart"/>
             <w:r>
               <w:rPr>
                 <w:rFonts w:ascii="Times New Roman" w:eastAsia="Times New Roman" w:hAnsi="Times New Roman" w:cs="Times New Roman"/>
@@ -3419,6 +3438,7 @@
               <w:t>Модуль:канал</w:t>
             </w:r>
             <w:proofErr w:type="spellEnd"/>
+            <w:proofErr w:type="gramEnd"/>
           </w:p>
         </w:tc>
         <w:tc>
@@ -5061,7 +5081,7 @@
                 <w:rFonts w:ascii="Times New Roman" w:eastAsia="Times New Roman" w:hAnsi="Times New Roman" w:cs="Times New Roman"/>
                 <w:sz w:val="20"/>
                 <w:szCs w:val="20"/>
-                <w:lang w:eastAsia="ru-RU"/>
+                <w:lang w:val="en-US" w:eastAsia="ru-RU"/>
               </w:rPr>
             </w:pPr>
             <w:r>
@@ -5072,6 +5092,15 @@
                 <w:lang w:eastAsia="ru-RU"/>
               </w:rPr>
               <w:t>24</w:t>
+            </w:r>
+            <w:r>
+              <w:rPr>
+                <w:rFonts w:ascii="Times New Roman" w:eastAsia="Times New Roman" w:hAnsi="Times New Roman" w:cs="Times New Roman"/>
+                <w:sz w:val="20"/>
+                <w:szCs w:val="20"/>
+                <w:lang w:val="en-US" w:eastAsia="ru-RU"/>
+              </w:rPr>
+              <w:t xml:space="preserve"> AC</w:t>
             </w:r>
           </w:p>
         </w:tc>
@@ -5644,13 +5673,71 @@
               </w:rPr>
               <w:t>0</w:t>
             </w:r>
-            <w:r>
-              <w:rPr>
-                <w:rFonts w:ascii="Times New Roman" w:hAnsi="Times New Roman" w:cs="Times New Roman"/>
-                <w:color w:val="343536"/>
-                <w:sz w:val="21"/>
-                <w:szCs w:val="21"/>
-                <w:shd w:val="clear" w:color="auto" w:fill="FFFFFF"/>
+          </w:p>
+        </w:tc>
+        <w:tc>
+          <w:tcPr>
+            <w:tcW w:w="393" w:type="dxa"/>
+            <w:tcBorders>
+              <w:left w:val="single" w:sz="8" w:space="0" w:color="auto"/>
+              <w:bottom w:val="single" w:sz="8" w:space="0" w:color="auto"/>
+              <w:right w:val="single" w:sz="8" w:space="0" w:color="auto"/>
+            </w:tcBorders>
+            <w:shd w:val="clear" w:color="auto" w:fill="auto"/>
+            <w:vAlign w:val="center"/>
+          </w:tcPr>
+          <w:p>
+            <w:pPr>
+              <w:widowControl w:val="0"/>
+              <w:spacing w:after="0" w:line="240" w:lineRule="auto"/>
+              <w:jc w:val="center"/>
+              <w:rPr>
+                <w:rFonts w:ascii="Times New Roman" w:eastAsia="Times New Roman" w:hAnsi="Times New Roman" w:cs="Times New Roman"/>
+                <w:sz w:val="20"/>
+                <w:szCs w:val="20"/>
+                <w:lang w:val="en-US" w:eastAsia="ru-RU"/>
+              </w:rPr>
+            </w:pPr>
+            <w:r>
+              <w:rPr>
+                <w:rFonts w:ascii="Times New Roman" w:eastAsia="Times New Roman" w:hAnsi="Times New Roman" w:cs="Times New Roman"/>
+                <w:sz w:val="20"/>
+                <w:szCs w:val="20"/>
+                <w:lang w:val="en-US" w:eastAsia="ru-RU"/>
+              </w:rPr>
+              <w:t>L</w:t>
+            </w:r>
+          </w:p>
+        </w:tc>
+        <w:tc>
+          <w:tcPr>
+            <w:tcW w:w="1258" w:type="dxa"/>
+            <w:tcBorders>
+              <w:left w:val="single" w:sz="8" w:space="0" w:color="auto"/>
+              <w:bottom w:val="single" w:sz="8" w:space="0" w:color="auto"/>
+              <w:right w:val="single" w:sz="8" w:space="0" w:color="auto"/>
+            </w:tcBorders>
+            <w:shd w:val="clear" w:color="auto" w:fill="auto"/>
+            <w:vAlign w:val="center"/>
+          </w:tcPr>
+          <w:p>
+            <w:pPr>
+              <w:widowControl w:val="0"/>
+              <w:spacing w:after="0" w:line="240" w:lineRule="auto"/>
+              <w:jc w:val="center"/>
+              <w:rPr>
+                <w:rFonts w:ascii="Times New Roman" w:eastAsia="Times New Roman" w:hAnsi="Times New Roman" w:cs="Times New Roman"/>
+                <w:sz w:val="20"/>
+                <w:szCs w:val="20"/>
+                <w:lang w:eastAsia="ru-RU"/>
+              </w:rPr>
+            </w:pPr>
+            <w:r>
+              <w:rPr>
+                <w:rFonts w:ascii="Times New Roman" w:eastAsia="Times New Roman" w:hAnsi="Times New Roman" w:cs="Times New Roman"/>
+                <w:sz w:val="20"/>
+                <w:szCs w:val="20"/>
+                <w:lang w:eastAsia="ru-RU"/>
               </w:rPr>
               <w:t>Бар</w:t>
             </w:r>
@@ -5658,7 +5745,7 @@
         </w:tc>
         <w:tc>
           <w:tcPr>
-            <w:tcW w:w="393" w:type="dxa"/>
+            <w:tcW w:w="608" w:type="dxa"/>
             <w:tcBorders>
               <w:left w:val="single" w:sz="8" w:space="0" w:color="auto"/>
               <w:bottom w:val="single" w:sz="8" w:space="0" w:color="auto"/>
@@ -5686,47 +5773,13 @@
                 <w:szCs w:val="20"/>
                 <w:lang w:val="en-US" w:eastAsia="ru-RU"/>
               </w:rPr>
-              <w:t>L</w:t>
-            </w:r>
-          </w:p>
-        </w:tc>
-        <w:tc>
-          <w:tcPr>
-            <w:tcW w:w="1258" w:type="dxa"/>
-            <w:tcBorders>
-              <w:left w:val="single" w:sz="8" w:space="0" w:color="auto"/>
-              <w:bottom w:val="single" w:sz="8" w:space="0" w:color="auto"/>
-              <w:right w:val="single" w:sz="8" w:space="0" w:color="auto"/>
-            </w:tcBorders>
-            <w:shd w:val="clear" w:color="auto" w:fill="auto"/>
-            <w:vAlign w:val="center"/>
-          </w:tcPr>
-          <w:p>
-            <w:pPr>
-              <w:widowControl w:val="0"/>
-              <w:spacing w:after="0" w:line="240" w:lineRule="auto"/>
-              <w:jc w:val="center"/>
-              <w:rPr>
-                <w:rFonts w:ascii="Times New Roman" w:eastAsia="Times New Roman" w:hAnsi="Times New Roman" w:cs="Times New Roman"/>
-                <w:sz w:val="20"/>
-                <w:szCs w:val="20"/>
-                <w:lang w:eastAsia="ru-RU"/>
-              </w:rPr>
-            </w:pPr>
-            <w:r>
-              <w:rPr>
-                <w:rFonts w:ascii="Times New Roman" w:eastAsia="Times New Roman" w:hAnsi="Times New Roman" w:cs="Times New Roman"/>
-                <w:sz w:val="20"/>
-                <w:szCs w:val="20"/>
-                <w:lang w:eastAsia="ru-RU"/>
-              </w:rPr>
-              <w:t>Бар</w:t>
-            </w:r>
-          </w:p>
-        </w:tc>
-        <w:tc>
-          <w:tcPr>
-            <w:tcW w:w="608" w:type="dxa"/>
+              <w:t>AI</w:t>
+            </w:r>
+          </w:p>
+        </w:tc>
+        <w:tc>
+          <w:tcPr>
+            <w:tcW w:w="379" w:type="dxa"/>
             <w:tcBorders>
               <w:left w:val="single" w:sz="8" w:space="0" w:color="auto"/>
               <w:bottom w:val="single" w:sz="8" w:space="0" w:color="auto"/>
@@ -5754,13 +5807,47 @@
                 <w:szCs w:val="20"/>
                 <w:lang w:val="en-US" w:eastAsia="ru-RU"/>
               </w:rPr>
-              <w:t>AI</w:t>
-            </w:r>
-          </w:p>
-        </w:tc>
-        <w:tc>
-          <w:tcPr>
-            <w:tcW w:w="379" w:type="dxa"/>
+              <w:t>NIS</w:t>
+            </w:r>
+          </w:p>
+        </w:tc>
+        <w:tc>
+          <w:tcPr>
+            <w:tcW w:w="332" w:type="dxa"/>
+            <w:tcBorders>
+              <w:left w:val="single" w:sz="8" w:space="0" w:color="auto"/>
+              <w:bottom w:val="single" w:sz="8" w:space="0" w:color="auto"/>
+              <w:right w:val="single" w:sz="8" w:space="0" w:color="auto"/>
+            </w:tcBorders>
+            <w:shd w:val="clear" w:color="auto" w:fill="auto"/>
+            <w:vAlign w:val="center"/>
+          </w:tcPr>
+          <w:p>
+            <w:pPr>
+              <w:widowControl w:val="0"/>
+              <w:spacing w:after="0" w:line="240" w:lineRule="auto"/>
+              <w:jc w:val="center"/>
+              <w:rPr>
+                <w:rFonts w:ascii="Times New Roman" w:eastAsia="Times New Roman" w:hAnsi="Times New Roman" w:cs="Times New Roman"/>
+                <w:sz w:val="20"/>
+                <w:szCs w:val="20"/>
+                <w:lang w:eastAsia="ru-RU"/>
+              </w:rPr>
+            </w:pPr>
+            <w:r>
+              <w:rPr>
+                <w:rFonts w:ascii="Times New Roman" w:eastAsia="Times New Roman" w:hAnsi="Times New Roman" w:cs="Times New Roman"/>
+                <w:sz w:val="20"/>
+                <w:szCs w:val="20"/>
+                <w:lang w:eastAsia="ru-RU"/>
+              </w:rPr>
+              <w:t>П</w:t>
+            </w:r>
+          </w:p>
+        </w:tc>
+        <w:tc>
+          <w:tcPr>
+            <w:tcW w:w="429" w:type="dxa"/>
             <w:tcBorders>
               <w:left w:val="single" w:sz="8" w:space="0" w:color="auto"/>
               <w:bottom w:val="single" w:sz="8" w:space="0" w:color="auto"/>
@@ -5786,57 +5873,20 @@
                 <w:rFonts w:ascii="Times New Roman" w:eastAsia="Times New Roman" w:hAnsi="Times New Roman" w:cs="Times New Roman"/>
                 <w:sz w:val="20"/>
                 <w:szCs w:val="20"/>
+                <w:lang w:eastAsia="ru-RU"/>
+              </w:rPr>
+              <w:t>24</w:t>
+            </w:r>
+            <w:r>
+              <w:rPr>
+                <w:rFonts w:ascii="Times New Roman" w:eastAsia="Times New Roman" w:hAnsi="Times New Roman" w:cs="Times New Roman"/>
+                <w:sz w:val="20"/>
+                <w:szCs w:val="20"/>
                 <w:lang w:val="en-US" w:eastAsia="ru-RU"/>
               </w:rPr>
-              <w:t>NIS</w:t>
-            </w:r>
-          </w:p>
-        </w:tc>
-        <w:tc>
-          <w:tcPr>
-            <w:tcW w:w="332" w:type="dxa"/>
-            <w:tcBorders>
-              <w:left w:val="single" w:sz="8" w:space="0" w:color="auto"/>
-              <w:bottom w:val="single" w:sz="8" w:space="0" w:color="auto"/>
-              <w:right w:val="single" w:sz="8" w:space="0" w:color="auto"/>
-            </w:tcBorders>
-            <w:shd w:val="clear" w:color="auto" w:fill="auto"/>
-            <w:vAlign w:val="center"/>
-          </w:tcPr>
-          <w:p>
-            <w:pPr>
-              <w:widowControl w:val="0"/>
-              <w:spacing w:after="0" w:line="240" w:lineRule="auto"/>
-              <w:jc w:val="center"/>
-              <w:rPr>
-                <w:rFonts w:ascii="Times New Roman" w:eastAsia="Times New Roman" w:hAnsi="Times New Roman" w:cs="Times New Roman"/>
-                <w:sz w:val="20"/>
-                <w:szCs w:val="20"/>
-                <w:lang w:eastAsia="ru-RU"/>
-              </w:rPr>
-            </w:pPr>
-            <w:r>
-              <w:rPr>
-                <w:rFonts w:ascii="Times New Roman" w:eastAsia="Times New Roman" w:hAnsi="Times New Roman" w:cs="Times New Roman"/>
-                <w:sz w:val="20"/>
-                <w:szCs w:val="20"/>
-                <w:lang w:eastAsia="ru-RU"/>
-              </w:rPr>
-              <w:t>П</w:t>
-            </w:r>
-          </w:p>
-        </w:tc>
-        <w:tc>
-          <w:tcPr>
-            <w:tcW w:w="429" w:type="dxa"/>
-            <w:tcBorders>
-              <w:left w:val="single" w:sz="8" w:space="0" w:color="auto"/>
-              <w:bottom w:val="single" w:sz="8" w:space="0" w:color="auto"/>
-              <w:right w:val="single" w:sz="8" w:space="0" w:color="auto"/>
-            </w:tcBorders>
-            <w:shd w:val="clear" w:color="auto" w:fill="auto"/>
-            <w:vAlign w:val="center"/>
-          </w:tcPr>
+              <w:t xml:space="preserve"> </w:t>
+            </w:r>
+          </w:p>
           <w:p>
             <w:pPr>
               <w:widowControl w:val="0"/>
@@ -5854,9 +5904,9 @@
                 <w:rFonts w:ascii="Times New Roman" w:eastAsia="Times New Roman" w:hAnsi="Times New Roman" w:cs="Times New Roman"/>
                 <w:sz w:val="20"/>
                 <w:szCs w:val="20"/>
-                <w:lang w:eastAsia="ru-RU"/>
-              </w:rPr>
-              <w:t>24</w:t>
+                <w:lang w:val="en-US" w:eastAsia="ru-RU"/>
+              </w:rPr>
+              <w:t>DC</w:t>
             </w:r>
           </w:p>
         </w:tc>
@@ -6544,6 +6594,15 @@
               </w:rPr>
               <w:t>24</w:t>
             </w:r>
+            <w:r>
+              <w:rPr>
+                <w:rFonts w:ascii="Times New Roman" w:eastAsia="Times New Roman" w:hAnsi="Times New Roman" w:cs="Times New Roman"/>
+                <w:sz w:val="20"/>
+                <w:szCs w:val="20"/>
+                <w:lang w:val="en-US" w:eastAsia="ru-RU"/>
+              </w:rPr>
+              <w:t xml:space="preserve"> AC</w:t>
+            </w:r>
           </w:p>
         </w:tc>
         <w:tc>
@@ -7248,6 +7307,15 @@
               </w:rPr>
               <w:t>24</w:t>
             </w:r>
+            <w:r>
+              <w:rPr>
+                <w:rFonts w:ascii="Times New Roman" w:eastAsia="Times New Roman" w:hAnsi="Times New Roman" w:cs="Times New Roman"/>
+                <w:sz w:val="20"/>
+                <w:szCs w:val="20"/>
+                <w:lang w:val="en-US" w:eastAsia="ru-RU"/>
+              </w:rPr>
+              <w:t xml:space="preserve"> AC</w:t>
+            </w:r>
           </w:p>
         </w:tc>
         <w:tc>
@@ -7970,6 +8038,15 @@
               </w:rPr>
               <w:t>24</w:t>
             </w:r>
+            <w:r>
+              <w:rPr>
+                <w:rFonts w:ascii="Times New Roman" w:eastAsia="Times New Roman" w:hAnsi="Times New Roman" w:cs="Times New Roman"/>
+                <w:sz w:val="20"/>
+                <w:szCs w:val="20"/>
+                <w:lang w:val="en-US" w:eastAsia="ru-RU"/>
+              </w:rPr>
+              <w:t xml:space="preserve"> AC</w:t>
+            </w:r>
           </w:p>
         </w:tc>
         <w:tc>
@@ -8692,6 +8769,15 @@
               </w:rPr>
               <w:t>24</w:t>
             </w:r>
+            <w:r>
+              <w:rPr>
+                <w:rFonts w:ascii="Times New Roman" w:eastAsia="Times New Roman" w:hAnsi="Times New Roman" w:cs="Times New Roman"/>
+                <w:sz w:val="20"/>
+                <w:szCs w:val="20"/>
+                <w:lang w:val="en-US" w:eastAsia="ru-RU"/>
+              </w:rPr>
+              <w:t xml:space="preserve"> AC</w:t>
+            </w:r>
           </w:p>
         </w:tc>
         <w:tc>
@@ -9414,6 +9500,15 @@
               </w:rPr>
               <w:t>24</w:t>
             </w:r>
+            <w:r>
+              <w:rPr>
+                <w:rFonts w:ascii="Times New Roman" w:eastAsia="Times New Roman" w:hAnsi="Times New Roman" w:cs="Times New Roman"/>
+                <w:sz w:val="20"/>
+                <w:szCs w:val="20"/>
+                <w:lang w:val="en-US" w:eastAsia="ru-RU"/>
+              </w:rPr>
+              <w:t xml:space="preserve"> AC</w:t>
+            </w:r>
           </w:p>
         </w:tc>
         <w:tc>
@@ -10136,6 +10231,15 @@
               </w:rPr>
               <w:t>24</w:t>
             </w:r>
+            <w:r>
+              <w:rPr>
+                <w:rFonts w:ascii="Times New Roman" w:eastAsia="Times New Roman" w:hAnsi="Times New Roman" w:cs="Times New Roman"/>
+                <w:sz w:val="20"/>
+                <w:szCs w:val="20"/>
+                <w:lang w:val="en-US" w:eastAsia="ru-RU"/>
+              </w:rPr>
+              <w:t xml:space="preserve"> AC</w:t>
+            </w:r>
           </w:p>
         </w:tc>
         <w:tc>
@@ -10690,7 +10794,7 @@
                 <w:szCs w:val="20"/>
                 <w:lang w:val="en-US" w:eastAsia="ru-RU"/>
               </w:rPr>
-              <w:t>DI</w:t>
+              <w:t>DO</w:t>
             </w:r>
           </w:p>
         </w:tc>
@@ -12529,9 +12633,18 @@
                 <w:rFonts w:ascii="Times New Roman" w:eastAsia="Times New Roman" w:hAnsi="Times New Roman" w:cs="Times New Roman"/>
                 <w:sz w:val="20"/>
                 <w:szCs w:val="20"/>
-                <w:lang w:eastAsia="ru-RU"/>
-              </w:rPr>
-            </w:pPr>
+                <w:lang w:val="en-US" w:eastAsia="ru-RU"/>
+              </w:rPr>
+            </w:pPr>
+            <w:r>
+              <w:rPr>
+                <w:rFonts w:ascii="Times New Roman" w:eastAsia="Times New Roman" w:hAnsi="Times New Roman" w:cs="Times New Roman"/>
+                <w:sz w:val="20"/>
+                <w:szCs w:val="20"/>
+                <w:lang w:val="en-US" w:eastAsia="ru-RU"/>
+              </w:rPr>
+              <w:t>1…5.3*</w:t>
+            </w:r>
           </w:p>
         </w:tc>
         <w:tc>
@@ -12580,6 +12693,15 @@
                 <w:lang w:eastAsia="ru-RU"/>
               </w:rPr>
             </w:pPr>
+            <w:r>
+              <w:rPr>
+                <w:rFonts w:ascii="Times New Roman" w:eastAsia="Times New Roman" w:hAnsi="Times New Roman" w:cs="Times New Roman"/>
+                <w:sz w:val="20"/>
+                <w:szCs w:val="20"/>
+                <w:lang w:eastAsia="ru-RU"/>
+              </w:rPr>
+              <w:t>Бар</w:t>
+            </w:r>
           </w:p>
         </w:tc>
         <w:tc>
@@ -12846,6 +12968,24 @@
                 <w:lang w:eastAsia="ru-RU"/>
               </w:rPr>
             </w:pPr>
+            <w:r>
+              <w:rPr>
+                <w:rFonts w:ascii="Times New Roman" w:eastAsia="Times New Roman" w:hAnsi="Times New Roman" w:cs="Times New Roman"/>
+                <w:sz w:val="20"/>
+                <w:szCs w:val="20"/>
+                <w:lang w:val="en-US" w:eastAsia="ru-RU"/>
+              </w:rPr>
+              <w:t>*</w:t>
+            </w:r>
+            <w:r>
+              <w:rPr>
+                <w:rFonts w:ascii="Times New Roman" w:eastAsia="Times New Roman" w:hAnsi="Times New Roman" w:cs="Times New Roman"/>
+                <w:sz w:val="20"/>
+                <w:szCs w:val="20"/>
+                <w:lang w:eastAsia="ru-RU"/>
+              </w:rPr>
+              <w:t>настраиваемый</w:t>
+            </w:r>
           </w:p>
         </w:tc>
       </w:tr>
@@ -12883,7 +13023,6 @@
             <w:tcW w:w="1416" w:type="dxa"/>
             <w:tcBorders>
               <w:left w:val="single" w:sz="8" w:space="0" w:color="auto"/>
-              <w:bottom w:val="single" w:sz="8" w:space="0" w:color="auto"/>
               <w:right w:val="single" w:sz="8" w:space="0" w:color="auto"/>
             </w:tcBorders>
             <w:shd w:val="clear" w:color="auto" w:fill="auto"/>
@@ -12926,7 +13065,6 @@
             <w:tcW w:w="3227" w:type="dxa"/>
             <w:tcBorders>
               <w:left w:val="single" w:sz="8" w:space="0" w:color="auto"/>
-              <w:bottom w:val="single" w:sz="8" w:space="0" w:color="auto"/>
               <w:right w:val="single" w:sz="8" w:space="0" w:color="auto"/>
             </w:tcBorders>
             <w:shd w:val="clear" w:color="auto" w:fill="auto"/>
@@ -12959,7 +13097,6 @@
             <w:tcW w:w="706" w:type="dxa"/>
             <w:tcBorders>
               <w:left w:val="single" w:sz="8" w:space="0" w:color="auto"/>
-              <w:bottom w:val="single" w:sz="8" w:space="0" w:color="auto"/>
               <w:right w:val="single" w:sz="8" w:space="0" w:color="auto"/>
             </w:tcBorders>
             <w:vAlign w:val="center"/>
@@ -12983,7 +13120,6 @@
             <w:tcW w:w="528" w:type="dxa"/>
             <w:tcBorders>
               <w:left w:val="single" w:sz="8" w:space="0" w:color="auto"/>
-              <w:bottom w:val="single" w:sz="8" w:space="0" w:color="auto"/>
               <w:right w:val="single" w:sz="8" w:space="0" w:color="auto"/>
             </w:tcBorders>
             <w:shd w:val="clear" w:color="auto" w:fill="auto"/>
@@ -13008,7 +13144,6 @@
             <w:tcW w:w="528" w:type="dxa"/>
             <w:tcBorders>
               <w:left w:val="single" w:sz="8" w:space="0" w:color="auto"/>
-              <w:bottom w:val="single" w:sz="8" w:space="0" w:color="auto"/>
               <w:right w:val="single" w:sz="8" w:space="0" w:color="auto"/>
             </w:tcBorders>
             <w:shd w:val="clear" w:color="auto" w:fill="auto"/>
@@ -13033,7 +13168,6 @@
             <w:tcW w:w="637" w:type="dxa"/>
             <w:tcBorders>
               <w:left w:val="single" w:sz="8" w:space="0" w:color="auto"/>
-              <w:bottom w:val="single" w:sz="8" w:space="0" w:color="auto"/>
               <w:right w:val="single" w:sz="8" w:space="0" w:color="auto"/>
             </w:tcBorders>
             <w:shd w:val="clear" w:color="auto" w:fill="auto"/>
@@ -13058,7 +13192,6 @@
             <w:tcW w:w="709" w:type="dxa"/>
             <w:tcBorders>
               <w:left w:val="single" w:sz="8" w:space="0" w:color="auto"/>
-              <w:bottom w:val="single" w:sz="8" w:space="0" w:color="auto"/>
               <w:right w:val="single" w:sz="8" w:space="0" w:color="auto"/>
             </w:tcBorders>
             <w:shd w:val="clear" w:color="auto" w:fill="auto"/>
@@ -13083,7 +13216,6 @@
             <w:tcW w:w="856" w:type="dxa"/>
             <w:tcBorders>
               <w:left w:val="single" w:sz="8" w:space="0" w:color="auto"/>
-              <w:bottom w:val="single" w:sz="8" w:space="0" w:color="auto"/>
               <w:right w:val="single" w:sz="8" w:space="0" w:color="auto"/>
             </w:tcBorders>
             <w:shd w:val="clear" w:color="auto" w:fill="auto"/>
@@ -13108,7 +13240,6 @@
             <w:tcW w:w="740" w:type="dxa"/>
             <w:tcBorders>
               <w:left w:val="single" w:sz="8" w:space="0" w:color="auto"/>
-              <w:bottom w:val="single" w:sz="8" w:space="0" w:color="auto"/>
               <w:right w:val="single" w:sz="8" w:space="0" w:color="auto"/>
             </w:tcBorders>
             <w:shd w:val="clear" w:color="auto" w:fill="auto"/>
@@ -13133,7 +13264,6 @@
             <w:tcW w:w="1540" w:type="dxa"/>
             <w:tcBorders>
               <w:left w:val="single" w:sz="8" w:space="0" w:color="auto"/>
-              <w:bottom w:val="single" w:sz="8" w:space="0" w:color="auto"/>
               <w:right w:val="single" w:sz="8" w:space="0" w:color="auto"/>
             </w:tcBorders>
             <w:shd w:val="clear" w:color="auto" w:fill="auto"/>
@@ -13158,7 +13288,6 @@
             <w:tcW w:w="393" w:type="dxa"/>
             <w:tcBorders>
               <w:left w:val="single" w:sz="8" w:space="0" w:color="auto"/>
-              <w:bottom w:val="single" w:sz="8" w:space="0" w:color="auto"/>
               <w:right w:val="single" w:sz="8" w:space="0" w:color="auto"/>
             </w:tcBorders>
             <w:shd w:val="clear" w:color="auto" w:fill="auto"/>
@@ -13183,7 +13312,6 @@
             <w:tcW w:w="1258" w:type="dxa"/>
             <w:tcBorders>
               <w:left w:val="single" w:sz="8" w:space="0" w:color="auto"/>
-              <w:bottom w:val="single" w:sz="8" w:space="0" w:color="auto"/>
               <w:right w:val="single" w:sz="8" w:space="0" w:color="auto"/>
             </w:tcBorders>
             <w:shd w:val="clear" w:color="auto" w:fill="auto"/>
@@ -13208,7 +13336,6 @@
             <w:tcW w:w="608" w:type="dxa"/>
             <w:tcBorders>
               <w:left w:val="single" w:sz="8" w:space="0" w:color="auto"/>
-              <w:bottom w:val="single" w:sz="8" w:space="0" w:color="auto"/>
               <w:right w:val="single" w:sz="8" w:space="0" w:color="auto"/>
             </w:tcBorders>
             <w:shd w:val="clear" w:color="auto" w:fill="auto"/>
@@ -13242,7 +13369,6 @@
             <w:tcW w:w="379" w:type="dxa"/>
             <w:tcBorders>
               <w:left w:val="single" w:sz="8" w:space="0" w:color="auto"/>
-              <w:bottom w:val="single" w:sz="8" w:space="0" w:color="auto"/>
               <w:right w:val="single" w:sz="8" w:space="0" w:color="auto"/>
             </w:tcBorders>
             <w:shd w:val="clear" w:color="auto" w:fill="auto"/>
@@ -13276,7 +13402,6 @@
             <w:tcW w:w="332" w:type="dxa"/>
             <w:tcBorders>
               <w:left w:val="single" w:sz="8" w:space="0" w:color="auto"/>
-              <w:bottom w:val="single" w:sz="8" w:space="0" w:color="auto"/>
               <w:right w:val="single" w:sz="8" w:space="0" w:color="auto"/>
             </w:tcBorders>
             <w:shd w:val="clear" w:color="auto" w:fill="auto"/>
@@ -13310,24 +13435,611 @@
             <w:tcW w:w="429" w:type="dxa"/>
             <w:tcBorders>
               <w:left w:val="single" w:sz="8" w:space="0" w:color="auto"/>
-              <w:bottom w:val="single" w:sz="8" w:space="0" w:color="auto"/>
-              <w:right w:val="single" w:sz="8" w:space="0" w:color="auto"/>
-            </w:tcBorders>
-            <w:shd w:val="clear" w:color="auto" w:fill="auto"/>
-            <w:vAlign w:val="center"/>
-          </w:tcPr>
-          <w:p>
-            <w:pPr>
-              <w:widowControl w:val="0"/>
-              <w:spacing w:after="0" w:line="240" w:lineRule="auto"/>
-              <w:jc w:val="center"/>
-              <w:rPr>
-                <w:rFonts w:ascii="Times New Roman" w:eastAsia="Times New Roman" w:hAnsi="Times New Roman" w:cs="Times New Roman"/>
-                <w:sz w:val="20"/>
-                <w:szCs w:val="20"/>
-                <w:lang w:eastAsia="ru-RU"/>
-              </w:rPr>
-            </w:pPr>
+              <w:right w:val="single" w:sz="8" w:space="0" w:color="auto"/>
+            </w:tcBorders>
+            <w:shd w:val="clear" w:color="auto" w:fill="auto"/>
+            <w:vAlign w:val="center"/>
+          </w:tcPr>
+          <w:p>
+            <w:pPr>
+              <w:widowControl w:val="0"/>
+              <w:spacing w:after="0" w:line="240" w:lineRule="auto"/>
+              <w:jc w:val="center"/>
+              <w:rPr>
+                <w:rFonts w:ascii="Times New Roman" w:eastAsia="Times New Roman" w:hAnsi="Times New Roman" w:cs="Times New Roman"/>
+                <w:sz w:val="20"/>
+                <w:szCs w:val="20"/>
+                <w:lang w:eastAsia="ru-RU"/>
+              </w:rPr>
+            </w:pPr>
+          </w:p>
+        </w:tc>
+        <w:tc>
+          <w:tcPr>
+            <w:tcW w:w="1453" w:type="dxa"/>
+            <w:tcBorders>
+              <w:left w:val="single" w:sz="8" w:space="0" w:color="auto"/>
+              <w:right w:val="single" w:sz="8" w:space="0" w:color="auto"/>
+            </w:tcBorders>
+            <w:shd w:val="clear" w:color="auto" w:fill="auto"/>
+            <w:vAlign w:val="center"/>
+          </w:tcPr>
+          <w:p>
+            <w:pPr>
+              <w:widowControl w:val="0"/>
+              <w:spacing w:after="0" w:line="240" w:lineRule="auto"/>
+              <w:jc w:val="center"/>
+              <w:rPr>
+                <w:rFonts w:ascii="Times New Roman" w:eastAsia="Times New Roman" w:hAnsi="Times New Roman" w:cs="Times New Roman"/>
+                <w:sz w:val="20"/>
+                <w:szCs w:val="20"/>
+                <w:lang w:eastAsia="ru-RU"/>
+              </w:rPr>
+            </w:pPr>
+          </w:p>
+        </w:tc>
+        <w:tc>
+          <w:tcPr>
+            <w:tcW w:w="357" w:type="dxa"/>
+            <w:tcBorders>
+              <w:left w:val="single" w:sz="8" w:space="0" w:color="auto"/>
+              <w:right w:val="single" w:sz="8" w:space="0" w:color="auto"/>
+            </w:tcBorders>
+            <w:shd w:val="clear" w:color="auto" w:fill="auto"/>
+            <w:vAlign w:val="center"/>
+          </w:tcPr>
+          <w:p>
+            <w:pPr>
+              <w:widowControl w:val="0"/>
+              <w:spacing w:after="0" w:line="240" w:lineRule="auto"/>
+              <w:jc w:val="center"/>
+              <w:rPr>
+                <w:rFonts w:ascii="Times New Roman" w:eastAsia="Times New Roman" w:hAnsi="Times New Roman" w:cs="Times New Roman"/>
+                <w:sz w:val="20"/>
+                <w:szCs w:val="20"/>
+                <w:lang w:eastAsia="ru-RU"/>
+              </w:rPr>
+            </w:pPr>
+          </w:p>
+        </w:tc>
+        <w:tc>
+          <w:tcPr>
+            <w:tcW w:w="401" w:type="dxa"/>
+            <w:tcBorders>
+              <w:left w:val="single" w:sz="8" w:space="0" w:color="auto"/>
+              <w:right w:val="single" w:sz="8" w:space="0" w:color="auto"/>
+            </w:tcBorders>
+            <w:shd w:val="clear" w:color="auto" w:fill="auto"/>
+            <w:vAlign w:val="center"/>
+          </w:tcPr>
+          <w:p>
+            <w:pPr>
+              <w:widowControl w:val="0"/>
+              <w:spacing w:after="0" w:line="240" w:lineRule="auto"/>
+              <w:jc w:val="center"/>
+              <w:rPr>
+                <w:rFonts w:ascii="Times New Roman" w:eastAsia="Times New Roman" w:hAnsi="Times New Roman" w:cs="Times New Roman"/>
+                <w:sz w:val="20"/>
+                <w:szCs w:val="20"/>
+                <w:lang w:eastAsia="ru-RU"/>
+              </w:rPr>
+            </w:pPr>
+          </w:p>
+        </w:tc>
+        <w:tc>
+          <w:tcPr>
+            <w:tcW w:w="483" w:type="dxa"/>
+            <w:tcBorders>
+              <w:left w:val="single" w:sz="8" w:space="0" w:color="auto"/>
+              <w:right w:val="single" w:sz="8" w:space="0" w:color="auto"/>
+            </w:tcBorders>
+            <w:shd w:val="clear" w:color="auto" w:fill="auto"/>
+            <w:vAlign w:val="center"/>
+          </w:tcPr>
+          <w:p>
+            <w:pPr>
+              <w:widowControl w:val="0"/>
+              <w:spacing w:after="0" w:line="240" w:lineRule="auto"/>
+              <w:jc w:val="center"/>
+              <w:rPr>
+                <w:rFonts w:ascii="Times New Roman" w:eastAsia="Times New Roman" w:hAnsi="Times New Roman" w:cs="Times New Roman"/>
+                <w:sz w:val="20"/>
+                <w:szCs w:val="20"/>
+                <w:lang w:eastAsia="ru-RU"/>
+              </w:rPr>
+            </w:pPr>
+          </w:p>
+        </w:tc>
+        <w:tc>
+          <w:tcPr>
+            <w:tcW w:w="708" w:type="dxa"/>
+            <w:tcBorders>
+              <w:left w:val="single" w:sz="8" w:space="0" w:color="auto"/>
+              <w:right w:val="single" w:sz="8" w:space="0" w:color="auto"/>
+            </w:tcBorders>
+            <w:shd w:val="clear" w:color="auto" w:fill="auto"/>
+            <w:vAlign w:val="center"/>
+          </w:tcPr>
+          <w:p>
+            <w:pPr>
+              <w:widowControl w:val="0"/>
+              <w:spacing w:after="0" w:line="240" w:lineRule="auto"/>
+              <w:jc w:val="center"/>
+              <w:rPr>
+                <w:rFonts w:ascii="Times New Roman" w:eastAsia="Times New Roman" w:hAnsi="Times New Roman" w:cs="Times New Roman"/>
+                <w:sz w:val="20"/>
+                <w:szCs w:val="20"/>
+                <w:lang w:eastAsia="ru-RU"/>
+              </w:rPr>
+            </w:pPr>
+          </w:p>
+        </w:tc>
+        <w:tc>
+          <w:tcPr>
+            <w:tcW w:w="3119" w:type="dxa"/>
+            <w:tcBorders>
+              <w:left w:val="single" w:sz="8" w:space="0" w:color="auto"/>
+              <w:right w:val="single" w:sz="8" w:space="0" w:color="auto"/>
+            </w:tcBorders>
+            <w:vAlign w:val="center"/>
+          </w:tcPr>
+          <w:p>
+            <w:pPr>
+              <w:widowControl w:val="0"/>
+              <w:spacing w:after="0" w:line="240" w:lineRule="auto"/>
+              <w:jc w:val="center"/>
+              <w:rPr>
+                <w:rFonts w:ascii="Times New Roman" w:eastAsia="Times New Roman" w:hAnsi="Times New Roman" w:cs="Times New Roman"/>
+                <w:sz w:val="20"/>
+                <w:szCs w:val="20"/>
+                <w:lang w:eastAsia="ru-RU"/>
+              </w:rPr>
+            </w:pPr>
+          </w:p>
+        </w:tc>
+      </w:tr>
+      <w:tr>
+        <w:trPr>
+          <w:trHeight w:val="315"/>
+        </w:trPr>
+        <w:tc>
+          <w:tcPr>
+            <w:tcW w:w="1576" w:type="dxa"/>
+            <w:gridSpan w:val="2"/>
+            <w:tcBorders>
+              <w:right w:val="single" w:sz="8" w:space="0" w:color="auto"/>
+            </w:tcBorders>
+            <w:shd w:val="clear" w:color="auto" w:fill="auto"/>
+            <w:vAlign w:val="center"/>
+          </w:tcPr>
+          <w:p>
+            <w:pPr>
+              <w:widowControl w:val="0"/>
+              <w:spacing w:after="0" w:line="240" w:lineRule="auto"/>
+              <w:jc w:val="center"/>
+              <w:rPr>
+                <w:rFonts w:ascii="Times New Roman" w:eastAsia="Times New Roman" w:hAnsi="Times New Roman" w:cs="Times New Roman"/>
+                <w:sz w:val="20"/>
+                <w:szCs w:val="20"/>
+                <w:lang w:val="en-US" w:eastAsia="ru-RU"/>
+              </w:rPr>
+            </w:pPr>
+            <w:r>
+              <w:rPr>
+                <w:rFonts w:ascii="Times New Roman" w:eastAsia="Times New Roman" w:hAnsi="Times New Roman" w:cs="Times New Roman"/>
+                <w:sz w:val="20"/>
+                <w:szCs w:val="20"/>
+                <w:lang w:val="en-US" w:eastAsia="ru-RU"/>
+              </w:rPr>
+              <w:t>SP001</w:t>
+            </w:r>
+          </w:p>
+        </w:tc>
+        <w:tc>
+          <w:tcPr>
+            <w:tcW w:w="1416" w:type="dxa"/>
+            <w:tcBorders>
+              <w:left w:val="single" w:sz="8" w:space="0" w:color="auto"/>
+              <w:bottom w:val="single" w:sz="8" w:space="0" w:color="auto"/>
+              <w:right w:val="single" w:sz="8" w:space="0" w:color="auto"/>
+            </w:tcBorders>
+            <w:shd w:val="clear" w:color="auto" w:fill="auto"/>
+            <w:vAlign w:val="center"/>
+          </w:tcPr>
+          <w:p>
+            <w:pPr>
+              <w:widowControl w:val="0"/>
+              <w:spacing w:after="0" w:line="240" w:lineRule="auto"/>
+              <w:jc w:val="center"/>
+              <w:rPr>
+                <w:rFonts w:ascii="Times New Roman" w:eastAsia="Times New Roman" w:hAnsi="Times New Roman" w:cs="Times New Roman"/>
+                <w:sz w:val="20"/>
+                <w:szCs w:val="20"/>
+                <w:lang w:val="en-US" w:eastAsia="ru-RU"/>
+              </w:rPr>
+            </w:pPr>
+          </w:p>
+        </w:tc>
+        <w:tc>
+          <w:tcPr>
+            <w:tcW w:w="3227" w:type="dxa"/>
+            <w:tcBorders>
+              <w:left w:val="single" w:sz="8" w:space="0" w:color="auto"/>
+              <w:bottom w:val="single" w:sz="8" w:space="0" w:color="auto"/>
+              <w:right w:val="single" w:sz="8" w:space="0" w:color="auto"/>
+            </w:tcBorders>
+            <w:shd w:val="clear" w:color="auto" w:fill="auto"/>
+            <w:vAlign w:val="center"/>
+          </w:tcPr>
+          <w:p>
+            <w:pPr>
+              <w:widowControl w:val="0"/>
+              <w:spacing w:after="0" w:line="240" w:lineRule="auto"/>
+              <w:rPr>
+                <w:rFonts w:ascii="Times New Roman" w:eastAsia="Times New Roman" w:hAnsi="Times New Roman" w:cs="Times New Roman"/>
+                <w:sz w:val="20"/>
+                <w:szCs w:val="20"/>
+                <w:lang w:eastAsia="ru-RU"/>
+              </w:rPr>
+            </w:pPr>
+          </w:p>
+        </w:tc>
+        <w:tc>
+          <w:tcPr>
+            <w:tcW w:w="706" w:type="dxa"/>
+            <w:tcBorders>
+              <w:left w:val="single" w:sz="8" w:space="0" w:color="auto"/>
+              <w:bottom w:val="single" w:sz="8" w:space="0" w:color="auto"/>
+              <w:right w:val="single" w:sz="8" w:space="0" w:color="auto"/>
+            </w:tcBorders>
+            <w:vAlign w:val="center"/>
+          </w:tcPr>
+          <w:p>
+            <w:pPr>
+              <w:widowControl w:val="0"/>
+              <w:spacing w:after="0" w:line="240" w:lineRule="auto"/>
+              <w:jc w:val="center"/>
+              <w:rPr>
+                <w:rFonts w:ascii="Times New Roman" w:eastAsia="Times New Roman" w:hAnsi="Times New Roman" w:cs="Times New Roman"/>
+                <w:sz w:val="20"/>
+                <w:szCs w:val="20"/>
+                <w:lang w:eastAsia="ru-RU"/>
+              </w:rPr>
+            </w:pPr>
+          </w:p>
+        </w:tc>
+        <w:tc>
+          <w:tcPr>
+            <w:tcW w:w="528" w:type="dxa"/>
+            <w:tcBorders>
+              <w:left w:val="single" w:sz="8" w:space="0" w:color="auto"/>
+              <w:bottom w:val="single" w:sz="8" w:space="0" w:color="auto"/>
+              <w:right w:val="single" w:sz="8" w:space="0" w:color="auto"/>
+            </w:tcBorders>
+            <w:shd w:val="clear" w:color="auto" w:fill="auto"/>
+            <w:vAlign w:val="center"/>
+          </w:tcPr>
+          <w:p>
+            <w:pPr>
+              <w:widowControl w:val="0"/>
+              <w:spacing w:after="0" w:line="240" w:lineRule="auto"/>
+              <w:jc w:val="center"/>
+              <w:rPr>
+                <w:rFonts w:ascii="Times New Roman" w:eastAsia="Times New Roman" w:hAnsi="Times New Roman" w:cs="Times New Roman"/>
+                <w:sz w:val="20"/>
+                <w:szCs w:val="20"/>
+                <w:lang w:eastAsia="ru-RU"/>
+              </w:rPr>
+            </w:pPr>
+          </w:p>
+        </w:tc>
+        <w:tc>
+          <w:tcPr>
+            <w:tcW w:w="528" w:type="dxa"/>
+            <w:tcBorders>
+              <w:left w:val="single" w:sz="8" w:space="0" w:color="auto"/>
+              <w:bottom w:val="single" w:sz="8" w:space="0" w:color="auto"/>
+              <w:right w:val="single" w:sz="8" w:space="0" w:color="auto"/>
+            </w:tcBorders>
+            <w:shd w:val="clear" w:color="auto" w:fill="auto"/>
+            <w:vAlign w:val="center"/>
+          </w:tcPr>
+          <w:p>
+            <w:pPr>
+              <w:widowControl w:val="0"/>
+              <w:spacing w:after="0" w:line="240" w:lineRule="auto"/>
+              <w:jc w:val="center"/>
+              <w:rPr>
+                <w:rFonts w:ascii="Times New Roman" w:eastAsia="Times New Roman" w:hAnsi="Times New Roman" w:cs="Times New Roman"/>
+                <w:sz w:val="20"/>
+                <w:szCs w:val="20"/>
+                <w:lang w:eastAsia="ru-RU"/>
+              </w:rPr>
+            </w:pPr>
+          </w:p>
+        </w:tc>
+        <w:tc>
+          <w:tcPr>
+            <w:tcW w:w="637" w:type="dxa"/>
+            <w:tcBorders>
+              <w:left w:val="single" w:sz="8" w:space="0" w:color="auto"/>
+              <w:bottom w:val="single" w:sz="8" w:space="0" w:color="auto"/>
+              <w:right w:val="single" w:sz="8" w:space="0" w:color="auto"/>
+            </w:tcBorders>
+            <w:shd w:val="clear" w:color="auto" w:fill="auto"/>
+            <w:vAlign w:val="center"/>
+          </w:tcPr>
+          <w:p>
+            <w:pPr>
+              <w:widowControl w:val="0"/>
+              <w:spacing w:after="0" w:line="240" w:lineRule="auto"/>
+              <w:jc w:val="center"/>
+              <w:rPr>
+                <w:rFonts w:ascii="Times New Roman" w:eastAsia="Times New Roman" w:hAnsi="Times New Roman" w:cs="Times New Roman"/>
+                <w:sz w:val="20"/>
+                <w:szCs w:val="20"/>
+                <w:lang w:eastAsia="ru-RU"/>
+              </w:rPr>
+            </w:pPr>
+          </w:p>
+        </w:tc>
+        <w:tc>
+          <w:tcPr>
+            <w:tcW w:w="709" w:type="dxa"/>
+            <w:tcBorders>
+              <w:left w:val="single" w:sz="8" w:space="0" w:color="auto"/>
+              <w:bottom w:val="single" w:sz="8" w:space="0" w:color="auto"/>
+              <w:right w:val="single" w:sz="8" w:space="0" w:color="auto"/>
+            </w:tcBorders>
+            <w:shd w:val="clear" w:color="auto" w:fill="auto"/>
+            <w:vAlign w:val="center"/>
+          </w:tcPr>
+          <w:p>
+            <w:pPr>
+              <w:widowControl w:val="0"/>
+              <w:spacing w:after="0" w:line="240" w:lineRule="auto"/>
+              <w:jc w:val="center"/>
+              <w:rPr>
+                <w:rFonts w:ascii="Times New Roman" w:eastAsia="Times New Roman" w:hAnsi="Times New Roman" w:cs="Times New Roman"/>
+                <w:sz w:val="20"/>
+                <w:szCs w:val="20"/>
+                <w:lang w:eastAsia="ru-RU"/>
+              </w:rPr>
+            </w:pPr>
+          </w:p>
+        </w:tc>
+        <w:tc>
+          <w:tcPr>
+            <w:tcW w:w="856" w:type="dxa"/>
+            <w:tcBorders>
+              <w:left w:val="single" w:sz="8" w:space="0" w:color="auto"/>
+              <w:bottom w:val="single" w:sz="8" w:space="0" w:color="auto"/>
+              <w:right w:val="single" w:sz="8" w:space="0" w:color="auto"/>
+            </w:tcBorders>
+            <w:shd w:val="clear" w:color="auto" w:fill="auto"/>
+            <w:vAlign w:val="center"/>
+          </w:tcPr>
+          <w:p>
+            <w:pPr>
+              <w:widowControl w:val="0"/>
+              <w:spacing w:after="0" w:line="240" w:lineRule="auto"/>
+              <w:jc w:val="center"/>
+              <w:rPr>
+                <w:rFonts w:ascii="Times New Roman" w:eastAsia="Times New Roman" w:hAnsi="Times New Roman" w:cs="Times New Roman"/>
+                <w:sz w:val="20"/>
+                <w:szCs w:val="20"/>
+                <w:lang w:eastAsia="ru-RU"/>
+              </w:rPr>
+            </w:pPr>
+          </w:p>
+        </w:tc>
+        <w:tc>
+          <w:tcPr>
+            <w:tcW w:w="740" w:type="dxa"/>
+            <w:tcBorders>
+              <w:left w:val="single" w:sz="8" w:space="0" w:color="auto"/>
+              <w:bottom w:val="single" w:sz="8" w:space="0" w:color="auto"/>
+              <w:right w:val="single" w:sz="8" w:space="0" w:color="auto"/>
+            </w:tcBorders>
+            <w:shd w:val="clear" w:color="auto" w:fill="auto"/>
+            <w:vAlign w:val="center"/>
+          </w:tcPr>
+          <w:p>
+            <w:pPr>
+              <w:widowControl w:val="0"/>
+              <w:spacing w:after="0" w:line="240" w:lineRule="auto"/>
+              <w:jc w:val="center"/>
+              <w:rPr>
+                <w:rFonts w:ascii="Times New Roman" w:eastAsia="Times New Roman" w:hAnsi="Times New Roman" w:cs="Times New Roman"/>
+                <w:sz w:val="20"/>
+                <w:szCs w:val="20"/>
+                <w:lang w:eastAsia="ru-RU"/>
+              </w:rPr>
+            </w:pPr>
+          </w:p>
+        </w:tc>
+        <w:tc>
+          <w:tcPr>
+            <w:tcW w:w="1540" w:type="dxa"/>
+            <w:tcBorders>
+              <w:left w:val="single" w:sz="8" w:space="0" w:color="auto"/>
+              <w:bottom w:val="single" w:sz="8" w:space="0" w:color="auto"/>
+              <w:right w:val="single" w:sz="8" w:space="0" w:color="auto"/>
+            </w:tcBorders>
+            <w:shd w:val="clear" w:color="auto" w:fill="auto"/>
+            <w:vAlign w:val="center"/>
+          </w:tcPr>
+          <w:p>
+            <w:pPr>
+              <w:widowControl w:val="0"/>
+              <w:spacing w:after="0" w:line="240" w:lineRule="auto"/>
+              <w:jc w:val="center"/>
+              <w:rPr>
+                <w:rFonts w:ascii="Times New Roman" w:eastAsia="Times New Roman" w:hAnsi="Times New Roman" w:cs="Times New Roman"/>
+                <w:sz w:val="20"/>
+                <w:szCs w:val="20"/>
+                <w:lang w:eastAsia="ru-RU"/>
+              </w:rPr>
+            </w:pPr>
+          </w:p>
+        </w:tc>
+        <w:tc>
+          <w:tcPr>
+            <w:tcW w:w="393" w:type="dxa"/>
+            <w:tcBorders>
+              <w:left w:val="single" w:sz="8" w:space="0" w:color="auto"/>
+              <w:bottom w:val="single" w:sz="8" w:space="0" w:color="auto"/>
+              <w:right w:val="single" w:sz="8" w:space="0" w:color="auto"/>
+            </w:tcBorders>
+            <w:shd w:val="clear" w:color="auto" w:fill="auto"/>
+            <w:vAlign w:val="center"/>
+          </w:tcPr>
+          <w:p>
+            <w:pPr>
+              <w:widowControl w:val="0"/>
+              <w:spacing w:after="0" w:line="240" w:lineRule="auto"/>
+              <w:jc w:val="center"/>
+              <w:rPr>
+                <w:rFonts w:ascii="Times New Roman" w:eastAsia="Times New Roman" w:hAnsi="Times New Roman" w:cs="Times New Roman"/>
+                <w:sz w:val="20"/>
+                <w:szCs w:val="20"/>
+                <w:lang w:eastAsia="ru-RU"/>
+              </w:rPr>
+            </w:pPr>
+          </w:p>
+        </w:tc>
+        <w:tc>
+          <w:tcPr>
+            <w:tcW w:w="1258" w:type="dxa"/>
+            <w:tcBorders>
+              <w:left w:val="single" w:sz="8" w:space="0" w:color="auto"/>
+              <w:bottom w:val="single" w:sz="8" w:space="0" w:color="auto"/>
+              <w:right w:val="single" w:sz="8" w:space="0" w:color="auto"/>
+            </w:tcBorders>
+            <w:shd w:val="clear" w:color="auto" w:fill="auto"/>
+            <w:vAlign w:val="center"/>
+          </w:tcPr>
+          <w:p>
+            <w:pPr>
+              <w:widowControl w:val="0"/>
+              <w:spacing w:after="0" w:line="240" w:lineRule="auto"/>
+              <w:jc w:val="center"/>
+              <w:rPr>
+                <w:rFonts w:ascii="Times New Roman" w:eastAsia="Times New Roman" w:hAnsi="Times New Roman" w:cs="Times New Roman"/>
+                <w:sz w:val="20"/>
+                <w:szCs w:val="20"/>
+                <w:lang w:eastAsia="ru-RU"/>
+              </w:rPr>
+            </w:pPr>
+          </w:p>
+        </w:tc>
+        <w:tc>
+          <w:tcPr>
+            <w:tcW w:w="608" w:type="dxa"/>
+            <w:tcBorders>
+              <w:left w:val="single" w:sz="8" w:space="0" w:color="auto"/>
+              <w:bottom w:val="single" w:sz="8" w:space="0" w:color="auto"/>
+              <w:right w:val="single" w:sz="8" w:space="0" w:color="auto"/>
+            </w:tcBorders>
+            <w:shd w:val="clear" w:color="auto" w:fill="auto"/>
+            <w:vAlign w:val="center"/>
+          </w:tcPr>
+          <w:p>
+            <w:pPr>
+              <w:widowControl w:val="0"/>
+              <w:spacing w:after="0" w:line="240" w:lineRule="auto"/>
+              <w:jc w:val="center"/>
+              <w:rPr>
+                <w:rFonts w:ascii="Times New Roman" w:eastAsia="Times New Roman" w:hAnsi="Times New Roman" w:cs="Times New Roman"/>
+                <w:sz w:val="20"/>
+                <w:szCs w:val="20"/>
+                <w:lang w:val="en-US" w:eastAsia="ru-RU"/>
+              </w:rPr>
+            </w:pPr>
+          </w:p>
+        </w:tc>
+        <w:tc>
+          <w:tcPr>
+            <w:tcW w:w="379" w:type="dxa"/>
+            <w:tcBorders>
+              <w:left w:val="single" w:sz="8" w:space="0" w:color="auto"/>
+              <w:bottom w:val="single" w:sz="8" w:space="0" w:color="auto"/>
+              <w:right w:val="single" w:sz="8" w:space="0" w:color="auto"/>
+            </w:tcBorders>
+            <w:shd w:val="clear" w:color="auto" w:fill="auto"/>
+            <w:vAlign w:val="center"/>
+          </w:tcPr>
+          <w:p>
+            <w:pPr>
+              <w:widowControl w:val="0"/>
+              <w:spacing w:after="0" w:line="240" w:lineRule="auto"/>
+              <w:jc w:val="center"/>
+              <w:rPr>
+                <w:rFonts w:ascii="Times New Roman" w:eastAsia="Times New Roman" w:hAnsi="Times New Roman" w:cs="Times New Roman"/>
+                <w:sz w:val="20"/>
+                <w:szCs w:val="20"/>
+                <w:lang w:val="en-US" w:eastAsia="ru-RU"/>
+              </w:rPr>
+            </w:pPr>
+          </w:p>
+        </w:tc>
+        <w:tc>
+          <w:tcPr>
+            <w:tcW w:w="332" w:type="dxa"/>
+            <w:tcBorders>
+              <w:left w:val="single" w:sz="8" w:space="0" w:color="auto"/>
+              <w:bottom w:val="single" w:sz="8" w:space="0" w:color="auto"/>
+              <w:right w:val="single" w:sz="8" w:space="0" w:color="auto"/>
+            </w:tcBorders>
+            <w:shd w:val="clear" w:color="auto" w:fill="auto"/>
+            <w:vAlign w:val="center"/>
+          </w:tcPr>
+          <w:p>
+            <w:pPr>
+              <w:widowControl w:val="0"/>
+              <w:spacing w:after="0" w:line="240" w:lineRule="auto"/>
+              <w:jc w:val="center"/>
+              <w:rPr>
+                <w:rFonts w:ascii="Times New Roman" w:eastAsia="Times New Roman" w:hAnsi="Times New Roman" w:cs="Times New Roman"/>
+                <w:sz w:val="20"/>
+                <w:szCs w:val="20"/>
+                <w:lang w:eastAsia="ru-RU"/>
+              </w:rPr>
+            </w:pPr>
+          </w:p>
+        </w:tc>
+        <w:tc>
+          <w:tcPr>
+            <w:tcW w:w="429" w:type="dxa"/>
+            <w:tcBorders>
+              <w:left w:val="single" w:sz="8" w:space="0" w:color="auto"/>
+              <w:bottom w:val="single" w:sz="8" w:space="0" w:color="auto"/>
+              <w:right w:val="single" w:sz="8" w:space="0" w:color="auto"/>
+            </w:tcBorders>
+            <w:shd w:val="clear" w:color="auto" w:fill="auto"/>
+            <w:vAlign w:val="center"/>
+          </w:tcPr>
+          <w:p>
+            <w:pPr>
+              <w:widowControl w:val="0"/>
+              <w:spacing w:after="0" w:line="240" w:lineRule="auto"/>
+              <w:jc w:val="center"/>
+              <w:rPr>
+                <w:rFonts w:ascii="Times New Roman" w:eastAsia="Times New Roman" w:hAnsi="Times New Roman" w:cs="Times New Roman"/>
+                <w:sz w:val="20"/>
+                <w:szCs w:val="20"/>
+                <w:lang w:val="en-US" w:eastAsia="ru-RU"/>
+              </w:rPr>
+            </w:pPr>
+            <w:r>
+              <w:rPr>
+                <w:rFonts w:ascii="Times New Roman" w:eastAsia="Times New Roman" w:hAnsi="Times New Roman" w:cs="Times New Roman"/>
+                <w:sz w:val="20"/>
+                <w:szCs w:val="20"/>
+                <w:lang w:val="en-US" w:eastAsia="ru-RU"/>
+              </w:rPr>
+              <w:t>24</w:t>
+            </w:r>
           </w:p>
         </w:tc>
         <w:tc>
@@ -13481,7 +14193,10 @@
         </w:tc>
       </w:tr>
     </w:tbl>
-    <w:p/>
+    <w:p>
+      <w:bookmarkStart w:id="0" w:name="_GoBack"/>
+      <w:bookmarkEnd w:id="0"/>
+    </w:p>
     <w:sectPr>
       <w:headerReference w:type="default" r:id="rId10"/>
       <w:footerReference w:type="default" r:id="rId11"/>
@@ -13848,7 +14563,7 @@
                                 <w:sz w:val="20"/>
                                 <w:szCs w:val="20"/>
                               </w:rPr>
-                              <w:t>2</w:t>
+                              <w:t>1</w:t>
                             </w:r>
                             <w:r>
                               <w:rPr>
@@ -17628,7 +18343,7 @@
                           <w:sz w:val="20"/>
                           <w:szCs w:val="20"/>
                         </w:rPr>
-                        <w:t>2</w:t>
+                        <w:t>1</w:t>
                       </w:r>
                       <w:r>
                         <w:rPr>
@@ -23576,7 +24291,7 @@
 </file>
 
 <file path=customXml/itemProps1.xml><?xml version="1.0" encoding="utf-8"?>
-<ds:datastoreItem xmlns:ds="http://schemas.openxmlformats.org/officeDocument/2006/customXml" ds:itemID="{F7430948-651B-4C5A-A906-FEDCD68C809C}">
+<ds:datastoreItem xmlns:ds="http://schemas.openxmlformats.org/officeDocument/2006/customXml" ds:itemID="{668271CE-9832-49C7-AD51-5560D2E46A0F}">
   <ds:schemaRefs>
     <ds:schemaRef ds:uri="http://schemas.openxmlformats.org/officeDocument/2006/bibliography"/>
   </ds:schemaRefs>

</xml_diff>

<commit_message>
upadate C1 + B1 + add charge table
</commit_message>
<xml_diff>
--- a/В1.docx
+++ b/В1.docx
@@ -411,6 +411,65 @@
           <w:lang w:eastAsia="ru-RU"/>
         </w:rPr>
         <w:t>дискретный выход =24В (сухой контакт);</w:t>
+      </w:r>
+    </w:p>
+    <w:p>
+      <w:pPr>
+        <w:spacing w:after="0" w:line="240" w:lineRule="auto"/>
+        <w:ind w:left="1134" w:right="10490"/>
+        <w:rPr>
+          <w:rFonts w:ascii="Times New Roman" w:eastAsia="Times New Roman" w:hAnsi="Times New Roman" w:cs="Times New Roman"/>
+          <w:sz w:val="20"/>
+          <w:szCs w:val="20"/>
+          <w:lang w:val="en-US" w:eastAsia="ru-RU"/>
+        </w:rPr>
+      </w:pPr>
+      <w:r>
+        <w:rPr>
+          <w:rFonts w:ascii="Times New Roman" w:eastAsia="Times New Roman" w:hAnsi="Times New Roman" w:cs="Times New Roman"/>
+          <w:sz w:val="20"/>
+          <w:szCs w:val="20"/>
+          <w:lang w:val="en-US" w:eastAsia="ru-RU"/>
+        </w:rPr>
+        <w:t xml:space="preserve">- M-RS </w:t>
+      </w:r>
+      <w:r>
+        <w:rPr>
+          <w:rFonts w:ascii="Times New Roman" w:eastAsia="Times New Roman" w:hAnsi="Times New Roman" w:cs="Times New Roman"/>
+          <w:sz w:val="20"/>
+          <w:szCs w:val="20"/>
+          <w:lang w:eastAsia="ru-RU"/>
+        </w:rPr>
+        <w:t>–</w:t>
+      </w:r>
+      <w:r>
+        <w:rPr>
+          <w:rFonts w:ascii="Times New Roman" w:eastAsia="Times New Roman" w:hAnsi="Times New Roman" w:cs="Times New Roman"/>
+          <w:sz w:val="20"/>
+          <w:szCs w:val="20"/>
+          <w:lang w:val="en-US" w:eastAsia="ru-RU"/>
+        </w:rPr>
+        <w:t xml:space="preserve"> Modbus </w:t>
+      </w:r>
+      <w:proofErr w:type="spellStart"/>
+      <w:r>
+        <w:rPr>
+          <w:rFonts w:ascii="Times New Roman" w:eastAsia="Times New Roman" w:hAnsi="Times New Roman" w:cs="Times New Roman"/>
+          <w:sz w:val="20"/>
+          <w:szCs w:val="20"/>
+          <w:lang w:val="en-US" w:eastAsia="ru-RU"/>
+        </w:rPr>
+        <w:t>rs</w:t>
+      </w:r>
+      <w:proofErr w:type="spellEnd"/>
+      <w:r>
+        <w:rPr>
+          <w:rFonts w:ascii="Times New Roman" w:eastAsia="Times New Roman" w:hAnsi="Times New Roman" w:cs="Times New Roman"/>
+          <w:sz w:val="20"/>
+          <w:szCs w:val="20"/>
+          <w:lang w:val="en-US" w:eastAsia="ru-RU"/>
+        </w:rPr>
+        <w:t xml:space="preserve"> </w:t>
       </w:r>
     </w:p>
     <w:p>
@@ -1568,207 +1627,8 @@
           <w:szCs w:val="20"/>
           <w:lang w:eastAsia="ru-RU"/>
         </w:rPr>
-        <w:t xml:space="preserve">                 - Наименование оборудования:</w:t>
+        <w:t xml:space="preserve">          </w:t>
       </w:r>
-    </w:p>
-    <w:p>
-      <w:pPr>
-        <w:tabs>
-          <w:tab w:val="num" w:pos="1276"/>
-        </w:tabs>
-        <w:spacing w:after="0" w:line="240" w:lineRule="auto"/>
-        <w:ind w:left="1276" w:right="10489" w:firstLine="425"/>
-        <w:rPr>
-          <w:rFonts w:ascii="Times New Roman" w:eastAsia="Times New Roman" w:hAnsi="Times New Roman" w:cs="Times New Roman"/>
-          <w:sz w:val="20"/>
-          <w:szCs w:val="20"/>
-          <w:lang w:eastAsia="ru-RU"/>
-        </w:rPr>
-      </w:pPr>
-      <w:r>
-        <w:rPr>
-          <w:rFonts w:ascii="Times New Roman" w:eastAsia="Times New Roman" w:hAnsi="Times New Roman" w:cs="Times New Roman"/>
-          <w:sz w:val="20"/>
-          <w:szCs w:val="20"/>
-          <w:lang w:eastAsia="ru-RU"/>
-        </w:rPr>
-        <w:t>-</w:t>
-      </w:r>
-      <w:r>
-        <w:rPr>
-          <w:rFonts w:ascii="Times New Roman" w:eastAsia="Times New Roman" w:hAnsi="Times New Roman" w:cs="Times New Roman"/>
-          <w:sz w:val="20"/>
-          <w:szCs w:val="20"/>
-          <w:lang w:eastAsia="ru-RU"/>
-        </w:rPr>
-        <w:t xml:space="preserve"> </w:t>
-      </w:r>
-      <w:r>
-        <w:rPr>
-          <w:rFonts w:ascii="Times New Roman" w:eastAsia="Times New Roman" w:hAnsi="Times New Roman" w:cs="Times New Roman"/>
-          <w:sz w:val="20"/>
-          <w:szCs w:val="20"/>
-          <w:lang w:val="en-US" w:eastAsia="ru-RU"/>
-        </w:rPr>
-        <w:t>ME</w:t>
-      </w:r>
-      <w:r>
-        <w:rPr>
-          <w:rFonts w:ascii="Times New Roman" w:eastAsia="Times New Roman" w:hAnsi="Times New Roman" w:cs="Times New Roman"/>
-          <w:sz w:val="20"/>
-          <w:szCs w:val="20"/>
-          <w:lang w:eastAsia="ru-RU"/>
-        </w:rPr>
-        <w:t xml:space="preserve"> – </w:t>
-      </w:r>
-      <w:r>
-        <w:rPr>
-          <w:rFonts w:ascii="Times New Roman" w:eastAsia="Times New Roman" w:hAnsi="Times New Roman" w:cs="Times New Roman"/>
-          <w:sz w:val="20"/>
-          <w:szCs w:val="20"/>
-          <w:lang w:eastAsia="ru-RU"/>
-        </w:rPr>
-        <w:t>датчик дождя</w:t>
-      </w:r>
-    </w:p>
-    <w:p>
-      <w:pPr>
-        <w:tabs>
-          <w:tab w:val="num" w:pos="1276"/>
-        </w:tabs>
-        <w:spacing w:after="0" w:line="240" w:lineRule="auto"/>
-        <w:ind w:left="1276" w:right="10489" w:firstLine="425"/>
-        <w:rPr>
-          <w:rFonts w:ascii="Times New Roman" w:eastAsia="Times New Roman" w:hAnsi="Times New Roman" w:cs="Times New Roman"/>
-          <w:sz w:val="20"/>
-          <w:szCs w:val="20"/>
-          <w:lang w:eastAsia="ru-RU"/>
-        </w:rPr>
-      </w:pPr>
-      <w:r>
-        <w:rPr>
-          <w:rFonts w:ascii="Times New Roman" w:eastAsia="Times New Roman" w:hAnsi="Times New Roman" w:cs="Times New Roman"/>
-          <w:sz w:val="20"/>
-          <w:szCs w:val="20"/>
-          <w:lang w:eastAsia="ru-RU"/>
-        </w:rPr>
-        <w:t xml:space="preserve">- </w:t>
-      </w:r>
-      <w:r>
-        <w:rPr>
-          <w:rFonts w:ascii="Times New Roman" w:eastAsia="Times New Roman" w:hAnsi="Times New Roman" w:cs="Times New Roman"/>
-          <w:sz w:val="20"/>
-          <w:szCs w:val="20"/>
-          <w:lang w:val="en-US" w:eastAsia="ru-RU"/>
-        </w:rPr>
-        <w:t>PIC</w:t>
-      </w:r>
-      <w:r>
-        <w:rPr>
-          <w:rFonts w:ascii="Times New Roman" w:eastAsia="Times New Roman" w:hAnsi="Times New Roman" w:cs="Times New Roman"/>
-          <w:sz w:val="20"/>
-          <w:szCs w:val="20"/>
-          <w:lang w:eastAsia="ru-RU"/>
-        </w:rPr>
-        <w:t xml:space="preserve"> – </w:t>
-      </w:r>
-      <w:r>
-        <w:rPr>
-          <w:rFonts w:ascii="Times New Roman" w:eastAsia="Times New Roman" w:hAnsi="Times New Roman" w:cs="Times New Roman"/>
-          <w:sz w:val="20"/>
-          <w:szCs w:val="20"/>
-          <w:lang w:eastAsia="ru-RU"/>
-        </w:rPr>
-        <w:t>преобразователь давления</w:t>
-      </w:r>
-    </w:p>
-    <w:p>
-      <w:pPr>
-        <w:tabs>
-          <w:tab w:val="num" w:pos="1276"/>
-        </w:tabs>
-        <w:spacing w:after="0" w:line="240" w:lineRule="auto"/>
-        <w:ind w:left="1276" w:right="10489" w:firstLine="425"/>
-        <w:rPr>
-          <w:rFonts w:ascii="Times New Roman" w:eastAsia="Times New Roman" w:hAnsi="Times New Roman" w:cs="Times New Roman"/>
-          <w:sz w:val="20"/>
-          <w:szCs w:val="20"/>
-          <w:lang w:eastAsia="ru-RU"/>
-        </w:rPr>
-      </w:pPr>
-      <w:r>
-        <w:rPr>
-          <w:rFonts w:ascii="Times New Roman" w:eastAsia="Times New Roman" w:hAnsi="Times New Roman" w:cs="Times New Roman"/>
-          <w:sz w:val="20"/>
-          <w:szCs w:val="20"/>
-          <w:lang w:eastAsia="ru-RU"/>
-        </w:rPr>
-        <w:t xml:space="preserve">- </w:t>
-      </w:r>
-      <w:r>
-        <w:rPr>
-          <w:rFonts w:ascii="Times New Roman" w:eastAsia="Times New Roman" w:hAnsi="Times New Roman" w:cs="Times New Roman"/>
-          <w:sz w:val="20"/>
-          <w:szCs w:val="20"/>
-          <w:lang w:val="en-US" w:eastAsia="ru-RU"/>
-        </w:rPr>
-        <w:t>SV</w:t>
-      </w:r>
-      <w:r>
-        <w:rPr>
-          <w:rFonts w:ascii="Times New Roman" w:eastAsia="Times New Roman" w:hAnsi="Times New Roman" w:cs="Times New Roman"/>
-          <w:sz w:val="20"/>
-          <w:szCs w:val="20"/>
-          <w:lang w:eastAsia="ru-RU"/>
-        </w:rPr>
-        <w:t xml:space="preserve"> </w:t>
-      </w:r>
-      <w:r>
-        <w:rPr>
-          <w:rFonts w:ascii="Times New Roman" w:eastAsia="Times New Roman" w:hAnsi="Times New Roman" w:cs="Times New Roman"/>
-          <w:sz w:val="20"/>
-          <w:szCs w:val="20"/>
-          <w:lang w:eastAsia="ru-RU"/>
-        </w:rPr>
-        <w:t>–</w:t>
-      </w:r>
-      <w:r>
-        <w:rPr>
-          <w:rFonts w:ascii="Times New Roman" w:eastAsia="Times New Roman" w:hAnsi="Times New Roman" w:cs="Times New Roman"/>
-          <w:sz w:val="20"/>
-          <w:szCs w:val="20"/>
-          <w:lang w:eastAsia="ru-RU"/>
-        </w:rPr>
-        <w:t xml:space="preserve"> </w:t>
-      </w:r>
-      <w:r>
-        <w:rPr>
-          <w:rFonts w:ascii="Times New Roman" w:eastAsia="Times New Roman" w:hAnsi="Times New Roman" w:cs="Times New Roman"/>
-          <w:sz w:val="20"/>
-          <w:szCs w:val="20"/>
-          <w:lang w:eastAsia="ru-RU"/>
-        </w:rPr>
-        <w:t>электромагнитный клапан</w:t>
-      </w:r>
-    </w:p>
-    <w:p>
-      <w:pPr>
-        <w:numPr>
-          <w:ilvl w:val="0"/>
-          <w:numId w:val="1"/>
-        </w:numPr>
-        <w:tabs>
-          <w:tab w:val="clear" w:pos="2160"/>
-        </w:tabs>
-        <w:spacing w:after="0" w:line="240" w:lineRule="auto"/>
-        <w:ind w:left="851" w:right="10490" w:hanging="284"/>
-        <w:rPr>
-          <w:rFonts w:ascii="Times New Roman" w:eastAsia="Times New Roman" w:hAnsi="Times New Roman" w:cs="Times New Roman"/>
-          <w:sz w:val="20"/>
-          <w:szCs w:val="20"/>
-          <w:lang w:eastAsia="ru-RU"/>
-        </w:rPr>
-      </w:pPr>
       <w:r>
         <w:rPr>
           <w:rFonts w:ascii="Times New Roman" w:eastAsia="Times New Roman" w:hAnsi="Times New Roman" w:cs="Times New Roman"/>
@@ -1998,7 +1858,7 @@
     <w:tbl>
       <w:tblPr>
         <w:tblpPr w:leftFromText="180" w:rightFromText="180" w:vertAnchor="page" w:horzAnchor="margin" w:tblpY="316"/>
-        <w:tblW w:w="22383" w:type="dxa"/>
+        <w:tblW w:w="22283" w:type="dxa"/>
         <w:tblBorders>
           <w:bottom w:val="single" w:sz="8" w:space="0" w:color="auto"/>
           <w:insideH w:val="single" w:sz="8" w:space="0" w:color="auto"/>
@@ -2035,7 +1895,7 @@
         <w:gridCol w:w="401"/>
         <w:gridCol w:w="483"/>
         <w:gridCol w:w="708"/>
-        <w:gridCol w:w="3119"/>
+        <w:gridCol w:w="3019"/>
       </w:tblGrid>
       <w:tr>
         <w:trPr>
@@ -2444,7 +2304,7 @@
         </w:tc>
         <w:tc>
           <w:tcPr>
-            <w:tcW w:w="3119" w:type="dxa"/>
+            <w:tcW w:w="3019" w:type="dxa"/>
             <w:vMerge w:val="restart"/>
             <w:tcBorders>
               <w:top w:val="nil"/>
@@ -2902,7 +2762,7 @@
         </w:tc>
         <w:tc>
           <w:tcPr>
-            <w:tcW w:w="3119" w:type="dxa"/>
+            <w:tcW w:w="3019" w:type="dxa"/>
             <w:vMerge/>
             <w:tcBorders>
               <w:right w:val="single" w:sz="4" w:space="0" w:color="auto"/>
@@ -3587,7 +3447,7 @@
         </w:tc>
         <w:tc>
           <w:tcPr>
-            <w:tcW w:w="3119" w:type="dxa"/>
+            <w:tcW w:w="3019" w:type="dxa"/>
             <w:vMerge/>
             <w:tcBorders>
               <w:bottom w:val="double" w:sz="4" w:space="0" w:color="auto"/>
@@ -4474,7 +4334,7 @@
         </w:tc>
         <w:tc>
           <w:tcPr>
-            <w:tcW w:w="3119" w:type="dxa"/>
+            <w:tcW w:w="3019" w:type="dxa"/>
             <w:tcBorders>
               <w:top w:val="double" w:sz="4" w:space="0" w:color="auto"/>
               <w:bottom w:val="double" w:sz="4" w:space="0" w:color="auto"/>
@@ -4536,7 +4396,7 @@
         </w:tc>
         <w:tc>
           <w:tcPr>
-            <w:tcW w:w="21858" w:type="dxa"/>
+            <w:tcW w:w="21758" w:type="dxa"/>
             <w:gridSpan w:val="23"/>
             <w:tcBorders>
               <w:top w:val="double" w:sz="4" w:space="0" w:color="auto"/>
@@ -5249,7 +5109,7 @@
         </w:tc>
         <w:tc>
           <w:tcPr>
-            <w:tcW w:w="3119" w:type="dxa"/>
+            <w:tcW w:w="3019" w:type="dxa"/>
             <w:tcBorders>
               <w:left w:val="single" w:sz="8" w:space="0" w:color="auto"/>
               <w:bottom w:val="single" w:sz="8" w:space="0" w:color="auto"/>
@@ -5266,9 +5126,29 @@
                 <w:rFonts w:ascii="Times New Roman" w:eastAsia="Times New Roman" w:hAnsi="Times New Roman" w:cs="Times New Roman"/>
                 <w:sz w:val="20"/>
                 <w:szCs w:val="20"/>
-                <w:lang w:eastAsia="ru-RU"/>
-              </w:rPr>
-            </w:pPr>
+                <w:lang w:val="en-US" w:eastAsia="ru-RU"/>
+              </w:rPr>
+            </w:pPr>
+            <w:r>
+              <w:rPr>
+                <w:rFonts w:ascii="Times New Roman" w:eastAsia="Times New Roman" w:hAnsi="Times New Roman" w:cs="Times New Roman"/>
+                <w:sz w:val="20"/>
+                <w:szCs w:val="20"/>
+                <w:lang w:val="en-US" w:eastAsia="ru-RU"/>
+              </w:rPr>
+              <w:t xml:space="preserve">Mini </w:t>
+            </w:r>
+            <w:proofErr w:type="spellStart"/>
+            <w:r>
+              <w:rPr>
+                <w:rFonts w:ascii="Times New Roman" w:eastAsia="Times New Roman" w:hAnsi="Times New Roman" w:cs="Times New Roman"/>
+                <w:sz w:val="20"/>
+                <w:szCs w:val="20"/>
+                <w:lang w:val="en-US" w:eastAsia="ru-RU"/>
+              </w:rPr>
+              <w:t>clik</w:t>
+            </w:r>
+            <w:proofErr w:type="spellEnd"/>
           </w:p>
         </w:tc>
       </w:tr>
@@ -6046,7 +5926,7 @@
         </w:tc>
         <w:tc>
           <w:tcPr>
-            <w:tcW w:w="3119" w:type="dxa"/>
+            <w:tcW w:w="3019" w:type="dxa"/>
             <w:tcBorders>
               <w:left w:val="single" w:sz="8" w:space="0" w:color="auto"/>
               <w:bottom w:val="single" w:sz="8" w:space="0" w:color="auto"/>
@@ -6066,6 +5946,15 @@
                 <w:lang w:eastAsia="ru-RU"/>
               </w:rPr>
             </w:pPr>
+            <w:r>
+              <w:rPr>
+                <w:rFonts w:ascii="Times New Roman" w:eastAsia="Times New Roman" w:hAnsi="Times New Roman" w:cs="Times New Roman"/>
+                <w:sz w:val="20"/>
+                <w:szCs w:val="20"/>
+                <w:lang w:eastAsia="ru-RU"/>
+              </w:rPr>
+              <w:t>ПД100</w:t>
+            </w:r>
           </w:p>
         </w:tc>
       </w:tr>
@@ -6592,16 +6481,7 @@
                 <w:szCs w:val="20"/>
                 <w:lang w:val="en-US" w:eastAsia="ru-RU"/>
               </w:rPr>
-              <w:t>24</w:t>
-            </w:r>
-            <w:r>
-              <w:rPr>
-                <w:rFonts w:ascii="Times New Roman" w:eastAsia="Times New Roman" w:hAnsi="Times New Roman" w:cs="Times New Roman"/>
-                <w:sz w:val="20"/>
-                <w:szCs w:val="20"/>
-                <w:lang w:val="en-US" w:eastAsia="ru-RU"/>
-              </w:rPr>
-              <w:t xml:space="preserve"> AC</w:t>
+              <w:t>24 AC</w:t>
             </w:r>
           </w:p>
         </w:tc>
@@ -6750,26 +6630,35 @@
         </w:tc>
         <w:tc>
           <w:tcPr>
-            <w:tcW w:w="3119" w:type="dxa"/>
-            <w:tcBorders>
-              <w:left w:val="single" w:sz="8" w:space="0" w:color="auto"/>
-              <w:bottom w:val="single" w:sz="8" w:space="0" w:color="auto"/>
-              <w:right w:val="single" w:sz="8" w:space="0" w:color="auto"/>
-            </w:tcBorders>
-            <w:vAlign w:val="center"/>
-          </w:tcPr>
-          <w:p>
-            <w:pPr>
-              <w:widowControl w:val="0"/>
-              <w:spacing w:after="0" w:line="240" w:lineRule="auto"/>
-              <w:jc w:val="center"/>
-              <w:rPr>
-                <w:rFonts w:ascii="Times New Roman" w:eastAsia="Times New Roman" w:hAnsi="Times New Roman" w:cs="Times New Roman"/>
-                <w:sz w:val="20"/>
-                <w:szCs w:val="20"/>
-                <w:lang w:eastAsia="ru-RU"/>
-              </w:rPr>
-            </w:pPr>
+            <w:tcW w:w="3019" w:type="dxa"/>
+            <w:vMerge w:val="restart"/>
+            <w:tcBorders>
+              <w:left w:val="single" w:sz="8" w:space="0" w:color="auto"/>
+              <w:right w:val="single" w:sz="8" w:space="0" w:color="auto"/>
+            </w:tcBorders>
+            <w:vAlign w:val="center"/>
+          </w:tcPr>
+          <w:p>
+            <w:pPr>
+              <w:widowControl w:val="0"/>
+              <w:spacing w:after="0" w:line="240" w:lineRule="auto"/>
+              <w:jc w:val="center"/>
+              <w:rPr>
+                <w:rFonts w:ascii="Times New Roman" w:eastAsia="Times New Roman" w:hAnsi="Times New Roman" w:cs="Times New Roman"/>
+                <w:sz w:val="20"/>
+                <w:szCs w:val="20"/>
+                <w:lang w:val="en-US" w:eastAsia="ru-RU"/>
+              </w:rPr>
+            </w:pPr>
+            <w:r>
+              <w:rPr>
+                <w:rFonts w:ascii="Times New Roman" w:eastAsia="Times New Roman" w:hAnsi="Times New Roman" w:cs="Times New Roman"/>
+                <w:sz w:val="20"/>
+                <w:szCs w:val="20"/>
+                <w:lang w:val="en-US" w:eastAsia="ru-RU"/>
+              </w:rPr>
+              <w:t>K rain 7001-BSP-NFC</w:t>
+            </w:r>
           </w:p>
         </w:tc>
       </w:tr>
@@ -6911,16 +6800,7 @@
                 <w:szCs w:val="20"/>
                 <w:lang w:eastAsia="ru-RU"/>
               </w:rPr>
-              <w:t>SV2</w:t>
-            </w:r>
-            <w:r>
-              <w:rPr>
-                <w:rFonts w:ascii="Times New Roman" w:eastAsia="Times New Roman" w:hAnsi="Times New Roman" w:cs="Times New Roman"/>
-                <w:sz w:val="20"/>
-                <w:szCs w:val="20"/>
-                <w:lang w:eastAsia="ru-RU"/>
-              </w:rPr>
-              <w:t xml:space="preserve"> открыть</w:t>
+              <w:t>SV2 открыть</w:t>
             </w:r>
           </w:p>
         </w:tc>
@@ -7305,16 +7185,7 @@
                 <w:szCs w:val="20"/>
                 <w:lang w:val="en-US" w:eastAsia="ru-RU"/>
               </w:rPr>
-              <w:t>24</w:t>
-            </w:r>
-            <w:r>
-              <w:rPr>
-                <w:rFonts w:ascii="Times New Roman" w:eastAsia="Times New Roman" w:hAnsi="Times New Roman" w:cs="Times New Roman"/>
-                <w:sz w:val="20"/>
-                <w:szCs w:val="20"/>
-                <w:lang w:val="en-US" w:eastAsia="ru-RU"/>
-              </w:rPr>
-              <w:t xml:space="preserve"> AC</w:t>
+              <w:t>24 AC</w:t>
             </w:r>
           </w:p>
         </w:tc>
@@ -7463,10 +7334,10 @@
         </w:tc>
         <w:tc>
           <w:tcPr>
-            <w:tcW w:w="3119" w:type="dxa"/>
-            <w:tcBorders>
-              <w:left w:val="single" w:sz="8" w:space="0" w:color="auto"/>
-              <w:bottom w:val="single" w:sz="8" w:space="0" w:color="auto"/>
+            <w:tcW w:w="3019" w:type="dxa"/>
+            <w:vMerge/>
+            <w:tcBorders>
+              <w:left w:val="single" w:sz="8" w:space="0" w:color="auto"/>
               <w:right w:val="single" w:sz="8" w:space="0" w:color="auto"/>
             </w:tcBorders>
             <w:vAlign w:val="center"/>
@@ -7519,25 +7390,7 @@
                 <w:szCs w:val="20"/>
                 <w:lang w:val="en-US" w:eastAsia="ru-RU"/>
               </w:rPr>
-              <w:t>SV</w:t>
-            </w:r>
-            <w:r>
-              <w:rPr>
-                <w:rFonts w:ascii="Times New Roman" w:eastAsia="Times New Roman" w:hAnsi="Times New Roman" w:cs="Times New Roman"/>
-                <w:sz w:val="20"/>
-                <w:szCs w:val="20"/>
-                <w:lang w:val="en-US" w:eastAsia="ru-RU"/>
-              </w:rPr>
-              <w:t>00</w:t>
-            </w:r>
-            <w:r>
-              <w:rPr>
-                <w:rFonts w:ascii="Times New Roman" w:eastAsia="Times New Roman" w:hAnsi="Times New Roman" w:cs="Times New Roman"/>
-                <w:sz w:val="20"/>
-                <w:szCs w:val="20"/>
-                <w:lang w:val="en-US" w:eastAsia="ru-RU"/>
-              </w:rPr>
-              <w:t>3</w:t>
+              <w:t>SV003</w:t>
             </w:r>
           </w:p>
         </w:tc>
@@ -7642,16 +7495,7 @@
                 <w:szCs w:val="20"/>
                 <w:lang w:eastAsia="ru-RU"/>
               </w:rPr>
-              <w:t>SV3</w:t>
-            </w:r>
-            <w:r>
-              <w:rPr>
-                <w:rFonts w:ascii="Times New Roman" w:eastAsia="Times New Roman" w:hAnsi="Times New Roman" w:cs="Times New Roman"/>
-                <w:sz w:val="20"/>
-                <w:szCs w:val="20"/>
-                <w:lang w:eastAsia="ru-RU"/>
-              </w:rPr>
-              <w:t xml:space="preserve"> открыть</w:t>
+              <w:t>SV3 открыть</w:t>
             </w:r>
           </w:p>
         </w:tc>
@@ -8036,16 +7880,7 @@
                 <w:szCs w:val="20"/>
                 <w:lang w:val="en-US" w:eastAsia="ru-RU"/>
               </w:rPr>
-              <w:t>24</w:t>
-            </w:r>
-            <w:r>
-              <w:rPr>
-                <w:rFonts w:ascii="Times New Roman" w:eastAsia="Times New Roman" w:hAnsi="Times New Roman" w:cs="Times New Roman"/>
-                <w:sz w:val="20"/>
-                <w:szCs w:val="20"/>
-                <w:lang w:val="en-US" w:eastAsia="ru-RU"/>
-              </w:rPr>
-              <w:t xml:space="preserve"> AC</w:t>
+              <w:t>24 AC</w:t>
             </w:r>
           </w:p>
         </w:tc>
@@ -8194,10 +8029,10 @@
         </w:tc>
         <w:tc>
           <w:tcPr>
-            <w:tcW w:w="3119" w:type="dxa"/>
-            <w:tcBorders>
-              <w:left w:val="single" w:sz="8" w:space="0" w:color="auto"/>
-              <w:bottom w:val="single" w:sz="8" w:space="0" w:color="auto"/>
+            <w:tcW w:w="3019" w:type="dxa"/>
+            <w:vMerge/>
+            <w:tcBorders>
+              <w:left w:val="single" w:sz="8" w:space="0" w:color="auto"/>
               <w:right w:val="single" w:sz="8" w:space="0" w:color="auto"/>
             </w:tcBorders>
             <w:vAlign w:val="center"/>
@@ -8250,25 +8085,7 @@
                 <w:szCs w:val="20"/>
                 <w:lang w:val="en-US" w:eastAsia="ru-RU"/>
               </w:rPr>
-              <w:t>SV</w:t>
-            </w:r>
-            <w:r>
-              <w:rPr>
-                <w:rFonts w:ascii="Times New Roman" w:eastAsia="Times New Roman" w:hAnsi="Times New Roman" w:cs="Times New Roman"/>
-                <w:sz w:val="20"/>
-                <w:szCs w:val="20"/>
-                <w:lang w:val="en-US" w:eastAsia="ru-RU"/>
-              </w:rPr>
-              <w:t>00</w:t>
-            </w:r>
-            <w:r>
-              <w:rPr>
-                <w:rFonts w:ascii="Times New Roman" w:eastAsia="Times New Roman" w:hAnsi="Times New Roman" w:cs="Times New Roman"/>
-                <w:sz w:val="20"/>
-                <w:szCs w:val="20"/>
-                <w:lang w:val="en-US" w:eastAsia="ru-RU"/>
-              </w:rPr>
-              <w:t>4</w:t>
+              <w:t>SV004</w:t>
             </w:r>
           </w:p>
         </w:tc>
@@ -8373,16 +8190,7 @@
                 <w:szCs w:val="20"/>
                 <w:lang w:eastAsia="ru-RU"/>
               </w:rPr>
-              <w:t>SV4</w:t>
-            </w:r>
-            <w:r>
-              <w:rPr>
-                <w:rFonts w:ascii="Times New Roman" w:eastAsia="Times New Roman" w:hAnsi="Times New Roman" w:cs="Times New Roman"/>
-                <w:sz w:val="20"/>
-                <w:szCs w:val="20"/>
-                <w:lang w:eastAsia="ru-RU"/>
-              </w:rPr>
-              <w:t xml:space="preserve"> открыть</w:t>
+              <w:t>SV4 открыть</w:t>
             </w:r>
           </w:p>
         </w:tc>
@@ -8767,16 +8575,7 @@
                 <w:szCs w:val="20"/>
                 <w:lang w:val="en-US" w:eastAsia="ru-RU"/>
               </w:rPr>
-              <w:t>24</w:t>
-            </w:r>
-            <w:r>
-              <w:rPr>
-                <w:rFonts w:ascii="Times New Roman" w:eastAsia="Times New Roman" w:hAnsi="Times New Roman" w:cs="Times New Roman"/>
-                <w:sz w:val="20"/>
-                <w:szCs w:val="20"/>
-                <w:lang w:val="en-US" w:eastAsia="ru-RU"/>
-              </w:rPr>
-              <w:t xml:space="preserve"> AC</w:t>
+              <w:t>24 AC</w:t>
             </w:r>
           </w:p>
         </w:tc>
@@ -8925,10 +8724,10 @@
         </w:tc>
         <w:tc>
           <w:tcPr>
-            <w:tcW w:w="3119" w:type="dxa"/>
-            <w:tcBorders>
-              <w:left w:val="single" w:sz="8" w:space="0" w:color="auto"/>
-              <w:bottom w:val="single" w:sz="8" w:space="0" w:color="auto"/>
+            <w:tcW w:w="3019" w:type="dxa"/>
+            <w:vMerge/>
+            <w:tcBorders>
+              <w:left w:val="single" w:sz="8" w:space="0" w:color="auto"/>
               <w:right w:val="single" w:sz="8" w:space="0" w:color="auto"/>
             </w:tcBorders>
             <w:vAlign w:val="center"/>
@@ -8981,25 +8780,7 @@
                 <w:szCs w:val="20"/>
                 <w:lang w:val="en-US" w:eastAsia="ru-RU"/>
               </w:rPr>
-              <w:t>SV</w:t>
-            </w:r>
-            <w:r>
-              <w:rPr>
-                <w:rFonts w:ascii="Times New Roman" w:eastAsia="Times New Roman" w:hAnsi="Times New Roman" w:cs="Times New Roman"/>
-                <w:sz w:val="20"/>
-                <w:szCs w:val="20"/>
-                <w:lang w:val="en-US" w:eastAsia="ru-RU"/>
-              </w:rPr>
-              <w:t>00</w:t>
-            </w:r>
-            <w:r>
-              <w:rPr>
-                <w:rFonts w:ascii="Times New Roman" w:eastAsia="Times New Roman" w:hAnsi="Times New Roman" w:cs="Times New Roman"/>
-                <w:sz w:val="20"/>
-                <w:szCs w:val="20"/>
-                <w:lang w:val="en-US" w:eastAsia="ru-RU"/>
-              </w:rPr>
-              <w:t>5</w:t>
+              <w:t>SV005</w:t>
             </w:r>
           </w:p>
         </w:tc>
@@ -9104,16 +8885,7 @@
                 <w:szCs w:val="20"/>
                 <w:lang w:eastAsia="ru-RU"/>
               </w:rPr>
-              <w:t>SV5</w:t>
-            </w:r>
-            <w:r>
-              <w:rPr>
-                <w:rFonts w:ascii="Times New Roman" w:eastAsia="Times New Roman" w:hAnsi="Times New Roman" w:cs="Times New Roman"/>
-                <w:sz w:val="20"/>
-                <w:szCs w:val="20"/>
-                <w:lang w:eastAsia="ru-RU"/>
-              </w:rPr>
-              <w:t xml:space="preserve"> открыть</w:t>
+              <w:t>SV5 открыть</w:t>
             </w:r>
           </w:p>
         </w:tc>
@@ -9498,16 +9270,7 @@
                 <w:szCs w:val="20"/>
                 <w:lang w:val="en-US" w:eastAsia="ru-RU"/>
               </w:rPr>
-              <w:t>24</w:t>
-            </w:r>
-            <w:r>
-              <w:rPr>
-                <w:rFonts w:ascii="Times New Roman" w:eastAsia="Times New Roman" w:hAnsi="Times New Roman" w:cs="Times New Roman"/>
-                <w:sz w:val="20"/>
-                <w:szCs w:val="20"/>
-                <w:lang w:val="en-US" w:eastAsia="ru-RU"/>
-              </w:rPr>
-              <w:t xml:space="preserve"> AC</w:t>
+              <w:t>24 AC</w:t>
             </w:r>
           </w:p>
         </w:tc>
@@ -9656,10 +9419,10 @@
         </w:tc>
         <w:tc>
           <w:tcPr>
-            <w:tcW w:w="3119" w:type="dxa"/>
-            <w:tcBorders>
-              <w:left w:val="single" w:sz="8" w:space="0" w:color="auto"/>
-              <w:bottom w:val="single" w:sz="8" w:space="0" w:color="auto"/>
+            <w:tcW w:w="3019" w:type="dxa"/>
+            <w:vMerge/>
+            <w:tcBorders>
+              <w:left w:val="single" w:sz="8" w:space="0" w:color="auto"/>
               <w:right w:val="single" w:sz="8" w:space="0" w:color="auto"/>
             </w:tcBorders>
             <w:vAlign w:val="center"/>
@@ -9712,25 +9475,7 @@
                 <w:szCs w:val="20"/>
                 <w:lang w:val="en-US" w:eastAsia="ru-RU"/>
               </w:rPr>
-              <w:t>SV</w:t>
-            </w:r>
-            <w:r>
-              <w:rPr>
-                <w:rFonts w:ascii="Times New Roman" w:eastAsia="Times New Roman" w:hAnsi="Times New Roman" w:cs="Times New Roman"/>
-                <w:sz w:val="20"/>
-                <w:szCs w:val="20"/>
-                <w:lang w:val="en-US" w:eastAsia="ru-RU"/>
-              </w:rPr>
-              <w:t>00</w:t>
-            </w:r>
-            <w:r>
-              <w:rPr>
-                <w:rFonts w:ascii="Times New Roman" w:eastAsia="Times New Roman" w:hAnsi="Times New Roman" w:cs="Times New Roman"/>
-                <w:sz w:val="20"/>
-                <w:szCs w:val="20"/>
-                <w:lang w:val="en-US" w:eastAsia="ru-RU"/>
-              </w:rPr>
-              <w:t>6</w:t>
+              <w:t>SV006</w:t>
             </w:r>
           </w:p>
         </w:tc>
@@ -9835,16 +9580,7 @@
                 <w:szCs w:val="20"/>
                 <w:lang w:eastAsia="ru-RU"/>
               </w:rPr>
-              <w:t>SV6</w:t>
-            </w:r>
-            <w:r>
-              <w:rPr>
-                <w:rFonts w:ascii="Times New Roman" w:eastAsia="Times New Roman" w:hAnsi="Times New Roman" w:cs="Times New Roman"/>
-                <w:sz w:val="20"/>
-                <w:szCs w:val="20"/>
-                <w:lang w:eastAsia="ru-RU"/>
-              </w:rPr>
-              <w:t xml:space="preserve"> открыть</w:t>
+              <w:t>SV6 открыть</w:t>
             </w:r>
           </w:p>
         </w:tc>
@@ -10229,16 +9965,7 @@
                 <w:szCs w:val="20"/>
                 <w:lang w:val="en-US" w:eastAsia="ru-RU"/>
               </w:rPr>
-              <w:t>24</w:t>
-            </w:r>
-            <w:r>
-              <w:rPr>
-                <w:rFonts w:ascii="Times New Roman" w:eastAsia="Times New Roman" w:hAnsi="Times New Roman" w:cs="Times New Roman"/>
-                <w:sz w:val="20"/>
-                <w:szCs w:val="20"/>
-                <w:lang w:val="en-US" w:eastAsia="ru-RU"/>
-              </w:rPr>
-              <w:t xml:space="preserve"> AC</w:t>
+              <w:t>24 AC</w:t>
             </w:r>
           </w:p>
         </w:tc>
@@ -10387,7 +10114,8 @@
         </w:tc>
         <w:tc>
           <w:tcPr>
-            <w:tcW w:w="3119" w:type="dxa"/>
+            <w:tcW w:w="3019" w:type="dxa"/>
+            <w:vMerge/>
             <w:tcBorders>
               <w:left w:val="single" w:sz="8" w:space="0" w:color="auto"/>
               <w:bottom w:val="single" w:sz="8" w:space="0" w:color="auto"/>
@@ -10418,7 +10146,6 @@
           <w:tcPr>
             <w:tcW w:w="1576" w:type="dxa"/>
             <w:gridSpan w:val="2"/>
-            <w:vMerge w:val="restart"/>
             <w:tcBorders>
               <w:right w:val="single" w:sz="8" w:space="0" w:color="auto"/>
             </w:tcBorders>
@@ -10609,9 +10336,18 @@
                 <w:rFonts w:ascii="Times New Roman" w:eastAsia="Times New Roman" w:hAnsi="Times New Roman" w:cs="Times New Roman"/>
                 <w:sz w:val="20"/>
                 <w:szCs w:val="20"/>
-                <w:lang w:eastAsia="ru-RU"/>
-              </w:rPr>
-            </w:pPr>
+                <w:lang w:val="en-US" w:eastAsia="ru-RU"/>
+              </w:rPr>
+            </w:pPr>
+            <w:r>
+              <w:rPr>
+                <w:rFonts w:ascii="Times New Roman" w:eastAsia="Times New Roman" w:hAnsi="Times New Roman" w:cs="Times New Roman"/>
+                <w:sz w:val="20"/>
+                <w:szCs w:val="20"/>
+                <w:lang w:val="en-US" w:eastAsia="ru-RU"/>
+              </w:rPr>
+              <w:t>1.3</w:t>
+            </w:r>
           </w:p>
         </w:tc>
         <w:tc>
@@ -10898,6 +10634,15 @@
               </w:rPr>
               <w:t>220</w:t>
             </w:r>
+            <w:r>
+              <w:rPr>
+                <w:rFonts w:ascii="Times New Roman" w:eastAsia="Times New Roman" w:hAnsi="Times New Roman" w:cs="Times New Roman"/>
+                <w:sz w:val="20"/>
+                <w:szCs w:val="20"/>
+                <w:lang w:val="en-US" w:eastAsia="ru-RU"/>
+              </w:rPr>
+              <w:t xml:space="preserve"> DC</w:t>
+            </w:r>
           </w:p>
         </w:tc>
         <w:tc>
@@ -11027,7 +10772,7 @@
         </w:tc>
         <w:tc>
           <w:tcPr>
-            <w:tcW w:w="3119" w:type="dxa"/>
+            <w:tcW w:w="3019" w:type="dxa"/>
             <w:tcBorders>
               <w:left w:val="single" w:sz="8" w:space="0" w:color="auto"/>
               <w:bottom w:val="single" w:sz="8" w:space="0" w:color="auto"/>
@@ -11047,6 +10792,15 @@
                 <w:lang w:val="en-US" w:eastAsia="ru-RU"/>
               </w:rPr>
             </w:pPr>
+            <w:r>
+              <w:rPr>
+                <w:rFonts w:ascii="Times New Roman" w:eastAsia="Times New Roman" w:hAnsi="Times New Roman" w:cs="Times New Roman"/>
+                <w:sz w:val="20"/>
+                <w:szCs w:val="20"/>
+                <w:lang w:val="en-US" w:eastAsia="ru-RU"/>
+              </w:rPr>
+              <w:t>ECO FLOAT-3</w:t>
+            </w:r>
           </w:p>
         </w:tc>
       </w:tr>
@@ -11058,25 +10812,34 @@
           <w:tcPr>
             <w:tcW w:w="1576" w:type="dxa"/>
             <w:gridSpan w:val="2"/>
-            <w:vMerge/>
-            <w:tcBorders>
-              <w:right w:val="single" w:sz="8" w:space="0" w:color="auto"/>
-            </w:tcBorders>
-            <w:shd w:val="clear" w:color="auto" w:fill="auto"/>
-            <w:vAlign w:val="center"/>
-          </w:tcPr>
-          <w:p>
-            <w:pPr>
-              <w:widowControl w:val="0"/>
-              <w:spacing w:after="0" w:line="240" w:lineRule="auto"/>
-              <w:jc w:val="center"/>
-              <w:rPr>
-                <w:rFonts w:ascii="Times New Roman" w:eastAsia="Times New Roman" w:hAnsi="Times New Roman" w:cs="Times New Roman"/>
-                <w:sz w:val="20"/>
-                <w:szCs w:val="20"/>
-                <w:lang w:eastAsia="ru-RU"/>
-              </w:rPr>
-            </w:pPr>
+            <w:vMerge w:val="restart"/>
+            <w:tcBorders>
+              <w:right w:val="single" w:sz="8" w:space="0" w:color="auto"/>
+            </w:tcBorders>
+            <w:shd w:val="clear" w:color="auto" w:fill="auto"/>
+            <w:vAlign w:val="center"/>
+          </w:tcPr>
+          <w:p>
+            <w:pPr>
+              <w:widowControl w:val="0"/>
+              <w:spacing w:after="0" w:line="240" w:lineRule="auto"/>
+              <w:jc w:val="center"/>
+              <w:rPr>
+                <w:rFonts w:ascii="Times New Roman" w:eastAsia="Times New Roman" w:hAnsi="Times New Roman" w:cs="Times New Roman"/>
+                <w:sz w:val="20"/>
+                <w:szCs w:val="20"/>
+                <w:lang w:val="en-US" w:eastAsia="ru-RU"/>
+              </w:rPr>
+            </w:pPr>
+            <w:r>
+              <w:rPr>
+                <w:rFonts w:ascii="Times New Roman" w:eastAsia="Times New Roman" w:hAnsi="Times New Roman" w:cs="Times New Roman"/>
+                <w:sz w:val="20"/>
+                <w:szCs w:val="20"/>
+                <w:lang w:val="en-US" w:eastAsia="ru-RU"/>
+              </w:rPr>
+              <w:t>PS001</w:t>
+            </w:r>
           </w:p>
         </w:tc>
         <w:tc>
@@ -11084,32 +10847,31 @@
             <w:tcW w:w="1416" w:type="dxa"/>
             <w:tcBorders>
               <w:left w:val="single" w:sz="8" w:space="0" w:color="auto"/>
-              <w:bottom w:val="single" w:sz="8" w:space="0" w:color="auto"/>
-              <w:right w:val="single" w:sz="8" w:space="0" w:color="auto"/>
-            </w:tcBorders>
-            <w:shd w:val="clear" w:color="auto" w:fill="auto"/>
-            <w:vAlign w:val="center"/>
-          </w:tcPr>
-          <w:p>
-            <w:pPr>
-              <w:widowControl w:val="0"/>
-              <w:spacing w:after="0" w:line="240" w:lineRule="auto"/>
-              <w:jc w:val="center"/>
-              <w:rPr>
-                <w:rFonts w:ascii="Times New Roman" w:eastAsia="Times New Roman" w:hAnsi="Times New Roman" w:cs="Times New Roman"/>
-                <w:sz w:val="20"/>
-                <w:szCs w:val="20"/>
-                <w:lang w:val="en-US" w:eastAsia="ru-RU"/>
-              </w:rPr>
-            </w:pPr>
-            <w:r>
-              <w:rPr>
-                <w:rFonts w:ascii="Times New Roman" w:eastAsia="Times New Roman" w:hAnsi="Times New Roman" w:cs="Times New Roman"/>
-                <w:sz w:val="20"/>
-                <w:szCs w:val="20"/>
-                <w:lang w:val="en-US" w:eastAsia="ru-RU"/>
-              </w:rPr>
-              <w:t>LDPR001A08</w:t>
+              <w:right w:val="single" w:sz="8" w:space="0" w:color="auto"/>
+            </w:tcBorders>
+            <w:shd w:val="clear" w:color="auto" w:fill="auto"/>
+            <w:vAlign w:val="center"/>
+          </w:tcPr>
+          <w:p>
+            <w:pPr>
+              <w:widowControl w:val="0"/>
+              <w:spacing w:after="0" w:line="240" w:lineRule="auto"/>
+              <w:jc w:val="center"/>
+              <w:rPr>
+                <w:rFonts w:ascii="Times New Roman" w:eastAsia="Times New Roman" w:hAnsi="Times New Roman" w:cs="Times New Roman"/>
+                <w:sz w:val="20"/>
+                <w:szCs w:val="20"/>
+                <w:lang w:val="en-US" w:eastAsia="ru-RU"/>
+              </w:rPr>
+            </w:pPr>
+            <w:r>
+              <w:rPr>
+                <w:rFonts w:ascii="Times New Roman" w:eastAsia="Times New Roman" w:hAnsi="Times New Roman" w:cs="Times New Roman"/>
+                <w:sz w:val="20"/>
+                <w:szCs w:val="20"/>
+                <w:lang w:val="en-US" w:eastAsia="ru-RU"/>
+              </w:rPr>
+              <w:t>LDPS001BL</w:t>
             </w:r>
           </w:p>
         </w:tc>
@@ -11118,31 +10880,30 @@
             <w:tcW w:w="3227" w:type="dxa"/>
             <w:tcBorders>
               <w:left w:val="single" w:sz="8" w:space="0" w:color="auto"/>
-              <w:bottom w:val="single" w:sz="8" w:space="0" w:color="auto"/>
-              <w:right w:val="single" w:sz="8" w:space="0" w:color="auto"/>
-            </w:tcBorders>
-            <w:shd w:val="clear" w:color="auto" w:fill="auto"/>
-            <w:vAlign w:val="center"/>
-          </w:tcPr>
-          <w:p>
-            <w:pPr>
-              <w:widowControl w:val="0"/>
-              <w:spacing w:after="0" w:line="240" w:lineRule="auto"/>
-              <w:rPr>
-                <w:rFonts w:ascii="Times New Roman" w:eastAsia="Times New Roman" w:hAnsi="Times New Roman" w:cs="Times New Roman"/>
-                <w:sz w:val="20"/>
-                <w:szCs w:val="20"/>
-                <w:lang w:eastAsia="ru-RU"/>
-              </w:rPr>
-            </w:pPr>
-            <w:r>
-              <w:rPr>
-                <w:rFonts w:ascii="Times New Roman" w:eastAsia="Times New Roman" w:hAnsi="Times New Roman" w:cs="Times New Roman"/>
-                <w:sz w:val="20"/>
-                <w:szCs w:val="20"/>
-                <w:lang w:eastAsia="ru-RU"/>
-              </w:rPr>
-              <w:t>Управление двигателем (задание скорости)</w:t>
+              <w:right w:val="single" w:sz="8" w:space="0" w:color="auto"/>
+            </w:tcBorders>
+            <w:shd w:val="clear" w:color="auto" w:fill="auto"/>
+            <w:vAlign w:val="center"/>
+          </w:tcPr>
+          <w:p>
+            <w:pPr>
+              <w:widowControl w:val="0"/>
+              <w:spacing w:after="0" w:line="240" w:lineRule="auto"/>
+              <w:rPr>
+                <w:rFonts w:ascii="Times New Roman" w:eastAsia="Times New Roman" w:hAnsi="Times New Roman" w:cs="Times New Roman"/>
+                <w:sz w:val="20"/>
+                <w:szCs w:val="20"/>
+                <w:lang w:eastAsia="ru-RU"/>
+              </w:rPr>
+            </w:pPr>
+            <w:r>
+              <w:rPr>
+                <w:rFonts w:ascii="Times New Roman" w:eastAsia="Times New Roman" w:hAnsi="Times New Roman" w:cs="Times New Roman"/>
+                <w:sz w:val="20"/>
+                <w:szCs w:val="20"/>
+                <w:lang w:eastAsia="ru-RU"/>
+              </w:rPr>
+              <w:t>Низкий уровень</w:t>
             </w:r>
           </w:p>
         </w:tc>
@@ -11151,7 +10912,6 @@
             <w:tcW w:w="706" w:type="dxa"/>
             <w:tcBorders>
               <w:left w:val="single" w:sz="8" w:space="0" w:color="auto"/>
-              <w:bottom w:val="single" w:sz="8" w:space="0" w:color="auto"/>
               <w:right w:val="single" w:sz="8" w:space="0" w:color="auto"/>
             </w:tcBorders>
             <w:vAlign w:val="center"/>
@@ -11175,7 +10935,6 @@
             <w:tcW w:w="528" w:type="dxa"/>
             <w:tcBorders>
               <w:left w:val="single" w:sz="8" w:space="0" w:color="auto"/>
-              <w:bottom w:val="single" w:sz="8" w:space="0" w:color="auto"/>
               <w:right w:val="single" w:sz="8" w:space="0" w:color="auto"/>
             </w:tcBorders>
             <w:shd w:val="clear" w:color="auto" w:fill="auto"/>
@@ -11200,7 +10959,6 @@
             <w:tcW w:w="528" w:type="dxa"/>
             <w:tcBorders>
               <w:left w:val="single" w:sz="8" w:space="0" w:color="auto"/>
-              <w:bottom w:val="single" w:sz="8" w:space="0" w:color="auto"/>
               <w:right w:val="single" w:sz="8" w:space="0" w:color="auto"/>
             </w:tcBorders>
             <w:shd w:val="clear" w:color="auto" w:fill="auto"/>
@@ -11225,7 +10983,6 @@
             <w:tcW w:w="637" w:type="dxa"/>
             <w:tcBorders>
               <w:left w:val="single" w:sz="8" w:space="0" w:color="auto"/>
-              <w:bottom w:val="single" w:sz="8" w:space="0" w:color="auto"/>
               <w:right w:val="single" w:sz="8" w:space="0" w:color="auto"/>
             </w:tcBorders>
             <w:shd w:val="clear" w:color="auto" w:fill="auto"/>
@@ -11250,7 +11007,6 @@
             <w:tcW w:w="709" w:type="dxa"/>
             <w:tcBorders>
               <w:left w:val="single" w:sz="8" w:space="0" w:color="auto"/>
-              <w:bottom w:val="single" w:sz="8" w:space="0" w:color="auto"/>
               <w:right w:val="single" w:sz="8" w:space="0" w:color="auto"/>
             </w:tcBorders>
             <w:shd w:val="clear" w:color="auto" w:fill="auto"/>
@@ -11275,7 +11031,6 @@
             <w:tcW w:w="856" w:type="dxa"/>
             <w:tcBorders>
               <w:left w:val="single" w:sz="8" w:space="0" w:color="auto"/>
-              <w:bottom w:val="single" w:sz="8" w:space="0" w:color="auto"/>
               <w:right w:val="single" w:sz="8" w:space="0" w:color="auto"/>
             </w:tcBorders>
             <w:shd w:val="clear" w:color="auto" w:fill="auto"/>
@@ -11300,7 +11055,6 @@
             <w:tcW w:w="740" w:type="dxa"/>
             <w:tcBorders>
               <w:left w:val="single" w:sz="8" w:space="0" w:color="auto"/>
-              <w:bottom w:val="single" w:sz="8" w:space="0" w:color="auto"/>
               <w:right w:val="single" w:sz="8" w:space="0" w:color="auto"/>
             </w:tcBorders>
             <w:shd w:val="clear" w:color="auto" w:fill="auto"/>
@@ -11323,34 +11077,34 @@
         <w:tc>
           <w:tcPr>
             <w:tcW w:w="1540" w:type="dxa"/>
-            <w:tcBorders>
-              <w:left w:val="single" w:sz="8" w:space="0" w:color="auto"/>
-              <w:bottom w:val="single" w:sz="8" w:space="0" w:color="auto"/>
-              <w:right w:val="single" w:sz="8" w:space="0" w:color="auto"/>
-            </w:tcBorders>
-            <w:shd w:val="clear" w:color="auto" w:fill="auto"/>
-            <w:vAlign w:val="center"/>
-          </w:tcPr>
-          <w:p>
-            <w:pPr>
-              <w:widowControl w:val="0"/>
-              <w:spacing w:after="0" w:line="240" w:lineRule="auto"/>
-              <w:jc w:val="center"/>
-              <w:rPr>
-                <w:rFonts w:ascii="Times New Roman" w:eastAsia="Times New Roman" w:hAnsi="Times New Roman" w:cs="Times New Roman"/>
-                <w:sz w:val="20"/>
-                <w:szCs w:val="20"/>
-                <w:lang w:val="en-US" w:eastAsia="ru-RU"/>
-              </w:rPr>
-            </w:pPr>
-            <w:r>
-              <w:rPr>
-                <w:rFonts w:ascii="Times New Roman" w:eastAsia="Times New Roman" w:hAnsi="Times New Roman" w:cs="Times New Roman"/>
-                <w:sz w:val="20"/>
-                <w:szCs w:val="20"/>
-                <w:lang w:val="en-US" w:eastAsia="ru-RU"/>
-              </w:rPr>
-              <w:t>0…100%</w:t>
+            <w:vMerge w:val="restart"/>
+            <w:tcBorders>
+              <w:left w:val="single" w:sz="8" w:space="0" w:color="auto"/>
+              <w:right w:val="single" w:sz="8" w:space="0" w:color="auto"/>
+            </w:tcBorders>
+            <w:shd w:val="clear" w:color="auto" w:fill="auto"/>
+            <w:vAlign w:val="center"/>
+          </w:tcPr>
+          <w:p>
+            <w:pPr>
+              <w:widowControl w:val="0"/>
+              <w:spacing w:after="0" w:line="240" w:lineRule="auto"/>
+              <w:jc w:val="center"/>
+              <w:rPr>
+                <w:rFonts w:ascii="Times New Roman" w:eastAsia="Times New Roman" w:hAnsi="Times New Roman" w:cs="Times New Roman"/>
+                <w:sz w:val="20"/>
+                <w:szCs w:val="20"/>
+                <w:lang w:val="en-US" w:eastAsia="ru-RU"/>
+              </w:rPr>
+            </w:pPr>
+            <w:r>
+              <w:rPr>
+                <w:rFonts w:ascii="Times New Roman" w:eastAsia="Times New Roman" w:hAnsi="Times New Roman" w:cs="Times New Roman"/>
+                <w:sz w:val="20"/>
+                <w:szCs w:val="20"/>
+                <w:lang w:val="en-US" w:eastAsia="ru-RU"/>
+              </w:rPr>
+              <w:t>1…5.3</w:t>
             </w:r>
           </w:p>
         </w:tc>
@@ -11359,7 +11113,6 @@
             <w:tcW w:w="393" w:type="dxa"/>
             <w:tcBorders>
               <w:left w:val="single" w:sz="8" w:space="0" w:color="auto"/>
-              <w:bottom w:val="single" w:sz="8" w:space="0" w:color="auto"/>
               <w:right w:val="single" w:sz="8" w:space="0" w:color="auto"/>
             </w:tcBorders>
             <w:shd w:val="clear" w:color="auto" w:fill="auto"/>
@@ -11393,32 +11146,31 @@
             <w:tcW w:w="1258" w:type="dxa"/>
             <w:tcBorders>
               <w:left w:val="single" w:sz="8" w:space="0" w:color="auto"/>
-              <w:bottom w:val="single" w:sz="8" w:space="0" w:color="auto"/>
-              <w:right w:val="single" w:sz="8" w:space="0" w:color="auto"/>
-            </w:tcBorders>
-            <w:shd w:val="clear" w:color="auto" w:fill="auto"/>
-            <w:vAlign w:val="center"/>
-          </w:tcPr>
-          <w:p>
-            <w:pPr>
-              <w:widowControl w:val="0"/>
-              <w:spacing w:after="0" w:line="240" w:lineRule="auto"/>
-              <w:jc w:val="center"/>
-              <w:rPr>
-                <w:rFonts w:ascii="Times New Roman" w:eastAsia="Times New Roman" w:hAnsi="Times New Roman" w:cs="Times New Roman"/>
-                <w:sz w:val="20"/>
-                <w:szCs w:val="20"/>
-                <w:lang w:val="en-US" w:eastAsia="ru-RU"/>
-              </w:rPr>
-            </w:pPr>
-            <w:r>
-              <w:rPr>
-                <w:rFonts w:ascii="Times New Roman" w:eastAsia="Times New Roman" w:hAnsi="Times New Roman" w:cs="Times New Roman"/>
-                <w:sz w:val="20"/>
-                <w:szCs w:val="20"/>
-                <w:lang w:val="en-US" w:eastAsia="ru-RU"/>
-              </w:rPr>
-              <w:t>%</w:t>
+              <w:right w:val="single" w:sz="8" w:space="0" w:color="auto"/>
+            </w:tcBorders>
+            <w:shd w:val="clear" w:color="auto" w:fill="auto"/>
+            <w:vAlign w:val="center"/>
+          </w:tcPr>
+          <w:p>
+            <w:pPr>
+              <w:widowControl w:val="0"/>
+              <w:spacing w:after="0" w:line="240" w:lineRule="auto"/>
+              <w:jc w:val="center"/>
+              <w:rPr>
+                <w:rFonts w:ascii="Times New Roman" w:eastAsia="Times New Roman" w:hAnsi="Times New Roman" w:cs="Times New Roman"/>
+                <w:sz w:val="20"/>
+                <w:szCs w:val="20"/>
+                <w:lang w:eastAsia="ru-RU"/>
+              </w:rPr>
+            </w:pPr>
+            <w:r>
+              <w:rPr>
+                <w:rFonts w:ascii="Times New Roman" w:eastAsia="Times New Roman" w:hAnsi="Times New Roman" w:cs="Times New Roman"/>
+                <w:sz w:val="20"/>
+                <w:szCs w:val="20"/>
+                <w:lang w:eastAsia="ru-RU"/>
+              </w:rPr>
+              <w:t>Бар</w:t>
             </w:r>
           </w:p>
         </w:tc>
@@ -11427,32 +11179,31 @@
             <w:tcW w:w="608" w:type="dxa"/>
             <w:tcBorders>
               <w:left w:val="single" w:sz="8" w:space="0" w:color="auto"/>
-              <w:bottom w:val="single" w:sz="8" w:space="0" w:color="auto"/>
-              <w:right w:val="single" w:sz="8" w:space="0" w:color="auto"/>
-            </w:tcBorders>
-            <w:shd w:val="clear" w:color="auto" w:fill="auto"/>
-            <w:vAlign w:val="center"/>
-          </w:tcPr>
-          <w:p>
-            <w:pPr>
-              <w:widowControl w:val="0"/>
-              <w:spacing w:after="0" w:line="240" w:lineRule="auto"/>
-              <w:jc w:val="center"/>
-              <w:rPr>
-                <w:rFonts w:ascii="Times New Roman" w:eastAsia="Times New Roman" w:hAnsi="Times New Roman" w:cs="Times New Roman"/>
-                <w:sz w:val="20"/>
-                <w:szCs w:val="20"/>
-                <w:lang w:val="en-US" w:eastAsia="ru-RU"/>
-              </w:rPr>
-            </w:pPr>
-            <w:r>
-              <w:rPr>
-                <w:rFonts w:ascii="Times New Roman" w:eastAsia="Times New Roman" w:hAnsi="Times New Roman" w:cs="Times New Roman"/>
-                <w:sz w:val="20"/>
-                <w:szCs w:val="20"/>
-                <w:lang w:val="en-US" w:eastAsia="ru-RU"/>
-              </w:rPr>
-              <w:t>AO</w:t>
+              <w:right w:val="single" w:sz="8" w:space="0" w:color="auto"/>
+            </w:tcBorders>
+            <w:shd w:val="clear" w:color="auto" w:fill="auto"/>
+            <w:vAlign w:val="center"/>
+          </w:tcPr>
+          <w:p>
+            <w:pPr>
+              <w:widowControl w:val="0"/>
+              <w:spacing w:after="0" w:line="240" w:lineRule="auto"/>
+              <w:jc w:val="center"/>
+              <w:rPr>
+                <w:rFonts w:ascii="Times New Roman" w:eastAsia="Times New Roman" w:hAnsi="Times New Roman" w:cs="Times New Roman"/>
+                <w:sz w:val="20"/>
+                <w:szCs w:val="20"/>
+                <w:lang w:val="en-US" w:eastAsia="ru-RU"/>
+              </w:rPr>
+            </w:pPr>
+            <w:r>
+              <w:rPr>
+                <w:rFonts w:ascii="Times New Roman" w:eastAsia="Times New Roman" w:hAnsi="Times New Roman" w:cs="Times New Roman"/>
+                <w:sz w:val="20"/>
+                <w:szCs w:val="20"/>
+                <w:lang w:val="en-US" w:eastAsia="ru-RU"/>
+              </w:rPr>
+              <w:t>DI</w:t>
             </w:r>
           </w:p>
         </w:tc>
@@ -11461,22 +11212,21 @@
             <w:tcW w:w="379" w:type="dxa"/>
             <w:tcBorders>
               <w:left w:val="single" w:sz="8" w:space="0" w:color="auto"/>
-              <w:bottom w:val="single" w:sz="8" w:space="0" w:color="auto"/>
-              <w:right w:val="single" w:sz="8" w:space="0" w:color="auto"/>
-            </w:tcBorders>
-            <w:shd w:val="clear" w:color="auto" w:fill="auto"/>
-            <w:vAlign w:val="center"/>
-          </w:tcPr>
-          <w:p>
-            <w:pPr>
-              <w:widowControl w:val="0"/>
-              <w:spacing w:after="0" w:line="240" w:lineRule="auto"/>
-              <w:jc w:val="center"/>
-              <w:rPr>
-                <w:rFonts w:ascii="Times New Roman" w:eastAsia="Times New Roman" w:hAnsi="Times New Roman" w:cs="Times New Roman"/>
-                <w:sz w:val="20"/>
-                <w:szCs w:val="20"/>
-                <w:lang w:val="en-US" w:eastAsia="ru-RU"/>
+              <w:right w:val="single" w:sz="8" w:space="0" w:color="auto"/>
+            </w:tcBorders>
+            <w:shd w:val="clear" w:color="auto" w:fill="auto"/>
+            <w:vAlign w:val="center"/>
+          </w:tcPr>
+          <w:p>
+            <w:pPr>
+              <w:widowControl w:val="0"/>
+              <w:spacing w:after="0" w:line="240" w:lineRule="auto"/>
+              <w:jc w:val="center"/>
+              <w:rPr>
+                <w:rFonts w:ascii="Times New Roman" w:eastAsia="Times New Roman" w:hAnsi="Times New Roman" w:cs="Times New Roman"/>
+                <w:sz w:val="20"/>
+                <w:szCs w:val="20"/>
+                <w:lang w:eastAsia="ru-RU"/>
               </w:rPr>
             </w:pPr>
             <w:r>
@@ -11495,7 +11245,6 @@
             <w:tcW w:w="332" w:type="dxa"/>
             <w:tcBorders>
               <w:left w:val="single" w:sz="8" w:space="0" w:color="auto"/>
-              <w:bottom w:val="single" w:sz="8" w:space="0" w:color="auto"/>
               <w:right w:val="single" w:sz="8" w:space="0" w:color="auto"/>
             </w:tcBorders>
             <w:shd w:val="clear" w:color="auto" w:fill="auto"/>
@@ -11529,22 +11278,21 @@
             <w:tcW w:w="429" w:type="dxa"/>
             <w:tcBorders>
               <w:left w:val="single" w:sz="8" w:space="0" w:color="auto"/>
-              <w:bottom w:val="single" w:sz="8" w:space="0" w:color="auto"/>
-              <w:right w:val="single" w:sz="8" w:space="0" w:color="auto"/>
-            </w:tcBorders>
-            <w:shd w:val="clear" w:color="auto" w:fill="auto"/>
-            <w:vAlign w:val="center"/>
-          </w:tcPr>
-          <w:p>
-            <w:pPr>
-              <w:widowControl w:val="0"/>
-              <w:spacing w:after="0" w:line="240" w:lineRule="auto"/>
-              <w:jc w:val="center"/>
-              <w:rPr>
-                <w:rFonts w:ascii="Times New Roman" w:eastAsia="Times New Roman" w:hAnsi="Times New Roman" w:cs="Times New Roman"/>
-                <w:sz w:val="20"/>
-                <w:szCs w:val="20"/>
-                <w:lang w:val="en-US" w:eastAsia="ru-RU"/>
+              <w:right w:val="single" w:sz="8" w:space="0" w:color="auto"/>
+            </w:tcBorders>
+            <w:shd w:val="clear" w:color="auto" w:fill="auto"/>
+            <w:vAlign w:val="center"/>
+          </w:tcPr>
+          <w:p>
+            <w:pPr>
+              <w:widowControl w:val="0"/>
+              <w:spacing w:after="0" w:line="240" w:lineRule="auto"/>
+              <w:jc w:val="center"/>
+              <w:rPr>
+                <w:rFonts w:ascii="Times New Roman" w:eastAsia="Times New Roman" w:hAnsi="Times New Roman" w:cs="Times New Roman"/>
+                <w:sz w:val="20"/>
+                <w:szCs w:val="20"/>
+                <w:lang w:eastAsia="ru-RU"/>
               </w:rPr>
             </w:pPr>
           </w:p>
@@ -11554,7 +11302,6 @@
             <w:tcW w:w="1453" w:type="dxa"/>
             <w:tcBorders>
               <w:left w:val="single" w:sz="8" w:space="0" w:color="auto"/>
-              <w:bottom w:val="single" w:sz="8" w:space="0" w:color="auto"/>
               <w:right w:val="single" w:sz="8" w:space="0" w:color="auto"/>
             </w:tcBorders>
             <w:shd w:val="clear" w:color="auto" w:fill="auto"/>
@@ -11579,7 +11326,6 @@
             <w:tcW w:w="357" w:type="dxa"/>
             <w:tcBorders>
               <w:left w:val="single" w:sz="8" w:space="0" w:color="auto"/>
-              <w:bottom w:val="single" w:sz="8" w:space="0" w:color="auto"/>
               <w:right w:val="single" w:sz="8" w:space="0" w:color="auto"/>
             </w:tcBorders>
             <w:shd w:val="clear" w:color="auto" w:fill="auto"/>
@@ -11604,7 +11350,6 @@
             <w:tcW w:w="401" w:type="dxa"/>
             <w:tcBorders>
               <w:left w:val="single" w:sz="8" w:space="0" w:color="auto"/>
-              <w:bottom w:val="single" w:sz="8" w:space="0" w:color="auto"/>
               <w:right w:val="single" w:sz="8" w:space="0" w:color="auto"/>
             </w:tcBorders>
             <w:shd w:val="clear" w:color="auto" w:fill="auto"/>
@@ -11629,7 +11374,6 @@
             <w:tcW w:w="483" w:type="dxa"/>
             <w:tcBorders>
               <w:left w:val="single" w:sz="8" w:space="0" w:color="auto"/>
-              <w:bottom w:val="single" w:sz="8" w:space="0" w:color="auto"/>
               <w:right w:val="single" w:sz="8" w:space="0" w:color="auto"/>
             </w:tcBorders>
             <w:shd w:val="clear" w:color="auto" w:fill="auto"/>
@@ -11654,57 +11398,56 @@
             <w:tcW w:w="708" w:type="dxa"/>
             <w:tcBorders>
               <w:left w:val="single" w:sz="8" w:space="0" w:color="auto"/>
-              <w:bottom w:val="single" w:sz="8" w:space="0" w:color="auto"/>
-              <w:right w:val="single" w:sz="8" w:space="0" w:color="auto"/>
-            </w:tcBorders>
-            <w:shd w:val="clear" w:color="auto" w:fill="auto"/>
-            <w:vAlign w:val="center"/>
-          </w:tcPr>
-          <w:p>
-            <w:pPr>
-              <w:widowControl w:val="0"/>
-              <w:spacing w:after="0" w:line="240" w:lineRule="auto"/>
-              <w:jc w:val="center"/>
-              <w:rPr>
-                <w:rFonts w:ascii="Times New Roman" w:eastAsia="Times New Roman" w:hAnsi="Times New Roman" w:cs="Times New Roman"/>
-                <w:sz w:val="20"/>
-                <w:szCs w:val="20"/>
-                <w:lang w:val="en-US" w:eastAsia="ru-RU"/>
-              </w:rPr>
-            </w:pPr>
-            <w:r>
-              <w:rPr>
-                <w:rFonts w:ascii="Times New Roman" w:eastAsia="Times New Roman" w:hAnsi="Times New Roman" w:cs="Times New Roman"/>
-                <w:sz w:val="20"/>
-                <w:szCs w:val="20"/>
-                <w:lang w:val="en-US" w:eastAsia="ru-RU"/>
-              </w:rPr>
-              <w:t>2</w:t>
-            </w:r>
-          </w:p>
-        </w:tc>
-        <w:tc>
-          <w:tcPr>
-            <w:tcW w:w="3119" w:type="dxa"/>
-            <w:tcBorders>
-              <w:left w:val="single" w:sz="8" w:space="0" w:color="auto"/>
-              <w:bottom w:val="single" w:sz="8" w:space="0" w:color="auto"/>
-              <w:right w:val="single" w:sz="8" w:space="0" w:color="auto"/>
-            </w:tcBorders>
-            <w:vAlign w:val="center"/>
-          </w:tcPr>
-          <w:p>
-            <w:pPr>
-              <w:widowControl w:val="0"/>
-              <w:spacing w:after="0" w:line="240" w:lineRule="auto"/>
-              <w:jc w:val="center"/>
-              <w:rPr>
-                <w:rFonts w:ascii="Times New Roman" w:eastAsia="Times New Roman" w:hAnsi="Times New Roman" w:cs="Times New Roman"/>
-                <w:sz w:val="20"/>
-                <w:szCs w:val="20"/>
-                <w:lang w:val="en-US" w:eastAsia="ru-RU"/>
-              </w:rPr>
-            </w:pPr>
+              <w:right w:val="single" w:sz="8" w:space="0" w:color="auto"/>
+            </w:tcBorders>
+            <w:shd w:val="clear" w:color="auto" w:fill="auto"/>
+            <w:vAlign w:val="center"/>
+          </w:tcPr>
+          <w:p>
+            <w:pPr>
+              <w:widowControl w:val="0"/>
+              <w:spacing w:after="0" w:line="240" w:lineRule="auto"/>
+              <w:jc w:val="center"/>
+              <w:rPr>
+                <w:rFonts w:ascii="Times New Roman" w:eastAsia="Times New Roman" w:hAnsi="Times New Roman" w:cs="Times New Roman"/>
+                <w:sz w:val="20"/>
+                <w:szCs w:val="20"/>
+                <w:lang w:eastAsia="ru-RU"/>
+              </w:rPr>
+            </w:pPr>
+          </w:p>
+        </w:tc>
+        <w:tc>
+          <w:tcPr>
+            <w:tcW w:w="3019" w:type="dxa"/>
+            <w:vMerge w:val="restart"/>
+            <w:tcBorders>
+              <w:left w:val="single" w:sz="8" w:space="0" w:color="auto"/>
+              <w:right w:val="single" w:sz="8" w:space="0" w:color="auto"/>
+            </w:tcBorders>
+            <w:vAlign w:val="center"/>
+          </w:tcPr>
+          <w:p>
+            <w:pPr>
+              <w:widowControl w:val="0"/>
+              <w:spacing w:after="0" w:line="240" w:lineRule="auto"/>
+              <w:jc w:val="center"/>
+              <w:rPr>
+                <w:rFonts w:ascii="Times New Roman" w:eastAsia="Times New Roman" w:hAnsi="Times New Roman" w:cs="Times New Roman"/>
+                <w:sz w:val="20"/>
+                <w:szCs w:val="20"/>
+                <w:lang w:val="en-US" w:eastAsia="ru-RU"/>
+              </w:rPr>
+            </w:pPr>
+            <w:r>
+              <w:rPr>
+                <w:rFonts w:ascii="Times New Roman" w:eastAsia="Times New Roman" w:hAnsi="Times New Roman" w:cs="Times New Roman"/>
+                <w:sz w:val="20"/>
+                <w:szCs w:val="20"/>
+                <w:lang w:val="en-US" w:eastAsia="ru-RU"/>
+              </w:rPr>
+              <w:t>PR-10</w:t>
+            </w:r>
           </w:p>
         </w:tc>
       </w:tr>
@@ -11756,17 +11499,35 @@
                 <w:rFonts w:ascii="Times New Roman" w:eastAsia="Times New Roman" w:hAnsi="Times New Roman" w:cs="Times New Roman"/>
                 <w:sz w:val="20"/>
                 <w:szCs w:val="20"/>
-                <w:lang w:val="en-US" w:eastAsia="ru-RU"/>
-              </w:rPr>
-            </w:pPr>
-            <w:r>
-              <w:rPr>
-                <w:rFonts w:ascii="Times New Roman" w:eastAsia="Times New Roman" w:hAnsi="Times New Roman" w:cs="Times New Roman"/>
-                <w:sz w:val="20"/>
-                <w:szCs w:val="20"/>
-                <w:lang w:val="en-US" w:eastAsia="ru-RU"/>
-              </w:rPr>
-              <w:t>LDPR001B06</w:t>
+                <w:lang w:eastAsia="ru-RU"/>
+              </w:rPr>
+            </w:pPr>
+            <w:r>
+              <w:rPr>
+                <w:rFonts w:ascii="Times New Roman" w:eastAsia="Times New Roman" w:hAnsi="Times New Roman" w:cs="Times New Roman"/>
+                <w:sz w:val="20"/>
+                <w:szCs w:val="20"/>
+                <w:lang w:val="en-US" w:eastAsia="ru-RU"/>
+              </w:rPr>
+              <w:t>LDPS</w:t>
+            </w:r>
+            <w:r>
+              <w:rPr>
+                <w:rFonts w:ascii="Times New Roman" w:eastAsia="Times New Roman" w:hAnsi="Times New Roman" w:cs="Times New Roman"/>
+                <w:sz w:val="20"/>
+                <w:szCs w:val="20"/>
+                <w:lang w:eastAsia="ru-RU"/>
+              </w:rPr>
+              <w:t>001</w:t>
+            </w:r>
+            <w:r>
+              <w:rPr>
+                <w:rFonts w:ascii="Times New Roman" w:eastAsia="Times New Roman" w:hAnsi="Times New Roman" w:cs="Times New Roman"/>
+                <w:sz w:val="20"/>
+                <w:szCs w:val="20"/>
+                <w:lang w:val="en-US" w:eastAsia="ru-RU"/>
+              </w:rPr>
+              <w:t>BH</w:t>
             </w:r>
           </w:p>
         </w:tc>
@@ -11798,25 +11559,7 @@
                 <w:szCs w:val="20"/>
                 <w:lang w:eastAsia="ru-RU"/>
               </w:rPr>
-              <w:t>Авария (</w:t>
-            </w:r>
-            <w:r>
-              <w:rPr>
-                <w:rFonts w:ascii="Times New Roman" w:eastAsia="Times New Roman" w:hAnsi="Times New Roman" w:cs="Times New Roman"/>
-                <w:sz w:val="20"/>
-                <w:szCs w:val="20"/>
-                <w:lang w:eastAsia="ru-RU"/>
-              </w:rPr>
-              <w:t>Нажата кнопка аварийного останова</w:t>
-            </w:r>
-            <w:r>
-              <w:rPr>
-                <w:rFonts w:ascii="Times New Roman" w:eastAsia="Times New Roman" w:hAnsi="Times New Roman" w:cs="Times New Roman"/>
-                <w:sz w:val="20"/>
-                <w:szCs w:val="20"/>
-                <w:lang w:eastAsia="ru-RU"/>
-              </w:rPr>
-              <w:t>)</w:t>
+              <w:t>Высокий уровень</w:t>
             </w:r>
           </w:p>
         </w:tc>
@@ -11985,11 +11728,21 @@
                 <w:lang w:eastAsia="ru-RU"/>
               </w:rPr>
             </w:pPr>
+            <w:r>
+              <w:rPr>
+                <w:rFonts w:ascii="Times New Roman" w:eastAsia="Times New Roman" w:hAnsi="Times New Roman" w:cs="Times New Roman"/>
+                <w:sz w:val="20"/>
+                <w:szCs w:val="20"/>
+                <w:lang w:eastAsia="ru-RU"/>
+              </w:rPr>
+              <w:t>2.6</w:t>
+            </w:r>
           </w:p>
         </w:tc>
         <w:tc>
           <w:tcPr>
             <w:tcW w:w="1540" w:type="dxa"/>
+            <w:vMerge/>
             <w:tcBorders>
               <w:left w:val="single" w:sz="8" w:space="0" w:color="auto"/>
               <w:right w:val="single" w:sz="8" w:space="0" w:color="auto"/>
@@ -12033,6 +11786,15 @@
                 <w:lang w:eastAsia="ru-RU"/>
               </w:rPr>
             </w:pPr>
+            <w:r>
+              <w:rPr>
+                <w:rFonts w:ascii="Times New Roman" w:eastAsia="Times New Roman" w:hAnsi="Times New Roman" w:cs="Times New Roman"/>
+                <w:sz w:val="20"/>
+                <w:szCs w:val="20"/>
+                <w:lang w:val="en-US" w:eastAsia="ru-RU"/>
+              </w:rPr>
+              <w:t>L</w:t>
+            </w:r>
           </w:p>
         </w:tc>
         <w:tc>
@@ -12057,6 +11819,15 @@
                 <w:lang w:eastAsia="ru-RU"/>
               </w:rPr>
             </w:pPr>
+            <w:r>
+              <w:rPr>
+                <w:rFonts w:ascii="Times New Roman" w:eastAsia="Times New Roman" w:hAnsi="Times New Roman" w:cs="Times New Roman"/>
+                <w:sz w:val="20"/>
+                <w:szCs w:val="20"/>
+                <w:lang w:eastAsia="ru-RU"/>
+              </w:rPr>
+              <w:t>Бар</w:t>
+            </w:r>
           </w:p>
         </w:tc>
         <w:tc>
@@ -12078,7 +11849,7 @@
                 <w:rFonts w:ascii="Times New Roman" w:eastAsia="Times New Roman" w:hAnsi="Times New Roman" w:cs="Times New Roman"/>
                 <w:sz w:val="20"/>
                 <w:szCs w:val="20"/>
-                <w:lang w:val="en-US" w:eastAsia="ru-RU"/>
+                <w:lang w:eastAsia="ru-RU"/>
               </w:rPr>
             </w:pPr>
             <w:r>
@@ -12177,7 +11948,7 @@
                 <w:rFonts w:ascii="Times New Roman" w:eastAsia="Times New Roman" w:hAnsi="Times New Roman" w:cs="Times New Roman"/>
                 <w:sz w:val="20"/>
                 <w:szCs w:val="20"/>
-                <w:lang w:val="en-US" w:eastAsia="ru-RU"/>
+                <w:lang w:eastAsia="ru-RU"/>
               </w:rPr>
             </w:pPr>
           </w:p>
@@ -12304,7 +12075,8 @@
         </w:tc>
         <w:tc>
           <w:tcPr>
-            <w:tcW w:w="3119" w:type="dxa"/>
+            <w:tcW w:w="3019" w:type="dxa"/>
+            <w:vMerge/>
             <w:tcBorders>
               <w:left w:val="single" w:sz="8" w:space="0" w:color="auto"/>
               <w:right w:val="single" w:sz="8" w:space="0" w:color="auto"/>
@@ -12350,24 +12122,24 @@
                 <w:rFonts w:ascii="Times New Roman" w:eastAsia="Times New Roman" w:hAnsi="Times New Roman" w:cs="Times New Roman"/>
                 <w:sz w:val="20"/>
                 <w:szCs w:val="20"/>
-                <w:lang w:val="en-US" w:eastAsia="ru-RU"/>
-              </w:rPr>
-            </w:pPr>
-            <w:r>
-              <w:rPr>
-                <w:rFonts w:ascii="Times New Roman" w:eastAsia="Times New Roman" w:hAnsi="Times New Roman" w:cs="Times New Roman"/>
-                <w:sz w:val="20"/>
-                <w:szCs w:val="20"/>
-                <w:lang w:val="en-US" w:eastAsia="ru-RU"/>
-              </w:rPr>
-              <w:t>PS</w:t>
-            </w:r>
-            <w:r>
-              <w:rPr>
-                <w:rFonts w:ascii="Times New Roman" w:eastAsia="Times New Roman" w:hAnsi="Times New Roman" w:cs="Times New Roman"/>
-                <w:sz w:val="20"/>
-                <w:szCs w:val="20"/>
-                <w:lang w:val="en-US" w:eastAsia="ru-RU"/>
+                <w:lang w:eastAsia="ru-RU"/>
+              </w:rPr>
+            </w:pPr>
+            <w:r>
+              <w:rPr>
+                <w:rFonts w:ascii="Times New Roman" w:eastAsia="Times New Roman" w:hAnsi="Times New Roman" w:cs="Times New Roman"/>
+                <w:sz w:val="20"/>
+                <w:szCs w:val="20"/>
+                <w:lang w:val="en-US" w:eastAsia="ru-RU"/>
+              </w:rPr>
+              <w:t>SP</w:t>
+            </w:r>
+            <w:r>
+              <w:rPr>
+                <w:rFonts w:ascii="Times New Roman" w:eastAsia="Times New Roman" w:hAnsi="Times New Roman" w:cs="Times New Roman"/>
+                <w:sz w:val="20"/>
+                <w:szCs w:val="20"/>
+                <w:lang w:eastAsia="ru-RU"/>
               </w:rPr>
               <w:t>001</w:t>
             </w:r>
@@ -12402,16 +12174,7 @@
                 <w:szCs w:val="20"/>
                 <w:lang w:val="en-US" w:eastAsia="ru-RU"/>
               </w:rPr>
-              <w:t>LDPS001</w:t>
-            </w:r>
-            <w:r>
-              <w:rPr>
-                <w:rFonts w:ascii="Times New Roman" w:eastAsia="Times New Roman" w:hAnsi="Times New Roman" w:cs="Times New Roman"/>
-                <w:sz w:val="20"/>
-                <w:szCs w:val="20"/>
-                <w:lang w:val="en-US" w:eastAsia="ru-RU"/>
-              </w:rPr>
-              <w:t>BL</w:t>
+              <w:t>LDSP001A</w:t>
             </w:r>
           </w:p>
         </w:tc>
@@ -12433,17 +12196,26 @@
                 <w:rFonts w:ascii="Times New Roman" w:eastAsia="Times New Roman" w:hAnsi="Times New Roman" w:cs="Times New Roman"/>
                 <w:sz w:val="20"/>
                 <w:szCs w:val="20"/>
-                <w:lang w:eastAsia="ru-RU"/>
-              </w:rPr>
-            </w:pPr>
-            <w:r>
-              <w:rPr>
-                <w:rFonts w:ascii="Times New Roman" w:eastAsia="Times New Roman" w:hAnsi="Times New Roman" w:cs="Times New Roman"/>
-                <w:sz w:val="20"/>
-                <w:szCs w:val="20"/>
-                <w:lang w:eastAsia="ru-RU"/>
-              </w:rPr>
-              <w:t>Низкий уровень</w:t>
+                <w:lang w:val="en-US" w:eastAsia="ru-RU"/>
+              </w:rPr>
+            </w:pPr>
+            <w:r>
+              <w:rPr>
+                <w:rFonts w:ascii="Times New Roman" w:eastAsia="Times New Roman" w:hAnsi="Times New Roman" w:cs="Times New Roman"/>
+                <w:sz w:val="20"/>
+                <w:szCs w:val="20"/>
+                <w:lang w:eastAsia="ru-RU"/>
+              </w:rPr>
+              <w:t xml:space="preserve">Сенсорная панель </w:t>
+            </w:r>
+            <w:r>
+              <w:rPr>
+                <w:rFonts w:ascii="Times New Roman" w:eastAsia="Times New Roman" w:hAnsi="Times New Roman" w:cs="Times New Roman"/>
+                <w:sz w:val="20"/>
+                <w:szCs w:val="20"/>
+                <w:lang w:val="en-US" w:eastAsia="ru-RU"/>
+              </w:rPr>
+              <w:t>A</w:t>
             </w:r>
           </w:p>
         </w:tc>
@@ -12633,18 +12405,9 @@
                 <w:rFonts w:ascii="Times New Roman" w:eastAsia="Times New Roman" w:hAnsi="Times New Roman" w:cs="Times New Roman"/>
                 <w:sz w:val="20"/>
                 <w:szCs w:val="20"/>
-                <w:lang w:val="en-US" w:eastAsia="ru-RU"/>
-              </w:rPr>
-            </w:pPr>
-            <w:r>
-              <w:rPr>
-                <w:rFonts w:ascii="Times New Roman" w:eastAsia="Times New Roman" w:hAnsi="Times New Roman" w:cs="Times New Roman"/>
-                <w:sz w:val="20"/>
-                <w:szCs w:val="20"/>
-                <w:lang w:val="en-US" w:eastAsia="ru-RU"/>
-              </w:rPr>
-              <w:t>1…5.3*</w:t>
-            </w:r>
+                <w:lang w:eastAsia="ru-RU"/>
+              </w:rPr>
+            </w:pPr>
           </w:p>
         </w:tc>
         <w:tc>
@@ -12693,15 +12456,6 @@
                 <w:lang w:eastAsia="ru-RU"/>
               </w:rPr>
             </w:pPr>
-            <w:r>
-              <w:rPr>
-                <w:rFonts w:ascii="Times New Roman" w:eastAsia="Times New Roman" w:hAnsi="Times New Roman" w:cs="Times New Roman"/>
-                <w:sz w:val="20"/>
-                <w:szCs w:val="20"/>
-                <w:lang w:eastAsia="ru-RU"/>
-              </w:rPr>
-              <w:t>Бар</w:t>
-            </w:r>
           </w:p>
         </w:tc>
         <w:tc>
@@ -12733,7 +12487,7 @@
                 <w:szCs w:val="20"/>
                 <w:lang w:val="en-US" w:eastAsia="ru-RU"/>
               </w:rPr>
-              <w:t>DI</w:t>
+              <w:t>M-RS</w:t>
             </w:r>
           </w:p>
         </w:tc>
@@ -12756,7 +12510,7 @@
                 <w:rFonts w:ascii="Times New Roman" w:eastAsia="Times New Roman" w:hAnsi="Times New Roman" w:cs="Times New Roman"/>
                 <w:sz w:val="20"/>
                 <w:szCs w:val="20"/>
-                <w:lang w:eastAsia="ru-RU"/>
+                <w:lang w:val="en-US" w:eastAsia="ru-RU"/>
               </w:rPr>
             </w:pPr>
             <w:r>
@@ -12792,15 +12546,6 @@
                 <w:lang w:eastAsia="ru-RU"/>
               </w:rPr>
             </w:pPr>
-            <w:r>
-              <w:rPr>
-                <w:rFonts w:ascii="Times New Roman" w:eastAsia="Times New Roman" w:hAnsi="Times New Roman" w:cs="Times New Roman"/>
-                <w:sz w:val="20"/>
-                <w:szCs w:val="20"/>
-                <w:lang w:eastAsia="ru-RU"/>
-              </w:rPr>
-              <w:t>П</w:t>
-            </w:r>
           </w:p>
         </w:tc>
         <w:tc>
@@ -12822,9 +12567,27 @@
                 <w:rFonts w:ascii="Times New Roman" w:eastAsia="Times New Roman" w:hAnsi="Times New Roman" w:cs="Times New Roman"/>
                 <w:sz w:val="20"/>
                 <w:szCs w:val="20"/>
-                <w:lang w:eastAsia="ru-RU"/>
-              </w:rPr>
-            </w:pPr>
+                <w:lang w:val="en-US" w:eastAsia="ru-RU"/>
+              </w:rPr>
+            </w:pPr>
+            <w:r>
+              <w:rPr>
+                <w:rFonts w:ascii="Times New Roman" w:eastAsia="Times New Roman" w:hAnsi="Times New Roman" w:cs="Times New Roman"/>
+                <w:sz w:val="20"/>
+                <w:szCs w:val="20"/>
+                <w:lang w:eastAsia="ru-RU"/>
+              </w:rPr>
+              <w:t>24</w:t>
+            </w:r>
+            <w:r>
+              <w:rPr>
+                <w:rFonts w:ascii="Times New Roman" w:eastAsia="Times New Roman" w:hAnsi="Times New Roman" w:cs="Times New Roman"/>
+                <w:sz w:val="20"/>
+                <w:szCs w:val="20"/>
+                <w:lang w:val="en-US" w:eastAsia="ru-RU"/>
+              </w:rPr>
+              <w:t xml:space="preserve"> DC</w:t>
+            </w:r>
           </w:p>
         </w:tc>
         <w:tc>
@@ -12949,42 +12712,45 @@
         </w:tc>
         <w:tc>
           <w:tcPr>
-            <w:tcW w:w="3119" w:type="dxa"/>
-            <w:tcBorders>
-              <w:left w:val="single" w:sz="8" w:space="0" w:color="auto"/>
-              <w:right w:val="single" w:sz="8" w:space="0" w:color="auto"/>
-            </w:tcBorders>
-            <w:vAlign w:val="center"/>
-          </w:tcPr>
-          <w:p>
-            <w:pPr>
-              <w:widowControl w:val="0"/>
-              <w:spacing w:after="0" w:line="240" w:lineRule="auto"/>
-              <w:jc w:val="center"/>
-              <w:rPr>
-                <w:rFonts w:ascii="Times New Roman" w:eastAsia="Times New Roman" w:hAnsi="Times New Roman" w:cs="Times New Roman"/>
-                <w:sz w:val="20"/>
-                <w:szCs w:val="20"/>
-                <w:lang w:eastAsia="ru-RU"/>
-              </w:rPr>
-            </w:pPr>
-            <w:r>
-              <w:rPr>
-                <w:rFonts w:ascii="Times New Roman" w:eastAsia="Times New Roman" w:hAnsi="Times New Roman" w:cs="Times New Roman"/>
-                <w:sz w:val="20"/>
-                <w:szCs w:val="20"/>
-                <w:lang w:val="en-US" w:eastAsia="ru-RU"/>
-              </w:rPr>
-              <w:t>*</w:t>
-            </w:r>
-            <w:r>
-              <w:rPr>
-                <w:rFonts w:ascii="Times New Roman" w:eastAsia="Times New Roman" w:hAnsi="Times New Roman" w:cs="Times New Roman"/>
-                <w:sz w:val="20"/>
-                <w:szCs w:val="20"/>
-                <w:lang w:eastAsia="ru-RU"/>
-              </w:rPr>
-              <w:t>настраиваемый</w:t>
+            <w:tcW w:w="3019" w:type="dxa"/>
+            <w:vMerge w:val="restart"/>
+            <w:tcBorders>
+              <w:left w:val="single" w:sz="8" w:space="0" w:color="auto"/>
+              <w:right w:val="single" w:sz="8" w:space="0" w:color="auto"/>
+            </w:tcBorders>
+            <w:vAlign w:val="center"/>
+          </w:tcPr>
+          <w:p>
+            <w:pPr>
+              <w:widowControl w:val="0"/>
+              <w:spacing w:after="0" w:line="240" w:lineRule="auto"/>
+              <w:jc w:val="center"/>
+              <w:rPr>
+                <w:rFonts w:ascii="Times New Roman" w:eastAsia="Times New Roman" w:hAnsi="Times New Roman" w:cs="Times New Roman"/>
+                <w:sz w:val="20"/>
+                <w:szCs w:val="20"/>
+                <w:lang w:val="en-US" w:eastAsia="ru-RU"/>
+              </w:rPr>
+            </w:pPr>
+            <w:proofErr w:type="spellStart"/>
+            <w:r>
+              <w:rPr>
+                <w:rFonts w:ascii="Times New Roman" w:eastAsia="Times New Roman" w:hAnsi="Times New Roman" w:cs="Times New Roman"/>
+                <w:sz w:val="20"/>
+                <w:szCs w:val="20"/>
+                <w:lang w:val="en-US" w:eastAsia="ru-RU"/>
+              </w:rPr>
+              <w:t>Wientek</w:t>
+            </w:r>
+            <w:proofErr w:type="spellEnd"/>
+            <w:r>
+              <w:rPr>
+                <w:rFonts w:ascii="Times New Roman" w:eastAsia="Times New Roman" w:hAnsi="Times New Roman" w:cs="Times New Roman"/>
+                <w:sz w:val="20"/>
+                <w:szCs w:val="20"/>
+                <w:lang w:val="en-US" w:eastAsia="ru-RU"/>
+              </w:rPr>
+              <w:t xml:space="preserve"> Labs MT8070iH 2WK</w:t>
             </w:r>
           </w:p>
         </w:tc>
@@ -13037,26 +12803,17 @@
                 <w:rFonts w:ascii="Times New Roman" w:eastAsia="Times New Roman" w:hAnsi="Times New Roman" w:cs="Times New Roman"/>
                 <w:sz w:val="20"/>
                 <w:szCs w:val="20"/>
-                <w:lang w:eastAsia="ru-RU"/>
-              </w:rPr>
-            </w:pPr>
-            <w:r>
-              <w:rPr>
-                <w:rFonts w:ascii="Times New Roman" w:eastAsia="Times New Roman" w:hAnsi="Times New Roman" w:cs="Times New Roman"/>
-                <w:sz w:val="20"/>
-                <w:szCs w:val="20"/>
-                <w:lang w:val="en-US" w:eastAsia="ru-RU"/>
-              </w:rPr>
-              <w:t>LDPS001</w:t>
-            </w:r>
-            <w:r>
-              <w:rPr>
-                <w:rFonts w:ascii="Times New Roman" w:eastAsia="Times New Roman" w:hAnsi="Times New Roman" w:cs="Times New Roman"/>
-                <w:sz w:val="20"/>
-                <w:szCs w:val="20"/>
-                <w:lang w:val="en-US" w:eastAsia="ru-RU"/>
-              </w:rPr>
-              <w:t>BH</w:t>
+                <w:lang w:val="en-US" w:eastAsia="ru-RU"/>
+              </w:rPr>
+            </w:pPr>
+            <w:r>
+              <w:rPr>
+                <w:rFonts w:ascii="Times New Roman" w:eastAsia="Times New Roman" w:hAnsi="Times New Roman" w:cs="Times New Roman"/>
+                <w:sz w:val="20"/>
+                <w:szCs w:val="20"/>
+                <w:lang w:val="en-US" w:eastAsia="ru-RU"/>
+              </w:rPr>
+              <w:t>LDSP001B</w:t>
             </w:r>
           </w:p>
         </w:tc>
@@ -13088,7 +12845,16 @@
                 <w:szCs w:val="20"/>
                 <w:lang w:eastAsia="ru-RU"/>
               </w:rPr>
-              <w:t>Высокий уровень</w:t>
+              <w:t xml:space="preserve">Сенсорная панель </w:t>
+            </w:r>
+            <w:r>
+              <w:rPr>
+                <w:rFonts w:ascii="Times New Roman" w:eastAsia="Times New Roman" w:hAnsi="Times New Roman" w:cs="Times New Roman"/>
+                <w:sz w:val="20"/>
+                <w:szCs w:val="20"/>
+                <w:lang w:val="en-US" w:eastAsia="ru-RU"/>
+              </w:rPr>
+              <w:t>B</w:t>
             </w:r>
           </w:p>
         </w:tc>
@@ -13360,7 +13126,7 @@
                 <w:szCs w:val="20"/>
                 <w:lang w:val="en-US" w:eastAsia="ru-RU"/>
               </w:rPr>
-              <w:t>DI</w:t>
+              <w:t>M-RS</w:t>
             </w:r>
           </w:p>
         </w:tc>
@@ -13383,7 +13149,7 @@
                 <w:rFonts w:ascii="Times New Roman" w:eastAsia="Times New Roman" w:hAnsi="Times New Roman" w:cs="Times New Roman"/>
                 <w:sz w:val="20"/>
                 <w:szCs w:val="20"/>
-                <w:lang w:eastAsia="ru-RU"/>
+                <w:lang w:val="en-US" w:eastAsia="ru-RU"/>
               </w:rPr>
             </w:pPr>
             <w:r>
@@ -13419,15 +13185,6 @@
                 <w:lang w:eastAsia="ru-RU"/>
               </w:rPr>
             </w:pPr>
-            <w:r>
-              <w:rPr>
-                <w:rFonts w:ascii="Times New Roman" w:eastAsia="Times New Roman" w:hAnsi="Times New Roman" w:cs="Times New Roman"/>
-                <w:sz w:val="20"/>
-                <w:szCs w:val="20"/>
-                <w:lang w:eastAsia="ru-RU"/>
-              </w:rPr>
-              <w:t>П</w:t>
-            </w:r>
           </w:p>
         </w:tc>
         <w:tc>
@@ -13449,9 +13206,18 @@
                 <w:rFonts w:ascii="Times New Roman" w:eastAsia="Times New Roman" w:hAnsi="Times New Roman" w:cs="Times New Roman"/>
                 <w:sz w:val="20"/>
                 <w:szCs w:val="20"/>
-                <w:lang w:eastAsia="ru-RU"/>
-              </w:rPr>
-            </w:pPr>
+                <w:lang w:val="en-US" w:eastAsia="ru-RU"/>
+              </w:rPr>
+            </w:pPr>
+            <w:r>
+              <w:rPr>
+                <w:rFonts w:ascii="Times New Roman" w:eastAsia="Times New Roman" w:hAnsi="Times New Roman" w:cs="Times New Roman"/>
+                <w:sz w:val="20"/>
+                <w:szCs w:val="20"/>
+                <w:lang w:val="en-US" w:eastAsia="ru-RU"/>
+              </w:rPr>
+              <w:t>24 DC</w:t>
+            </w:r>
           </w:p>
         </w:tc>
         <w:tc>
@@ -13576,7 +13342,8 @@
         </w:tc>
         <w:tc>
           <w:tcPr>
-            <w:tcW w:w="3119" w:type="dxa"/>
+            <w:tcW w:w="3019" w:type="dxa"/>
+            <w:vMerge/>
             <w:tcBorders>
               <w:left w:val="single" w:sz="8" w:space="0" w:color="auto"/>
               <w:right w:val="single" w:sz="8" w:space="0" w:color="auto"/>
@@ -13631,7 +13398,7 @@
                 <w:szCs w:val="20"/>
                 <w:lang w:val="en-US" w:eastAsia="ru-RU"/>
               </w:rPr>
-              <w:t>SP001</w:t>
+              <w:t>AB001</w:t>
             </w:r>
           </w:p>
         </w:tc>
@@ -13640,6 +13407,614 @@
             <w:tcW w:w="1416" w:type="dxa"/>
             <w:tcBorders>
               <w:left w:val="single" w:sz="8" w:space="0" w:color="auto"/>
+              <w:right w:val="single" w:sz="8" w:space="0" w:color="auto"/>
+            </w:tcBorders>
+            <w:shd w:val="clear" w:color="auto" w:fill="auto"/>
+            <w:vAlign w:val="center"/>
+          </w:tcPr>
+          <w:p>
+            <w:pPr>
+              <w:widowControl w:val="0"/>
+              <w:spacing w:after="0" w:line="240" w:lineRule="auto"/>
+              <w:jc w:val="center"/>
+              <w:rPr>
+                <w:rFonts w:ascii="Times New Roman" w:eastAsia="Times New Roman" w:hAnsi="Times New Roman" w:cs="Times New Roman"/>
+                <w:sz w:val="20"/>
+                <w:szCs w:val="20"/>
+                <w:lang w:val="en-US" w:eastAsia="ru-RU"/>
+              </w:rPr>
+            </w:pPr>
+            <w:r>
+              <w:rPr>
+                <w:rFonts w:ascii="Times New Roman" w:eastAsia="Times New Roman" w:hAnsi="Times New Roman" w:cs="Times New Roman"/>
+                <w:sz w:val="20"/>
+                <w:szCs w:val="20"/>
+                <w:lang w:val="en-US" w:eastAsia="ru-RU"/>
+              </w:rPr>
+              <w:t>LDAB001A01</w:t>
+            </w:r>
+          </w:p>
+        </w:tc>
+        <w:tc>
+          <w:tcPr>
+            <w:tcW w:w="3227" w:type="dxa"/>
+            <w:tcBorders>
+              <w:left w:val="single" w:sz="8" w:space="0" w:color="auto"/>
+              <w:right w:val="single" w:sz="8" w:space="0" w:color="auto"/>
+            </w:tcBorders>
+            <w:shd w:val="clear" w:color="auto" w:fill="auto"/>
+            <w:vAlign w:val="center"/>
+          </w:tcPr>
+          <w:p>
+            <w:pPr>
+              <w:widowControl w:val="0"/>
+              <w:spacing w:after="0" w:line="240" w:lineRule="auto"/>
+              <w:rPr>
+                <w:rFonts w:ascii="Times New Roman" w:eastAsia="Times New Roman" w:hAnsi="Times New Roman" w:cs="Times New Roman"/>
+                <w:sz w:val="20"/>
+                <w:szCs w:val="20"/>
+                <w:lang w:eastAsia="ru-RU"/>
+              </w:rPr>
+            </w:pPr>
+            <w:r>
+              <w:rPr>
+                <w:rFonts w:ascii="Times New Roman" w:eastAsia="Times New Roman" w:hAnsi="Times New Roman" w:cs="Times New Roman"/>
+                <w:sz w:val="20"/>
+                <w:szCs w:val="20"/>
+                <w:lang w:eastAsia="ru-RU"/>
+              </w:rPr>
+              <w:t>Авария (нажата кнопка аварийного останова)</w:t>
+            </w:r>
+          </w:p>
+        </w:tc>
+        <w:tc>
+          <w:tcPr>
+            <w:tcW w:w="706" w:type="dxa"/>
+            <w:tcBorders>
+              <w:left w:val="single" w:sz="8" w:space="0" w:color="auto"/>
+              <w:right w:val="single" w:sz="8" w:space="0" w:color="auto"/>
+            </w:tcBorders>
+            <w:vAlign w:val="center"/>
+          </w:tcPr>
+          <w:p>
+            <w:pPr>
+              <w:widowControl w:val="0"/>
+              <w:spacing w:after="0" w:line="240" w:lineRule="auto"/>
+              <w:jc w:val="center"/>
+              <w:rPr>
+                <w:rFonts w:ascii="Times New Roman" w:eastAsia="Times New Roman" w:hAnsi="Times New Roman" w:cs="Times New Roman"/>
+                <w:sz w:val="20"/>
+                <w:szCs w:val="20"/>
+                <w:lang w:eastAsia="ru-RU"/>
+              </w:rPr>
+            </w:pPr>
+          </w:p>
+        </w:tc>
+        <w:tc>
+          <w:tcPr>
+            <w:tcW w:w="528" w:type="dxa"/>
+            <w:tcBorders>
+              <w:left w:val="single" w:sz="8" w:space="0" w:color="auto"/>
+              <w:right w:val="single" w:sz="8" w:space="0" w:color="auto"/>
+            </w:tcBorders>
+            <w:shd w:val="clear" w:color="auto" w:fill="auto"/>
+            <w:vAlign w:val="center"/>
+          </w:tcPr>
+          <w:p>
+            <w:pPr>
+              <w:widowControl w:val="0"/>
+              <w:spacing w:after="0" w:line="240" w:lineRule="auto"/>
+              <w:jc w:val="center"/>
+              <w:rPr>
+                <w:rFonts w:ascii="Times New Roman" w:eastAsia="Times New Roman" w:hAnsi="Times New Roman" w:cs="Times New Roman"/>
+                <w:sz w:val="20"/>
+                <w:szCs w:val="20"/>
+                <w:lang w:eastAsia="ru-RU"/>
+              </w:rPr>
+            </w:pPr>
+          </w:p>
+        </w:tc>
+        <w:tc>
+          <w:tcPr>
+            <w:tcW w:w="528" w:type="dxa"/>
+            <w:tcBorders>
+              <w:left w:val="single" w:sz="8" w:space="0" w:color="auto"/>
+              <w:right w:val="single" w:sz="8" w:space="0" w:color="auto"/>
+            </w:tcBorders>
+            <w:shd w:val="clear" w:color="auto" w:fill="auto"/>
+            <w:vAlign w:val="center"/>
+          </w:tcPr>
+          <w:p>
+            <w:pPr>
+              <w:widowControl w:val="0"/>
+              <w:spacing w:after="0" w:line="240" w:lineRule="auto"/>
+              <w:jc w:val="center"/>
+              <w:rPr>
+                <w:rFonts w:ascii="Times New Roman" w:eastAsia="Times New Roman" w:hAnsi="Times New Roman" w:cs="Times New Roman"/>
+                <w:sz w:val="20"/>
+                <w:szCs w:val="20"/>
+                <w:lang w:eastAsia="ru-RU"/>
+              </w:rPr>
+            </w:pPr>
+          </w:p>
+        </w:tc>
+        <w:tc>
+          <w:tcPr>
+            <w:tcW w:w="637" w:type="dxa"/>
+            <w:tcBorders>
+              <w:left w:val="single" w:sz="8" w:space="0" w:color="auto"/>
+              <w:right w:val="single" w:sz="8" w:space="0" w:color="auto"/>
+            </w:tcBorders>
+            <w:shd w:val="clear" w:color="auto" w:fill="auto"/>
+            <w:vAlign w:val="center"/>
+          </w:tcPr>
+          <w:p>
+            <w:pPr>
+              <w:widowControl w:val="0"/>
+              <w:spacing w:after="0" w:line="240" w:lineRule="auto"/>
+              <w:jc w:val="center"/>
+              <w:rPr>
+                <w:rFonts w:ascii="Times New Roman" w:eastAsia="Times New Roman" w:hAnsi="Times New Roman" w:cs="Times New Roman"/>
+                <w:sz w:val="20"/>
+                <w:szCs w:val="20"/>
+                <w:lang w:eastAsia="ru-RU"/>
+              </w:rPr>
+            </w:pPr>
+          </w:p>
+        </w:tc>
+        <w:tc>
+          <w:tcPr>
+            <w:tcW w:w="709" w:type="dxa"/>
+            <w:tcBorders>
+              <w:left w:val="single" w:sz="8" w:space="0" w:color="auto"/>
+              <w:right w:val="single" w:sz="8" w:space="0" w:color="auto"/>
+            </w:tcBorders>
+            <w:shd w:val="clear" w:color="auto" w:fill="auto"/>
+            <w:vAlign w:val="center"/>
+          </w:tcPr>
+          <w:p>
+            <w:pPr>
+              <w:widowControl w:val="0"/>
+              <w:spacing w:after="0" w:line="240" w:lineRule="auto"/>
+              <w:jc w:val="center"/>
+              <w:rPr>
+                <w:rFonts w:ascii="Times New Roman" w:eastAsia="Times New Roman" w:hAnsi="Times New Roman" w:cs="Times New Roman"/>
+                <w:sz w:val="20"/>
+                <w:szCs w:val="20"/>
+                <w:lang w:eastAsia="ru-RU"/>
+              </w:rPr>
+            </w:pPr>
+          </w:p>
+        </w:tc>
+        <w:tc>
+          <w:tcPr>
+            <w:tcW w:w="856" w:type="dxa"/>
+            <w:tcBorders>
+              <w:left w:val="single" w:sz="8" w:space="0" w:color="auto"/>
+              <w:right w:val="single" w:sz="8" w:space="0" w:color="auto"/>
+            </w:tcBorders>
+            <w:shd w:val="clear" w:color="auto" w:fill="auto"/>
+            <w:vAlign w:val="center"/>
+          </w:tcPr>
+          <w:p>
+            <w:pPr>
+              <w:widowControl w:val="0"/>
+              <w:spacing w:after="0" w:line="240" w:lineRule="auto"/>
+              <w:jc w:val="center"/>
+              <w:rPr>
+                <w:rFonts w:ascii="Times New Roman" w:eastAsia="Times New Roman" w:hAnsi="Times New Roman" w:cs="Times New Roman"/>
+                <w:sz w:val="20"/>
+                <w:szCs w:val="20"/>
+                <w:lang w:eastAsia="ru-RU"/>
+              </w:rPr>
+            </w:pPr>
+          </w:p>
+        </w:tc>
+        <w:tc>
+          <w:tcPr>
+            <w:tcW w:w="740" w:type="dxa"/>
+            <w:tcBorders>
+              <w:left w:val="single" w:sz="8" w:space="0" w:color="auto"/>
+              <w:right w:val="single" w:sz="8" w:space="0" w:color="auto"/>
+            </w:tcBorders>
+            <w:shd w:val="clear" w:color="auto" w:fill="auto"/>
+            <w:vAlign w:val="center"/>
+          </w:tcPr>
+          <w:p>
+            <w:pPr>
+              <w:widowControl w:val="0"/>
+              <w:spacing w:after="0" w:line="240" w:lineRule="auto"/>
+              <w:jc w:val="center"/>
+              <w:rPr>
+                <w:rFonts w:ascii="Times New Roman" w:eastAsia="Times New Roman" w:hAnsi="Times New Roman" w:cs="Times New Roman"/>
+                <w:sz w:val="20"/>
+                <w:szCs w:val="20"/>
+                <w:lang w:eastAsia="ru-RU"/>
+              </w:rPr>
+            </w:pPr>
+          </w:p>
+        </w:tc>
+        <w:tc>
+          <w:tcPr>
+            <w:tcW w:w="1540" w:type="dxa"/>
+            <w:tcBorders>
+              <w:left w:val="single" w:sz="8" w:space="0" w:color="auto"/>
+              <w:right w:val="single" w:sz="8" w:space="0" w:color="auto"/>
+            </w:tcBorders>
+            <w:shd w:val="clear" w:color="auto" w:fill="auto"/>
+            <w:vAlign w:val="center"/>
+          </w:tcPr>
+          <w:p>
+            <w:pPr>
+              <w:widowControl w:val="0"/>
+              <w:spacing w:after="0" w:line="240" w:lineRule="auto"/>
+              <w:jc w:val="center"/>
+              <w:rPr>
+                <w:rFonts w:ascii="Times New Roman" w:eastAsia="Times New Roman" w:hAnsi="Times New Roman" w:cs="Times New Roman"/>
+                <w:sz w:val="20"/>
+                <w:szCs w:val="20"/>
+                <w:lang w:eastAsia="ru-RU"/>
+              </w:rPr>
+            </w:pPr>
+          </w:p>
+        </w:tc>
+        <w:tc>
+          <w:tcPr>
+            <w:tcW w:w="393" w:type="dxa"/>
+            <w:tcBorders>
+              <w:left w:val="single" w:sz="8" w:space="0" w:color="auto"/>
+              <w:right w:val="single" w:sz="8" w:space="0" w:color="auto"/>
+            </w:tcBorders>
+            <w:shd w:val="clear" w:color="auto" w:fill="auto"/>
+            <w:vAlign w:val="center"/>
+          </w:tcPr>
+          <w:p>
+            <w:pPr>
+              <w:widowControl w:val="0"/>
+              <w:spacing w:after="0" w:line="240" w:lineRule="auto"/>
+              <w:jc w:val="center"/>
+              <w:rPr>
+                <w:rFonts w:ascii="Times New Roman" w:eastAsia="Times New Roman" w:hAnsi="Times New Roman" w:cs="Times New Roman"/>
+                <w:sz w:val="20"/>
+                <w:szCs w:val="20"/>
+                <w:lang w:eastAsia="ru-RU"/>
+              </w:rPr>
+            </w:pPr>
+          </w:p>
+        </w:tc>
+        <w:tc>
+          <w:tcPr>
+            <w:tcW w:w="1258" w:type="dxa"/>
+            <w:tcBorders>
+              <w:left w:val="single" w:sz="8" w:space="0" w:color="auto"/>
+              <w:right w:val="single" w:sz="8" w:space="0" w:color="auto"/>
+            </w:tcBorders>
+            <w:shd w:val="clear" w:color="auto" w:fill="auto"/>
+            <w:vAlign w:val="center"/>
+          </w:tcPr>
+          <w:p>
+            <w:pPr>
+              <w:widowControl w:val="0"/>
+              <w:spacing w:after="0" w:line="240" w:lineRule="auto"/>
+              <w:jc w:val="center"/>
+              <w:rPr>
+                <w:rFonts w:ascii="Times New Roman" w:eastAsia="Times New Roman" w:hAnsi="Times New Roman" w:cs="Times New Roman"/>
+                <w:sz w:val="20"/>
+                <w:szCs w:val="20"/>
+                <w:lang w:eastAsia="ru-RU"/>
+              </w:rPr>
+            </w:pPr>
+          </w:p>
+        </w:tc>
+        <w:tc>
+          <w:tcPr>
+            <w:tcW w:w="608" w:type="dxa"/>
+            <w:tcBorders>
+              <w:left w:val="single" w:sz="8" w:space="0" w:color="auto"/>
+              <w:right w:val="single" w:sz="8" w:space="0" w:color="auto"/>
+            </w:tcBorders>
+            <w:shd w:val="clear" w:color="auto" w:fill="auto"/>
+            <w:vAlign w:val="center"/>
+          </w:tcPr>
+          <w:p>
+            <w:pPr>
+              <w:widowControl w:val="0"/>
+              <w:spacing w:after="0" w:line="240" w:lineRule="auto"/>
+              <w:jc w:val="center"/>
+              <w:rPr>
+                <w:rFonts w:ascii="Times New Roman" w:eastAsia="Times New Roman" w:hAnsi="Times New Roman" w:cs="Times New Roman"/>
+                <w:sz w:val="20"/>
+                <w:szCs w:val="20"/>
+                <w:lang w:val="en-US" w:eastAsia="ru-RU"/>
+              </w:rPr>
+            </w:pPr>
+            <w:r>
+              <w:rPr>
+                <w:rFonts w:ascii="Times New Roman" w:eastAsia="Times New Roman" w:hAnsi="Times New Roman" w:cs="Times New Roman"/>
+                <w:sz w:val="20"/>
+                <w:szCs w:val="20"/>
+                <w:lang w:val="en-US" w:eastAsia="ru-RU"/>
+              </w:rPr>
+              <w:t>DI</w:t>
+            </w:r>
+          </w:p>
+        </w:tc>
+        <w:tc>
+          <w:tcPr>
+            <w:tcW w:w="379" w:type="dxa"/>
+            <w:tcBorders>
+              <w:left w:val="single" w:sz="8" w:space="0" w:color="auto"/>
+              <w:right w:val="single" w:sz="8" w:space="0" w:color="auto"/>
+            </w:tcBorders>
+            <w:shd w:val="clear" w:color="auto" w:fill="auto"/>
+            <w:vAlign w:val="center"/>
+          </w:tcPr>
+          <w:p>
+            <w:pPr>
+              <w:widowControl w:val="0"/>
+              <w:spacing w:after="0" w:line="240" w:lineRule="auto"/>
+              <w:jc w:val="center"/>
+              <w:rPr>
+                <w:rFonts w:ascii="Times New Roman" w:eastAsia="Times New Roman" w:hAnsi="Times New Roman" w:cs="Times New Roman"/>
+                <w:sz w:val="20"/>
+                <w:szCs w:val="20"/>
+                <w:lang w:val="en-US" w:eastAsia="ru-RU"/>
+              </w:rPr>
+            </w:pPr>
+            <w:r>
+              <w:rPr>
+                <w:rFonts w:ascii="Times New Roman" w:eastAsia="Times New Roman" w:hAnsi="Times New Roman" w:cs="Times New Roman"/>
+                <w:sz w:val="20"/>
+                <w:szCs w:val="20"/>
+                <w:lang w:val="en-US" w:eastAsia="ru-RU"/>
+              </w:rPr>
+              <w:t>NIS</w:t>
+            </w:r>
+          </w:p>
+        </w:tc>
+        <w:tc>
+          <w:tcPr>
+            <w:tcW w:w="332" w:type="dxa"/>
+            <w:tcBorders>
+              <w:left w:val="single" w:sz="8" w:space="0" w:color="auto"/>
+              <w:right w:val="single" w:sz="8" w:space="0" w:color="auto"/>
+            </w:tcBorders>
+            <w:shd w:val="clear" w:color="auto" w:fill="auto"/>
+            <w:vAlign w:val="center"/>
+          </w:tcPr>
+          <w:p>
+            <w:pPr>
+              <w:widowControl w:val="0"/>
+              <w:spacing w:after="0" w:line="240" w:lineRule="auto"/>
+              <w:jc w:val="center"/>
+              <w:rPr>
+                <w:rFonts w:ascii="Times New Roman" w:eastAsia="Times New Roman" w:hAnsi="Times New Roman" w:cs="Times New Roman"/>
+                <w:sz w:val="20"/>
+                <w:szCs w:val="20"/>
+                <w:lang w:val="en-US" w:eastAsia="ru-RU"/>
+              </w:rPr>
+            </w:pPr>
+            <w:r>
+              <w:rPr>
+                <w:rFonts w:ascii="Times New Roman" w:eastAsia="Times New Roman" w:hAnsi="Times New Roman" w:cs="Times New Roman"/>
+                <w:sz w:val="20"/>
+                <w:szCs w:val="20"/>
+                <w:lang w:eastAsia="ru-RU"/>
+              </w:rPr>
+              <w:t>П</w:t>
+            </w:r>
+          </w:p>
+        </w:tc>
+        <w:tc>
+          <w:tcPr>
+            <w:tcW w:w="429" w:type="dxa"/>
+            <w:tcBorders>
+              <w:left w:val="single" w:sz="8" w:space="0" w:color="auto"/>
+              <w:right w:val="single" w:sz="8" w:space="0" w:color="auto"/>
+            </w:tcBorders>
+            <w:shd w:val="clear" w:color="auto" w:fill="auto"/>
+            <w:vAlign w:val="center"/>
+          </w:tcPr>
+          <w:p>
+            <w:pPr>
+              <w:widowControl w:val="0"/>
+              <w:spacing w:after="0" w:line="240" w:lineRule="auto"/>
+              <w:jc w:val="center"/>
+              <w:rPr>
+                <w:rFonts w:ascii="Times New Roman" w:eastAsia="Times New Roman" w:hAnsi="Times New Roman" w:cs="Times New Roman"/>
+                <w:sz w:val="20"/>
+                <w:szCs w:val="20"/>
+                <w:lang w:eastAsia="ru-RU"/>
+              </w:rPr>
+            </w:pPr>
+          </w:p>
+        </w:tc>
+        <w:tc>
+          <w:tcPr>
+            <w:tcW w:w="1453" w:type="dxa"/>
+            <w:tcBorders>
+              <w:left w:val="single" w:sz="8" w:space="0" w:color="auto"/>
+              <w:right w:val="single" w:sz="8" w:space="0" w:color="auto"/>
+            </w:tcBorders>
+            <w:shd w:val="clear" w:color="auto" w:fill="auto"/>
+            <w:vAlign w:val="center"/>
+          </w:tcPr>
+          <w:p>
+            <w:pPr>
+              <w:widowControl w:val="0"/>
+              <w:spacing w:after="0" w:line="240" w:lineRule="auto"/>
+              <w:jc w:val="center"/>
+              <w:rPr>
+                <w:rFonts w:ascii="Times New Roman" w:eastAsia="Times New Roman" w:hAnsi="Times New Roman" w:cs="Times New Roman"/>
+                <w:sz w:val="20"/>
+                <w:szCs w:val="20"/>
+                <w:lang w:eastAsia="ru-RU"/>
+              </w:rPr>
+            </w:pPr>
+          </w:p>
+        </w:tc>
+        <w:tc>
+          <w:tcPr>
+            <w:tcW w:w="357" w:type="dxa"/>
+            <w:tcBorders>
+              <w:left w:val="single" w:sz="8" w:space="0" w:color="auto"/>
+              <w:right w:val="single" w:sz="8" w:space="0" w:color="auto"/>
+            </w:tcBorders>
+            <w:shd w:val="clear" w:color="auto" w:fill="auto"/>
+            <w:vAlign w:val="center"/>
+          </w:tcPr>
+          <w:p>
+            <w:pPr>
+              <w:widowControl w:val="0"/>
+              <w:spacing w:after="0" w:line="240" w:lineRule="auto"/>
+              <w:jc w:val="center"/>
+              <w:rPr>
+                <w:rFonts w:ascii="Times New Roman" w:eastAsia="Times New Roman" w:hAnsi="Times New Roman" w:cs="Times New Roman"/>
+                <w:sz w:val="20"/>
+                <w:szCs w:val="20"/>
+                <w:lang w:eastAsia="ru-RU"/>
+              </w:rPr>
+            </w:pPr>
+          </w:p>
+        </w:tc>
+        <w:tc>
+          <w:tcPr>
+            <w:tcW w:w="401" w:type="dxa"/>
+            <w:tcBorders>
+              <w:left w:val="single" w:sz="8" w:space="0" w:color="auto"/>
+              <w:right w:val="single" w:sz="8" w:space="0" w:color="auto"/>
+            </w:tcBorders>
+            <w:shd w:val="clear" w:color="auto" w:fill="auto"/>
+            <w:vAlign w:val="center"/>
+          </w:tcPr>
+          <w:p>
+            <w:pPr>
+              <w:widowControl w:val="0"/>
+              <w:spacing w:after="0" w:line="240" w:lineRule="auto"/>
+              <w:jc w:val="center"/>
+              <w:rPr>
+                <w:rFonts w:ascii="Times New Roman" w:eastAsia="Times New Roman" w:hAnsi="Times New Roman" w:cs="Times New Roman"/>
+                <w:sz w:val="20"/>
+                <w:szCs w:val="20"/>
+                <w:lang w:eastAsia="ru-RU"/>
+              </w:rPr>
+            </w:pPr>
+          </w:p>
+        </w:tc>
+        <w:tc>
+          <w:tcPr>
+            <w:tcW w:w="483" w:type="dxa"/>
+            <w:tcBorders>
+              <w:left w:val="single" w:sz="8" w:space="0" w:color="auto"/>
+              <w:right w:val="single" w:sz="8" w:space="0" w:color="auto"/>
+            </w:tcBorders>
+            <w:shd w:val="clear" w:color="auto" w:fill="auto"/>
+            <w:vAlign w:val="center"/>
+          </w:tcPr>
+          <w:p>
+            <w:pPr>
+              <w:widowControl w:val="0"/>
+              <w:spacing w:after="0" w:line="240" w:lineRule="auto"/>
+              <w:jc w:val="center"/>
+              <w:rPr>
+                <w:rFonts w:ascii="Times New Roman" w:eastAsia="Times New Roman" w:hAnsi="Times New Roman" w:cs="Times New Roman"/>
+                <w:sz w:val="20"/>
+                <w:szCs w:val="20"/>
+                <w:lang w:eastAsia="ru-RU"/>
+              </w:rPr>
+            </w:pPr>
+          </w:p>
+        </w:tc>
+        <w:tc>
+          <w:tcPr>
+            <w:tcW w:w="708" w:type="dxa"/>
+            <w:tcBorders>
+              <w:left w:val="single" w:sz="8" w:space="0" w:color="auto"/>
+              <w:right w:val="single" w:sz="8" w:space="0" w:color="auto"/>
+            </w:tcBorders>
+            <w:shd w:val="clear" w:color="auto" w:fill="auto"/>
+            <w:vAlign w:val="center"/>
+          </w:tcPr>
+          <w:p>
+            <w:pPr>
+              <w:widowControl w:val="0"/>
+              <w:spacing w:after="0" w:line="240" w:lineRule="auto"/>
+              <w:jc w:val="center"/>
+              <w:rPr>
+                <w:rFonts w:ascii="Times New Roman" w:eastAsia="Times New Roman" w:hAnsi="Times New Roman" w:cs="Times New Roman"/>
+                <w:sz w:val="20"/>
+                <w:szCs w:val="20"/>
+                <w:lang w:eastAsia="ru-RU"/>
+              </w:rPr>
+            </w:pPr>
+          </w:p>
+        </w:tc>
+        <w:tc>
+          <w:tcPr>
+            <w:tcW w:w="3019" w:type="dxa"/>
+            <w:tcBorders>
+              <w:left w:val="single" w:sz="8" w:space="0" w:color="auto"/>
+              <w:right w:val="single" w:sz="8" w:space="0" w:color="auto"/>
+            </w:tcBorders>
+            <w:vAlign w:val="center"/>
+          </w:tcPr>
+          <w:p>
+            <w:pPr>
+              <w:widowControl w:val="0"/>
+              <w:spacing w:after="0" w:line="240" w:lineRule="auto"/>
+              <w:jc w:val="center"/>
+              <w:rPr>
+                <w:rFonts w:ascii="Times New Roman" w:eastAsia="Times New Roman" w:hAnsi="Times New Roman" w:cs="Times New Roman"/>
+                <w:sz w:val="20"/>
+                <w:szCs w:val="20"/>
+                <w:lang w:eastAsia="ru-RU"/>
+              </w:rPr>
+            </w:pPr>
+          </w:p>
+        </w:tc>
+      </w:tr>
+      <w:tr>
+        <w:trPr>
+          <w:trHeight w:val="315"/>
+        </w:trPr>
+        <w:tc>
+          <w:tcPr>
+            <w:tcW w:w="1576" w:type="dxa"/>
+            <w:gridSpan w:val="2"/>
+            <w:tcBorders>
+              <w:right w:val="single" w:sz="8" w:space="0" w:color="auto"/>
+            </w:tcBorders>
+            <w:shd w:val="clear" w:color="auto" w:fill="auto"/>
+            <w:vAlign w:val="center"/>
+          </w:tcPr>
+          <w:p>
+            <w:pPr>
+              <w:widowControl w:val="0"/>
+              <w:spacing w:after="0" w:line="240" w:lineRule="auto"/>
+              <w:jc w:val="center"/>
+              <w:rPr>
+                <w:rFonts w:ascii="Times New Roman" w:eastAsia="Times New Roman" w:hAnsi="Times New Roman" w:cs="Times New Roman"/>
+                <w:sz w:val="20"/>
+                <w:szCs w:val="20"/>
+                <w:lang w:val="en-US" w:eastAsia="ru-RU"/>
+              </w:rPr>
+            </w:pPr>
+            <w:r>
+              <w:rPr>
+                <w:rFonts w:ascii="Times New Roman" w:eastAsia="Times New Roman" w:hAnsi="Times New Roman" w:cs="Times New Roman"/>
+                <w:sz w:val="20"/>
+                <w:szCs w:val="20"/>
+                <w:lang w:val="en-US" w:eastAsia="ru-RU"/>
+              </w:rPr>
+              <w:t>FV0001</w:t>
+            </w:r>
+          </w:p>
+        </w:tc>
+        <w:tc>
+          <w:tcPr>
+            <w:tcW w:w="1416" w:type="dxa"/>
+            <w:tcBorders>
+              <w:left w:val="single" w:sz="8" w:space="0" w:color="auto"/>
               <w:bottom w:val="single" w:sz="8" w:space="0" w:color="auto"/>
               <w:right w:val="single" w:sz="8" w:space="0" w:color="auto"/>
             </w:tcBorders>
@@ -13658,6 +14033,15 @@
                 <w:lang w:val="en-US" w:eastAsia="ru-RU"/>
               </w:rPr>
             </w:pPr>
+            <w:r>
+              <w:rPr>
+                <w:rFonts w:ascii="Times New Roman" w:eastAsia="Times New Roman" w:hAnsi="Times New Roman" w:cs="Times New Roman"/>
+                <w:sz w:val="20"/>
+                <w:szCs w:val="20"/>
+                <w:lang w:val="en-US" w:eastAsia="ru-RU"/>
+              </w:rPr>
+              <w:t>LDFV001A08</w:t>
+            </w:r>
           </w:p>
         </w:tc>
         <w:tc>
@@ -13682,6 +14066,15 @@
                 <w:lang w:eastAsia="ru-RU"/>
               </w:rPr>
             </w:pPr>
+            <w:r>
+              <w:rPr>
+                <w:rFonts w:ascii="Times New Roman" w:eastAsia="Times New Roman" w:hAnsi="Times New Roman" w:cs="Times New Roman"/>
+                <w:sz w:val="20"/>
+                <w:szCs w:val="20"/>
+                <w:lang w:eastAsia="ru-RU"/>
+              </w:rPr>
+              <w:t>Управление двигателем (задание скорости)</w:t>
+            </w:r>
           </w:p>
         </w:tc>
         <w:tc>
@@ -13881,6 +14274,15 @@
                 <w:lang w:eastAsia="ru-RU"/>
               </w:rPr>
             </w:pPr>
+            <w:r>
+              <w:rPr>
+                <w:rFonts w:ascii="Times New Roman" w:eastAsia="Times New Roman" w:hAnsi="Times New Roman" w:cs="Times New Roman"/>
+                <w:sz w:val="20"/>
+                <w:szCs w:val="20"/>
+                <w:lang w:eastAsia="ru-RU"/>
+              </w:rPr>
+              <w:t>0…1000</w:t>
+            </w:r>
           </w:p>
         </w:tc>
         <w:tc>
@@ -13906,6 +14308,15 @@
                 <w:lang w:eastAsia="ru-RU"/>
               </w:rPr>
             </w:pPr>
+            <w:r>
+              <w:rPr>
+                <w:rFonts w:ascii="Times New Roman" w:eastAsia="Times New Roman" w:hAnsi="Times New Roman" w:cs="Times New Roman"/>
+                <w:sz w:val="20"/>
+                <w:szCs w:val="20"/>
+                <w:lang w:val="en-US" w:eastAsia="ru-RU"/>
+              </w:rPr>
+              <w:t>L</w:t>
+            </w:r>
           </w:p>
         </w:tc>
         <w:tc>
@@ -13928,9 +14339,18 @@
                 <w:rFonts w:ascii="Times New Roman" w:eastAsia="Times New Roman" w:hAnsi="Times New Roman" w:cs="Times New Roman"/>
                 <w:sz w:val="20"/>
                 <w:szCs w:val="20"/>
-                <w:lang w:eastAsia="ru-RU"/>
-              </w:rPr>
-            </w:pPr>
+                <w:lang w:val="en-US" w:eastAsia="ru-RU"/>
+              </w:rPr>
+            </w:pPr>
+            <w:r>
+              <w:rPr>
+                <w:rFonts w:ascii="Times New Roman" w:eastAsia="Times New Roman" w:hAnsi="Times New Roman" w:cs="Times New Roman"/>
+                <w:sz w:val="20"/>
+                <w:szCs w:val="20"/>
+                <w:lang w:val="en-US" w:eastAsia="ru-RU"/>
+              </w:rPr>
+              <w:t>%</w:t>
+            </w:r>
           </w:p>
         </w:tc>
         <w:tc>
@@ -13956,6 +14376,15 @@
                 <w:lang w:val="en-US" w:eastAsia="ru-RU"/>
               </w:rPr>
             </w:pPr>
+            <w:r>
+              <w:rPr>
+                <w:rFonts w:ascii="Times New Roman" w:eastAsia="Times New Roman" w:hAnsi="Times New Roman" w:cs="Times New Roman"/>
+                <w:sz w:val="20"/>
+                <w:szCs w:val="20"/>
+                <w:lang w:val="en-US" w:eastAsia="ru-RU"/>
+              </w:rPr>
+              <w:t>AO</w:t>
+            </w:r>
           </w:p>
         </w:tc>
         <w:tc>
@@ -13981,6 +14410,15 @@
                 <w:lang w:val="en-US" w:eastAsia="ru-RU"/>
               </w:rPr>
             </w:pPr>
+            <w:r>
+              <w:rPr>
+                <w:rFonts w:ascii="Times New Roman" w:eastAsia="Times New Roman" w:hAnsi="Times New Roman" w:cs="Times New Roman"/>
+                <w:sz w:val="20"/>
+                <w:szCs w:val="20"/>
+                <w:lang w:val="en-US" w:eastAsia="ru-RU"/>
+              </w:rPr>
+              <w:t>NIS</w:t>
+            </w:r>
           </w:p>
         </w:tc>
         <w:tc>
@@ -14003,9 +14441,20 @@
                 <w:rFonts w:ascii="Times New Roman" w:eastAsia="Times New Roman" w:hAnsi="Times New Roman" w:cs="Times New Roman"/>
                 <w:sz w:val="20"/>
                 <w:szCs w:val="20"/>
-                <w:lang w:eastAsia="ru-RU"/>
-              </w:rPr>
-            </w:pPr>
+                <w:lang w:val="en-US" w:eastAsia="ru-RU"/>
+              </w:rPr>
+            </w:pPr>
+            <w:r>
+              <w:rPr>
+                <w:rFonts w:ascii="Times New Roman" w:eastAsia="Times New Roman" w:hAnsi="Times New Roman" w:cs="Times New Roman"/>
+                <w:sz w:val="20"/>
+                <w:szCs w:val="20"/>
+                <w:lang w:eastAsia="ru-RU"/>
+              </w:rPr>
+              <w:t>П</w:t>
+            </w:r>
+            <w:bookmarkStart w:id="0" w:name="_GoBack"/>
+            <w:bookmarkEnd w:id="0"/>
           </w:p>
         </w:tc>
         <w:tc>
@@ -14028,18 +14477,9 @@
                 <w:rFonts w:ascii="Times New Roman" w:eastAsia="Times New Roman" w:hAnsi="Times New Roman" w:cs="Times New Roman"/>
                 <w:sz w:val="20"/>
                 <w:szCs w:val="20"/>
-                <w:lang w:val="en-US" w:eastAsia="ru-RU"/>
-              </w:rPr>
-            </w:pPr>
-            <w:r>
-              <w:rPr>
-                <w:rFonts w:ascii="Times New Roman" w:eastAsia="Times New Roman" w:hAnsi="Times New Roman" w:cs="Times New Roman"/>
-                <w:sz w:val="20"/>
-                <w:szCs w:val="20"/>
-                <w:lang w:val="en-US" w:eastAsia="ru-RU"/>
-              </w:rPr>
-              <w:t>24</w:t>
-            </w:r>
+                <w:lang w:eastAsia="ru-RU"/>
+              </w:rPr>
+            </w:pPr>
           </w:p>
         </w:tc>
         <w:tc>
@@ -14169,7 +14609,7 @@
         </w:tc>
         <w:tc>
           <w:tcPr>
-            <w:tcW w:w="3119" w:type="dxa"/>
+            <w:tcW w:w="3019" w:type="dxa"/>
             <w:tcBorders>
               <w:left w:val="single" w:sz="8" w:space="0" w:color="auto"/>
               <w:bottom w:val="single" w:sz="8" w:space="0" w:color="auto"/>
@@ -14193,10 +14633,7 @@
         </w:tc>
       </w:tr>
     </w:tbl>
-    <w:p>
-      <w:bookmarkStart w:id="0" w:name="_GoBack"/>
-      <w:bookmarkEnd w:id="0"/>
-    </w:p>
+    <w:p/>
     <w:sectPr>
       <w:headerReference w:type="default" r:id="rId10"/>
       <w:footerReference w:type="default" r:id="rId11"/>
@@ -14563,7 +15000,7 @@
                                 <w:sz w:val="20"/>
                                 <w:szCs w:val="20"/>
                               </w:rPr>
-                              <w:t>1</w:t>
+                              <w:t>2</w:t>
                             </w:r>
                             <w:r>
                               <w:rPr>
@@ -18343,7 +18780,7 @@
                           <w:sz w:val="20"/>
                           <w:szCs w:val="20"/>
                         </w:rPr>
-                        <w:t>1</w:t>
+                        <w:t>2</w:t>
                       </w:r>
                       <w:r>
                         <w:rPr>
@@ -24291,7 +24728,7 @@
 </file>
 
 <file path=customXml/itemProps1.xml><?xml version="1.0" encoding="utf-8"?>
-<ds:datastoreItem xmlns:ds="http://schemas.openxmlformats.org/officeDocument/2006/customXml" ds:itemID="{668271CE-9832-49C7-AD51-5560D2E46A0F}">
+<ds:datastoreItem xmlns:ds="http://schemas.openxmlformats.org/officeDocument/2006/customXml" ds:itemID="{C0C9C87C-62B0-4573-A5F1-987D6D82EF6A}">
   <ds:schemaRefs>
     <ds:schemaRef ds:uri="http://schemas.openxmlformats.org/officeDocument/2006/bibliography"/>
   </ds:schemaRefs>

</xml_diff>

<commit_message>
update schemes and word
</commit_message>
<xml_diff>
--- a/В1.docx
+++ b/В1.docx
@@ -1801,6 +1801,48 @@
       <w:pPr>
         <w:tabs>
           <w:tab w:val="left" w:pos="16755"/>
+          <w:tab w:val="left" w:pos="18218"/>
+        </w:tabs>
+        <w:rPr>
+          <w:rFonts w:ascii="Times New Roman" w:eastAsia="Times New Roman" w:hAnsi="Times New Roman" w:cs="Times New Roman"/>
+          <w:sz w:val="20"/>
+          <w:szCs w:val="20"/>
+          <w:lang w:eastAsia="ru-RU"/>
+        </w:rPr>
+      </w:pPr>
+      <w:r>
+        <w:rPr>
+          <w:rFonts w:ascii="Times New Roman" w:eastAsia="Times New Roman" w:hAnsi="Times New Roman" w:cs="Times New Roman"/>
+          <w:sz w:val="20"/>
+          <w:szCs w:val="20"/>
+          <w:lang w:eastAsia="ru-RU"/>
+        </w:rPr>
+        <w:tab/>
+      </w:r>
+      <w:r>
+        <w:rPr>
+          <w:rFonts w:ascii="Times New Roman" w:eastAsia="Times New Roman" w:hAnsi="Times New Roman" w:cs="Times New Roman"/>
+          <w:sz w:val="20"/>
+          <w:szCs w:val="20"/>
+          <w:lang w:eastAsia="ru-RU"/>
+        </w:rPr>
+        <w:tab/>
+      </w:r>
+    </w:p>
+    <w:p>
+      <w:pPr>
+        <w:rPr>
+          <w:rFonts w:ascii="Times New Roman" w:eastAsia="Times New Roman" w:hAnsi="Times New Roman" w:cs="Times New Roman"/>
+          <w:sz w:val="20"/>
+          <w:szCs w:val="20"/>
+          <w:lang w:eastAsia="ru-RU"/>
+        </w:rPr>
+      </w:pPr>
+    </w:p>
+    <w:p>
+      <w:pPr>
+        <w:tabs>
+          <w:tab w:val="left" w:pos="10549"/>
         </w:tabs>
         <w:rPr>
           <w:rFonts w:ascii="Times New Roman" w:eastAsia="Times New Roman" w:hAnsi="Times New Roman" w:cs="Times New Roman"/>
@@ -1809,8 +1851,12 @@
           <w:lang w:eastAsia="ru-RU"/>
         </w:rPr>
         <w:sectPr>
-          <w:headerReference w:type="default" r:id="rId8"/>
-          <w:footerReference w:type="default" r:id="rId9"/>
+          <w:headerReference w:type="even" r:id="rId8"/>
+          <w:headerReference w:type="default" r:id="rId9"/>
+          <w:footerReference w:type="even" r:id="rId10"/>
+          <w:footerReference w:type="default" r:id="rId11"/>
+          <w:headerReference w:type="first" r:id="rId12"/>
+          <w:footerReference w:type="first" r:id="rId13"/>
           <w:pgSz w:w="23814" w:h="16839" w:orient="landscape" w:code="8"/>
           <w:pgMar w:top="284" w:right="284" w:bottom="284" w:left="1134" w:header="0" w:footer="0" w:gutter="0"/>
           <w:cols w:space="708"/>
@@ -12153,8 +12199,6 @@
                 <w:lang w:eastAsia="ru-RU"/>
               </w:rPr>
             </w:pPr>
-            <w:bookmarkStart w:id="0" w:name="_GoBack"/>
-            <w:bookmarkEnd w:id="0"/>
           </w:p>
         </w:tc>
         <w:tc>
@@ -14435,8 +14479,8 @@
     </w:tbl>
     <w:p/>
     <w:sectPr>
-      <w:headerReference w:type="default" r:id="rId10"/>
-      <w:footerReference w:type="default" r:id="rId11"/>
+      <w:headerReference w:type="default" r:id="rId14"/>
+      <w:footerReference w:type="default" r:id="rId15"/>
       <w:pgSz w:w="23814" w:h="16839" w:orient="landscape" w:code="8"/>
       <w:pgMar w:top="284" w:right="284" w:bottom="1134" w:left="1134" w:header="0" w:footer="0" w:gutter="0"/>
       <w:cols w:space="708"/>
@@ -14477,6 +14521,16 @@
     <w:pPr>
       <w:pStyle w:val="a7"/>
     </w:pPr>
+  </w:p>
+</w:ftr>
+</file>
+
+<file path=word/footer2.xml><?xml version="1.0" encoding="utf-8"?>
+<w:ftr xmlns:wpc="http://schemas.microsoft.com/office/word/2010/wordprocessingCanvas" xmlns:mc="http://schemas.openxmlformats.org/markup-compatibility/2006" xmlns:o="urn:schemas-microsoft-com:office:office" xmlns:r="http://schemas.openxmlformats.org/officeDocument/2006/relationships" xmlns:m="http://schemas.openxmlformats.org/officeDocument/2006/math" xmlns:v="urn:schemas-microsoft-com:vml" xmlns:wp14="http://schemas.microsoft.com/office/word/2010/wordprocessingDrawing" xmlns:wp="http://schemas.openxmlformats.org/drawingml/2006/wordprocessingDrawing" xmlns:w10="urn:schemas-microsoft-com:office:word" xmlns:w="http://schemas.openxmlformats.org/wordprocessingml/2006/main" xmlns:w14="http://schemas.microsoft.com/office/word/2010/wordml" xmlns:w15="http://schemas.microsoft.com/office/word/2012/wordml" xmlns:wpg="http://schemas.microsoft.com/office/word/2010/wordprocessingGroup" xmlns:wpi="http://schemas.microsoft.com/office/word/2010/wordprocessingInk" xmlns:wne="http://schemas.microsoft.com/office/word/2006/wordml" xmlns:wps="http://schemas.microsoft.com/office/word/2010/wordprocessingShape" mc:Ignorable="w14 w15 wp14">
+  <w:p>
+    <w:pPr>
+      <w:pStyle w:val="a7"/>
+    </w:pPr>
     <w:r>
       <w:rPr>
         <w:noProof/>
@@ -14485,7 +14539,7 @@
       <mc:AlternateContent>
         <mc:Choice Requires="wpg">
           <w:drawing>
-            <wp:anchor distT="0" distB="0" distL="114300" distR="114300" simplePos="0" relativeHeight="251656192" behindDoc="0" locked="0" layoutInCell="1" allowOverlap="1" wp14:anchorId="348431B5" wp14:editId="04659891">
+            <wp:anchor distT="0" distB="0" distL="114300" distR="114300" simplePos="0" relativeHeight="251657216" behindDoc="0" locked="0" layoutInCell="1" allowOverlap="1" wp14:anchorId="348431B5" wp14:editId="04659891">
               <wp:simplePos x="0" y="0"/>
               <wp:positionH relativeFrom="page">
                 <wp:posOffset>8280088</wp:posOffset>
@@ -15053,18 +15107,16 @@
                                 <w:b w:val="0"/>
                                 <w:sz w:val="24"/>
                                 <w:szCs w:val="24"/>
-                                <w:shd w:val="clear" w:color="auto" w:fill="FFFFFF"/>
                               </w:rPr>
-                              <w:t>А</w:t>
+                              <w:t>Перечень входных и выходных сигналов</w:t>
                             </w:r>
                             <w:r>
                               <w:rPr>
                                 <w:b w:val="0"/>
                                 <w:sz w:val="24"/>
                                 <w:szCs w:val="24"/>
-                                <w:shd w:val="clear" w:color="auto" w:fill="FFFFFF"/>
                               </w:rPr>
-                              <w:t>втоматизированная система автономного водоснабжения и полива</w:t>
+                              <w:t xml:space="preserve"> В1</w:t>
                             </w:r>
                           </w:p>
                         </w:txbxContent>
@@ -15116,21 +15168,39 @@
                               <w:pStyle w:val="aa"/>
                               <w:rPr>
                                 <w:b w:val="0"/>
+                                <w:sz w:val="24"/>
+                                <w:szCs w:val="24"/>
+                              </w:rPr>
+                            </w:pPr>
+                            <w:r>
+                              <w:rPr>
+                                <w:b w:val="0"/>
+                                <w:sz w:val="24"/>
+                                <w:szCs w:val="24"/>
+                                <w:shd w:val="clear" w:color="auto" w:fill="FFFFFF"/>
+                              </w:rPr>
+                              <w:t>А</w:t>
+                            </w:r>
+                            <w:r>
+                              <w:rPr>
+                                <w:b w:val="0"/>
+                                <w:sz w:val="24"/>
+                                <w:szCs w:val="24"/>
+                                <w:shd w:val="clear" w:color="auto" w:fill="FFFFFF"/>
+                              </w:rPr>
+                              <w:t>втоматизированная система автономного водоснабжения и полива</w:t>
+                            </w:r>
+                          </w:p>
+                          <w:p>
+                            <w:pPr>
+                              <w:pStyle w:val="aa"/>
+                              <w:rPr>
+                                <w:b w:val="0"/>
                                 <w:bCs w:val="0"/>
                                 <w:sz w:val="28"/>
                                 <w:szCs w:val="28"/>
                               </w:rPr>
                             </w:pPr>
-                            <w:r>
-                              <w:rPr>
-                                <w:rFonts w:eastAsia="Calibri" w:cs="Times New Roman"/>
-                                <w:b w:val="0"/>
-                                <w:bCs w:val="0"/>
-                                <w:sz w:val="28"/>
-                                <w:szCs w:val="28"/>
-                              </w:rPr>
-                              <w:t>В1</w:t>
-                            </w:r>
                           </w:p>
                         </w:txbxContent>
                       </wps:txbx>
@@ -18345,14 +18415,6 @@
                                 <w:szCs w:val="24"/>
                               </w:rPr>
                             </w:pPr>
-                            <w:r>
-                              <w:rPr>
-                                <w:b w:val="0"/>
-                                <w:sz w:val="24"/>
-                                <w:szCs w:val="24"/>
-                              </w:rPr>
-                              <w:t>Перечень входных и выходных сигналов</w:t>
-                            </w:r>
                           </w:p>
                         </w:txbxContent>
                       </wps:txbx>
@@ -18410,7 +18472,7 @@
         </mc:Choice>
         <mc:Fallback>
           <w:pict>
-            <v:group w14:anchorId="348431B5" id="Группа 1688" o:spid="_x0000_s1036" style="position:absolute;margin-left:652pt;margin-top:671.4pt;width:524.4pt;height:155.9pt;z-index:251656192;mso-position-horizontal-relative:page;mso-position-vertical-relative:page;mso-width-relative:margin;mso-height-relative:margin" coordsize="66601,19802" o:gfxdata="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">
+            <v:group w14:anchorId="348431B5" id="Группа 1688" o:spid="_x0000_s1036" style="position:absolute;margin-left:652pt;margin-top:671.4pt;width:524.4pt;height:155.9pt;z-index:251657216;mso-position-horizontal-relative:page;mso-position-vertical-relative:page;mso-width-relative:margin;mso-height-relative:margin" coordsize="66601,19802" o:gfxdata="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">
               <v:shapetype id="_x0000_t202" coordsize="21600,21600" o:spt="202" path="m,l,21600r21600,l21600,xe">
                 <v:stroke joinstyle="miter"/>
                 <v:path gradientshapeok="t" o:connecttype="rect"/>
@@ -18660,6 +18722,38 @@
                           <w:b w:val="0"/>
                           <w:sz w:val="24"/>
                           <w:szCs w:val="24"/>
+                        </w:rPr>
+                        <w:t>Перечень входных и выходных сигналов</w:t>
+                      </w:r>
+                      <w:r>
+                        <w:rPr>
+                          <w:b w:val="0"/>
+                          <w:sz w:val="24"/>
+                          <w:szCs w:val="24"/>
+                        </w:rPr>
+                        <w:t xml:space="preserve"> В1</w:t>
+                      </w:r>
+                    </w:p>
+                  </w:txbxContent>
+                </v:textbox>
+              </v:shape>
+              <v:shape id="Поле 1949" o:spid="_x0000_s1045" type="#_x0000_t202" style="position:absolute;left:23412;width:43189;height:3599;visibility:visible;mso-wrap-style:square;v-text-anchor:middle" o:gfxdata="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" filled="f" strokeweight="1.5pt">
+                <v:textbox inset="0,0,0,0">
+                  <w:txbxContent>
+                    <w:p>
+                      <w:pPr>
+                        <w:pStyle w:val="aa"/>
+                        <w:rPr>
+                          <w:b w:val="0"/>
+                          <w:sz w:val="24"/>
+                          <w:szCs w:val="24"/>
+                        </w:rPr>
+                      </w:pPr>
+                      <w:r>
+                        <w:rPr>
+                          <w:b w:val="0"/>
+                          <w:sz w:val="24"/>
+                          <w:szCs w:val="24"/>
                           <w:shd w:val="clear" w:color="auto" w:fill="FFFFFF"/>
                         </w:rPr>
                         <w:t>А</w:t>
@@ -18674,12 +18768,6 @@
                         <w:t>втоматизированная система автономного водоснабжения и полива</w:t>
                       </w:r>
                     </w:p>
-                  </w:txbxContent>
-                </v:textbox>
-              </v:shape>
-              <v:shape id="Поле 1949" o:spid="_x0000_s1045" type="#_x0000_t202" style="position:absolute;left:23412;width:43189;height:3599;visibility:visible;mso-wrap-style:square;v-text-anchor:middle" o:gfxdata="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" filled="f" strokeweight="1.5pt">
-                <v:textbox inset="0,0,0,0">
-                  <w:txbxContent>
                     <w:p>
                       <w:pPr>
                         <w:pStyle w:val="aa"/>
@@ -18690,16 +18778,6 @@
                           <w:szCs w:val="28"/>
                         </w:rPr>
                       </w:pPr>
-                      <w:r>
-                        <w:rPr>
-                          <w:rFonts w:eastAsia="Calibri" w:cs="Times New Roman"/>
-                          <w:b w:val="0"/>
-                          <w:bCs w:val="0"/>
-                          <w:sz w:val="28"/>
-                          <w:szCs w:val="28"/>
-                        </w:rPr>
-                        <w:t>В1</w:t>
-                      </w:r>
                     </w:p>
                   </w:txbxContent>
                 </v:textbox>
@@ -19632,14 +19710,6 @@
                           <w:szCs w:val="24"/>
                         </w:rPr>
                       </w:pPr>
-                      <w:r>
-                        <w:rPr>
-                          <w:b w:val="0"/>
-                          <w:sz w:val="24"/>
-                          <w:szCs w:val="24"/>
-                        </w:rPr>
-                        <w:t>Перечень входных и выходных сигналов</w:t>
-                      </w:r>
                     </w:p>
                   </w:txbxContent>
                 </v:textbox>
@@ -19655,7 +19725,17 @@
 </w:ftr>
 </file>
 
-<file path=word/footer2.xml><?xml version="1.0" encoding="utf-8"?>
+<file path=word/footer3.xml><?xml version="1.0" encoding="utf-8"?>
+<w:ftr xmlns:wpc="http://schemas.microsoft.com/office/word/2010/wordprocessingCanvas" xmlns:mc="http://schemas.openxmlformats.org/markup-compatibility/2006" xmlns:o="urn:schemas-microsoft-com:office:office" xmlns:r="http://schemas.openxmlformats.org/officeDocument/2006/relationships" xmlns:m="http://schemas.openxmlformats.org/officeDocument/2006/math" xmlns:v="urn:schemas-microsoft-com:vml" xmlns:wp14="http://schemas.microsoft.com/office/word/2010/wordprocessingDrawing" xmlns:wp="http://schemas.openxmlformats.org/drawingml/2006/wordprocessingDrawing" xmlns:w10="urn:schemas-microsoft-com:office:word" xmlns:w="http://schemas.openxmlformats.org/wordprocessingml/2006/main" xmlns:w14="http://schemas.microsoft.com/office/word/2010/wordml" xmlns:w15="http://schemas.microsoft.com/office/word/2012/wordml" xmlns:wpg="http://schemas.microsoft.com/office/word/2010/wordprocessingGroup" xmlns:wpi="http://schemas.microsoft.com/office/word/2010/wordprocessingInk" xmlns:wne="http://schemas.microsoft.com/office/word/2006/wordml" xmlns:wps="http://schemas.microsoft.com/office/word/2010/wordprocessingShape" mc:Ignorable="w14 w15 wp14">
+  <w:p>
+    <w:pPr>
+      <w:pStyle w:val="a7"/>
+    </w:pPr>
+  </w:p>
+</w:ftr>
+</file>
+
+<file path=word/footer4.xml><?xml version="1.0" encoding="utf-8"?>
 <w:ftr xmlns:wpc="http://schemas.microsoft.com/office/word/2010/wordprocessingCanvas" xmlns:mc="http://schemas.openxmlformats.org/markup-compatibility/2006" xmlns:o="urn:schemas-microsoft-com:office:office" xmlns:r="http://schemas.openxmlformats.org/officeDocument/2006/relationships" xmlns:m="http://schemas.openxmlformats.org/officeDocument/2006/math" xmlns:v="urn:schemas-microsoft-com:vml" xmlns:wp14="http://schemas.microsoft.com/office/word/2010/wordprocessingDrawing" xmlns:wp="http://schemas.openxmlformats.org/drawingml/2006/wordprocessingDrawing" xmlns:w10="urn:schemas-microsoft-com:office:word" xmlns:w="http://schemas.openxmlformats.org/wordprocessingml/2006/main" xmlns:w14="http://schemas.microsoft.com/office/word/2010/wordml" xmlns:w15="http://schemas.microsoft.com/office/word/2012/wordml" xmlns:wpg="http://schemas.microsoft.com/office/word/2010/wordprocessingGroup" xmlns:wpi="http://schemas.microsoft.com/office/word/2010/wordprocessingInk" xmlns:wne="http://schemas.microsoft.com/office/word/2006/wordml" xmlns:wps="http://schemas.microsoft.com/office/word/2010/wordprocessingShape" mc:Ignorable="w14 w15 wp14">
   <w:p>
     <w:pPr>
@@ -19692,9 +19772,19 @@
 
 <file path=word/header1.xml><?xml version="1.0" encoding="utf-8"?>
 <w:hdr xmlns:wpc="http://schemas.microsoft.com/office/word/2010/wordprocessingCanvas" xmlns:mc="http://schemas.openxmlformats.org/markup-compatibility/2006" xmlns:o="urn:schemas-microsoft-com:office:office" xmlns:r="http://schemas.openxmlformats.org/officeDocument/2006/relationships" xmlns:m="http://schemas.openxmlformats.org/officeDocument/2006/math" xmlns:v="urn:schemas-microsoft-com:vml" xmlns:wp14="http://schemas.microsoft.com/office/word/2010/wordprocessingDrawing" xmlns:wp="http://schemas.openxmlformats.org/drawingml/2006/wordprocessingDrawing" xmlns:w10="urn:schemas-microsoft-com:office:word" xmlns:w="http://schemas.openxmlformats.org/wordprocessingml/2006/main" xmlns:w14="http://schemas.microsoft.com/office/word/2010/wordml" xmlns:w15="http://schemas.microsoft.com/office/word/2012/wordml" xmlns:wpg="http://schemas.microsoft.com/office/word/2010/wordprocessingGroup" xmlns:wpi="http://schemas.microsoft.com/office/word/2010/wordprocessingInk" xmlns:wne="http://schemas.microsoft.com/office/word/2006/wordml" xmlns:wps="http://schemas.microsoft.com/office/word/2010/wordprocessingShape" mc:Ignorable="w14 w15 wp14">
+  <w:p>
+    <w:pPr>
+      <w:pStyle w:val="a5"/>
+    </w:pPr>
+  </w:p>
+</w:hdr>
+</file>
+
+<file path=word/header2.xml><?xml version="1.0" encoding="utf-8"?>
+<w:hdr xmlns:wpc="http://schemas.microsoft.com/office/word/2010/wordprocessingCanvas" xmlns:mc="http://schemas.openxmlformats.org/markup-compatibility/2006" xmlns:o="urn:schemas-microsoft-com:office:office" xmlns:r="http://schemas.openxmlformats.org/officeDocument/2006/relationships" xmlns:m="http://schemas.openxmlformats.org/officeDocument/2006/math" xmlns:v="urn:schemas-microsoft-com:vml" xmlns:wp14="http://schemas.microsoft.com/office/word/2010/wordprocessingDrawing" xmlns:wp="http://schemas.openxmlformats.org/drawingml/2006/wordprocessingDrawing" xmlns:w10="urn:schemas-microsoft-com:office:word" xmlns:w="http://schemas.openxmlformats.org/wordprocessingml/2006/main" xmlns:w14="http://schemas.microsoft.com/office/word/2010/wordml" xmlns:w15="http://schemas.microsoft.com/office/word/2012/wordml" xmlns:wpg="http://schemas.microsoft.com/office/word/2010/wordprocessingGroup" xmlns:wpi="http://schemas.microsoft.com/office/word/2010/wordprocessingInk" xmlns:wne="http://schemas.microsoft.com/office/word/2006/wordml" xmlns:wps="http://schemas.microsoft.com/office/word/2010/wordprocessingShape" mc:Ignorable="w14 w15 wp14">
   <w:sdt>
     <w:sdtPr>
-      <w:id w:val="-1834062357"/>
+      <w:id w:val="-2118510505"/>
       <w:docPartObj>
         <w:docPartGallery w:val="Watermarks"/>
         <w:docPartUnique/>
@@ -19714,7 +19804,7 @@
           <mc:AlternateContent>
             <mc:Choice Requires="wpg">
               <w:drawing>
-                <wp:anchor distT="0" distB="0" distL="114300" distR="114300" simplePos="0" relativeHeight="251660288" behindDoc="0" locked="0" layoutInCell="1" allowOverlap="1" wp14:anchorId="3370FC19" wp14:editId="10840A1A">
+                <wp:anchor distT="0" distB="0" distL="114300" distR="114300" simplePos="0" relativeHeight="251661312" behindDoc="0" locked="0" layoutInCell="1" allowOverlap="1" wp14:anchorId="3370FC19" wp14:editId="10840A1A">
                   <wp:simplePos x="0" y="0"/>
                   <wp:positionH relativeFrom="page">
                     <wp:posOffset>288290</wp:posOffset>
@@ -20203,7 +20293,7 @@
             </mc:Choice>
             <mc:Fallback>
               <w:pict>
-                <v:group w14:anchorId="3370FC19" id="Группа 2855" o:spid="_x0000_s1026" style="position:absolute;margin-left:22.7pt;margin-top:14.2pt;width:1153.7pt;height:821.5pt;z-index:251660288;mso-position-horizontal-relative:page;mso-position-vertical-relative:page;mso-width-relative:margin;mso-height-relative:margin" coordsize="146585,104330" o:gfxdata="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">
+                <v:group w14:anchorId="3370FC19" id="Группа 2855" o:spid="_x0000_s1026" style="position:absolute;margin-left:22.7pt;margin-top:14.2pt;width:1153.7pt;height:821.5pt;z-index:251661312;mso-position-horizontal-relative:page;mso-position-vertical-relative:page;mso-width-relative:margin;mso-height-relative:margin" coordsize="146585,104330" o:gfxdata="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">
                   <v:group id="Группа 2856" o:spid="_x0000_s1027" style="position:absolute;top:72720;width:4313;height:30600" coordorigin=",24" coordsize="4306,30618" o:gfxdata="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">
                     <v:shapetype id="_x0000_t202" coordsize="21600,21600" o:spt="202" path="m,l,21600r21600,l21600,xe">
                       <v:stroke joinstyle="miter"/>
@@ -20358,7 +20448,17 @@
 </w:hdr>
 </file>
 
-<file path=word/header2.xml><?xml version="1.0" encoding="utf-8"?>
+<file path=word/header3.xml><?xml version="1.0" encoding="utf-8"?>
+<w:hdr xmlns:wpc="http://schemas.microsoft.com/office/word/2010/wordprocessingCanvas" xmlns:mc="http://schemas.openxmlformats.org/markup-compatibility/2006" xmlns:o="urn:schemas-microsoft-com:office:office" xmlns:r="http://schemas.openxmlformats.org/officeDocument/2006/relationships" xmlns:m="http://schemas.openxmlformats.org/officeDocument/2006/math" xmlns:v="urn:schemas-microsoft-com:vml" xmlns:wp14="http://schemas.microsoft.com/office/word/2010/wordprocessingDrawing" xmlns:wp="http://schemas.openxmlformats.org/drawingml/2006/wordprocessingDrawing" xmlns:w10="urn:schemas-microsoft-com:office:word" xmlns:w="http://schemas.openxmlformats.org/wordprocessingml/2006/main" xmlns:w14="http://schemas.microsoft.com/office/word/2010/wordml" xmlns:w15="http://schemas.microsoft.com/office/word/2012/wordml" xmlns:wpg="http://schemas.microsoft.com/office/word/2010/wordprocessingGroup" xmlns:wpi="http://schemas.microsoft.com/office/word/2010/wordprocessingInk" xmlns:wne="http://schemas.microsoft.com/office/word/2006/wordml" xmlns:wps="http://schemas.microsoft.com/office/word/2010/wordprocessingShape" mc:Ignorable="w14 w15 wp14">
+  <w:p>
+    <w:pPr>
+      <w:pStyle w:val="a5"/>
+    </w:pPr>
+  </w:p>
+</w:hdr>
+</file>
+
+<file path=word/header4.xml><?xml version="1.0" encoding="utf-8"?>
 <w:hdr xmlns:wpc="http://schemas.microsoft.com/office/word/2010/wordprocessingCanvas" xmlns:mc="http://schemas.openxmlformats.org/markup-compatibility/2006" xmlns:o="urn:schemas-microsoft-com:office:office" xmlns:r="http://schemas.openxmlformats.org/officeDocument/2006/relationships" xmlns:m="http://schemas.openxmlformats.org/officeDocument/2006/math" xmlns:v="urn:schemas-microsoft-com:vml" xmlns:wp14="http://schemas.microsoft.com/office/word/2010/wordprocessingDrawing" xmlns:wp="http://schemas.openxmlformats.org/drawingml/2006/wordprocessingDrawing" xmlns:w10="urn:schemas-microsoft-com:office:word" xmlns:w="http://schemas.openxmlformats.org/wordprocessingml/2006/main" xmlns:w14="http://schemas.microsoft.com/office/word/2010/wordml" xmlns:w15="http://schemas.microsoft.com/office/word/2012/wordml" xmlns:wpg="http://schemas.microsoft.com/office/word/2010/wordprocessingGroup" xmlns:wpi="http://schemas.microsoft.com/office/word/2010/wordprocessingInk" xmlns:wne="http://schemas.microsoft.com/office/word/2006/wordml" xmlns:wps="http://schemas.microsoft.com/office/word/2010/wordprocessingShape" mc:Ignorable="w14 w15 wp14">
   <w:sdt>
     <w:sdtPr>
@@ -21249,25 +21349,26 @@
                                   <w:pStyle w:val="aa"/>
                                   <w:rPr>
                                     <w:b w:val="0"/>
-                                    <w:bCs w:val="0"/>
-                                    <w:sz w:val="28"/>
-                                    <w:szCs w:val="28"/>
+                                    <w:sz w:val="24"/>
+                                    <w:szCs w:val="24"/>
                                   </w:rPr>
                                 </w:pPr>
-                                <w:bookmarkStart w:id="1" w:name="_Hlk19782997"/>
-                                <w:bookmarkStart w:id="2" w:name="_Hlk19782998"/>
                                 <w:r>
                                   <w:rPr>
-                                    <w:rFonts w:eastAsia="Calibri" w:cs="Times New Roman"/>
                                     <w:b w:val="0"/>
-                                    <w:bCs w:val="0"/>
-                                    <w:sz w:val="28"/>
-                                    <w:szCs w:val="28"/>
+                                    <w:sz w:val="24"/>
+                                    <w:szCs w:val="24"/>
                                   </w:rPr>
-                                  <w:t>В1</w:t>
+                                  <w:t>Перечень входных и выходных сигналов</w:t>
                                 </w:r>
-                                <w:bookmarkEnd w:id="1"/>
-                                <w:bookmarkEnd w:id="2"/>
+                                <w:r>
+                                  <w:rPr>
+                                    <w:b w:val="0"/>
+                                    <w:sz w:val="24"/>
+                                    <w:szCs w:val="24"/>
+                                  </w:rPr>
+                                  <w:t xml:space="preserve"> В1</w:t>
+                                </w:r>
                               </w:p>
                             </w:txbxContent>
                           </wps:txbx>
@@ -22560,25 +22661,26 @@
                             <w:pStyle w:val="aa"/>
                             <w:rPr>
                               <w:b w:val="0"/>
-                              <w:bCs w:val="0"/>
-                              <w:sz w:val="28"/>
-                              <w:szCs w:val="28"/>
+                              <w:sz w:val="24"/>
+                              <w:szCs w:val="24"/>
                             </w:rPr>
                           </w:pPr>
-                          <w:bookmarkStart w:id="3" w:name="_Hlk19782997"/>
-                          <w:bookmarkStart w:id="4" w:name="_Hlk19782998"/>
                           <w:r>
                             <w:rPr>
-                              <w:rFonts w:eastAsia="Calibri" w:cs="Times New Roman"/>
                               <w:b w:val="0"/>
-                              <w:bCs w:val="0"/>
-                              <w:sz w:val="28"/>
-                              <w:szCs w:val="28"/>
+                              <w:sz w:val="24"/>
+                              <w:szCs w:val="24"/>
                             </w:rPr>
-                            <w:t>В1</w:t>
+                            <w:t>Перечень входных и выходных сигналов</w:t>
                           </w:r>
-                          <w:bookmarkEnd w:id="3"/>
-                          <w:bookmarkEnd w:id="4"/>
+                          <w:r>
+                            <w:rPr>
+                              <w:b w:val="0"/>
+                              <w:sz w:val="24"/>
+                              <w:szCs w:val="24"/>
+                            </w:rPr>
+                            <w:t xml:space="preserve"> В1</w:t>
+                          </w:r>
                         </w:p>
                       </w:txbxContent>
                     </v:textbox>
@@ -22863,6 +22965,8 @@
       </w:p>
     </w:sdtContent>
   </w:sdt>
+  <w:bookmarkStart w:id="0" w:name="_GoBack" w:displacedByCustomXml="prev"/>
+  <w:bookmarkEnd w:id="0" w:displacedByCustomXml="prev"/>
 </w:hdr>
 </file>
 
@@ -24434,7 +24538,7 @@
 </file>
 
 <file path=customXml/itemProps1.xml><?xml version="1.0" encoding="utf-8"?>
-<ds:datastoreItem xmlns:ds="http://schemas.openxmlformats.org/officeDocument/2006/customXml" ds:itemID="{8D198734-BB47-4F71-8372-18A1A642F74B}">
+<ds:datastoreItem xmlns:ds="http://schemas.openxmlformats.org/officeDocument/2006/customXml" ds:itemID="{9000A941-D864-4302-9210-C9213F3B7F9D}">
   <ds:schemaRefs>
     <ds:schemaRef ds:uri="http://schemas.openxmlformats.org/officeDocument/2006/bibliography"/>
   </ds:schemaRefs>

</xml_diff>

<commit_message>
update schemes + process assembly drawing + update docs
</commit_message>
<xml_diff>
--- a/В1.docx
+++ b/В1.docx
@@ -333,7 +333,27 @@
           <w:szCs w:val="20"/>
           <w:lang w:eastAsia="ru-RU"/>
         </w:rPr>
-        <w:t>дискретный вход =24В (сухой контакт), «0»/«1» состояние дискретных входов при поступлении сигнала;</w:t>
+        <w:t>дискретный вход =24В (сухой контакт), «</w:t>
+      </w:r>
+      <w:proofErr w:type="gramStart"/>
+      <w:r>
+        <w:rPr>
+          <w:rFonts w:ascii="Times New Roman" w:eastAsia="Times New Roman" w:hAnsi="Times New Roman" w:cs="Times New Roman"/>
+          <w:sz w:val="20"/>
+          <w:szCs w:val="20"/>
+          <w:lang w:eastAsia="ru-RU"/>
+        </w:rPr>
+        <w:t>0»/</w:t>
+      </w:r>
+      <w:proofErr w:type="gramEnd"/>
+      <w:r>
+        <w:rPr>
+          <w:rFonts w:ascii="Times New Roman" w:eastAsia="Times New Roman" w:hAnsi="Times New Roman" w:cs="Times New Roman"/>
+          <w:sz w:val="20"/>
+          <w:szCs w:val="20"/>
+          <w:lang w:eastAsia="ru-RU"/>
+        </w:rPr>
+        <w:t>«1» состояние дискретных входов при поступлении сигнала;</w:t>
       </w:r>
     </w:p>
     <w:p>
@@ -522,7 +542,27 @@
           <w:szCs w:val="20"/>
           <w:lang w:eastAsia="ru-RU"/>
         </w:rPr>
-        <w:t>- Тип сигнала по уровню взрывозащиты (</w:t>
+        <w:t xml:space="preserve">- Тип сигнала по уровню </w:t>
+      </w:r>
+      <w:proofErr w:type="spellStart"/>
+      <w:r>
+        <w:rPr>
+          <w:rFonts w:ascii="Times New Roman" w:eastAsia="Times New Roman" w:hAnsi="Times New Roman" w:cs="Times New Roman"/>
+          <w:sz w:val="20"/>
+          <w:szCs w:val="20"/>
+          <w:lang w:eastAsia="ru-RU"/>
+        </w:rPr>
+        <w:t>взрывозащиты</w:t>
+      </w:r>
+      <w:proofErr w:type="spellEnd"/>
+      <w:r>
+        <w:rPr>
+          <w:rFonts w:ascii="Times New Roman" w:eastAsia="Times New Roman" w:hAnsi="Times New Roman" w:cs="Times New Roman"/>
+          <w:sz w:val="20"/>
+          <w:szCs w:val="20"/>
+          <w:lang w:eastAsia="ru-RU"/>
+        </w:rPr>
+        <w:t xml:space="preserve"> (</w:t>
       </w:r>
       <w:r>
         <w:rPr>
@@ -1377,7 +1417,47 @@
           <w:szCs w:val="20"/>
           <w:lang w:eastAsia="ru-RU"/>
         </w:rPr>
-        <w:t>- Сх. подкл.</w:t>
+        <w:t xml:space="preserve">- </w:t>
+      </w:r>
+      <w:proofErr w:type="spellStart"/>
+      <w:r>
+        <w:rPr>
+          <w:rFonts w:ascii="Times New Roman" w:eastAsia="Times New Roman" w:hAnsi="Times New Roman" w:cs="Times New Roman"/>
+          <w:sz w:val="20"/>
+          <w:szCs w:val="20"/>
+          <w:lang w:eastAsia="ru-RU"/>
+        </w:rPr>
+        <w:t>Сх</w:t>
+      </w:r>
+      <w:proofErr w:type="spellEnd"/>
+      <w:r>
+        <w:rPr>
+          <w:rFonts w:ascii="Times New Roman" w:eastAsia="Times New Roman" w:hAnsi="Times New Roman" w:cs="Times New Roman"/>
+          <w:sz w:val="20"/>
+          <w:szCs w:val="20"/>
+          <w:lang w:eastAsia="ru-RU"/>
+        </w:rPr>
+        <w:t xml:space="preserve">. </w:t>
+      </w:r>
+      <w:proofErr w:type="spellStart"/>
+      <w:r>
+        <w:rPr>
+          <w:rFonts w:ascii="Times New Roman" w:eastAsia="Times New Roman" w:hAnsi="Times New Roman" w:cs="Times New Roman"/>
+          <w:sz w:val="20"/>
+          <w:szCs w:val="20"/>
+          <w:lang w:eastAsia="ru-RU"/>
+        </w:rPr>
+        <w:t>подкл</w:t>
+      </w:r>
+      <w:proofErr w:type="spellEnd"/>
+      <w:r>
+        <w:rPr>
+          <w:rFonts w:ascii="Times New Roman" w:eastAsia="Times New Roman" w:hAnsi="Times New Roman" w:cs="Times New Roman"/>
+          <w:sz w:val="20"/>
+          <w:szCs w:val="20"/>
+          <w:lang w:eastAsia="ru-RU"/>
+        </w:rPr>
+        <w:t>.</w:t>
       </w:r>
       <w:r>
         <w:rPr>
@@ -1852,12 +1932,8 @@
           <w:lang w:eastAsia="ru-RU"/>
         </w:rPr>
         <w:sectPr>
-          <w:headerReference w:type="even" r:id="rId8"/>
-          <w:headerReference w:type="default" r:id="rId9"/>
-          <w:footerReference w:type="even" r:id="rId10"/>
-          <w:footerReference w:type="default" r:id="rId11"/>
-          <w:headerReference w:type="first" r:id="rId12"/>
-          <w:footerReference w:type="first" r:id="rId13"/>
+          <w:headerReference w:type="default" r:id="rId8"/>
+          <w:footerReference w:type="default" r:id="rId9"/>
           <w:pgSz w:w="23814" w:h="16839" w:orient="landscape" w:code="8"/>
           <w:pgMar w:top="284" w:right="284" w:bottom="284" w:left="1134" w:header="0" w:footer="0" w:gutter="0"/>
           <w:cols w:space="708"/>
@@ -1873,6 +1949,8 @@
         </w:rPr>
         <w:tab/>
       </w:r>
+      <w:bookmarkStart w:id="0" w:name="_GoBack"/>
+      <w:bookmarkEnd w:id="0"/>
       <w:r>
         <w:rPr>
           <w:rFonts w:ascii="Times New Roman" w:eastAsia="Times New Roman" w:hAnsi="Times New Roman" w:cs="Times New Roman"/>
@@ -2075,7 +2153,27 @@
                 <w:szCs w:val="20"/>
                 <w:lang w:eastAsia="ru-RU"/>
               </w:rPr>
-              <w:t>Номер техн. схемы</w:t>
+              <w:t xml:space="preserve">Номер </w:t>
+            </w:r>
+            <w:proofErr w:type="spellStart"/>
+            <w:r>
+              <w:rPr>
+                <w:rFonts w:ascii="Times New Roman" w:eastAsia="Times New Roman" w:hAnsi="Times New Roman" w:cs="Times New Roman"/>
+                <w:sz w:val="20"/>
+                <w:szCs w:val="20"/>
+                <w:lang w:eastAsia="ru-RU"/>
+              </w:rPr>
+              <w:t>техн</w:t>
+            </w:r>
+            <w:proofErr w:type="spellEnd"/>
+            <w:r>
+              <w:rPr>
+                <w:rFonts w:ascii="Times New Roman" w:eastAsia="Times New Roman" w:hAnsi="Times New Roman" w:cs="Times New Roman"/>
+                <w:sz w:val="20"/>
+                <w:szCs w:val="20"/>
+                <w:lang w:eastAsia="ru-RU"/>
+              </w:rPr>
+              <w:t>. схемы</w:t>
             </w:r>
           </w:p>
         </w:tc>
@@ -2268,14 +2366,45 @@
                 <w:lang w:eastAsia="ru-RU"/>
               </w:rPr>
             </w:pPr>
-            <w:r>
-              <w:rPr>
-                <w:rFonts w:ascii="Times New Roman" w:eastAsia="Times New Roman" w:hAnsi="Times New Roman" w:cs="Times New Roman"/>
-                <w:sz w:val="20"/>
-                <w:szCs w:val="20"/>
-                <w:lang w:eastAsia="ru-RU"/>
-              </w:rPr>
-              <w:t>Сх. подкл.</w:t>
+            <w:proofErr w:type="spellStart"/>
+            <w:r>
+              <w:rPr>
+                <w:rFonts w:ascii="Times New Roman" w:eastAsia="Times New Roman" w:hAnsi="Times New Roman" w:cs="Times New Roman"/>
+                <w:sz w:val="20"/>
+                <w:szCs w:val="20"/>
+                <w:lang w:eastAsia="ru-RU"/>
+              </w:rPr>
+              <w:t>Сх</w:t>
+            </w:r>
+            <w:proofErr w:type="spellEnd"/>
+            <w:r>
+              <w:rPr>
+                <w:rFonts w:ascii="Times New Roman" w:eastAsia="Times New Roman" w:hAnsi="Times New Roman" w:cs="Times New Roman"/>
+                <w:sz w:val="20"/>
+                <w:szCs w:val="20"/>
+                <w:lang w:eastAsia="ru-RU"/>
+              </w:rPr>
+              <w:t xml:space="preserve">. </w:t>
+            </w:r>
+            <w:proofErr w:type="spellStart"/>
+            <w:r>
+              <w:rPr>
+                <w:rFonts w:ascii="Times New Roman" w:eastAsia="Times New Roman" w:hAnsi="Times New Roman" w:cs="Times New Roman"/>
+                <w:sz w:val="20"/>
+                <w:szCs w:val="20"/>
+                <w:lang w:eastAsia="ru-RU"/>
+              </w:rPr>
+              <w:t>подкл</w:t>
+            </w:r>
+            <w:proofErr w:type="spellEnd"/>
+            <w:r>
+              <w:rPr>
+                <w:rFonts w:ascii="Times New Roman" w:eastAsia="Times New Roman" w:hAnsi="Times New Roman" w:cs="Times New Roman"/>
+                <w:sz w:val="20"/>
+                <w:szCs w:val="20"/>
+                <w:lang w:eastAsia="ru-RU"/>
+              </w:rPr>
+              <w:t>.</w:t>
             </w:r>
           </w:p>
         </w:tc>
@@ -2606,6 +2735,7 @@
                 <w:lang w:eastAsia="ru-RU"/>
               </w:rPr>
             </w:pPr>
+            <w:proofErr w:type="spellStart"/>
             <w:r>
               <w:rPr>
                 <w:rFonts w:ascii="Times New Roman" w:eastAsia="Times New Roman" w:hAnsi="Times New Roman" w:cs="Times New Roman"/>
@@ -2615,6 +2745,7 @@
               </w:rPr>
               <w:t>Ex</w:t>
             </w:r>
+            <w:proofErr w:type="spellEnd"/>
           </w:p>
         </w:tc>
         <w:tc>
@@ -3261,6 +3392,8 @@
                 <w:lang w:eastAsia="ru-RU"/>
               </w:rPr>
             </w:pPr>
+            <w:proofErr w:type="spellStart"/>
+            <w:proofErr w:type="gramStart"/>
             <w:r>
               <w:rPr>
                 <w:rFonts w:ascii="Times New Roman" w:eastAsia="Times New Roman" w:hAnsi="Times New Roman" w:cs="Times New Roman"/>
@@ -3270,6 +3403,8 @@
               </w:rPr>
               <w:t>Модуль:канал</w:t>
             </w:r>
+            <w:proofErr w:type="spellEnd"/>
+            <w:proofErr w:type="gramEnd"/>
           </w:p>
         </w:tc>
         <w:tc>
@@ -5107,8 +5242,19 @@
                 <w:szCs w:val="20"/>
                 <w:lang w:val="en-US" w:eastAsia="ru-RU"/>
               </w:rPr>
-              <w:t>Mini clik</w:t>
-            </w:r>
+              <w:t xml:space="preserve">Mini </w:t>
+            </w:r>
+            <w:proofErr w:type="spellStart"/>
+            <w:r>
+              <w:rPr>
+                <w:rFonts w:ascii="Times New Roman" w:eastAsia="Times New Roman" w:hAnsi="Times New Roman" w:cs="Times New Roman"/>
+                <w:sz w:val="20"/>
+                <w:szCs w:val="20"/>
+                <w:lang w:val="en-US" w:eastAsia="ru-RU"/>
+              </w:rPr>
+              <w:t>clik</w:t>
+            </w:r>
+            <w:proofErr w:type="spellEnd"/>
           </w:p>
         </w:tc>
       </w:tr>
@@ -6027,7 +6173,27 @@
                 <w:szCs w:val="20"/>
                 <w:lang w:val="en-US" w:eastAsia="ru-RU"/>
               </w:rPr>
-              <w:t xml:space="preserve"> клапан SV1</w:t>
+              <w:t xml:space="preserve"> </w:t>
+            </w:r>
+            <w:proofErr w:type="spellStart"/>
+            <w:r>
+              <w:rPr>
+                <w:rFonts w:ascii="Times New Roman" w:eastAsia="Times New Roman" w:hAnsi="Times New Roman" w:cs="Times New Roman"/>
+                <w:sz w:val="20"/>
+                <w:szCs w:val="20"/>
+                <w:lang w:val="en-US" w:eastAsia="ru-RU"/>
+              </w:rPr>
+              <w:t>клапан</w:t>
+            </w:r>
+            <w:proofErr w:type="spellEnd"/>
+            <w:r>
+              <w:rPr>
+                <w:rFonts w:ascii="Times New Roman" w:eastAsia="Times New Roman" w:hAnsi="Times New Roman" w:cs="Times New Roman"/>
+                <w:sz w:val="20"/>
+                <w:szCs w:val="20"/>
+                <w:lang w:val="en-US" w:eastAsia="ru-RU"/>
+              </w:rPr>
+              <w:t xml:space="preserve"> SV1</w:t>
             </w:r>
             <w:r>
               <w:rPr>
@@ -6711,7 +6877,27 @@
                 <w:szCs w:val="20"/>
                 <w:lang w:val="en-US" w:eastAsia="ru-RU"/>
               </w:rPr>
-              <w:t xml:space="preserve"> клапан </w:t>
+              <w:t xml:space="preserve"> </w:t>
+            </w:r>
+            <w:proofErr w:type="spellStart"/>
+            <w:r>
+              <w:rPr>
+                <w:rFonts w:ascii="Times New Roman" w:eastAsia="Times New Roman" w:hAnsi="Times New Roman" w:cs="Times New Roman"/>
+                <w:sz w:val="20"/>
+                <w:szCs w:val="20"/>
+                <w:lang w:val="en-US" w:eastAsia="ru-RU"/>
+              </w:rPr>
+              <w:t>клапан</w:t>
+            </w:r>
+            <w:proofErr w:type="spellEnd"/>
+            <w:r>
+              <w:rPr>
+                <w:rFonts w:ascii="Times New Roman" w:eastAsia="Times New Roman" w:hAnsi="Times New Roman" w:cs="Times New Roman"/>
+                <w:sz w:val="20"/>
+                <w:szCs w:val="20"/>
+                <w:lang w:val="en-US" w:eastAsia="ru-RU"/>
+              </w:rPr>
+              <w:t xml:space="preserve"> </w:t>
             </w:r>
             <w:r>
               <w:rPr>
@@ -7386,7 +7572,27 @@
                 <w:szCs w:val="20"/>
                 <w:lang w:val="en-US" w:eastAsia="ru-RU"/>
               </w:rPr>
-              <w:t xml:space="preserve"> клапан </w:t>
+              <w:t xml:space="preserve"> </w:t>
+            </w:r>
+            <w:proofErr w:type="spellStart"/>
+            <w:r>
+              <w:rPr>
+                <w:rFonts w:ascii="Times New Roman" w:eastAsia="Times New Roman" w:hAnsi="Times New Roman" w:cs="Times New Roman"/>
+                <w:sz w:val="20"/>
+                <w:szCs w:val="20"/>
+                <w:lang w:val="en-US" w:eastAsia="ru-RU"/>
+              </w:rPr>
+              <w:t>клапан</w:t>
+            </w:r>
+            <w:proofErr w:type="spellEnd"/>
+            <w:r>
+              <w:rPr>
+                <w:rFonts w:ascii="Times New Roman" w:eastAsia="Times New Roman" w:hAnsi="Times New Roman" w:cs="Times New Roman"/>
+                <w:sz w:val="20"/>
+                <w:szCs w:val="20"/>
+                <w:lang w:val="en-US" w:eastAsia="ru-RU"/>
+              </w:rPr>
+              <w:t xml:space="preserve"> </w:t>
             </w:r>
             <w:r>
               <w:rPr>
@@ -8061,7 +8267,27 @@
                 <w:szCs w:val="20"/>
                 <w:lang w:val="en-US" w:eastAsia="ru-RU"/>
               </w:rPr>
-              <w:t xml:space="preserve"> клапан </w:t>
+              <w:t xml:space="preserve"> </w:t>
+            </w:r>
+            <w:proofErr w:type="spellStart"/>
+            <w:r>
+              <w:rPr>
+                <w:rFonts w:ascii="Times New Roman" w:eastAsia="Times New Roman" w:hAnsi="Times New Roman" w:cs="Times New Roman"/>
+                <w:sz w:val="20"/>
+                <w:szCs w:val="20"/>
+                <w:lang w:val="en-US" w:eastAsia="ru-RU"/>
+              </w:rPr>
+              <w:t>клапан</w:t>
+            </w:r>
+            <w:proofErr w:type="spellEnd"/>
+            <w:r>
+              <w:rPr>
+                <w:rFonts w:ascii="Times New Roman" w:eastAsia="Times New Roman" w:hAnsi="Times New Roman" w:cs="Times New Roman"/>
+                <w:sz w:val="20"/>
+                <w:szCs w:val="20"/>
+                <w:lang w:val="en-US" w:eastAsia="ru-RU"/>
+              </w:rPr>
+              <w:t xml:space="preserve"> </w:t>
             </w:r>
             <w:r>
               <w:rPr>
@@ -8736,7 +8962,27 @@
                 <w:szCs w:val="20"/>
                 <w:lang w:val="en-US" w:eastAsia="ru-RU"/>
               </w:rPr>
-              <w:t xml:space="preserve"> клапан </w:t>
+              <w:t xml:space="preserve"> </w:t>
+            </w:r>
+            <w:proofErr w:type="spellStart"/>
+            <w:r>
+              <w:rPr>
+                <w:rFonts w:ascii="Times New Roman" w:eastAsia="Times New Roman" w:hAnsi="Times New Roman" w:cs="Times New Roman"/>
+                <w:sz w:val="20"/>
+                <w:szCs w:val="20"/>
+                <w:lang w:val="en-US" w:eastAsia="ru-RU"/>
+              </w:rPr>
+              <w:t>клапан</w:t>
+            </w:r>
+            <w:proofErr w:type="spellEnd"/>
+            <w:r>
+              <w:rPr>
+                <w:rFonts w:ascii="Times New Roman" w:eastAsia="Times New Roman" w:hAnsi="Times New Roman" w:cs="Times New Roman"/>
+                <w:sz w:val="20"/>
+                <w:szCs w:val="20"/>
+                <w:lang w:val="en-US" w:eastAsia="ru-RU"/>
+              </w:rPr>
+              <w:t xml:space="preserve"> </w:t>
             </w:r>
             <w:r>
               <w:rPr>
@@ -9411,7 +9657,27 @@
                 <w:szCs w:val="20"/>
                 <w:lang w:val="en-US" w:eastAsia="ru-RU"/>
               </w:rPr>
-              <w:t xml:space="preserve"> клапан </w:t>
+              <w:t xml:space="preserve"> </w:t>
+            </w:r>
+            <w:proofErr w:type="spellStart"/>
+            <w:r>
+              <w:rPr>
+                <w:rFonts w:ascii="Times New Roman" w:eastAsia="Times New Roman" w:hAnsi="Times New Roman" w:cs="Times New Roman"/>
+                <w:sz w:val="20"/>
+                <w:szCs w:val="20"/>
+                <w:lang w:val="en-US" w:eastAsia="ru-RU"/>
+              </w:rPr>
+              <w:t>клапан</w:t>
+            </w:r>
+            <w:proofErr w:type="spellEnd"/>
+            <w:r>
+              <w:rPr>
+                <w:rFonts w:ascii="Times New Roman" w:eastAsia="Times New Roman" w:hAnsi="Times New Roman" w:cs="Times New Roman"/>
+                <w:sz w:val="20"/>
+                <w:szCs w:val="20"/>
+                <w:lang w:val="en-US" w:eastAsia="ru-RU"/>
+              </w:rPr>
+              <w:t xml:space="preserve"> </w:t>
             </w:r>
             <w:r>
               <w:rPr>
@@ -12581,14 +12847,25 @@
                 <w:lang w:val="en-US" w:eastAsia="ru-RU"/>
               </w:rPr>
             </w:pPr>
-            <w:r>
-              <w:rPr>
-                <w:rFonts w:ascii="Times New Roman" w:eastAsia="Times New Roman" w:hAnsi="Times New Roman" w:cs="Times New Roman"/>
-                <w:sz w:val="20"/>
-                <w:szCs w:val="20"/>
-                <w:lang w:val="en-US" w:eastAsia="ru-RU"/>
-              </w:rPr>
-              <w:t>Wientek Labs MT8070iH 2WK</w:t>
+            <w:proofErr w:type="spellStart"/>
+            <w:r>
+              <w:rPr>
+                <w:rFonts w:ascii="Times New Roman" w:eastAsia="Times New Roman" w:hAnsi="Times New Roman" w:cs="Times New Roman"/>
+                <w:sz w:val="20"/>
+                <w:szCs w:val="20"/>
+                <w:lang w:val="en-US" w:eastAsia="ru-RU"/>
+              </w:rPr>
+              <w:t>Wientek</w:t>
+            </w:r>
+            <w:proofErr w:type="spellEnd"/>
+            <w:r>
+              <w:rPr>
+                <w:rFonts w:ascii="Times New Roman" w:eastAsia="Times New Roman" w:hAnsi="Times New Roman" w:cs="Times New Roman"/>
+                <w:sz w:val="20"/>
+                <w:szCs w:val="20"/>
+                <w:lang w:val="en-US" w:eastAsia="ru-RU"/>
+              </w:rPr>
+              <w:t xml:space="preserve"> Labs MT8070iH 2WK</w:t>
             </w:r>
           </w:p>
         </w:tc>
@@ -14489,8 +14766,8 @@
     </w:tbl>
     <w:p/>
     <w:sectPr>
-      <w:headerReference w:type="default" r:id="rId14"/>
-      <w:footerReference w:type="default" r:id="rId15"/>
+      <w:headerReference w:type="default" r:id="rId10"/>
+      <w:footerReference w:type="default" r:id="rId11"/>
       <w:pgSz w:w="23814" w:h="16839" w:orient="landscape" w:code="8"/>
       <w:pgMar w:top="284" w:right="284" w:bottom="1134" w:left="1134" w:header="0" w:footer="0" w:gutter="0"/>
       <w:cols w:space="708"/>
@@ -14526,16 +14803,6 @@
 </file>
 
 <file path=word/footer1.xml><?xml version="1.0" encoding="utf-8"?>
-<w:ftr xmlns:wpc="http://schemas.microsoft.com/office/word/2010/wordprocessingCanvas" xmlns:mc="http://schemas.openxmlformats.org/markup-compatibility/2006" xmlns:o="urn:schemas-microsoft-com:office:office" xmlns:r="http://schemas.openxmlformats.org/officeDocument/2006/relationships" xmlns:m="http://schemas.openxmlformats.org/officeDocument/2006/math" xmlns:v="urn:schemas-microsoft-com:vml" xmlns:wp14="http://schemas.microsoft.com/office/word/2010/wordprocessingDrawing" xmlns:wp="http://schemas.openxmlformats.org/drawingml/2006/wordprocessingDrawing" xmlns:w10="urn:schemas-microsoft-com:office:word" xmlns:w="http://schemas.openxmlformats.org/wordprocessingml/2006/main" xmlns:w14="http://schemas.microsoft.com/office/word/2010/wordml" xmlns:w15="http://schemas.microsoft.com/office/word/2012/wordml" xmlns:wpg="http://schemas.microsoft.com/office/word/2010/wordprocessingGroup" xmlns:wpi="http://schemas.microsoft.com/office/word/2010/wordprocessingInk" xmlns:wne="http://schemas.microsoft.com/office/word/2006/wordml" xmlns:wps="http://schemas.microsoft.com/office/word/2010/wordprocessingShape" mc:Ignorable="w14 w15 wp14">
-  <w:p>
-    <w:pPr>
-      <w:pStyle w:val="a7"/>
-    </w:pPr>
-  </w:p>
-</w:ftr>
-</file>
-
-<file path=word/footer2.xml><?xml version="1.0" encoding="utf-8"?>
 <w:ftr xmlns:wpc="http://schemas.microsoft.com/office/word/2010/wordprocessingCanvas" xmlns:mc="http://schemas.openxmlformats.org/markup-compatibility/2006" xmlns:o="urn:schemas-microsoft-com:office:office" xmlns:r="http://schemas.openxmlformats.org/officeDocument/2006/relationships" xmlns:m="http://schemas.openxmlformats.org/officeDocument/2006/math" xmlns:v="urn:schemas-microsoft-com:vml" xmlns:wp14="http://schemas.microsoft.com/office/word/2010/wordprocessingDrawing" xmlns:wp="http://schemas.openxmlformats.org/drawingml/2006/wordprocessingDrawing" xmlns:w10="urn:schemas-microsoft-com:office:word" xmlns:w="http://schemas.openxmlformats.org/wordprocessingml/2006/main" xmlns:w14="http://schemas.microsoft.com/office/word/2010/wordml" xmlns:w15="http://schemas.microsoft.com/office/word/2012/wordml" xmlns:wpg="http://schemas.microsoft.com/office/word/2010/wordprocessingGroup" xmlns:wpi="http://schemas.microsoft.com/office/word/2010/wordprocessingInk" xmlns:wne="http://schemas.microsoft.com/office/word/2006/wordml" xmlns:wps="http://schemas.microsoft.com/office/word/2010/wordprocessingShape" mc:Ignorable="w14 w15 wp14">
   <w:p>
     <w:pPr>
@@ -14613,11 +14880,21 @@
                             <w:pPr>
                               <w:pStyle w:val="aa"/>
                               <w:rPr>
+                                <w:b w:val="0"/>
                                 <w:noProof/>
                                 <w:sz w:val="24"/>
                                 <w:szCs w:val="24"/>
                               </w:rPr>
                             </w:pPr>
+                            <w:r>
+                              <w:rPr>
+                                <w:b w:val="0"/>
+                                <w:noProof/>
+                                <w:sz w:val="24"/>
+                                <w:szCs w:val="24"/>
+                              </w:rPr>
+                              <w:t>НИУ МЭИ</w:t>
+                            </w:r>
                           </w:p>
                         </w:txbxContent>
                       </wps:txbx>
@@ -15112,22 +15389,6 @@
                                 <w:szCs w:val="24"/>
                               </w:rPr>
                             </w:pPr>
-                            <w:r>
-                              <w:rPr>
-                                <w:b w:val="0"/>
-                                <w:sz w:val="24"/>
-                                <w:szCs w:val="24"/>
-                              </w:rPr>
-                              <w:t>Перечень входных и выходных сигналов</w:t>
-                            </w:r>
-                            <w:r>
-                              <w:rPr>
-                                <w:b w:val="0"/>
-                                <w:sz w:val="24"/>
-                                <w:szCs w:val="24"/>
-                              </w:rPr>
-                              <w:t xml:space="preserve"> В1</w:t>
-                            </w:r>
                           </w:p>
                         </w:txbxContent>
                       </wps:txbx>
@@ -15187,18 +15448,16 @@
                                 <w:b w:val="0"/>
                                 <w:sz w:val="24"/>
                                 <w:szCs w:val="24"/>
-                                <w:shd w:val="clear" w:color="auto" w:fill="FFFFFF"/>
                               </w:rPr>
-                              <w:t>А</w:t>
+                              <w:t>Перечень входных и выходных сигналов</w:t>
                             </w:r>
                             <w:r>
                               <w:rPr>
                                 <w:b w:val="0"/>
                                 <w:sz w:val="24"/>
                                 <w:szCs w:val="24"/>
-                                <w:shd w:val="clear" w:color="auto" w:fill="FFFFFF"/>
                               </w:rPr>
-                              <w:t>втоматизированная система автономного водоснабжения и полива</w:t>
+                              <w:t xml:space="preserve"> В1</w:t>
                             </w:r>
                           </w:p>
                           <w:p>
@@ -15268,6 +15527,7 @@
                                 <w:lang w:val="en-US"/>
                               </w:rPr>
                             </w:pPr>
+                            <w:proofErr w:type="spellStart"/>
                             <w:r>
                               <w:rPr>
                                 <w:b w:val="0"/>
@@ -15276,6 +15536,7 @@
                               </w:rPr>
                               <w:t>Нач.отд</w:t>
                             </w:r>
+                            <w:proofErr w:type="spellEnd"/>
                             <w:r>
                               <w:rPr>
                                 <w:b w:val="0"/>
@@ -15509,6 +15770,7 @@
                                 <w:szCs w:val="20"/>
                               </w:rPr>
                             </w:pPr>
+                            <w:proofErr w:type="spellStart"/>
                             <w:r>
                               <w:rPr>
                                 <w:b w:val="0"/>
@@ -15517,6 +15779,7 @@
                               </w:rPr>
                               <w:t>Н.контр</w:t>
                             </w:r>
+                            <w:proofErr w:type="spellEnd"/>
                             <w:r>
                               <w:rPr>
                                 <w:sz w:val="20"/>
@@ -15580,6 +15843,7 @@
                                 <w:szCs w:val="20"/>
                               </w:rPr>
                             </w:pPr>
+                            <w:proofErr w:type="spellStart"/>
                             <w:r>
                               <w:rPr>
                                 <w:b w:val="0"/>
@@ -15589,6 +15853,7 @@
                               </w:rPr>
                               <w:t>Шилин</w:t>
                             </w:r>
+                            <w:proofErr w:type="spellEnd"/>
                           </w:p>
                         </w:txbxContent>
                       </wps:txbx>
@@ -16209,6 +16474,7 @@
                                 <w:szCs w:val="20"/>
                               </w:rPr>
                             </w:pPr>
+                            <w:proofErr w:type="spellStart"/>
                             <w:r>
                               <w:rPr>
                                 <w:b w:val="0"/>
@@ -16218,6 +16484,7 @@
                               </w:rPr>
                               <w:t>Разраб</w:t>
                             </w:r>
+                            <w:proofErr w:type="spellEnd"/>
                             <w:r>
                               <w:rPr>
                                 <w:bCs w:val="0"/>
@@ -16282,6 +16549,7 @@
                                 <w:szCs w:val="18"/>
                               </w:rPr>
                             </w:pPr>
+                            <w:proofErr w:type="spellStart"/>
                             <w:r>
                               <w:rPr>
                                 <w:b w:val="0"/>
@@ -16291,6 +16559,7 @@
                               </w:rPr>
                               <w:t>Питенин</w:t>
                             </w:r>
+                            <w:proofErr w:type="spellEnd"/>
                           </w:p>
                         </w:txbxContent>
                       </wps:txbx>
@@ -16563,6 +16832,7 @@
                                 <w:lang w:val="en-US"/>
                               </w:rPr>
                             </w:pPr>
+                            <w:proofErr w:type="spellStart"/>
                             <w:r>
                               <w:rPr>
                                 <w:rFonts w:ascii="Times New Roman" w:hAnsi="Times New Roman"/>
@@ -16574,6 +16844,7 @@
                               </w:rPr>
                               <w:t>Подп</w:t>
                             </w:r>
+                            <w:proofErr w:type="spellEnd"/>
                             <w:r>
                               <w:rPr>
                                 <w:rFonts w:ascii="Times New Roman" w:hAnsi="Times New Roman"/>
@@ -16691,12 +16962,21 @@
                                 <w:szCs w:val="15"/>
                               </w:rPr>
                             </w:pPr>
+                            <w:proofErr w:type="spellStart"/>
                             <w:r>
                               <w:rPr>
                                 <w:sz w:val="15"/>
                                 <w:szCs w:val="15"/>
                               </w:rPr>
-                              <w:t>Кол.уч.</w:t>
+                              <w:t>Кол.уч</w:t>
+                            </w:r>
+                            <w:proofErr w:type="spellEnd"/>
+                            <w:r>
+                              <w:rPr>
+                                <w:sz w:val="15"/>
+                                <w:szCs w:val="15"/>
+                              </w:rPr>
+                              <w:t>.</w:t>
                             </w:r>
                           </w:p>
                         </w:txbxContent>
@@ -18371,6 +18651,34 @@
                                 <w:szCs w:val="24"/>
                               </w:rPr>
                             </w:pPr>
+                            <w:r>
+                              <w:rPr>
+                                <w:b w:val="0"/>
+                                <w:sz w:val="24"/>
+                                <w:szCs w:val="24"/>
+                                <w:shd w:val="clear" w:color="auto" w:fill="FFFFFF"/>
+                              </w:rPr>
+                              <w:t>А</w:t>
+                            </w:r>
+                            <w:r>
+                              <w:rPr>
+                                <w:b w:val="0"/>
+                                <w:sz w:val="24"/>
+                                <w:szCs w:val="24"/>
+                                <w:shd w:val="clear" w:color="auto" w:fill="FFFFFF"/>
+                              </w:rPr>
+                              <w:t>втоматизированная система автономного водоснабжения и полива</w:t>
+                            </w:r>
+                          </w:p>
+                          <w:p>
+                            <w:pPr>
+                              <w:pStyle w:val="aa"/>
+                              <w:rPr>
+                                <w:b w:val="0"/>
+                                <w:sz w:val="24"/>
+                                <w:szCs w:val="24"/>
+                              </w:rPr>
+                            </w:pPr>
                           </w:p>
                         </w:txbxContent>
                       </wps:txbx>
@@ -18494,11 +18802,21 @@
                       <w:pPr>
                         <w:pStyle w:val="aa"/>
                         <w:rPr>
+                          <w:b w:val="0"/>
                           <w:noProof/>
                           <w:sz w:val="24"/>
                           <w:szCs w:val="24"/>
                         </w:rPr>
                       </w:pPr>
+                      <w:r>
+                        <w:rPr>
+                          <w:b w:val="0"/>
+                          <w:noProof/>
+                          <w:sz w:val="24"/>
+                          <w:szCs w:val="24"/>
+                        </w:rPr>
+                        <w:t>НИУ МЭИ</w:t>
+                      </w:r>
                     </w:p>
                   </w:txbxContent>
                 </v:textbox>
@@ -18727,22 +19045,6 @@
                           <w:szCs w:val="24"/>
                         </w:rPr>
                       </w:pPr>
-                      <w:r>
-                        <w:rPr>
-                          <w:b w:val="0"/>
-                          <w:sz w:val="24"/>
-                          <w:szCs w:val="24"/>
-                        </w:rPr>
-                        <w:t>Перечень входных и выходных сигналов</w:t>
-                      </w:r>
-                      <w:r>
-                        <w:rPr>
-                          <w:b w:val="0"/>
-                          <w:sz w:val="24"/>
-                          <w:szCs w:val="24"/>
-                        </w:rPr>
-                        <w:t xml:space="preserve"> В1</w:t>
-                      </w:r>
                     </w:p>
                   </w:txbxContent>
                 </v:textbox>
@@ -18764,18 +19066,16 @@
                           <w:b w:val="0"/>
                           <w:sz w:val="24"/>
                           <w:szCs w:val="24"/>
-                          <w:shd w:val="clear" w:color="auto" w:fill="FFFFFF"/>
                         </w:rPr>
-                        <w:t>А</w:t>
+                        <w:t>Перечень входных и выходных сигналов</w:t>
                       </w:r>
                       <w:r>
                         <w:rPr>
                           <w:b w:val="0"/>
                           <w:sz w:val="24"/>
                           <w:szCs w:val="24"/>
-                          <w:shd w:val="clear" w:color="auto" w:fill="FFFFFF"/>
                         </w:rPr>
-                        <w:t>втоматизированная система автономного водоснабжения и полива</w:t>
+                        <w:t xml:space="preserve"> В1</w:t>
                       </w:r>
                     </w:p>
                     <w:p>
@@ -18807,6 +19107,7 @@
                           <w:lang w:val="en-US"/>
                         </w:rPr>
                       </w:pPr>
+                      <w:proofErr w:type="spellStart"/>
                       <w:r>
                         <w:rPr>
                           <w:b w:val="0"/>
@@ -18815,6 +19116,7 @@
                         </w:rPr>
                         <w:t>Нач.отд</w:t>
                       </w:r>
+                      <w:proofErr w:type="spellEnd"/>
                       <w:r>
                         <w:rPr>
                           <w:b w:val="0"/>
@@ -18896,6 +19198,7 @@
                           <w:szCs w:val="20"/>
                         </w:rPr>
                       </w:pPr>
+                      <w:proofErr w:type="spellStart"/>
                       <w:r>
                         <w:rPr>
                           <w:b w:val="0"/>
@@ -18904,6 +19207,7 @@
                         </w:rPr>
                         <w:t>Н.контр</w:t>
                       </w:r>
+                      <w:proofErr w:type="spellEnd"/>
                       <w:r>
                         <w:rPr>
                           <w:sz w:val="20"/>
@@ -18929,6 +19233,7 @@
                           <w:szCs w:val="20"/>
                         </w:rPr>
                       </w:pPr>
+                      <w:proofErr w:type="spellStart"/>
                       <w:r>
                         <w:rPr>
                           <w:b w:val="0"/>
@@ -18938,6 +19243,7 @@
                         </w:rPr>
                         <w:t>Шилин</w:t>
                       </w:r>
+                      <w:proofErr w:type="spellEnd"/>
                     </w:p>
                   </w:txbxContent>
                 </v:textbox>
@@ -19140,6 +19446,7 @@
                           <w:szCs w:val="20"/>
                         </w:rPr>
                       </w:pPr>
+                      <w:proofErr w:type="spellStart"/>
                       <w:r>
                         <w:rPr>
                           <w:b w:val="0"/>
@@ -19149,6 +19456,7 @@
                         </w:rPr>
                         <w:t>Разраб</w:t>
                       </w:r>
+                      <w:proofErr w:type="spellEnd"/>
                       <w:r>
                         <w:rPr>
                           <w:bCs w:val="0"/>
@@ -19175,6 +19483,7 @@
                           <w:szCs w:val="18"/>
                         </w:rPr>
                       </w:pPr>
+                      <w:proofErr w:type="spellStart"/>
                       <w:r>
                         <w:rPr>
                           <w:b w:val="0"/>
@@ -19184,6 +19493,7 @@
                         </w:rPr>
                         <w:t>Питенин</w:t>
                       </w:r>
+                      <w:proofErr w:type="spellEnd"/>
                     </w:p>
                   </w:txbxContent>
                 </v:textbox>
@@ -19266,6 +19576,7 @@
                           <w:lang w:val="en-US"/>
                         </w:rPr>
                       </w:pPr>
+                      <w:proofErr w:type="spellStart"/>
                       <w:r>
                         <w:rPr>
                           <w:rFonts w:ascii="Times New Roman" w:hAnsi="Times New Roman"/>
@@ -19277,6 +19588,7 @@
                         </w:rPr>
                         <w:t>Подп</w:t>
                       </w:r>
+                      <w:proofErr w:type="spellEnd"/>
                       <w:r>
                         <w:rPr>
                           <w:rFonts w:ascii="Times New Roman" w:hAnsi="Times New Roman"/>
@@ -19318,12 +19630,21 @@
                           <w:szCs w:val="15"/>
                         </w:rPr>
                       </w:pPr>
+                      <w:proofErr w:type="spellStart"/>
                       <w:r>
                         <w:rPr>
                           <w:sz w:val="15"/>
                           <w:szCs w:val="15"/>
                         </w:rPr>
-                        <w:t>Кол.уч.</w:t>
+                        <w:t>Кол.уч</w:t>
+                      </w:r>
+                      <w:proofErr w:type="spellEnd"/>
+                      <w:r>
+                        <w:rPr>
+                          <w:sz w:val="15"/>
+                          <w:szCs w:val="15"/>
+                        </w:rPr>
+                        <w:t>.</w:t>
                       </w:r>
                     </w:p>
                   </w:txbxContent>
@@ -19704,6 +20025,34 @@
                           <w:szCs w:val="24"/>
                         </w:rPr>
                       </w:pPr>
+                      <w:r>
+                        <w:rPr>
+                          <w:b w:val="0"/>
+                          <w:sz w:val="24"/>
+                          <w:szCs w:val="24"/>
+                          <w:shd w:val="clear" w:color="auto" w:fill="FFFFFF"/>
+                        </w:rPr>
+                        <w:t>А</w:t>
+                      </w:r>
+                      <w:r>
+                        <w:rPr>
+                          <w:b w:val="0"/>
+                          <w:sz w:val="24"/>
+                          <w:szCs w:val="24"/>
+                          <w:shd w:val="clear" w:color="auto" w:fill="FFFFFF"/>
+                        </w:rPr>
+                        <w:t>втоматизированная система автономного водоснабжения и полива</w:t>
+                      </w:r>
+                    </w:p>
+                    <w:p>
+                      <w:pPr>
+                        <w:pStyle w:val="aa"/>
+                        <w:rPr>
+                          <w:b w:val="0"/>
+                          <w:sz w:val="24"/>
+                          <w:szCs w:val="24"/>
+                        </w:rPr>
+                      </w:pPr>
                     </w:p>
                   </w:txbxContent>
                 </v:textbox>
@@ -19735,24 +20084,12 @@
 </w:ftr>
 </file>
 
-<file path=word/footer3.xml><?xml version="1.0" encoding="utf-8"?>
+<file path=word/footer2.xml><?xml version="1.0" encoding="utf-8"?>
 <w:ftr xmlns:wpc="http://schemas.microsoft.com/office/word/2010/wordprocessingCanvas" xmlns:mc="http://schemas.openxmlformats.org/markup-compatibility/2006" xmlns:o="urn:schemas-microsoft-com:office:office" xmlns:r="http://schemas.openxmlformats.org/officeDocument/2006/relationships" xmlns:m="http://schemas.openxmlformats.org/officeDocument/2006/math" xmlns:v="urn:schemas-microsoft-com:vml" xmlns:wp14="http://schemas.microsoft.com/office/word/2010/wordprocessingDrawing" xmlns:wp="http://schemas.openxmlformats.org/drawingml/2006/wordprocessingDrawing" xmlns:w10="urn:schemas-microsoft-com:office:word" xmlns:w="http://schemas.openxmlformats.org/wordprocessingml/2006/main" xmlns:w14="http://schemas.microsoft.com/office/word/2010/wordml" xmlns:w15="http://schemas.microsoft.com/office/word/2012/wordml" xmlns:wpg="http://schemas.microsoft.com/office/word/2010/wordprocessingGroup" xmlns:wpi="http://schemas.microsoft.com/office/word/2010/wordprocessingInk" xmlns:wne="http://schemas.microsoft.com/office/word/2006/wordml" xmlns:wps="http://schemas.microsoft.com/office/word/2010/wordprocessingShape" mc:Ignorable="w14 w15 wp14">
   <w:p>
     <w:pPr>
       <w:pStyle w:val="a7"/>
     </w:pPr>
-  </w:p>
-</w:ftr>
-</file>
-
-<file path=word/footer4.xml><?xml version="1.0" encoding="utf-8"?>
-<w:ftr xmlns:wpc="http://schemas.microsoft.com/office/word/2010/wordprocessingCanvas" xmlns:mc="http://schemas.openxmlformats.org/markup-compatibility/2006" xmlns:o="urn:schemas-microsoft-com:office:office" xmlns:r="http://schemas.openxmlformats.org/officeDocument/2006/relationships" xmlns:m="http://schemas.openxmlformats.org/officeDocument/2006/math" xmlns:v="urn:schemas-microsoft-com:vml" xmlns:wp14="http://schemas.microsoft.com/office/word/2010/wordprocessingDrawing" xmlns:wp="http://schemas.openxmlformats.org/drawingml/2006/wordprocessingDrawing" xmlns:w10="urn:schemas-microsoft-com:office:word" xmlns:w="http://schemas.openxmlformats.org/wordprocessingml/2006/main" xmlns:w14="http://schemas.microsoft.com/office/word/2010/wordml" xmlns:w15="http://schemas.microsoft.com/office/word/2012/wordml" xmlns:wpg="http://schemas.microsoft.com/office/word/2010/wordprocessingGroup" xmlns:wpi="http://schemas.microsoft.com/office/word/2010/wordprocessingInk" xmlns:wne="http://schemas.microsoft.com/office/word/2006/wordml" xmlns:wps="http://schemas.microsoft.com/office/word/2010/wordprocessingShape" mc:Ignorable="w14 w15 wp14">
-  <w:p>
-    <w:pPr>
-      <w:pStyle w:val="a7"/>
-    </w:pPr>
-    <w:bookmarkStart w:id="0" w:name="_GoBack"/>
-    <w:bookmarkEnd w:id="0"/>
   </w:p>
 </w:ftr>
 </file>
@@ -19783,16 +20120,6 @@
 </file>
 
 <file path=word/header1.xml><?xml version="1.0" encoding="utf-8"?>
-<w:hdr xmlns:wpc="http://schemas.microsoft.com/office/word/2010/wordprocessingCanvas" xmlns:mc="http://schemas.openxmlformats.org/markup-compatibility/2006" xmlns:o="urn:schemas-microsoft-com:office:office" xmlns:r="http://schemas.openxmlformats.org/officeDocument/2006/relationships" xmlns:m="http://schemas.openxmlformats.org/officeDocument/2006/math" xmlns:v="urn:schemas-microsoft-com:vml" xmlns:wp14="http://schemas.microsoft.com/office/word/2010/wordprocessingDrawing" xmlns:wp="http://schemas.openxmlformats.org/drawingml/2006/wordprocessingDrawing" xmlns:w10="urn:schemas-microsoft-com:office:word" xmlns:w="http://schemas.openxmlformats.org/wordprocessingml/2006/main" xmlns:w14="http://schemas.microsoft.com/office/word/2010/wordml" xmlns:w15="http://schemas.microsoft.com/office/word/2012/wordml" xmlns:wpg="http://schemas.microsoft.com/office/word/2010/wordprocessingGroup" xmlns:wpi="http://schemas.microsoft.com/office/word/2010/wordprocessingInk" xmlns:wne="http://schemas.microsoft.com/office/word/2006/wordml" xmlns:wps="http://schemas.microsoft.com/office/word/2010/wordprocessingShape" mc:Ignorable="w14 w15 wp14">
-  <w:p>
-    <w:pPr>
-      <w:pStyle w:val="a5"/>
-    </w:pPr>
-  </w:p>
-</w:hdr>
-</file>
-
-<file path=word/header2.xml><?xml version="1.0" encoding="utf-8"?>
 <w:hdr xmlns:wpc="http://schemas.microsoft.com/office/word/2010/wordprocessingCanvas" xmlns:mc="http://schemas.openxmlformats.org/markup-compatibility/2006" xmlns:o="urn:schemas-microsoft-com:office:office" xmlns:r="http://schemas.openxmlformats.org/officeDocument/2006/relationships" xmlns:m="http://schemas.openxmlformats.org/officeDocument/2006/math" xmlns:v="urn:schemas-microsoft-com:vml" xmlns:wp14="http://schemas.microsoft.com/office/word/2010/wordprocessingDrawing" xmlns:wp="http://schemas.openxmlformats.org/drawingml/2006/wordprocessingDrawing" xmlns:w10="urn:schemas-microsoft-com:office:word" xmlns:w="http://schemas.openxmlformats.org/wordprocessingml/2006/main" xmlns:w14="http://schemas.microsoft.com/office/word/2010/wordml" xmlns:w15="http://schemas.microsoft.com/office/word/2012/wordml" xmlns:wpg="http://schemas.microsoft.com/office/word/2010/wordprocessingGroup" xmlns:wpi="http://schemas.microsoft.com/office/word/2010/wordprocessingInk" xmlns:wne="http://schemas.microsoft.com/office/word/2006/wordml" xmlns:wps="http://schemas.microsoft.com/office/word/2010/wordprocessingShape" mc:Ignorable="w14 w15 wp14">
   <w:sdt>
     <w:sdtPr>
@@ -20056,11 +20383,19 @@
                                       <w:szCs w:val="18"/>
                                     </w:rPr>
                                   </w:pPr>
+                                  <w:proofErr w:type="spellStart"/>
                                   <w:r>
                                     <w:rPr>
                                       <w:szCs w:val="18"/>
                                     </w:rPr>
-                                    <w:t>Взам. инв. №</w:t>
+                                    <w:t>Взам</w:t>
+                                  </w:r>
+                                  <w:proofErr w:type="spellEnd"/>
+                                  <w:r>
+                                    <w:rPr>
+                                      <w:szCs w:val="18"/>
+                                    </w:rPr>
+                                    <w:t>. инв. №</w:t>
                                   </w:r>
                                 </w:p>
                               </w:txbxContent>
@@ -20369,11 +20704,19 @@
                                 <w:szCs w:val="18"/>
                               </w:rPr>
                             </w:pPr>
+                            <w:proofErr w:type="spellStart"/>
                             <w:r>
                               <w:rPr>
                                 <w:szCs w:val="18"/>
                               </w:rPr>
-                              <w:t>Взам. инв. №</w:t>
+                              <w:t>Взам</w:t>
+                            </w:r>
+                            <w:proofErr w:type="spellEnd"/>
+                            <w:r>
+                              <w:rPr>
+                                <w:szCs w:val="18"/>
+                              </w:rPr>
+                              <w:t>. инв. №</w:t>
                             </w:r>
                           </w:p>
                         </w:txbxContent>
@@ -20460,17 +20803,7 @@
 </w:hdr>
 </file>
 
-<file path=word/header3.xml><?xml version="1.0" encoding="utf-8"?>
-<w:hdr xmlns:wpc="http://schemas.microsoft.com/office/word/2010/wordprocessingCanvas" xmlns:mc="http://schemas.openxmlformats.org/markup-compatibility/2006" xmlns:o="urn:schemas-microsoft-com:office:office" xmlns:r="http://schemas.openxmlformats.org/officeDocument/2006/relationships" xmlns:m="http://schemas.openxmlformats.org/officeDocument/2006/math" xmlns:v="urn:schemas-microsoft-com:vml" xmlns:wp14="http://schemas.microsoft.com/office/word/2010/wordprocessingDrawing" xmlns:wp="http://schemas.openxmlformats.org/drawingml/2006/wordprocessingDrawing" xmlns:w10="urn:schemas-microsoft-com:office:word" xmlns:w="http://schemas.openxmlformats.org/wordprocessingml/2006/main" xmlns:w14="http://schemas.microsoft.com/office/word/2010/wordml" xmlns:w15="http://schemas.microsoft.com/office/word/2012/wordml" xmlns:wpg="http://schemas.microsoft.com/office/word/2010/wordprocessingGroup" xmlns:wpi="http://schemas.microsoft.com/office/word/2010/wordprocessingInk" xmlns:wne="http://schemas.microsoft.com/office/word/2006/wordml" xmlns:wps="http://schemas.microsoft.com/office/word/2010/wordprocessingShape" mc:Ignorable="w14 w15 wp14">
-  <w:p>
-    <w:pPr>
-      <w:pStyle w:val="a5"/>
-    </w:pPr>
-  </w:p>
-</w:hdr>
-</file>
-
-<file path=word/header4.xml><?xml version="1.0" encoding="utf-8"?>
+<file path=word/header2.xml><?xml version="1.0" encoding="utf-8"?>
 <w:hdr xmlns:wpc="http://schemas.microsoft.com/office/word/2010/wordprocessingCanvas" xmlns:mc="http://schemas.openxmlformats.org/markup-compatibility/2006" xmlns:o="urn:schemas-microsoft-com:office:office" xmlns:r="http://schemas.openxmlformats.org/officeDocument/2006/relationships" xmlns:m="http://schemas.openxmlformats.org/officeDocument/2006/math" xmlns:v="urn:schemas-microsoft-com:vml" xmlns:wp14="http://schemas.microsoft.com/office/word/2010/wordprocessingDrawing" xmlns:wp="http://schemas.openxmlformats.org/drawingml/2006/wordprocessingDrawing" xmlns:w10="urn:schemas-microsoft-com:office:word" xmlns:w="http://schemas.openxmlformats.org/wordprocessingml/2006/main" xmlns:w14="http://schemas.microsoft.com/office/word/2010/wordml" xmlns:w15="http://schemas.microsoft.com/office/word/2012/wordml" xmlns:wpg="http://schemas.microsoft.com/office/word/2010/wordprocessingGroup" xmlns:wpi="http://schemas.microsoft.com/office/word/2010/wordprocessingInk" xmlns:wne="http://schemas.microsoft.com/office/word/2006/wordml" xmlns:wps="http://schemas.microsoft.com/office/word/2010/wordprocessingShape" mc:Ignorable="w14 w15 wp14">
   <w:sdt>
     <w:sdtPr>
@@ -20734,11 +21067,19 @@
                                       <w:szCs w:val="18"/>
                                     </w:rPr>
                                   </w:pPr>
+                                  <w:proofErr w:type="spellStart"/>
                                   <w:r>
                                     <w:rPr>
                                       <w:szCs w:val="18"/>
                                     </w:rPr>
-                                    <w:t>Взам. инв. №</w:t>
+                                    <w:t>Взам</w:t>
+                                  </w:r>
+                                  <w:proofErr w:type="spellEnd"/>
+                                  <w:r>
+                                    <w:rPr>
+                                      <w:szCs w:val="18"/>
+                                    </w:rPr>
+                                    <w:t>. инв. №</w:t>
                                   </w:r>
                                 </w:p>
                               </w:txbxContent>
@@ -21047,11 +21388,19 @@
                                 <w:szCs w:val="18"/>
                               </w:rPr>
                             </w:pPr>
+                            <w:proofErr w:type="spellStart"/>
                             <w:r>
                               <w:rPr>
                                 <w:szCs w:val="18"/>
                               </w:rPr>
-                              <w:t>Взам. инв. №</w:t>
+                              <w:t>Взам</w:t>
+                            </w:r>
+                            <w:proofErr w:type="spellEnd"/>
+                            <w:r>
+                              <w:rPr>
+                                <w:szCs w:val="18"/>
+                              </w:rPr>
+                              <w:t>. инв. №</w:t>
                             </w:r>
                           </w:p>
                         </w:txbxContent>
@@ -21545,12 +21894,14 @@
                                     <w:lang w:val="en-US"/>
                                   </w:rPr>
                                 </w:pPr>
+                                <w:proofErr w:type="spellStart"/>
                                 <w:r>
                                   <w:rPr>
                                     <w:b w:val="0"/>
                                   </w:rPr>
                                   <w:t>Подп</w:t>
                                 </w:r>
+                                <w:proofErr w:type="spellEnd"/>
                                 <w:r>
                                   <w:rPr>
                                     <w:lang w:val="en-US"/>
@@ -21664,11 +22015,19 @@
                                     <w:b w:val="0"/>
                                   </w:rPr>
                                 </w:pPr>
+                                <w:proofErr w:type="spellStart"/>
                                 <w:r>
                                   <w:rPr>
                                     <w:b w:val="0"/>
                                   </w:rPr>
-                                  <w:t>Кол.уч.</w:t>
+                                  <w:t>Кол.уч</w:t>
+                                </w:r>
+                                <w:proofErr w:type="spellEnd"/>
+                                <w:r>
+                                  <w:rPr>
+                                    <w:b w:val="0"/>
+                                  </w:rPr>
+                                  <w:t>.</w:t>
                                 </w:r>
                               </w:p>
                             </w:txbxContent>
@@ -22745,12 +23104,14 @@
                               <w:lang w:val="en-US"/>
                             </w:rPr>
                           </w:pPr>
+                          <w:proofErr w:type="spellStart"/>
                           <w:r>
                             <w:rPr>
                               <w:b w:val="0"/>
                             </w:rPr>
                             <w:t>Подп</w:t>
                           </w:r>
+                          <w:proofErr w:type="spellEnd"/>
                           <w:r>
                             <w:rPr>
                               <w:lang w:val="en-US"/>
@@ -22788,11 +23149,19 @@
                               <w:b w:val="0"/>
                             </w:rPr>
                           </w:pPr>
+                          <w:proofErr w:type="spellStart"/>
                           <w:r>
                             <w:rPr>
                               <w:b w:val="0"/>
                             </w:rPr>
-                            <w:t>Кол.уч.</w:t>
+                            <w:t>Кол.уч</w:t>
+                          </w:r>
+                          <w:proofErr w:type="spellEnd"/>
+                          <w:r>
+                            <w:rPr>
+                              <w:b w:val="0"/>
+                            </w:rPr>
+                            <w:t>.</w:t>
                           </w:r>
                         </w:p>
                       </w:txbxContent>
@@ -24552,7 +24921,7 @@
 </file>
 
 <file path=customXml/itemProps1.xml><?xml version="1.0" encoding="utf-8"?>
-<ds:datastoreItem xmlns:ds="http://schemas.openxmlformats.org/officeDocument/2006/customXml" ds:itemID="{56531FDC-7005-433E-9B8E-E5810C8F07A7}">
+<ds:datastoreItem xmlns:ds="http://schemas.openxmlformats.org/officeDocument/2006/customXml" ds:itemID="{8CBB6EAC-5AD3-4C12-BBDF-3C77B3B81D6F}">
   <ds:schemaRefs>
     <ds:schemaRef ds:uri="http://schemas.openxmlformats.org/officeDocument/2006/bibliography"/>
   </ds:schemaRefs>

</xml_diff>

<commit_message>
updat schemes + fix b4 + address sheet
</commit_message>
<xml_diff>
--- a/В1.docx
+++ b/В1.docx
@@ -1878,8 +1878,6 @@
         </w:rPr>
         <w:tab/>
       </w:r>
-      <w:bookmarkStart w:id="0" w:name="_GoBack"/>
-      <w:bookmarkEnd w:id="0"/>
     </w:p>
     <w:tbl>
       <w:tblPr>
@@ -4953,9 +4951,18 @@
                 <w:rFonts w:ascii="Times New Roman" w:eastAsia="Times New Roman" w:hAnsi="Times New Roman" w:cs="Times New Roman"/>
                 <w:sz w:val="20"/>
                 <w:szCs w:val="20"/>
-                <w:lang w:eastAsia="ru-RU"/>
-              </w:rPr>
-            </w:pPr>
+                <w:lang w:val="en-US" w:eastAsia="ru-RU"/>
+              </w:rPr>
+            </w:pPr>
+            <w:r>
+              <w:rPr>
+                <w:rFonts w:ascii="Times New Roman" w:eastAsia="Times New Roman" w:hAnsi="Times New Roman" w:cs="Times New Roman"/>
+                <w:sz w:val="20"/>
+                <w:szCs w:val="20"/>
+                <w:lang w:val="en-US" w:eastAsia="ru-RU"/>
+              </w:rPr>
+              <w:t>A1.0:DI5</w:t>
+            </w:r>
           </w:p>
         </w:tc>
         <w:tc>
@@ -5766,11 +5773,21 @@
               <w:jc w:val="center"/>
               <w:rPr>
                 <w:rFonts w:ascii="Times New Roman" w:eastAsia="Times New Roman" w:hAnsi="Times New Roman" w:cs="Times New Roman"/>
-                <w:sz w:val="20"/>
-                <w:szCs w:val="20"/>
-                <w:lang w:eastAsia="ru-RU"/>
-              </w:rPr>
-            </w:pPr>
+                <w:b/>
+                <w:sz w:val="20"/>
+                <w:szCs w:val="20"/>
+                <w:lang w:eastAsia="ru-RU"/>
+              </w:rPr>
+            </w:pPr>
+            <w:r>
+              <w:rPr>
+                <w:rFonts w:ascii="Times New Roman" w:eastAsia="Times New Roman" w:hAnsi="Times New Roman" w:cs="Times New Roman"/>
+                <w:sz w:val="20"/>
+                <w:szCs w:val="20"/>
+                <w:lang w:val="en-US" w:eastAsia="ru-RU"/>
+              </w:rPr>
+              <w:t>A1.0:AI1</w:t>
+            </w:r>
           </w:p>
         </w:tc>
         <w:tc>
@@ -6446,6 +6463,15 @@
                 <w:lang w:eastAsia="ru-RU"/>
               </w:rPr>
             </w:pPr>
+            <w:r>
+              <w:rPr>
+                <w:rFonts w:ascii="Times New Roman" w:eastAsia="Times New Roman" w:hAnsi="Times New Roman" w:cs="Times New Roman"/>
+                <w:sz w:val="20"/>
+                <w:szCs w:val="20"/>
+                <w:lang w:val="en-US" w:eastAsia="ru-RU"/>
+              </w:rPr>
+              <w:t>A1.2:DO1</w:t>
+            </w:r>
           </w:p>
         </w:tc>
         <w:tc>
@@ -7130,6 +7156,24 @@
                 <w:lang w:eastAsia="ru-RU"/>
               </w:rPr>
             </w:pPr>
+            <w:r>
+              <w:rPr>
+                <w:rFonts w:ascii="Times New Roman" w:eastAsia="Times New Roman" w:hAnsi="Times New Roman" w:cs="Times New Roman"/>
+                <w:sz w:val="20"/>
+                <w:szCs w:val="20"/>
+                <w:lang w:val="en-US" w:eastAsia="ru-RU"/>
+              </w:rPr>
+              <w:t>A1.2:DO</w:t>
+            </w:r>
+            <w:r>
+              <w:rPr>
+                <w:rFonts w:ascii="Times New Roman" w:eastAsia="Times New Roman" w:hAnsi="Times New Roman" w:cs="Times New Roman"/>
+                <w:sz w:val="20"/>
+                <w:szCs w:val="20"/>
+                <w:lang w:val="en-US" w:eastAsia="ru-RU"/>
+              </w:rPr>
+              <w:t>2</w:t>
+            </w:r>
           </w:p>
         </w:tc>
         <w:tc>
@@ -7805,6 +7849,24 @@
                 <w:lang w:eastAsia="ru-RU"/>
               </w:rPr>
             </w:pPr>
+            <w:r>
+              <w:rPr>
+                <w:rFonts w:ascii="Times New Roman" w:eastAsia="Times New Roman" w:hAnsi="Times New Roman" w:cs="Times New Roman"/>
+                <w:sz w:val="20"/>
+                <w:szCs w:val="20"/>
+                <w:lang w:val="en-US" w:eastAsia="ru-RU"/>
+              </w:rPr>
+              <w:t>A1.2:DO</w:t>
+            </w:r>
+            <w:r>
+              <w:rPr>
+                <w:rFonts w:ascii="Times New Roman" w:eastAsia="Times New Roman" w:hAnsi="Times New Roman" w:cs="Times New Roman"/>
+                <w:sz w:val="20"/>
+                <w:szCs w:val="20"/>
+                <w:lang w:val="en-US" w:eastAsia="ru-RU"/>
+              </w:rPr>
+              <w:t>3</w:t>
+            </w:r>
           </w:p>
         </w:tc>
         <w:tc>
@@ -8480,6 +8542,24 @@
                 <w:lang w:eastAsia="ru-RU"/>
               </w:rPr>
             </w:pPr>
+            <w:r>
+              <w:rPr>
+                <w:rFonts w:ascii="Times New Roman" w:eastAsia="Times New Roman" w:hAnsi="Times New Roman" w:cs="Times New Roman"/>
+                <w:sz w:val="20"/>
+                <w:szCs w:val="20"/>
+                <w:lang w:val="en-US" w:eastAsia="ru-RU"/>
+              </w:rPr>
+              <w:t>A1.2:DO</w:t>
+            </w:r>
+            <w:r>
+              <w:rPr>
+                <w:rFonts w:ascii="Times New Roman" w:eastAsia="Times New Roman" w:hAnsi="Times New Roman" w:cs="Times New Roman"/>
+                <w:sz w:val="20"/>
+                <w:szCs w:val="20"/>
+                <w:lang w:val="en-US" w:eastAsia="ru-RU"/>
+              </w:rPr>
+              <w:t>4</w:t>
+            </w:r>
           </w:p>
         </w:tc>
         <w:tc>
@@ -9155,6 +9235,24 @@
                 <w:lang w:eastAsia="ru-RU"/>
               </w:rPr>
             </w:pPr>
+            <w:r>
+              <w:rPr>
+                <w:rFonts w:ascii="Times New Roman" w:eastAsia="Times New Roman" w:hAnsi="Times New Roman" w:cs="Times New Roman"/>
+                <w:sz w:val="20"/>
+                <w:szCs w:val="20"/>
+                <w:lang w:val="en-US" w:eastAsia="ru-RU"/>
+              </w:rPr>
+              <w:t>A1.2:DO</w:t>
+            </w:r>
+            <w:r>
+              <w:rPr>
+                <w:rFonts w:ascii="Times New Roman" w:eastAsia="Times New Roman" w:hAnsi="Times New Roman" w:cs="Times New Roman"/>
+                <w:sz w:val="20"/>
+                <w:szCs w:val="20"/>
+                <w:lang w:val="en-US" w:eastAsia="ru-RU"/>
+              </w:rPr>
+              <w:t>5</w:t>
+            </w:r>
           </w:p>
         </w:tc>
         <w:tc>
@@ -9830,6 +9928,24 @@
                 <w:lang w:eastAsia="ru-RU"/>
               </w:rPr>
             </w:pPr>
+            <w:r>
+              <w:rPr>
+                <w:rFonts w:ascii="Times New Roman" w:eastAsia="Times New Roman" w:hAnsi="Times New Roman" w:cs="Times New Roman"/>
+                <w:sz w:val="20"/>
+                <w:szCs w:val="20"/>
+                <w:lang w:val="en-US" w:eastAsia="ru-RU"/>
+              </w:rPr>
+              <w:t>A1.2:DO</w:t>
+            </w:r>
+            <w:r>
+              <w:rPr>
+                <w:rFonts w:ascii="Times New Roman" w:eastAsia="Times New Roman" w:hAnsi="Times New Roman" w:cs="Times New Roman"/>
+                <w:sz w:val="20"/>
+                <w:szCs w:val="20"/>
+                <w:lang w:val="en-US" w:eastAsia="ru-RU"/>
+              </w:rPr>
+              <w:t>6</w:t>
+            </w:r>
           </w:p>
         </w:tc>
         <w:tc>
@@ -10470,7 +10586,7 @@
                 <w:szCs w:val="20"/>
                 <w:lang w:val="en-US" w:eastAsia="ru-RU"/>
               </w:rPr>
-              <w:t xml:space="preserve"> DC</w:t>
+              <w:t xml:space="preserve"> AC</w:t>
             </w:r>
           </w:p>
         </w:tc>
@@ -10497,6 +10613,24 @@
                 <w:lang w:eastAsia="ru-RU"/>
               </w:rPr>
             </w:pPr>
+            <w:r>
+              <w:rPr>
+                <w:rFonts w:ascii="Times New Roman" w:eastAsia="Times New Roman" w:hAnsi="Times New Roman" w:cs="Times New Roman"/>
+                <w:sz w:val="20"/>
+                <w:szCs w:val="20"/>
+                <w:lang w:val="en-US" w:eastAsia="ru-RU"/>
+              </w:rPr>
+              <w:t>A1.2:DO</w:t>
+            </w:r>
+            <w:r>
+              <w:rPr>
+                <w:rFonts w:ascii="Times New Roman" w:eastAsia="Times New Roman" w:hAnsi="Times New Roman" w:cs="Times New Roman"/>
+                <w:sz w:val="20"/>
+                <w:szCs w:val="20"/>
+                <w:lang w:val="en-US" w:eastAsia="ru-RU"/>
+              </w:rPr>
+              <w:t>7</w:t>
+            </w:r>
           </w:p>
         </w:tc>
         <w:tc>
@@ -11157,6 +11291,60 @@
                 <w:lang w:eastAsia="ru-RU"/>
               </w:rPr>
             </w:pPr>
+            <w:r>
+              <w:rPr>
+                <w:rFonts w:ascii="Times New Roman" w:eastAsia="Times New Roman" w:hAnsi="Times New Roman" w:cs="Times New Roman"/>
+                <w:sz w:val="20"/>
+                <w:szCs w:val="20"/>
+                <w:lang w:val="en-US" w:eastAsia="ru-RU"/>
+              </w:rPr>
+              <w:t>A</w:t>
+            </w:r>
+            <w:r>
+              <w:rPr>
+                <w:rFonts w:ascii="Times New Roman" w:eastAsia="Times New Roman" w:hAnsi="Times New Roman" w:cs="Times New Roman"/>
+                <w:sz w:val="20"/>
+                <w:szCs w:val="20"/>
+                <w:lang w:eastAsia="ru-RU"/>
+              </w:rPr>
+              <w:t>1.</w:t>
+            </w:r>
+            <w:r>
+              <w:rPr>
+                <w:rFonts w:ascii="Times New Roman" w:eastAsia="Times New Roman" w:hAnsi="Times New Roman" w:cs="Times New Roman"/>
+                <w:sz w:val="20"/>
+                <w:szCs w:val="20"/>
+                <w:lang w:val="en-US" w:eastAsia="ru-RU"/>
+              </w:rPr>
+              <w:t>0</w:t>
+            </w:r>
+            <w:r>
+              <w:rPr>
+                <w:rFonts w:ascii="Times New Roman" w:eastAsia="Times New Roman" w:hAnsi="Times New Roman" w:cs="Times New Roman"/>
+                <w:sz w:val="20"/>
+                <w:szCs w:val="20"/>
+                <w:lang w:eastAsia="ru-RU"/>
+              </w:rPr>
+              <w:t>:</w:t>
+            </w:r>
+            <w:r>
+              <w:rPr>
+                <w:rFonts w:ascii="Times New Roman" w:eastAsia="Times New Roman" w:hAnsi="Times New Roman" w:cs="Times New Roman"/>
+                <w:sz w:val="20"/>
+                <w:szCs w:val="20"/>
+                <w:lang w:val="en-US" w:eastAsia="ru-RU"/>
+              </w:rPr>
+              <w:t>DI</w:t>
+            </w:r>
+            <w:r>
+              <w:rPr>
+                <w:rFonts w:ascii="Times New Roman" w:eastAsia="Times New Roman" w:hAnsi="Times New Roman" w:cs="Times New Roman"/>
+                <w:sz w:val="20"/>
+                <w:szCs w:val="20"/>
+                <w:lang w:eastAsia="ru-RU"/>
+              </w:rPr>
+              <w:t>4</w:t>
+            </w:r>
           </w:p>
         </w:tc>
         <w:tc>
@@ -11274,17 +11462,26 @@
                 <w:rFonts w:ascii="Times New Roman" w:eastAsia="Times New Roman" w:hAnsi="Times New Roman" w:cs="Times New Roman"/>
                 <w:sz w:val="20"/>
                 <w:szCs w:val="20"/>
-                <w:lang w:val="en-US" w:eastAsia="ru-RU"/>
-              </w:rPr>
-            </w:pPr>
-            <w:r>
-              <w:rPr>
-                <w:rFonts w:ascii="Times New Roman" w:eastAsia="Times New Roman" w:hAnsi="Times New Roman" w:cs="Times New Roman"/>
-                <w:sz w:val="20"/>
-                <w:szCs w:val="20"/>
-                <w:lang w:val="en-US" w:eastAsia="ru-RU"/>
-              </w:rPr>
-              <w:t>PR-10</w:t>
+                <w:lang w:eastAsia="ru-RU"/>
+              </w:rPr>
+            </w:pPr>
+            <w:r>
+              <w:rPr>
+                <w:rFonts w:ascii="Times New Roman" w:eastAsia="Times New Roman" w:hAnsi="Times New Roman" w:cs="Times New Roman"/>
+                <w:sz w:val="20"/>
+                <w:szCs w:val="20"/>
+                <w:lang w:val="en-US" w:eastAsia="ru-RU"/>
+              </w:rPr>
+              <w:t>PR</w:t>
+            </w:r>
+            <w:r>
+              <w:rPr>
+                <w:rFonts w:ascii="Times New Roman" w:eastAsia="Times New Roman" w:hAnsi="Times New Roman" w:cs="Times New Roman"/>
+                <w:sz w:val="20"/>
+                <w:szCs w:val="20"/>
+                <w:lang w:eastAsia="ru-RU"/>
+              </w:rPr>
+              <w:t>-10</w:t>
             </w:r>
           </w:p>
         </w:tc>
@@ -12002,17 +12199,35 @@
                 <w:rFonts w:ascii="Times New Roman" w:eastAsia="Times New Roman" w:hAnsi="Times New Roman" w:cs="Times New Roman"/>
                 <w:sz w:val="20"/>
                 <w:szCs w:val="20"/>
-                <w:lang w:val="en-US" w:eastAsia="ru-RU"/>
-              </w:rPr>
-            </w:pPr>
-            <w:r>
-              <w:rPr>
-                <w:rFonts w:ascii="Times New Roman" w:eastAsia="Times New Roman" w:hAnsi="Times New Roman" w:cs="Times New Roman"/>
-                <w:sz w:val="20"/>
-                <w:szCs w:val="20"/>
-                <w:lang w:val="en-US" w:eastAsia="ru-RU"/>
-              </w:rPr>
-              <w:t>LDSP001A</w:t>
+                <w:lang w:eastAsia="ru-RU"/>
+              </w:rPr>
+            </w:pPr>
+            <w:r>
+              <w:rPr>
+                <w:rFonts w:ascii="Times New Roman" w:eastAsia="Times New Roman" w:hAnsi="Times New Roman" w:cs="Times New Roman"/>
+                <w:sz w:val="20"/>
+                <w:szCs w:val="20"/>
+                <w:lang w:val="en-US" w:eastAsia="ru-RU"/>
+              </w:rPr>
+              <w:t>LDSP</w:t>
+            </w:r>
+            <w:r>
+              <w:rPr>
+                <w:rFonts w:ascii="Times New Roman" w:eastAsia="Times New Roman" w:hAnsi="Times New Roman" w:cs="Times New Roman"/>
+                <w:sz w:val="20"/>
+                <w:szCs w:val="20"/>
+                <w:lang w:eastAsia="ru-RU"/>
+              </w:rPr>
+              <w:t>001</w:t>
+            </w:r>
+            <w:r>
+              <w:rPr>
+                <w:rFonts w:ascii="Times New Roman" w:eastAsia="Times New Roman" w:hAnsi="Times New Roman" w:cs="Times New Roman"/>
+                <w:sz w:val="20"/>
+                <w:szCs w:val="20"/>
+                <w:lang w:val="en-US" w:eastAsia="ru-RU"/>
+              </w:rPr>
+              <w:t>A</w:t>
             </w:r>
           </w:p>
         </w:tc>
@@ -12034,7 +12249,7 @@
                 <w:rFonts w:ascii="Times New Roman" w:eastAsia="Times New Roman" w:hAnsi="Times New Roman" w:cs="Times New Roman"/>
                 <w:sz w:val="20"/>
                 <w:szCs w:val="20"/>
-                <w:lang w:val="en-US" w:eastAsia="ru-RU"/>
+                <w:lang w:eastAsia="ru-RU"/>
               </w:rPr>
             </w:pPr>
             <w:r>
@@ -12053,7 +12268,16 @@
                 <w:szCs w:val="20"/>
                 <w:lang w:val="en-US" w:eastAsia="ru-RU"/>
               </w:rPr>
-              <w:t>RS-</w:t>
+              <w:t>RS</w:t>
+            </w:r>
+            <w:r>
+              <w:rPr>
+                <w:rFonts w:ascii="Times New Roman" w:eastAsia="Times New Roman" w:hAnsi="Times New Roman" w:cs="Times New Roman"/>
+                <w:sz w:val="20"/>
+                <w:szCs w:val="20"/>
+                <w:lang w:eastAsia="ru-RU"/>
+              </w:rPr>
+              <w:t>-</w:t>
             </w:r>
             <w:r>
               <w:rPr>
@@ -12324,17 +12548,35 @@
                 <w:rFonts w:ascii="Times New Roman" w:eastAsia="Times New Roman" w:hAnsi="Times New Roman" w:cs="Times New Roman"/>
                 <w:sz w:val="20"/>
                 <w:szCs w:val="20"/>
-                <w:lang w:val="en-US" w:eastAsia="ru-RU"/>
-              </w:rPr>
-            </w:pPr>
-            <w:r>
-              <w:rPr>
-                <w:rFonts w:ascii="Times New Roman" w:eastAsia="Times New Roman" w:hAnsi="Times New Roman" w:cs="Times New Roman"/>
-                <w:sz w:val="20"/>
-                <w:szCs w:val="20"/>
-                <w:lang w:val="en-US" w:eastAsia="ru-RU"/>
-              </w:rPr>
-              <w:t>M-RS</w:t>
+                <w:lang w:eastAsia="ru-RU"/>
+              </w:rPr>
+            </w:pPr>
+            <w:r>
+              <w:rPr>
+                <w:rFonts w:ascii="Times New Roman" w:eastAsia="Times New Roman" w:hAnsi="Times New Roman" w:cs="Times New Roman"/>
+                <w:sz w:val="20"/>
+                <w:szCs w:val="20"/>
+                <w:lang w:val="en-US" w:eastAsia="ru-RU"/>
+              </w:rPr>
+              <w:t>M</w:t>
+            </w:r>
+            <w:r>
+              <w:rPr>
+                <w:rFonts w:ascii="Times New Roman" w:eastAsia="Times New Roman" w:hAnsi="Times New Roman" w:cs="Times New Roman"/>
+                <w:sz w:val="20"/>
+                <w:szCs w:val="20"/>
+                <w:lang w:eastAsia="ru-RU"/>
+              </w:rPr>
+              <w:t>-</w:t>
+            </w:r>
+            <w:r>
+              <w:rPr>
+                <w:rFonts w:ascii="Times New Roman" w:eastAsia="Times New Roman" w:hAnsi="Times New Roman" w:cs="Times New Roman"/>
+                <w:sz w:val="20"/>
+                <w:szCs w:val="20"/>
+                <w:lang w:val="en-US" w:eastAsia="ru-RU"/>
+              </w:rPr>
+              <w:t>RS</w:t>
             </w:r>
           </w:p>
         </w:tc>
@@ -13696,6 +13938,60 @@
                 <w:lang w:eastAsia="ru-RU"/>
               </w:rPr>
             </w:pPr>
+            <w:r>
+              <w:rPr>
+                <w:rFonts w:ascii="Times New Roman" w:eastAsia="Times New Roman" w:hAnsi="Times New Roman" w:cs="Times New Roman"/>
+                <w:sz w:val="20"/>
+                <w:szCs w:val="20"/>
+                <w:lang w:val="en-US" w:eastAsia="ru-RU"/>
+              </w:rPr>
+              <w:t>A</w:t>
+            </w:r>
+            <w:r>
+              <w:rPr>
+                <w:rFonts w:ascii="Times New Roman" w:eastAsia="Times New Roman" w:hAnsi="Times New Roman" w:cs="Times New Roman"/>
+                <w:sz w:val="20"/>
+                <w:szCs w:val="20"/>
+                <w:lang w:eastAsia="ru-RU"/>
+              </w:rPr>
+              <w:t>1.</w:t>
+            </w:r>
+            <w:r>
+              <w:rPr>
+                <w:rFonts w:ascii="Times New Roman" w:eastAsia="Times New Roman" w:hAnsi="Times New Roman" w:cs="Times New Roman"/>
+                <w:sz w:val="20"/>
+                <w:szCs w:val="20"/>
+                <w:lang w:val="en-US" w:eastAsia="ru-RU"/>
+              </w:rPr>
+              <w:t>0</w:t>
+            </w:r>
+            <w:r>
+              <w:rPr>
+                <w:rFonts w:ascii="Times New Roman" w:eastAsia="Times New Roman" w:hAnsi="Times New Roman" w:cs="Times New Roman"/>
+                <w:sz w:val="20"/>
+                <w:szCs w:val="20"/>
+                <w:lang w:eastAsia="ru-RU"/>
+              </w:rPr>
+              <w:t>:</w:t>
+            </w:r>
+            <w:r>
+              <w:rPr>
+                <w:rFonts w:ascii="Times New Roman" w:eastAsia="Times New Roman" w:hAnsi="Times New Roman" w:cs="Times New Roman"/>
+                <w:sz w:val="20"/>
+                <w:szCs w:val="20"/>
+                <w:lang w:val="en-US" w:eastAsia="ru-RU"/>
+              </w:rPr>
+              <w:t>DI</w:t>
+            </w:r>
+            <w:r>
+              <w:rPr>
+                <w:rFonts w:ascii="Times New Roman" w:eastAsia="Times New Roman" w:hAnsi="Times New Roman" w:cs="Times New Roman"/>
+                <w:sz w:val="20"/>
+                <w:szCs w:val="20"/>
+                <w:lang w:eastAsia="ru-RU"/>
+              </w:rPr>
+              <w:t>3</w:t>
+            </w:r>
           </w:p>
         </w:tc>
         <w:tc>
@@ -13841,17 +14137,26 @@
                 <w:rFonts w:ascii="Times New Roman" w:eastAsia="Times New Roman" w:hAnsi="Times New Roman" w:cs="Times New Roman"/>
                 <w:sz w:val="20"/>
                 <w:szCs w:val="20"/>
-                <w:lang w:val="en-US" w:eastAsia="ru-RU"/>
-              </w:rPr>
-            </w:pPr>
-            <w:r>
-              <w:rPr>
-                <w:rFonts w:ascii="Times New Roman" w:eastAsia="Times New Roman" w:hAnsi="Times New Roman" w:cs="Times New Roman"/>
-                <w:sz w:val="20"/>
-                <w:szCs w:val="20"/>
-                <w:lang w:val="en-US" w:eastAsia="ru-RU"/>
-              </w:rPr>
-              <w:t>FV0001</w:t>
+                <w:lang w:eastAsia="ru-RU"/>
+              </w:rPr>
+            </w:pPr>
+            <w:r>
+              <w:rPr>
+                <w:rFonts w:ascii="Times New Roman" w:eastAsia="Times New Roman" w:hAnsi="Times New Roman" w:cs="Times New Roman"/>
+                <w:sz w:val="20"/>
+                <w:szCs w:val="20"/>
+                <w:lang w:val="en-US" w:eastAsia="ru-RU"/>
+              </w:rPr>
+              <w:t>FV</w:t>
+            </w:r>
+            <w:r>
+              <w:rPr>
+                <w:rFonts w:ascii="Times New Roman" w:eastAsia="Times New Roman" w:hAnsi="Times New Roman" w:cs="Times New Roman"/>
+                <w:sz w:val="20"/>
+                <w:szCs w:val="20"/>
+                <w:lang w:eastAsia="ru-RU"/>
+              </w:rPr>
+              <w:t>0001</w:t>
             </w:r>
           </w:p>
         </w:tc>
@@ -13860,6 +14165,1314 @@
             <w:tcW w:w="1416" w:type="dxa"/>
             <w:tcBorders>
               <w:left w:val="single" w:sz="8" w:space="0" w:color="auto"/>
+              <w:right w:val="single" w:sz="8" w:space="0" w:color="auto"/>
+            </w:tcBorders>
+            <w:shd w:val="clear" w:color="auto" w:fill="auto"/>
+            <w:vAlign w:val="center"/>
+          </w:tcPr>
+          <w:p>
+            <w:pPr>
+              <w:widowControl w:val="0"/>
+              <w:spacing w:after="0" w:line="240" w:lineRule="auto"/>
+              <w:jc w:val="center"/>
+              <w:rPr>
+                <w:rFonts w:ascii="Times New Roman" w:eastAsia="Times New Roman" w:hAnsi="Times New Roman" w:cs="Times New Roman"/>
+                <w:sz w:val="20"/>
+                <w:szCs w:val="20"/>
+                <w:lang w:eastAsia="ru-RU"/>
+              </w:rPr>
+            </w:pPr>
+            <w:r>
+              <w:rPr>
+                <w:rFonts w:ascii="Times New Roman" w:eastAsia="Times New Roman" w:hAnsi="Times New Roman" w:cs="Times New Roman"/>
+                <w:sz w:val="20"/>
+                <w:szCs w:val="20"/>
+                <w:lang w:val="en-US" w:eastAsia="ru-RU"/>
+              </w:rPr>
+              <w:t>LDFV</w:t>
+            </w:r>
+            <w:r>
+              <w:rPr>
+                <w:rFonts w:ascii="Times New Roman" w:eastAsia="Times New Roman" w:hAnsi="Times New Roman" w:cs="Times New Roman"/>
+                <w:sz w:val="20"/>
+                <w:szCs w:val="20"/>
+                <w:lang w:eastAsia="ru-RU"/>
+              </w:rPr>
+              <w:t>001</w:t>
+            </w:r>
+            <w:r>
+              <w:rPr>
+                <w:rFonts w:ascii="Times New Roman" w:eastAsia="Times New Roman" w:hAnsi="Times New Roman" w:cs="Times New Roman"/>
+                <w:sz w:val="20"/>
+                <w:szCs w:val="20"/>
+                <w:lang w:val="en-US" w:eastAsia="ru-RU"/>
+              </w:rPr>
+              <w:t>A</w:t>
+            </w:r>
+            <w:r>
+              <w:rPr>
+                <w:rFonts w:ascii="Times New Roman" w:eastAsia="Times New Roman" w:hAnsi="Times New Roman" w:cs="Times New Roman"/>
+                <w:sz w:val="20"/>
+                <w:szCs w:val="20"/>
+                <w:lang w:eastAsia="ru-RU"/>
+              </w:rPr>
+              <w:t>08</w:t>
+            </w:r>
+          </w:p>
+        </w:tc>
+        <w:tc>
+          <w:tcPr>
+            <w:tcW w:w="3227" w:type="dxa"/>
+            <w:tcBorders>
+              <w:left w:val="single" w:sz="8" w:space="0" w:color="auto"/>
+              <w:right w:val="single" w:sz="8" w:space="0" w:color="auto"/>
+            </w:tcBorders>
+            <w:shd w:val="clear" w:color="auto" w:fill="auto"/>
+            <w:vAlign w:val="center"/>
+          </w:tcPr>
+          <w:p>
+            <w:pPr>
+              <w:widowControl w:val="0"/>
+              <w:spacing w:after="0" w:line="240" w:lineRule="auto"/>
+              <w:rPr>
+                <w:rFonts w:ascii="Times New Roman" w:eastAsia="Times New Roman" w:hAnsi="Times New Roman" w:cs="Times New Roman"/>
+                <w:sz w:val="20"/>
+                <w:szCs w:val="20"/>
+                <w:lang w:eastAsia="ru-RU"/>
+              </w:rPr>
+            </w:pPr>
+            <w:r>
+              <w:rPr>
+                <w:rFonts w:ascii="Times New Roman" w:eastAsia="Times New Roman" w:hAnsi="Times New Roman" w:cs="Times New Roman"/>
+                <w:sz w:val="20"/>
+                <w:szCs w:val="20"/>
+                <w:lang w:eastAsia="ru-RU"/>
+              </w:rPr>
+              <w:t>Управление двигателем (задание скорости)</w:t>
+            </w:r>
+          </w:p>
+        </w:tc>
+        <w:tc>
+          <w:tcPr>
+            <w:tcW w:w="706" w:type="dxa"/>
+            <w:tcBorders>
+              <w:left w:val="single" w:sz="8" w:space="0" w:color="auto"/>
+              <w:right w:val="single" w:sz="8" w:space="0" w:color="auto"/>
+            </w:tcBorders>
+            <w:vAlign w:val="center"/>
+          </w:tcPr>
+          <w:p>
+            <w:pPr>
+              <w:widowControl w:val="0"/>
+              <w:spacing w:after="0" w:line="240" w:lineRule="auto"/>
+              <w:jc w:val="center"/>
+              <w:rPr>
+                <w:rFonts w:ascii="Times New Roman" w:eastAsia="Times New Roman" w:hAnsi="Times New Roman" w:cs="Times New Roman"/>
+                <w:sz w:val="20"/>
+                <w:szCs w:val="20"/>
+                <w:lang w:eastAsia="ru-RU"/>
+              </w:rPr>
+            </w:pPr>
+          </w:p>
+        </w:tc>
+        <w:tc>
+          <w:tcPr>
+            <w:tcW w:w="528" w:type="dxa"/>
+            <w:tcBorders>
+              <w:left w:val="single" w:sz="8" w:space="0" w:color="auto"/>
+              <w:right w:val="single" w:sz="8" w:space="0" w:color="auto"/>
+            </w:tcBorders>
+            <w:shd w:val="clear" w:color="auto" w:fill="auto"/>
+            <w:vAlign w:val="center"/>
+          </w:tcPr>
+          <w:p>
+            <w:pPr>
+              <w:widowControl w:val="0"/>
+              <w:spacing w:after="0" w:line="240" w:lineRule="auto"/>
+              <w:jc w:val="center"/>
+              <w:rPr>
+                <w:rFonts w:ascii="Times New Roman" w:eastAsia="Times New Roman" w:hAnsi="Times New Roman" w:cs="Times New Roman"/>
+                <w:sz w:val="20"/>
+                <w:szCs w:val="20"/>
+                <w:lang w:eastAsia="ru-RU"/>
+              </w:rPr>
+            </w:pPr>
+          </w:p>
+        </w:tc>
+        <w:tc>
+          <w:tcPr>
+            <w:tcW w:w="528" w:type="dxa"/>
+            <w:tcBorders>
+              <w:left w:val="single" w:sz="8" w:space="0" w:color="auto"/>
+              <w:right w:val="single" w:sz="8" w:space="0" w:color="auto"/>
+            </w:tcBorders>
+            <w:shd w:val="clear" w:color="auto" w:fill="auto"/>
+            <w:vAlign w:val="center"/>
+          </w:tcPr>
+          <w:p>
+            <w:pPr>
+              <w:widowControl w:val="0"/>
+              <w:spacing w:after="0" w:line="240" w:lineRule="auto"/>
+              <w:jc w:val="center"/>
+              <w:rPr>
+                <w:rFonts w:ascii="Times New Roman" w:eastAsia="Times New Roman" w:hAnsi="Times New Roman" w:cs="Times New Roman"/>
+                <w:sz w:val="20"/>
+                <w:szCs w:val="20"/>
+                <w:lang w:eastAsia="ru-RU"/>
+              </w:rPr>
+            </w:pPr>
+          </w:p>
+        </w:tc>
+        <w:tc>
+          <w:tcPr>
+            <w:tcW w:w="637" w:type="dxa"/>
+            <w:tcBorders>
+              <w:left w:val="single" w:sz="8" w:space="0" w:color="auto"/>
+              <w:right w:val="single" w:sz="8" w:space="0" w:color="auto"/>
+            </w:tcBorders>
+            <w:shd w:val="clear" w:color="auto" w:fill="auto"/>
+            <w:vAlign w:val="center"/>
+          </w:tcPr>
+          <w:p>
+            <w:pPr>
+              <w:widowControl w:val="0"/>
+              <w:spacing w:after="0" w:line="240" w:lineRule="auto"/>
+              <w:jc w:val="center"/>
+              <w:rPr>
+                <w:rFonts w:ascii="Times New Roman" w:eastAsia="Times New Roman" w:hAnsi="Times New Roman" w:cs="Times New Roman"/>
+                <w:sz w:val="20"/>
+                <w:szCs w:val="20"/>
+                <w:lang w:eastAsia="ru-RU"/>
+              </w:rPr>
+            </w:pPr>
+          </w:p>
+        </w:tc>
+        <w:tc>
+          <w:tcPr>
+            <w:tcW w:w="709" w:type="dxa"/>
+            <w:tcBorders>
+              <w:left w:val="single" w:sz="8" w:space="0" w:color="auto"/>
+              <w:right w:val="single" w:sz="8" w:space="0" w:color="auto"/>
+            </w:tcBorders>
+            <w:shd w:val="clear" w:color="auto" w:fill="auto"/>
+            <w:vAlign w:val="center"/>
+          </w:tcPr>
+          <w:p>
+            <w:pPr>
+              <w:widowControl w:val="0"/>
+              <w:spacing w:after="0" w:line="240" w:lineRule="auto"/>
+              <w:jc w:val="center"/>
+              <w:rPr>
+                <w:rFonts w:ascii="Times New Roman" w:eastAsia="Times New Roman" w:hAnsi="Times New Roman" w:cs="Times New Roman"/>
+                <w:sz w:val="20"/>
+                <w:szCs w:val="20"/>
+                <w:lang w:eastAsia="ru-RU"/>
+              </w:rPr>
+            </w:pPr>
+          </w:p>
+        </w:tc>
+        <w:tc>
+          <w:tcPr>
+            <w:tcW w:w="856" w:type="dxa"/>
+            <w:tcBorders>
+              <w:left w:val="single" w:sz="8" w:space="0" w:color="auto"/>
+              <w:right w:val="single" w:sz="8" w:space="0" w:color="auto"/>
+            </w:tcBorders>
+            <w:shd w:val="clear" w:color="auto" w:fill="auto"/>
+            <w:vAlign w:val="center"/>
+          </w:tcPr>
+          <w:p>
+            <w:pPr>
+              <w:widowControl w:val="0"/>
+              <w:spacing w:after="0" w:line="240" w:lineRule="auto"/>
+              <w:jc w:val="center"/>
+              <w:rPr>
+                <w:rFonts w:ascii="Times New Roman" w:eastAsia="Times New Roman" w:hAnsi="Times New Roman" w:cs="Times New Roman"/>
+                <w:sz w:val="20"/>
+                <w:szCs w:val="20"/>
+                <w:lang w:eastAsia="ru-RU"/>
+              </w:rPr>
+            </w:pPr>
+          </w:p>
+        </w:tc>
+        <w:tc>
+          <w:tcPr>
+            <w:tcW w:w="740" w:type="dxa"/>
+            <w:tcBorders>
+              <w:left w:val="single" w:sz="8" w:space="0" w:color="auto"/>
+              <w:right w:val="single" w:sz="8" w:space="0" w:color="auto"/>
+            </w:tcBorders>
+            <w:shd w:val="clear" w:color="auto" w:fill="auto"/>
+            <w:vAlign w:val="center"/>
+          </w:tcPr>
+          <w:p>
+            <w:pPr>
+              <w:widowControl w:val="0"/>
+              <w:spacing w:after="0" w:line="240" w:lineRule="auto"/>
+              <w:jc w:val="center"/>
+              <w:rPr>
+                <w:rFonts w:ascii="Times New Roman" w:eastAsia="Times New Roman" w:hAnsi="Times New Roman" w:cs="Times New Roman"/>
+                <w:sz w:val="20"/>
+                <w:szCs w:val="20"/>
+                <w:lang w:eastAsia="ru-RU"/>
+              </w:rPr>
+            </w:pPr>
+          </w:p>
+        </w:tc>
+        <w:tc>
+          <w:tcPr>
+            <w:tcW w:w="1540" w:type="dxa"/>
+            <w:tcBorders>
+              <w:left w:val="single" w:sz="8" w:space="0" w:color="auto"/>
+              <w:right w:val="single" w:sz="8" w:space="0" w:color="auto"/>
+            </w:tcBorders>
+            <w:shd w:val="clear" w:color="auto" w:fill="auto"/>
+            <w:vAlign w:val="center"/>
+          </w:tcPr>
+          <w:p>
+            <w:pPr>
+              <w:widowControl w:val="0"/>
+              <w:spacing w:after="0" w:line="240" w:lineRule="auto"/>
+              <w:jc w:val="center"/>
+              <w:rPr>
+                <w:rFonts w:ascii="Times New Roman" w:eastAsia="Times New Roman" w:hAnsi="Times New Roman" w:cs="Times New Roman"/>
+                <w:sz w:val="20"/>
+                <w:szCs w:val="20"/>
+                <w:lang w:eastAsia="ru-RU"/>
+              </w:rPr>
+            </w:pPr>
+            <w:r>
+              <w:rPr>
+                <w:rFonts w:ascii="Times New Roman" w:eastAsia="Times New Roman" w:hAnsi="Times New Roman" w:cs="Times New Roman"/>
+                <w:sz w:val="20"/>
+                <w:szCs w:val="20"/>
+                <w:lang w:eastAsia="ru-RU"/>
+              </w:rPr>
+              <w:t>0…10</w:t>
+            </w:r>
+            <w:r>
+              <w:rPr>
+                <w:rFonts w:ascii="Times New Roman" w:eastAsia="Times New Roman" w:hAnsi="Times New Roman" w:cs="Times New Roman"/>
+                <w:sz w:val="20"/>
+                <w:szCs w:val="20"/>
+                <w:lang w:eastAsia="ru-RU"/>
+              </w:rPr>
+              <w:t>0</w:t>
+            </w:r>
+          </w:p>
+        </w:tc>
+        <w:tc>
+          <w:tcPr>
+            <w:tcW w:w="393" w:type="dxa"/>
+            <w:tcBorders>
+              <w:left w:val="single" w:sz="8" w:space="0" w:color="auto"/>
+              <w:right w:val="single" w:sz="8" w:space="0" w:color="auto"/>
+            </w:tcBorders>
+            <w:shd w:val="clear" w:color="auto" w:fill="auto"/>
+            <w:vAlign w:val="center"/>
+          </w:tcPr>
+          <w:p>
+            <w:pPr>
+              <w:widowControl w:val="0"/>
+              <w:spacing w:after="0" w:line="240" w:lineRule="auto"/>
+              <w:jc w:val="center"/>
+              <w:rPr>
+                <w:rFonts w:ascii="Times New Roman" w:eastAsia="Times New Roman" w:hAnsi="Times New Roman" w:cs="Times New Roman"/>
+                <w:sz w:val="20"/>
+                <w:szCs w:val="20"/>
+                <w:lang w:eastAsia="ru-RU"/>
+              </w:rPr>
+            </w:pPr>
+            <w:r>
+              <w:rPr>
+                <w:rFonts w:ascii="Times New Roman" w:eastAsia="Times New Roman" w:hAnsi="Times New Roman" w:cs="Times New Roman"/>
+                <w:sz w:val="20"/>
+                <w:szCs w:val="20"/>
+                <w:lang w:val="en-US" w:eastAsia="ru-RU"/>
+              </w:rPr>
+              <w:t>L</w:t>
+            </w:r>
+          </w:p>
+        </w:tc>
+        <w:tc>
+          <w:tcPr>
+            <w:tcW w:w="1258" w:type="dxa"/>
+            <w:tcBorders>
+              <w:left w:val="single" w:sz="8" w:space="0" w:color="auto"/>
+              <w:right w:val="single" w:sz="8" w:space="0" w:color="auto"/>
+            </w:tcBorders>
+            <w:shd w:val="clear" w:color="auto" w:fill="auto"/>
+            <w:vAlign w:val="center"/>
+          </w:tcPr>
+          <w:p>
+            <w:pPr>
+              <w:widowControl w:val="0"/>
+              <w:spacing w:after="0" w:line="240" w:lineRule="auto"/>
+              <w:jc w:val="center"/>
+              <w:rPr>
+                <w:rFonts w:ascii="Times New Roman" w:eastAsia="Times New Roman" w:hAnsi="Times New Roman" w:cs="Times New Roman"/>
+                <w:sz w:val="20"/>
+                <w:szCs w:val="20"/>
+                <w:lang w:eastAsia="ru-RU"/>
+              </w:rPr>
+            </w:pPr>
+            <w:r>
+              <w:rPr>
+                <w:rFonts w:ascii="Times New Roman" w:eastAsia="Times New Roman" w:hAnsi="Times New Roman" w:cs="Times New Roman"/>
+                <w:sz w:val="20"/>
+                <w:szCs w:val="20"/>
+                <w:lang w:eastAsia="ru-RU"/>
+              </w:rPr>
+              <w:t>%</w:t>
+            </w:r>
+          </w:p>
+        </w:tc>
+        <w:tc>
+          <w:tcPr>
+            <w:tcW w:w="608" w:type="dxa"/>
+            <w:tcBorders>
+              <w:left w:val="single" w:sz="8" w:space="0" w:color="auto"/>
+              <w:right w:val="single" w:sz="8" w:space="0" w:color="auto"/>
+            </w:tcBorders>
+            <w:shd w:val="clear" w:color="auto" w:fill="auto"/>
+            <w:vAlign w:val="center"/>
+          </w:tcPr>
+          <w:p>
+            <w:pPr>
+              <w:widowControl w:val="0"/>
+              <w:spacing w:after="0" w:line="240" w:lineRule="auto"/>
+              <w:jc w:val="center"/>
+              <w:rPr>
+                <w:rFonts w:ascii="Times New Roman" w:eastAsia="Times New Roman" w:hAnsi="Times New Roman" w:cs="Times New Roman"/>
+                <w:sz w:val="20"/>
+                <w:szCs w:val="20"/>
+                <w:lang w:eastAsia="ru-RU"/>
+              </w:rPr>
+            </w:pPr>
+            <w:r>
+              <w:rPr>
+                <w:rFonts w:ascii="Times New Roman" w:eastAsia="Times New Roman" w:hAnsi="Times New Roman" w:cs="Times New Roman"/>
+                <w:sz w:val="20"/>
+                <w:szCs w:val="20"/>
+                <w:lang w:val="en-US" w:eastAsia="ru-RU"/>
+              </w:rPr>
+              <w:t>AO</w:t>
+            </w:r>
+          </w:p>
+        </w:tc>
+        <w:tc>
+          <w:tcPr>
+            <w:tcW w:w="379" w:type="dxa"/>
+            <w:tcBorders>
+              <w:left w:val="single" w:sz="8" w:space="0" w:color="auto"/>
+              <w:right w:val="single" w:sz="8" w:space="0" w:color="auto"/>
+            </w:tcBorders>
+            <w:shd w:val="clear" w:color="auto" w:fill="auto"/>
+            <w:vAlign w:val="center"/>
+          </w:tcPr>
+          <w:p>
+            <w:pPr>
+              <w:widowControl w:val="0"/>
+              <w:spacing w:after="0" w:line="240" w:lineRule="auto"/>
+              <w:jc w:val="center"/>
+              <w:rPr>
+                <w:rFonts w:ascii="Times New Roman" w:eastAsia="Times New Roman" w:hAnsi="Times New Roman" w:cs="Times New Roman"/>
+                <w:sz w:val="20"/>
+                <w:szCs w:val="20"/>
+                <w:lang w:eastAsia="ru-RU"/>
+              </w:rPr>
+            </w:pPr>
+            <w:r>
+              <w:rPr>
+                <w:rFonts w:ascii="Times New Roman" w:eastAsia="Times New Roman" w:hAnsi="Times New Roman" w:cs="Times New Roman"/>
+                <w:sz w:val="20"/>
+                <w:szCs w:val="20"/>
+                <w:lang w:val="en-US" w:eastAsia="ru-RU"/>
+              </w:rPr>
+              <w:t>NIS</w:t>
+            </w:r>
+          </w:p>
+        </w:tc>
+        <w:tc>
+          <w:tcPr>
+            <w:tcW w:w="332" w:type="dxa"/>
+            <w:tcBorders>
+              <w:left w:val="single" w:sz="8" w:space="0" w:color="auto"/>
+              <w:right w:val="single" w:sz="8" w:space="0" w:color="auto"/>
+            </w:tcBorders>
+            <w:shd w:val="clear" w:color="auto" w:fill="auto"/>
+            <w:vAlign w:val="center"/>
+          </w:tcPr>
+          <w:p>
+            <w:pPr>
+              <w:widowControl w:val="0"/>
+              <w:spacing w:after="0" w:line="240" w:lineRule="auto"/>
+              <w:jc w:val="center"/>
+              <w:rPr>
+                <w:rFonts w:ascii="Times New Roman" w:eastAsia="Times New Roman" w:hAnsi="Times New Roman" w:cs="Times New Roman"/>
+                <w:sz w:val="20"/>
+                <w:szCs w:val="20"/>
+                <w:lang w:eastAsia="ru-RU"/>
+              </w:rPr>
+            </w:pPr>
+            <w:r>
+              <w:rPr>
+                <w:rFonts w:ascii="Times New Roman" w:eastAsia="Times New Roman" w:hAnsi="Times New Roman" w:cs="Times New Roman"/>
+                <w:sz w:val="20"/>
+                <w:szCs w:val="20"/>
+                <w:lang w:eastAsia="ru-RU"/>
+              </w:rPr>
+              <w:t>П</w:t>
+            </w:r>
+          </w:p>
+        </w:tc>
+        <w:tc>
+          <w:tcPr>
+            <w:tcW w:w="429" w:type="dxa"/>
+            <w:tcBorders>
+              <w:left w:val="single" w:sz="8" w:space="0" w:color="auto"/>
+              <w:right w:val="single" w:sz="8" w:space="0" w:color="auto"/>
+            </w:tcBorders>
+            <w:shd w:val="clear" w:color="auto" w:fill="auto"/>
+            <w:vAlign w:val="center"/>
+          </w:tcPr>
+          <w:p>
+            <w:pPr>
+              <w:widowControl w:val="0"/>
+              <w:spacing w:after="0" w:line="240" w:lineRule="auto"/>
+              <w:jc w:val="center"/>
+              <w:rPr>
+                <w:rFonts w:ascii="Times New Roman" w:eastAsia="Times New Roman" w:hAnsi="Times New Roman" w:cs="Times New Roman"/>
+                <w:sz w:val="20"/>
+                <w:szCs w:val="20"/>
+                <w:lang w:eastAsia="ru-RU"/>
+              </w:rPr>
+            </w:pPr>
+          </w:p>
+        </w:tc>
+        <w:tc>
+          <w:tcPr>
+            <w:tcW w:w="1453" w:type="dxa"/>
+            <w:tcBorders>
+              <w:left w:val="single" w:sz="8" w:space="0" w:color="auto"/>
+              <w:right w:val="single" w:sz="8" w:space="0" w:color="auto"/>
+            </w:tcBorders>
+            <w:shd w:val="clear" w:color="auto" w:fill="auto"/>
+            <w:vAlign w:val="center"/>
+          </w:tcPr>
+          <w:p>
+            <w:pPr>
+              <w:widowControl w:val="0"/>
+              <w:spacing w:after="0" w:line="240" w:lineRule="auto"/>
+              <w:jc w:val="center"/>
+              <w:rPr>
+                <w:rFonts w:ascii="Times New Roman" w:eastAsia="Times New Roman" w:hAnsi="Times New Roman" w:cs="Times New Roman"/>
+                <w:sz w:val="20"/>
+                <w:szCs w:val="20"/>
+                <w:lang w:eastAsia="ru-RU"/>
+              </w:rPr>
+            </w:pPr>
+            <w:r>
+              <w:rPr>
+                <w:rFonts w:ascii="Times New Roman" w:eastAsia="Times New Roman" w:hAnsi="Times New Roman" w:cs="Times New Roman"/>
+                <w:sz w:val="20"/>
+                <w:szCs w:val="20"/>
+                <w:lang w:val="en-US" w:eastAsia="ru-RU"/>
+              </w:rPr>
+              <w:t>A1.0</w:t>
+            </w:r>
+            <w:r>
+              <w:rPr>
+                <w:rFonts w:ascii="Times New Roman" w:eastAsia="Times New Roman" w:hAnsi="Times New Roman" w:cs="Times New Roman"/>
+                <w:sz w:val="20"/>
+                <w:szCs w:val="20"/>
+                <w:lang w:val="en-US" w:eastAsia="ru-RU"/>
+              </w:rPr>
+              <w:t>:AO1</w:t>
+            </w:r>
+          </w:p>
+        </w:tc>
+        <w:tc>
+          <w:tcPr>
+            <w:tcW w:w="357" w:type="dxa"/>
+            <w:tcBorders>
+              <w:left w:val="single" w:sz="8" w:space="0" w:color="auto"/>
+              <w:right w:val="single" w:sz="8" w:space="0" w:color="auto"/>
+            </w:tcBorders>
+            <w:shd w:val="clear" w:color="auto" w:fill="auto"/>
+            <w:vAlign w:val="center"/>
+          </w:tcPr>
+          <w:p>
+            <w:pPr>
+              <w:widowControl w:val="0"/>
+              <w:spacing w:after="0" w:line="240" w:lineRule="auto"/>
+              <w:jc w:val="center"/>
+              <w:rPr>
+                <w:rFonts w:ascii="Times New Roman" w:eastAsia="Times New Roman" w:hAnsi="Times New Roman" w:cs="Times New Roman"/>
+                <w:sz w:val="20"/>
+                <w:szCs w:val="20"/>
+                <w:lang w:eastAsia="ru-RU"/>
+              </w:rPr>
+            </w:pPr>
+          </w:p>
+        </w:tc>
+        <w:tc>
+          <w:tcPr>
+            <w:tcW w:w="401" w:type="dxa"/>
+            <w:tcBorders>
+              <w:left w:val="single" w:sz="8" w:space="0" w:color="auto"/>
+              <w:right w:val="single" w:sz="8" w:space="0" w:color="auto"/>
+            </w:tcBorders>
+            <w:shd w:val="clear" w:color="auto" w:fill="auto"/>
+            <w:vAlign w:val="center"/>
+          </w:tcPr>
+          <w:p>
+            <w:pPr>
+              <w:widowControl w:val="0"/>
+              <w:spacing w:after="0" w:line="240" w:lineRule="auto"/>
+              <w:jc w:val="center"/>
+              <w:rPr>
+                <w:rFonts w:ascii="Times New Roman" w:eastAsia="Times New Roman" w:hAnsi="Times New Roman" w:cs="Times New Roman"/>
+                <w:sz w:val="20"/>
+                <w:szCs w:val="20"/>
+                <w:lang w:eastAsia="ru-RU"/>
+              </w:rPr>
+            </w:pPr>
+          </w:p>
+        </w:tc>
+        <w:tc>
+          <w:tcPr>
+            <w:tcW w:w="483" w:type="dxa"/>
+            <w:tcBorders>
+              <w:left w:val="single" w:sz="8" w:space="0" w:color="auto"/>
+              <w:right w:val="single" w:sz="8" w:space="0" w:color="auto"/>
+            </w:tcBorders>
+            <w:shd w:val="clear" w:color="auto" w:fill="auto"/>
+            <w:vAlign w:val="center"/>
+          </w:tcPr>
+          <w:p>
+            <w:pPr>
+              <w:widowControl w:val="0"/>
+              <w:spacing w:after="0" w:line="240" w:lineRule="auto"/>
+              <w:jc w:val="center"/>
+              <w:rPr>
+                <w:rFonts w:ascii="Times New Roman" w:eastAsia="Times New Roman" w:hAnsi="Times New Roman" w:cs="Times New Roman"/>
+                <w:sz w:val="20"/>
+                <w:szCs w:val="20"/>
+                <w:lang w:eastAsia="ru-RU"/>
+              </w:rPr>
+            </w:pPr>
+          </w:p>
+        </w:tc>
+        <w:tc>
+          <w:tcPr>
+            <w:tcW w:w="708" w:type="dxa"/>
+            <w:tcBorders>
+              <w:left w:val="single" w:sz="8" w:space="0" w:color="auto"/>
+              <w:right w:val="single" w:sz="8" w:space="0" w:color="auto"/>
+            </w:tcBorders>
+            <w:shd w:val="clear" w:color="auto" w:fill="auto"/>
+            <w:vAlign w:val="center"/>
+          </w:tcPr>
+          <w:p>
+            <w:pPr>
+              <w:widowControl w:val="0"/>
+              <w:spacing w:after="0" w:line="240" w:lineRule="auto"/>
+              <w:jc w:val="center"/>
+              <w:rPr>
+                <w:rFonts w:ascii="Times New Roman" w:eastAsia="Times New Roman" w:hAnsi="Times New Roman" w:cs="Times New Roman"/>
+                <w:sz w:val="20"/>
+                <w:szCs w:val="20"/>
+                <w:lang w:eastAsia="ru-RU"/>
+              </w:rPr>
+            </w:pPr>
+          </w:p>
+        </w:tc>
+        <w:tc>
+          <w:tcPr>
+            <w:tcW w:w="3019" w:type="dxa"/>
+            <w:tcBorders>
+              <w:left w:val="single" w:sz="8" w:space="0" w:color="auto"/>
+              <w:right w:val="single" w:sz="8" w:space="0" w:color="auto"/>
+            </w:tcBorders>
+            <w:vAlign w:val="center"/>
+          </w:tcPr>
+          <w:p>
+            <w:pPr>
+              <w:widowControl w:val="0"/>
+              <w:spacing w:after="0" w:line="240" w:lineRule="auto"/>
+              <w:jc w:val="center"/>
+              <w:rPr>
+                <w:rFonts w:ascii="Times New Roman" w:eastAsia="Times New Roman" w:hAnsi="Times New Roman" w:cs="Times New Roman"/>
+                <w:sz w:val="20"/>
+                <w:szCs w:val="20"/>
+                <w:lang w:eastAsia="ru-RU"/>
+              </w:rPr>
+            </w:pPr>
+          </w:p>
+        </w:tc>
+      </w:tr>
+      <w:tr>
+        <w:trPr>
+          <w:trHeight w:val="315"/>
+        </w:trPr>
+        <w:tc>
+          <w:tcPr>
+            <w:tcW w:w="1576" w:type="dxa"/>
+            <w:gridSpan w:val="2"/>
+            <w:vMerge w:val="restart"/>
+            <w:tcBorders>
+              <w:right w:val="single" w:sz="8" w:space="0" w:color="auto"/>
+            </w:tcBorders>
+            <w:shd w:val="clear" w:color="auto" w:fill="auto"/>
+            <w:vAlign w:val="center"/>
+          </w:tcPr>
+          <w:p>
+            <w:pPr>
+              <w:widowControl w:val="0"/>
+              <w:spacing w:after="0" w:line="240" w:lineRule="auto"/>
+              <w:jc w:val="center"/>
+              <w:rPr>
+                <w:rFonts w:ascii="Times New Roman" w:eastAsia="Times New Roman" w:hAnsi="Times New Roman" w:cs="Times New Roman"/>
+                <w:sz w:val="20"/>
+                <w:szCs w:val="20"/>
+                <w:lang w:val="en-US" w:eastAsia="ru-RU"/>
+              </w:rPr>
+            </w:pPr>
+            <w:r>
+              <w:rPr>
+                <w:rFonts w:ascii="Times New Roman" w:eastAsia="Times New Roman" w:hAnsi="Times New Roman" w:cs="Times New Roman"/>
+                <w:sz w:val="20"/>
+                <w:szCs w:val="20"/>
+                <w:lang w:val="en-US" w:eastAsia="ru-RU"/>
+              </w:rPr>
+              <w:t>SW001</w:t>
+            </w:r>
+          </w:p>
+        </w:tc>
+        <w:tc>
+          <w:tcPr>
+            <w:tcW w:w="1416" w:type="dxa"/>
+            <w:tcBorders>
+              <w:left w:val="single" w:sz="8" w:space="0" w:color="auto"/>
+              <w:right w:val="single" w:sz="8" w:space="0" w:color="auto"/>
+            </w:tcBorders>
+            <w:shd w:val="clear" w:color="auto" w:fill="auto"/>
+            <w:vAlign w:val="center"/>
+          </w:tcPr>
+          <w:p>
+            <w:pPr>
+              <w:widowControl w:val="0"/>
+              <w:spacing w:after="0" w:line="240" w:lineRule="auto"/>
+              <w:jc w:val="center"/>
+              <w:rPr>
+                <w:rFonts w:ascii="Times New Roman" w:eastAsia="Times New Roman" w:hAnsi="Times New Roman" w:cs="Times New Roman"/>
+                <w:sz w:val="20"/>
+                <w:szCs w:val="20"/>
+                <w:lang w:val="en-US" w:eastAsia="ru-RU"/>
+              </w:rPr>
+            </w:pPr>
+            <w:r>
+              <w:rPr>
+                <w:rFonts w:ascii="Times New Roman" w:eastAsia="Times New Roman" w:hAnsi="Times New Roman" w:cs="Times New Roman"/>
+                <w:sz w:val="20"/>
+                <w:szCs w:val="20"/>
+                <w:lang w:val="en-US" w:eastAsia="ru-RU"/>
+              </w:rPr>
+              <w:t>LDSW001A</w:t>
+            </w:r>
+          </w:p>
+        </w:tc>
+        <w:tc>
+          <w:tcPr>
+            <w:tcW w:w="3227" w:type="dxa"/>
+            <w:tcBorders>
+              <w:left w:val="single" w:sz="8" w:space="0" w:color="auto"/>
+              <w:right w:val="single" w:sz="8" w:space="0" w:color="auto"/>
+            </w:tcBorders>
+            <w:shd w:val="clear" w:color="auto" w:fill="auto"/>
+            <w:vAlign w:val="center"/>
+          </w:tcPr>
+          <w:p>
+            <w:pPr>
+              <w:widowControl w:val="0"/>
+              <w:spacing w:after="0" w:line="240" w:lineRule="auto"/>
+              <w:rPr>
+                <w:rFonts w:ascii="Times New Roman" w:eastAsia="Times New Roman" w:hAnsi="Times New Roman" w:cs="Times New Roman"/>
+                <w:sz w:val="20"/>
+                <w:szCs w:val="20"/>
+                <w:lang w:eastAsia="ru-RU"/>
+              </w:rPr>
+            </w:pPr>
+            <w:r>
+              <w:rPr>
+                <w:rFonts w:ascii="Times New Roman" w:eastAsia="Times New Roman" w:hAnsi="Times New Roman" w:cs="Times New Roman"/>
+                <w:sz w:val="20"/>
+                <w:szCs w:val="20"/>
+                <w:lang w:eastAsia="ru-RU"/>
+              </w:rPr>
+              <w:t>Силовой переключатель положение 1</w:t>
+            </w:r>
+          </w:p>
+        </w:tc>
+        <w:tc>
+          <w:tcPr>
+            <w:tcW w:w="706" w:type="dxa"/>
+            <w:tcBorders>
+              <w:left w:val="single" w:sz="8" w:space="0" w:color="auto"/>
+              <w:right w:val="single" w:sz="8" w:space="0" w:color="auto"/>
+            </w:tcBorders>
+            <w:vAlign w:val="center"/>
+          </w:tcPr>
+          <w:p>
+            <w:pPr>
+              <w:widowControl w:val="0"/>
+              <w:spacing w:after="0" w:line="240" w:lineRule="auto"/>
+              <w:jc w:val="center"/>
+              <w:rPr>
+                <w:rFonts w:ascii="Times New Roman" w:eastAsia="Times New Roman" w:hAnsi="Times New Roman" w:cs="Times New Roman"/>
+                <w:sz w:val="20"/>
+                <w:szCs w:val="20"/>
+                <w:lang w:eastAsia="ru-RU"/>
+              </w:rPr>
+            </w:pPr>
+          </w:p>
+        </w:tc>
+        <w:tc>
+          <w:tcPr>
+            <w:tcW w:w="528" w:type="dxa"/>
+            <w:tcBorders>
+              <w:left w:val="single" w:sz="8" w:space="0" w:color="auto"/>
+              <w:right w:val="single" w:sz="8" w:space="0" w:color="auto"/>
+            </w:tcBorders>
+            <w:shd w:val="clear" w:color="auto" w:fill="auto"/>
+            <w:vAlign w:val="center"/>
+          </w:tcPr>
+          <w:p>
+            <w:pPr>
+              <w:widowControl w:val="0"/>
+              <w:spacing w:after="0" w:line="240" w:lineRule="auto"/>
+              <w:jc w:val="center"/>
+              <w:rPr>
+                <w:rFonts w:ascii="Times New Roman" w:eastAsia="Times New Roman" w:hAnsi="Times New Roman" w:cs="Times New Roman"/>
+                <w:sz w:val="20"/>
+                <w:szCs w:val="20"/>
+                <w:lang w:eastAsia="ru-RU"/>
+              </w:rPr>
+            </w:pPr>
+          </w:p>
+        </w:tc>
+        <w:tc>
+          <w:tcPr>
+            <w:tcW w:w="528" w:type="dxa"/>
+            <w:tcBorders>
+              <w:left w:val="single" w:sz="8" w:space="0" w:color="auto"/>
+              <w:right w:val="single" w:sz="8" w:space="0" w:color="auto"/>
+            </w:tcBorders>
+            <w:shd w:val="clear" w:color="auto" w:fill="auto"/>
+            <w:vAlign w:val="center"/>
+          </w:tcPr>
+          <w:p>
+            <w:pPr>
+              <w:widowControl w:val="0"/>
+              <w:spacing w:after="0" w:line="240" w:lineRule="auto"/>
+              <w:jc w:val="center"/>
+              <w:rPr>
+                <w:rFonts w:ascii="Times New Roman" w:eastAsia="Times New Roman" w:hAnsi="Times New Roman" w:cs="Times New Roman"/>
+                <w:sz w:val="20"/>
+                <w:szCs w:val="20"/>
+                <w:lang w:eastAsia="ru-RU"/>
+              </w:rPr>
+            </w:pPr>
+          </w:p>
+        </w:tc>
+        <w:tc>
+          <w:tcPr>
+            <w:tcW w:w="637" w:type="dxa"/>
+            <w:tcBorders>
+              <w:left w:val="single" w:sz="8" w:space="0" w:color="auto"/>
+              <w:right w:val="single" w:sz="8" w:space="0" w:color="auto"/>
+            </w:tcBorders>
+            <w:shd w:val="clear" w:color="auto" w:fill="auto"/>
+            <w:vAlign w:val="center"/>
+          </w:tcPr>
+          <w:p>
+            <w:pPr>
+              <w:widowControl w:val="0"/>
+              <w:spacing w:after="0" w:line="240" w:lineRule="auto"/>
+              <w:jc w:val="center"/>
+              <w:rPr>
+                <w:rFonts w:ascii="Times New Roman" w:eastAsia="Times New Roman" w:hAnsi="Times New Roman" w:cs="Times New Roman"/>
+                <w:sz w:val="20"/>
+                <w:szCs w:val="20"/>
+                <w:lang w:eastAsia="ru-RU"/>
+              </w:rPr>
+            </w:pPr>
+          </w:p>
+        </w:tc>
+        <w:tc>
+          <w:tcPr>
+            <w:tcW w:w="709" w:type="dxa"/>
+            <w:tcBorders>
+              <w:left w:val="single" w:sz="8" w:space="0" w:color="auto"/>
+              <w:right w:val="single" w:sz="8" w:space="0" w:color="auto"/>
+            </w:tcBorders>
+            <w:shd w:val="clear" w:color="auto" w:fill="auto"/>
+            <w:vAlign w:val="center"/>
+          </w:tcPr>
+          <w:p>
+            <w:pPr>
+              <w:widowControl w:val="0"/>
+              <w:spacing w:after="0" w:line="240" w:lineRule="auto"/>
+              <w:jc w:val="center"/>
+              <w:rPr>
+                <w:rFonts w:ascii="Times New Roman" w:eastAsia="Times New Roman" w:hAnsi="Times New Roman" w:cs="Times New Roman"/>
+                <w:sz w:val="20"/>
+                <w:szCs w:val="20"/>
+                <w:lang w:eastAsia="ru-RU"/>
+              </w:rPr>
+            </w:pPr>
+          </w:p>
+        </w:tc>
+        <w:tc>
+          <w:tcPr>
+            <w:tcW w:w="856" w:type="dxa"/>
+            <w:tcBorders>
+              <w:left w:val="single" w:sz="8" w:space="0" w:color="auto"/>
+              <w:right w:val="single" w:sz="8" w:space="0" w:color="auto"/>
+            </w:tcBorders>
+            <w:shd w:val="clear" w:color="auto" w:fill="auto"/>
+            <w:vAlign w:val="center"/>
+          </w:tcPr>
+          <w:p>
+            <w:pPr>
+              <w:widowControl w:val="0"/>
+              <w:spacing w:after="0" w:line="240" w:lineRule="auto"/>
+              <w:jc w:val="center"/>
+              <w:rPr>
+                <w:rFonts w:ascii="Times New Roman" w:eastAsia="Times New Roman" w:hAnsi="Times New Roman" w:cs="Times New Roman"/>
+                <w:sz w:val="20"/>
+                <w:szCs w:val="20"/>
+                <w:lang w:eastAsia="ru-RU"/>
+              </w:rPr>
+            </w:pPr>
+          </w:p>
+        </w:tc>
+        <w:tc>
+          <w:tcPr>
+            <w:tcW w:w="740" w:type="dxa"/>
+            <w:tcBorders>
+              <w:left w:val="single" w:sz="8" w:space="0" w:color="auto"/>
+              <w:right w:val="single" w:sz="8" w:space="0" w:color="auto"/>
+            </w:tcBorders>
+            <w:shd w:val="clear" w:color="auto" w:fill="auto"/>
+            <w:vAlign w:val="center"/>
+          </w:tcPr>
+          <w:p>
+            <w:pPr>
+              <w:widowControl w:val="0"/>
+              <w:spacing w:after="0" w:line="240" w:lineRule="auto"/>
+              <w:jc w:val="center"/>
+              <w:rPr>
+                <w:rFonts w:ascii="Times New Roman" w:eastAsia="Times New Roman" w:hAnsi="Times New Roman" w:cs="Times New Roman"/>
+                <w:sz w:val="20"/>
+                <w:szCs w:val="20"/>
+                <w:lang w:eastAsia="ru-RU"/>
+              </w:rPr>
+            </w:pPr>
+          </w:p>
+        </w:tc>
+        <w:tc>
+          <w:tcPr>
+            <w:tcW w:w="1540" w:type="dxa"/>
+            <w:tcBorders>
+              <w:left w:val="single" w:sz="8" w:space="0" w:color="auto"/>
+              <w:right w:val="single" w:sz="8" w:space="0" w:color="auto"/>
+            </w:tcBorders>
+            <w:shd w:val="clear" w:color="auto" w:fill="auto"/>
+            <w:vAlign w:val="center"/>
+          </w:tcPr>
+          <w:p>
+            <w:pPr>
+              <w:widowControl w:val="0"/>
+              <w:spacing w:after="0" w:line="240" w:lineRule="auto"/>
+              <w:jc w:val="center"/>
+              <w:rPr>
+                <w:rFonts w:ascii="Times New Roman" w:eastAsia="Times New Roman" w:hAnsi="Times New Roman" w:cs="Times New Roman"/>
+                <w:sz w:val="20"/>
+                <w:szCs w:val="20"/>
+                <w:lang w:eastAsia="ru-RU"/>
+              </w:rPr>
+            </w:pPr>
+          </w:p>
+        </w:tc>
+        <w:tc>
+          <w:tcPr>
+            <w:tcW w:w="393" w:type="dxa"/>
+            <w:tcBorders>
+              <w:left w:val="single" w:sz="8" w:space="0" w:color="auto"/>
+              <w:right w:val="single" w:sz="8" w:space="0" w:color="auto"/>
+            </w:tcBorders>
+            <w:shd w:val="clear" w:color="auto" w:fill="auto"/>
+            <w:vAlign w:val="center"/>
+          </w:tcPr>
+          <w:p>
+            <w:pPr>
+              <w:widowControl w:val="0"/>
+              <w:spacing w:after="0" w:line="240" w:lineRule="auto"/>
+              <w:jc w:val="center"/>
+              <w:rPr>
+                <w:rFonts w:ascii="Times New Roman" w:eastAsia="Times New Roman" w:hAnsi="Times New Roman" w:cs="Times New Roman"/>
+                <w:sz w:val="20"/>
+                <w:szCs w:val="20"/>
+                <w:lang w:val="en-US" w:eastAsia="ru-RU"/>
+              </w:rPr>
+            </w:pPr>
+          </w:p>
+        </w:tc>
+        <w:tc>
+          <w:tcPr>
+            <w:tcW w:w="1258" w:type="dxa"/>
+            <w:tcBorders>
+              <w:left w:val="single" w:sz="8" w:space="0" w:color="auto"/>
+              <w:right w:val="single" w:sz="8" w:space="0" w:color="auto"/>
+            </w:tcBorders>
+            <w:shd w:val="clear" w:color="auto" w:fill="auto"/>
+            <w:vAlign w:val="center"/>
+          </w:tcPr>
+          <w:p>
+            <w:pPr>
+              <w:widowControl w:val="0"/>
+              <w:spacing w:after="0" w:line="240" w:lineRule="auto"/>
+              <w:jc w:val="center"/>
+              <w:rPr>
+                <w:rFonts w:ascii="Times New Roman" w:eastAsia="Times New Roman" w:hAnsi="Times New Roman" w:cs="Times New Roman"/>
+                <w:sz w:val="20"/>
+                <w:szCs w:val="20"/>
+                <w:lang w:eastAsia="ru-RU"/>
+              </w:rPr>
+            </w:pPr>
+          </w:p>
+        </w:tc>
+        <w:tc>
+          <w:tcPr>
+            <w:tcW w:w="608" w:type="dxa"/>
+            <w:tcBorders>
+              <w:left w:val="single" w:sz="8" w:space="0" w:color="auto"/>
+              <w:right w:val="single" w:sz="8" w:space="0" w:color="auto"/>
+            </w:tcBorders>
+            <w:shd w:val="clear" w:color="auto" w:fill="auto"/>
+            <w:vAlign w:val="center"/>
+          </w:tcPr>
+          <w:p>
+            <w:pPr>
+              <w:widowControl w:val="0"/>
+              <w:spacing w:after="0" w:line="240" w:lineRule="auto"/>
+              <w:jc w:val="center"/>
+              <w:rPr>
+                <w:rFonts w:ascii="Times New Roman" w:eastAsia="Times New Roman" w:hAnsi="Times New Roman" w:cs="Times New Roman"/>
+                <w:sz w:val="20"/>
+                <w:szCs w:val="20"/>
+                <w:lang w:val="en-US" w:eastAsia="ru-RU"/>
+              </w:rPr>
+            </w:pPr>
+            <w:r>
+              <w:rPr>
+                <w:rFonts w:ascii="Times New Roman" w:eastAsia="Times New Roman" w:hAnsi="Times New Roman" w:cs="Times New Roman"/>
+                <w:sz w:val="20"/>
+                <w:szCs w:val="20"/>
+                <w:lang w:val="en-US" w:eastAsia="ru-RU"/>
+              </w:rPr>
+              <w:t>DI</w:t>
+            </w:r>
+          </w:p>
+        </w:tc>
+        <w:tc>
+          <w:tcPr>
+            <w:tcW w:w="379" w:type="dxa"/>
+            <w:tcBorders>
+              <w:left w:val="single" w:sz="8" w:space="0" w:color="auto"/>
+              <w:right w:val="single" w:sz="8" w:space="0" w:color="auto"/>
+            </w:tcBorders>
+            <w:shd w:val="clear" w:color="auto" w:fill="auto"/>
+            <w:vAlign w:val="center"/>
+          </w:tcPr>
+          <w:p>
+            <w:pPr>
+              <w:widowControl w:val="0"/>
+              <w:spacing w:after="0" w:line="240" w:lineRule="auto"/>
+              <w:jc w:val="center"/>
+              <w:rPr>
+                <w:rFonts w:ascii="Times New Roman" w:eastAsia="Times New Roman" w:hAnsi="Times New Roman" w:cs="Times New Roman"/>
+                <w:sz w:val="20"/>
+                <w:szCs w:val="20"/>
+                <w:lang w:val="en-US" w:eastAsia="ru-RU"/>
+              </w:rPr>
+            </w:pPr>
+            <w:r>
+              <w:rPr>
+                <w:rFonts w:ascii="Times New Roman" w:eastAsia="Times New Roman" w:hAnsi="Times New Roman" w:cs="Times New Roman"/>
+                <w:sz w:val="20"/>
+                <w:szCs w:val="20"/>
+                <w:lang w:val="en-US" w:eastAsia="ru-RU"/>
+              </w:rPr>
+              <w:t>NIS</w:t>
+            </w:r>
+          </w:p>
+        </w:tc>
+        <w:tc>
+          <w:tcPr>
+            <w:tcW w:w="332" w:type="dxa"/>
+            <w:tcBorders>
+              <w:left w:val="single" w:sz="8" w:space="0" w:color="auto"/>
+              <w:right w:val="single" w:sz="8" w:space="0" w:color="auto"/>
+            </w:tcBorders>
+            <w:shd w:val="clear" w:color="auto" w:fill="auto"/>
+            <w:vAlign w:val="center"/>
+          </w:tcPr>
+          <w:p>
+            <w:pPr>
+              <w:widowControl w:val="0"/>
+              <w:spacing w:after="0" w:line="240" w:lineRule="auto"/>
+              <w:jc w:val="center"/>
+              <w:rPr>
+                <w:rFonts w:ascii="Times New Roman" w:eastAsia="Times New Roman" w:hAnsi="Times New Roman" w:cs="Times New Roman"/>
+                <w:sz w:val="20"/>
+                <w:szCs w:val="20"/>
+                <w:lang w:eastAsia="ru-RU"/>
+              </w:rPr>
+            </w:pPr>
+          </w:p>
+        </w:tc>
+        <w:tc>
+          <w:tcPr>
+            <w:tcW w:w="429" w:type="dxa"/>
+            <w:tcBorders>
+              <w:left w:val="single" w:sz="8" w:space="0" w:color="auto"/>
+              <w:right w:val="single" w:sz="8" w:space="0" w:color="auto"/>
+            </w:tcBorders>
+            <w:shd w:val="clear" w:color="auto" w:fill="auto"/>
+            <w:vAlign w:val="center"/>
+          </w:tcPr>
+          <w:p>
+            <w:pPr>
+              <w:widowControl w:val="0"/>
+              <w:spacing w:after="0" w:line="240" w:lineRule="auto"/>
+              <w:jc w:val="center"/>
+              <w:rPr>
+                <w:rFonts w:ascii="Times New Roman" w:eastAsia="Times New Roman" w:hAnsi="Times New Roman" w:cs="Times New Roman"/>
+                <w:sz w:val="20"/>
+                <w:szCs w:val="20"/>
+                <w:lang w:val="en-US" w:eastAsia="ru-RU"/>
+              </w:rPr>
+            </w:pPr>
+            <w:r>
+              <w:rPr>
+                <w:rFonts w:ascii="Times New Roman" w:eastAsia="Times New Roman" w:hAnsi="Times New Roman" w:cs="Times New Roman"/>
+                <w:sz w:val="20"/>
+                <w:szCs w:val="20"/>
+                <w:lang w:val="en-US" w:eastAsia="ru-RU"/>
+              </w:rPr>
+              <w:t>220 AC</w:t>
+            </w:r>
+          </w:p>
+        </w:tc>
+        <w:tc>
+          <w:tcPr>
+            <w:tcW w:w="1453" w:type="dxa"/>
+            <w:tcBorders>
+              <w:left w:val="single" w:sz="8" w:space="0" w:color="auto"/>
+              <w:right w:val="single" w:sz="8" w:space="0" w:color="auto"/>
+            </w:tcBorders>
+            <w:shd w:val="clear" w:color="auto" w:fill="auto"/>
+            <w:vAlign w:val="center"/>
+          </w:tcPr>
+          <w:p>
+            <w:pPr>
+              <w:widowControl w:val="0"/>
+              <w:spacing w:after="0" w:line="240" w:lineRule="auto"/>
+              <w:jc w:val="center"/>
+              <w:rPr>
+                <w:rFonts w:ascii="Times New Roman" w:eastAsia="Times New Roman" w:hAnsi="Times New Roman" w:cs="Times New Roman"/>
+                <w:sz w:val="20"/>
+                <w:szCs w:val="20"/>
+                <w:lang w:val="en-US" w:eastAsia="ru-RU"/>
+              </w:rPr>
+            </w:pPr>
+            <w:r>
+              <w:rPr>
+                <w:rFonts w:ascii="Times New Roman" w:eastAsia="Times New Roman" w:hAnsi="Times New Roman" w:cs="Times New Roman"/>
+                <w:sz w:val="20"/>
+                <w:szCs w:val="20"/>
+                <w:lang w:val="en-US" w:eastAsia="ru-RU"/>
+              </w:rPr>
+              <w:t>A1.0</w:t>
+            </w:r>
+            <w:r>
+              <w:rPr>
+                <w:rFonts w:ascii="Times New Roman" w:eastAsia="Times New Roman" w:hAnsi="Times New Roman" w:cs="Times New Roman"/>
+                <w:sz w:val="20"/>
+                <w:szCs w:val="20"/>
+                <w:lang w:val="en-US" w:eastAsia="ru-RU"/>
+              </w:rPr>
+              <w:t>:DI1</w:t>
+            </w:r>
+          </w:p>
+        </w:tc>
+        <w:tc>
+          <w:tcPr>
+            <w:tcW w:w="357" w:type="dxa"/>
+            <w:tcBorders>
+              <w:left w:val="single" w:sz="8" w:space="0" w:color="auto"/>
+              <w:right w:val="single" w:sz="8" w:space="0" w:color="auto"/>
+            </w:tcBorders>
+            <w:shd w:val="clear" w:color="auto" w:fill="auto"/>
+            <w:vAlign w:val="center"/>
+          </w:tcPr>
+          <w:p>
+            <w:pPr>
+              <w:widowControl w:val="0"/>
+              <w:spacing w:after="0" w:line="240" w:lineRule="auto"/>
+              <w:jc w:val="center"/>
+              <w:rPr>
+                <w:rFonts w:ascii="Times New Roman" w:eastAsia="Times New Roman" w:hAnsi="Times New Roman" w:cs="Times New Roman"/>
+                <w:sz w:val="20"/>
+                <w:szCs w:val="20"/>
+                <w:lang w:eastAsia="ru-RU"/>
+              </w:rPr>
+            </w:pPr>
+          </w:p>
+        </w:tc>
+        <w:tc>
+          <w:tcPr>
+            <w:tcW w:w="401" w:type="dxa"/>
+            <w:tcBorders>
+              <w:left w:val="single" w:sz="8" w:space="0" w:color="auto"/>
+              <w:right w:val="single" w:sz="8" w:space="0" w:color="auto"/>
+            </w:tcBorders>
+            <w:shd w:val="clear" w:color="auto" w:fill="auto"/>
+            <w:vAlign w:val="center"/>
+          </w:tcPr>
+          <w:p>
+            <w:pPr>
+              <w:widowControl w:val="0"/>
+              <w:spacing w:after="0" w:line="240" w:lineRule="auto"/>
+              <w:jc w:val="center"/>
+              <w:rPr>
+                <w:rFonts w:ascii="Times New Roman" w:eastAsia="Times New Roman" w:hAnsi="Times New Roman" w:cs="Times New Roman"/>
+                <w:sz w:val="20"/>
+                <w:szCs w:val="20"/>
+                <w:lang w:eastAsia="ru-RU"/>
+              </w:rPr>
+            </w:pPr>
+          </w:p>
+        </w:tc>
+        <w:tc>
+          <w:tcPr>
+            <w:tcW w:w="483" w:type="dxa"/>
+            <w:tcBorders>
+              <w:left w:val="single" w:sz="8" w:space="0" w:color="auto"/>
+              <w:right w:val="single" w:sz="8" w:space="0" w:color="auto"/>
+            </w:tcBorders>
+            <w:shd w:val="clear" w:color="auto" w:fill="auto"/>
+            <w:vAlign w:val="center"/>
+          </w:tcPr>
+          <w:p>
+            <w:pPr>
+              <w:widowControl w:val="0"/>
+              <w:spacing w:after="0" w:line="240" w:lineRule="auto"/>
+              <w:jc w:val="center"/>
+              <w:rPr>
+                <w:rFonts w:ascii="Times New Roman" w:eastAsia="Times New Roman" w:hAnsi="Times New Roman" w:cs="Times New Roman"/>
+                <w:sz w:val="20"/>
+                <w:szCs w:val="20"/>
+                <w:lang w:eastAsia="ru-RU"/>
+              </w:rPr>
+            </w:pPr>
+          </w:p>
+        </w:tc>
+        <w:tc>
+          <w:tcPr>
+            <w:tcW w:w="708" w:type="dxa"/>
+            <w:tcBorders>
+              <w:left w:val="single" w:sz="8" w:space="0" w:color="auto"/>
+              <w:right w:val="single" w:sz="8" w:space="0" w:color="auto"/>
+            </w:tcBorders>
+            <w:shd w:val="clear" w:color="auto" w:fill="auto"/>
+            <w:vAlign w:val="center"/>
+          </w:tcPr>
+          <w:p>
+            <w:pPr>
+              <w:widowControl w:val="0"/>
+              <w:spacing w:after="0" w:line="240" w:lineRule="auto"/>
+              <w:jc w:val="center"/>
+              <w:rPr>
+                <w:rFonts w:ascii="Times New Roman" w:eastAsia="Times New Roman" w:hAnsi="Times New Roman" w:cs="Times New Roman"/>
+                <w:sz w:val="20"/>
+                <w:szCs w:val="20"/>
+                <w:lang w:eastAsia="ru-RU"/>
+              </w:rPr>
+            </w:pPr>
+          </w:p>
+        </w:tc>
+        <w:tc>
+          <w:tcPr>
+            <w:tcW w:w="3019" w:type="dxa"/>
+            <w:tcBorders>
+              <w:left w:val="single" w:sz="8" w:space="0" w:color="auto"/>
+              <w:right w:val="single" w:sz="8" w:space="0" w:color="auto"/>
+            </w:tcBorders>
+            <w:vAlign w:val="center"/>
+          </w:tcPr>
+          <w:p>
+            <w:pPr>
+              <w:widowControl w:val="0"/>
+              <w:spacing w:after="0" w:line="240" w:lineRule="auto"/>
+              <w:jc w:val="center"/>
+              <w:rPr>
+                <w:rFonts w:ascii="Times New Roman" w:eastAsia="Times New Roman" w:hAnsi="Times New Roman" w:cs="Times New Roman"/>
+                <w:sz w:val="20"/>
+                <w:szCs w:val="20"/>
+                <w:lang w:eastAsia="ru-RU"/>
+              </w:rPr>
+            </w:pPr>
+          </w:p>
+        </w:tc>
+      </w:tr>
+      <w:tr>
+        <w:trPr>
+          <w:trHeight w:val="315"/>
+        </w:trPr>
+        <w:tc>
+          <w:tcPr>
+            <w:tcW w:w="1576" w:type="dxa"/>
+            <w:gridSpan w:val="2"/>
+            <w:vMerge/>
+            <w:tcBorders>
+              <w:right w:val="single" w:sz="8" w:space="0" w:color="auto"/>
+            </w:tcBorders>
+            <w:shd w:val="clear" w:color="auto" w:fill="auto"/>
+            <w:vAlign w:val="center"/>
+          </w:tcPr>
+          <w:p>
+            <w:pPr>
+              <w:widowControl w:val="0"/>
+              <w:spacing w:after="0" w:line="240" w:lineRule="auto"/>
+              <w:jc w:val="center"/>
+              <w:rPr>
+                <w:rFonts w:ascii="Times New Roman" w:eastAsia="Times New Roman" w:hAnsi="Times New Roman" w:cs="Times New Roman"/>
+                <w:sz w:val="20"/>
+                <w:szCs w:val="20"/>
+                <w:lang w:val="en-US" w:eastAsia="ru-RU"/>
+              </w:rPr>
+            </w:pPr>
+          </w:p>
+        </w:tc>
+        <w:tc>
+          <w:tcPr>
+            <w:tcW w:w="1416" w:type="dxa"/>
+            <w:tcBorders>
+              <w:left w:val="single" w:sz="8" w:space="0" w:color="auto"/>
               <w:bottom w:val="single" w:sz="8" w:space="0" w:color="auto"/>
               <w:right w:val="single" w:sz="8" w:space="0" w:color="auto"/>
             </w:tcBorders>
@@ -13885,7 +15498,16 @@
                 <w:szCs w:val="20"/>
                 <w:lang w:val="en-US" w:eastAsia="ru-RU"/>
               </w:rPr>
-              <w:t>LDFV001A08</w:t>
+              <w:t>LDSW001</w:t>
+            </w:r>
+            <w:r>
+              <w:rPr>
+                <w:rFonts w:ascii="Times New Roman" w:eastAsia="Times New Roman" w:hAnsi="Times New Roman" w:cs="Times New Roman"/>
+                <w:sz w:val="20"/>
+                <w:szCs w:val="20"/>
+                <w:lang w:val="en-US" w:eastAsia="ru-RU"/>
+              </w:rPr>
+              <w:t>B</w:t>
             </w:r>
           </w:p>
         </w:tc>
@@ -13918,8 +15540,19 @@
                 <w:szCs w:val="20"/>
                 <w:lang w:eastAsia="ru-RU"/>
               </w:rPr>
-              <w:t>Управление двигателем (задание скорости)</w:t>
-            </w:r>
+              <w:t>Силовой переключатель</w:t>
+            </w:r>
+            <w:r>
+              <w:rPr>
+                <w:rFonts w:ascii="Times New Roman" w:eastAsia="Times New Roman" w:hAnsi="Times New Roman" w:cs="Times New Roman"/>
+                <w:sz w:val="20"/>
+                <w:szCs w:val="20"/>
+                <w:lang w:eastAsia="ru-RU"/>
+              </w:rPr>
+              <w:t xml:space="preserve"> положение 2</w:t>
+            </w:r>
+            <w:bookmarkStart w:id="0" w:name="_GoBack"/>
+            <w:bookmarkEnd w:id="0"/>
           </w:p>
         </w:tc>
         <w:tc>
@@ -14119,24 +15752,6 @@
                 <w:lang w:eastAsia="ru-RU"/>
               </w:rPr>
             </w:pPr>
-            <w:r>
-              <w:rPr>
-                <w:rFonts w:ascii="Times New Roman" w:eastAsia="Times New Roman" w:hAnsi="Times New Roman" w:cs="Times New Roman"/>
-                <w:sz w:val="20"/>
-                <w:szCs w:val="20"/>
-                <w:lang w:eastAsia="ru-RU"/>
-              </w:rPr>
-              <w:t>0…10</w:t>
-            </w:r>
-            <w:r>
-              <w:rPr>
-                <w:rFonts w:ascii="Times New Roman" w:eastAsia="Times New Roman" w:hAnsi="Times New Roman" w:cs="Times New Roman"/>
-                <w:sz w:val="20"/>
-                <w:szCs w:val="20"/>
-                <w:lang w:eastAsia="ru-RU"/>
-              </w:rPr>
-              <w:t>0</w:t>
-            </w:r>
           </w:p>
         </w:tc>
         <w:tc>
@@ -14159,18 +15774,9 @@
                 <w:rFonts w:ascii="Times New Roman" w:eastAsia="Times New Roman" w:hAnsi="Times New Roman" w:cs="Times New Roman"/>
                 <w:sz w:val="20"/>
                 <w:szCs w:val="20"/>
-                <w:lang w:eastAsia="ru-RU"/>
-              </w:rPr>
-            </w:pPr>
-            <w:r>
-              <w:rPr>
-                <w:rFonts w:ascii="Times New Roman" w:eastAsia="Times New Roman" w:hAnsi="Times New Roman" w:cs="Times New Roman"/>
-                <w:sz w:val="20"/>
-                <w:szCs w:val="20"/>
-                <w:lang w:val="en-US" w:eastAsia="ru-RU"/>
-              </w:rPr>
-              <w:t>L</w:t>
-            </w:r>
+                <w:lang w:val="en-US" w:eastAsia="ru-RU"/>
+              </w:rPr>
+            </w:pPr>
           </w:p>
         </w:tc>
         <w:tc>
@@ -14193,18 +15799,9 @@
                 <w:rFonts w:ascii="Times New Roman" w:eastAsia="Times New Roman" w:hAnsi="Times New Roman" w:cs="Times New Roman"/>
                 <w:sz w:val="20"/>
                 <w:szCs w:val="20"/>
-                <w:lang w:val="en-US" w:eastAsia="ru-RU"/>
-              </w:rPr>
-            </w:pPr>
-            <w:r>
-              <w:rPr>
-                <w:rFonts w:ascii="Times New Roman" w:eastAsia="Times New Roman" w:hAnsi="Times New Roman" w:cs="Times New Roman"/>
-                <w:sz w:val="20"/>
-                <w:szCs w:val="20"/>
-                <w:lang w:val="en-US" w:eastAsia="ru-RU"/>
-              </w:rPr>
-              <w:t>%</w:t>
-            </w:r>
+                <w:lang w:eastAsia="ru-RU"/>
+              </w:rPr>
+            </w:pPr>
           </w:p>
         </w:tc>
         <w:tc>
@@ -14237,7 +15834,7 @@
                 <w:szCs w:val="20"/>
                 <w:lang w:val="en-US" w:eastAsia="ru-RU"/>
               </w:rPr>
-              <w:t>AO</w:t>
+              <w:t>DI</w:t>
             </w:r>
           </w:p>
         </w:tc>
@@ -14295,18 +15892,9 @@
                 <w:rFonts w:ascii="Times New Roman" w:eastAsia="Times New Roman" w:hAnsi="Times New Roman" w:cs="Times New Roman"/>
                 <w:sz w:val="20"/>
                 <w:szCs w:val="20"/>
-                <w:lang w:val="en-US" w:eastAsia="ru-RU"/>
-              </w:rPr>
-            </w:pPr>
-            <w:r>
-              <w:rPr>
-                <w:rFonts w:ascii="Times New Roman" w:eastAsia="Times New Roman" w:hAnsi="Times New Roman" w:cs="Times New Roman"/>
-                <w:sz w:val="20"/>
-                <w:szCs w:val="20"/>
-                <w:lang w:eastAsia="ru-RU"/>
-              </w:rPr>
-              <w:t>П</w:t>
-            </w:r>
+                <w:lang w:eastAsia="ru-RU"/>
+              </w:rPr>
+            </w:pPr>
           </w:p>
         </w:tc>
         <w:tc>
@@ -14332,6 +15920,24 @@
                 <w:lang w:eastAsia="ru-RU"/>
               </w:rPr>
             </w:pPr>
+            <w:r>
+              <w:rPr>
+                <w:rFonts w:ascii="Times New Roman" w:eastAsia="Times New Roman" w:hAnsi="Times New Roman" w:cs="Times New Roman"/>
+                <w:sz w:val="20"/>
+                <w:szCs w:val="20"/>
+                <w:lang w:val="en-US" w:eastAsia="ru-RU"/>
+              </w:rPr>
+              <w:t>220</w:t>
+            </w:r>
+            <w:r>
+              <w:rPr>
+                <w:rFonts w:ascii="Times New Roman" w:eastAsia="Times New Roman" w:hAnsi="Times New Roman" w:cs="Times New Roman"/>
+                <w:sz w:val="20"/>
+                <w:szCs w:val="20"/>
+                <w:lang w:val="en-US" w:eastAsia="ru-RU"/>
+              </w:rPr>
+              <w:t xml:space="preserve"> AC</w:t>
+            </w:r>
           </w:p>
         </w:tc>
         <w:tc>
@@ -14357,6 +15963,24 @@
                 <w:lang w:eastAsia="ru-RU"/>
               </w:rPr>
             </w:pPr>
+            <w:r>
+              <w:rPr>
+                <w:rFonts w:ascii="Times New Roman" w:eastAsia="Times New Roman" w:hAnsi="Times New Roman" w:cs="Times New Roman"/>
+                <w:sz w:val="20"/>
+                <w:szCs w:val="20"/>
+                <w:lang w:val="en-US" w:eastAsia="ru-RU"/>
+              </w:rPr>
+              <w:t>A1.0</w:t>
+            </w:r>
+            <w:r>
+              <w:rPr>
+                <w:rFonts w:ascii="Times New Roman" w:eastAsia="Times New Roman" w:hAnsi="Times New Roman" w:cs="Times New Roman"/>
+                <w:sz w:val="20"/>
+                <w:szCs w:val="20"/>
+                <w:lang w:val="en-US" w:eastAsia="ru-RU"/>
+              </w:rPr>
+              <w:t>:DI2</w:t>
+            </w:r>
           </w:p>
         </w:tc>
         <w:tc>
@@ -24528,7 +26152,7 @@
 </file>
 
 <file path=customXml/itemProps1.xml><?xml version="1.0" encoding="utf-8"?>
-<ds:datastoreItem xmlns:ds="http://schemas.openxmlformats.org/officeDocument/2006/customXml" ds:itemID="{2FDC1C05-5B97-4A53-BE12-68249FC2A82E}">
+<ds:datastoreItem xmlns:ds="http://schemas.openxmlformats.org/officeDocument/2006/customXml" ds:itemID="{20020939-B1B5-4748-BF97-F01B94F895B7}">
   <ds:schemaRefs>
     <ds:schemaRef ds:uri="http://schemas.openxmlformats.org/officeDocument/2006/bibliography"/>
   </ds:schemaRefs>

</xml_diff>